<commit_message>
updated documentation for PSA
</commit_message>
<xml_diff>
--- a/documentation/dokumentace.docx
+++ b/documentation/dokumentace.docx
@@ -435,6 +435,13 @@
     <w:sdt>
       <w:sdtPr>
         <w:rPr>
+          <w:rFonts w:asciiTheme="minorHAnsi" w:eastAsiaTheme="minorEastAsia" w:hAnsiTheme="minorHAnsi" w:cstheme="minorBidi"/>
+          <w:b w:val="0"/>
+          <w:bCs w:val="0"/>
+          <w:smallCaps w:val="0"/>
+          <w:color w:val="auto"/>
+          <w:sz w:val="22"/>
+          <w:szCs w:val="22"/>
           <w:lang w:val="cs-CZ"/>
         </w:rPr>
         <w:id w:val="139788306"/>
@@ -445,12 +452,7 @@
       </w:sdtPr>
       <w:sdtEndPr>
         <w:rPr>
-          <w:rFonts w:asciiTheme="minorHAnsi" w:eastAsiaTheme="minorEastAsia" w:hAnsiTheme="minorHAnsi" w:cstheme="minorBidi"/>
-          <w:smallCaps w:val="0"/>
           <w:noProof/>
-          <w:color w:val="auto"/>
-          <w:sz w:val="22"/>
-          <w:szCs w:val="22"/>
         </w:rPr>
       </w:sdtEndPr>
       <w:sdtContent>
@@ -2290,6 +2292,7 @@
           <w:rStyle w:val="Strong"/>
           <w:rFonts w:ascii="Times New Roman" w:hAnsi="Times New Roman" w:cs="Times New Roman"/>
           <w:color w:val="A5A5A5" w:themeColor="accent3"/>
+          <w:lang w:val="cs-CZ"/>
         </w:rPr>
         <w:t>parser.c</w:t>
       </w:r>
@@ -2731,21 +2734,660 @@
         <w:t>Precedenční syntaktická analýza</w:t>
       </w:r>
       <w:bookmarkEnd w:id="4"/>
-      <w:r>
+    </w:p>
+    <w:p>
+      <w:pPr>
+        <w:tabs>
+          <w:tab w:val="left" w:pos="720"/>
+        </w:tabs>
+        <w:ind w:left="720"/>
+        <w:rPr>
+          <w:rFonts w:ascii="Times New Roman" w:hAnsi="Times New Roman" w:cs="Times New Roman"/>
+          <w:lang w:val="sk-SK"/>
+        </w:rPr>
+      </w:pPr>
+      <w:r>
+        <w:rPr>
+          <w:rFonts w:ascii="Times New Roman" w:hAnsi="Times New Roman" w:cs="Times New Roman"/>
+          <w:lang w:val="sk-SK"/>
+        </w:rPr>
+        <w:t>Precedenčná syntaktická analýza vyhodnocuje správnosť zápisu výrazov a</w:t>
+      </w:r>
+      <w:r>
+        <w:rPr>
+          <w:rFonts w:ascii="Times New Roman" w:hAnsi="Times New Roman" w:cs="Times New Roman"/>
+          <w:lang w:val="sk-SK"/>
+        </w:rPr>
+        <w:t> </w:t>
+      </w:r>
+      <w:r>
+        <w:rPr>
+          <w:rFonts w:ascii="Times New Roman" w:hAnsi="Times New Roman" w:cs="Times New Roman"/>
+          <w:lang w:val="sk-SK"/>
+        </w:rPr>
+        <w:t>podmienok</w:t>
+      </w:r>
+      <w:r>
+        <w:rPr>
+          <w:rFonts w:ascii="Times New Roman" w:hAnsi="Times New Roman" w:cs="Times New Roman"/>
+          <w:lang w:val="sk-SK"/>
+        </w:rPr>
+        <w:t xml:space="preserve">. Je založená na princípe zásobníkového automatu, nasledujúci stav je určený precedenčnou tabuľkou. V tabuľke sa indexuje pomocou prichádzajúceho tokenu a terminálu na vrchole zásobníka. Automat pozná stavy, ktoré sú kódované nasledovne: </w:t>
+      </w:r>
+      <w:r>
+        <w:rPr>
+          <w:rFonts w:ascii="Times New Roman" w:hAnsi="Times New Roman" w:cs="Times New Roman"/>
+          <w:lang w:val="sk-SK"/>
+        </w:rPr>
+        <w:t>‘&lt;’, ‘&gt;’, ‘#’</w:t>
+      </w:r>
+      <w:r>
+        <w:rPr>
+          <w:rFonts w:ascii="Times New Roman" w:hAnsi="Times New Roman" w:cs="Times New Roman"/>
+          <w:lang w:val="sk-SK"/>
+        </w:rPr>
+        <w:t>,  ‘&amp;‘,  ‘=‘ .</w:t>
+      </w:r>
+    </w:p>
+    <w:p>
+      <w:pPr>
+        <w:tabs>
+          <w:tab w:val="left" w:pos="720"/>
+        </w:tabs>
+        <w:rPr>
+          <w:rFonts w:ascii="Times New Roman" w:hAnsi="Times New Roman" w:cs="Times New Roman"/>
+          <w:lang w:val="sk-SK"/>
+        </w:rPr>
+      </w:pPr>
+      <w:r>
+        <w:rPr>
+          <w:rFonts w:ascii="Times New Roman" w:hAnsi="Times New Roman" w:cs="Times New Roman"/>
+          <w:lang w:val="sk-SK"/>
+        </w:rPr>
+        <w:tab/>
+        <w:t>Popis stavov:</w:t>
+      </w:r>
+    </w:p>
+    <w:p>
+      <w:pPr>
+        <w:pStyle w:val="ListParagraph"/>
+        <w:numPr>
+          <w:ilvl w:val="0"/>
+          <w:numId w:val="13"/>
+        </w:numPr>
+        <w:tabs>
+          <w:tab w:val="left" w:pos="720"/>
+        </w:tabs>
+        <w:rPr>
+          <w:rFonts w:ascii="Times New Roman" w:hAnsi="Times New Roman" w:cs="Times New Roman"/>
+          <w:lang w:val="sk-SK"/>
+        </w:rPr>
+      </w:pPr>
+      <w:r>
+        <w:rPr>
+          <w:rFonts w:ascii="Times New Roman" w:hAnsi="Times New Roman" w:cs="Times New Roman"/>
+          <w:lang w:val="sk-SK"/>
+        </w:rPr>
+        <w:lastRenderedPageBreak/>
+        <w:t>‘&lt;‘ -  Operátor na vrchole zásobníka má menšiu prioritu ako prichádzajúci. Ulož ho na zásobník, tak aby mal handle s najbližším neterminálom, a získaj ďalší token.</w:t>
+      </w:r>
+    </w:p>
+    <w:p>
+      <w:pPr>
+        <w:pStyle w:val="ListParagraph"/>
+        <w:numPr>
+          <w:ilvl w:val="0"/>
+          <w:numId w:val="13"/>
+        </w:numPr>
+        <w:tabs>
+          <w:tab w:val="left" w:pos="720"/>
+        </w:tabs>
+        <w:rPr>
+          <w:rFonts w:ascii="Times New Roman" w:hAnsi="Times New Roman" w:cs="Times New Roman"/>
+          <w:lang w:val="sk-SK"/>
+        </w:rPr>
+      </w:pPr>
+      <w:r>
+        <w:rPr>
+          <w:rFonts w:ascii="Times New Roman" w:hAnsi="Times New Roman" w:cs="Times New Roman"/>
+          <w:lang w:val="pt-PT"/>
+        </w:rPr>
+        <w:t>‘&gt;’</w:t>
+      </w:r>
+      <w:r>
+        <w:rPr>
+          <w:rFonts w:ascii="Times New Roman" w:hAnsi="Times New Roman" w:cs="Times New Roman"/>
+          <w:lang w:val="sk-SK"/>
+        </w:rPr>
+        <w:t xml:space="preserve"> – Operátor na vrchole zásobníka má väčšiu prioritu. Spracuj ho až po handle na zásobníku a zavolaj precedečnú sémantickú akciu s predchádzajúcim tokenom.</w:t>
+      </w:r>
+    </w:p>
+    <w:p>
+      <w:pPr>
+        <w:pStyle w:val="ListParagraph"/>
+        <w:numPr>
+          <w:ilvl w:val="0"/>
+          <w:numId w:val="13"/>
+        </w:numPr>
+        <w:tabs>
+          <w:tab w:val="left" w:pos="720"/>
+        </w:tabs>
+        <w:rPr>
+          <w:rFonts w:ascii="Times New Roman" w:hAnsi="Times New Roman" w:cs="Times New Roman"/>
+          <w:lang w:val="sk-SK"/>
+        </w:rPr>
+      </w:pPr>
+      <w:r>
+        <w:rPr>
+          <w:rFonts w:ascii="Times New Roman" w:hAnsi="Times New Roman" w:cs="Times New Roman"/>
+          <w:lang w:val="sk-SK"/>
+        </w:rPr>
+        <w:t>‘#’</w:t>
+      </w:r>
+      <w:r>
+        <w:rPr>
+          <w:rFonts w:ascii="Times New Roman" w:hAnsi="Times New Roman" w:cs="Times New Roman"/>
+          <w:lang w:val="sk-SK"/>
+        </w:rPr>
+        <w:t xml:space="preserve"> – Operátory na vrchole zásobníka a prichádzajúci nemôžu nijakým spôsobom interagovať. Nastala syntaktická chyba, opusti spracovanie s chybovým kódom.</w:t>
+      </w:r>
+    </w:p>
+    <w:p>
+      <w:pPr>
+        <w:pStyle w:val="ListParagraph"/>
+        <w:numPr>
+          <w:ilvl w:val="0"/>
+          <w:numId w:val="13"/>
+        </w:numPr>
+        <w:tabs>
+          <w:tab w:val="left" w:pos="720"/>
+        </w:tabs>
+        <w:rPr>
+          <w:rFonts w:ascii="Times New Roman" w:hAnsi="Times New Roman" w:cs="Times New Roman"/>
+          <w:lang w:val="sk-SK"/>
+        </w:rPr>
+      </w:pPr>
+      <w:r>
+        <w:rPr>
+          <w:rFonts w:ascii="Times New Roman" w:hAnsi="Times New Roman" w:cs="Times New Roman"/>
+          <w:lang w:val="sk-SK"/>
+        </w:rPr>
+        <w:t xml:space="preserve">‘=‘ – Operátory majú rovnakú prioritu, Ulož na zásobník aktuálny operátor a načítaj ďalší token. </w:t>
+      </w:r>
+    </w:p>
+    <w:p>
+      <w:pPr>
+        <w:pStyle w:val="ListParagraph"/>
+        <w:numPr>
+          <w:ilvl w:val="0"/>
+          <w:numId w:val="13"/>
+        </w:numPr>
+        <w:tabs>
+          <w:tab w:val="left" w:pos="720"/>
+        </w:tabs>
+        <w:rPr>
+          <w:lang w:val="sk-SK"/>
+        </w:rPr>
+      </w:pPr>
+      <w:r>
+        <w:rPr>
+          <w:rFonts w:ascii="Times New Roman" w:hAnsi="Times New Roman" w:cs="Times New Roman"/>
+          <w:lang w:val="sk-SK"/>
+        </w:rPr>
+        <w:t>‘&amp;‘ – Očakávaný koniec výrazu. Ukončí sémantické spracovanie výrazu. Ak sa do tohto stavu dostane s neprázdnym zásobníkom, ukonči spracovanie s</w:t>
+      </w:r>
+      <w:r>
+        <w:rPr>
+          <w:rFonts w:ascii="Times New Roman" w:hAnsi="Times New Roman" w:cs="Times New Roman"/>
+          <w:lang w:val="sk-SK"/>
+        </w:rPr>
+        <w:t> </w:t>
+      </w:r>
+      <w:r>
+        <w:rPr>
+          <w:rFonts w:ascii="Times New Roman" w:hAnsi="Times New Roman" w:cs="Times New Roman"/>
+          <w:lang w:val="sk-SK"/>
+        </w:rPr>
+        <w:t>chybou</w:t>
+      </w:r>
+    </w:p>
+    <w:p>
+      <w:pPr>
+        <w:tabs>
+          <w:tab w:val="left" w:pos="720"/>
+        </w:tabs>
+        <w:ind w:left="1080"/>
+        <w:rPr>
+          <w:rStyle w:val="Strong"/>
+          <w:color w:val="A5A5A5" w:themeColor="accent3"/>
+          <w:lang w:val="cs-CZ"/>
+        </w:rPr>
+      </w:pPr>
+      <w:r>
+        <w:rPr>
+          <w:rFonts w:ascii="Times New Roman" w:hAnsi="Times New Roman" w:cs="Times New Roman"/>
+          <w:lang w:val="sk-SK"/>
+        </w:rPr>
+        <w:t>Tabuľka je implementovaná v </w:t>
+      </w:r>
+      <w:proofErr w:type="spellStart"/>
+      <w:r>
+        <w:rPr>
+          <w:rStyle w:val="Strong"/>
+          <w:color w:val="A5A5A5" w:themeColor="accent3"/>
+          <w:lang w:val="cs-CZ"/>
+        </w:rPr>
+        <w:t>precedence_analyzer.h</w:t>
+      </w:r>
+      <w:proofErr w:type="spellEnd"/>
+      <w:r>
+        <w:rPr>
+          <w:rFonts w:ascii="Times New Roman" w:hAnsi="Times New Roman" w:cs="Times New Roman"/>
+          <w:lang w:val="sk-SK"/>
+        </w:rPr>
+        <w:t xml:space="preserve">, automat je </w:t>
+      </w:r>
+      <w:r>
+        <w:rPr>
+          <w:rFonts w:ascii="Times New Roman" w:hAnsi="Times New Roman" w:cs="Times New Roman"/>
+          <w:lang w:val="sk-SK"/>
+        </w:rPr>
+        <w:t>v</w:t>
+      </w:r>
+      <w:r>
+        <w:rPr>
+          <w:rFonts w:ascii="Times New Roman" w:hAnsi="Times New Roman" w:cs="Times New Roman"/>
+          <w:lang w:val="sk-SK"/>
+        </w:rPr>
+        <w:t> </w:t>
+      </w:r>
+      <w:proofErr w:type="spellStart"/>
+      <w:r>
+        <w:rPr>
+          <w:rStyle w:val="Strong"/>
+          <w:color w:val="A5A5A5" w:themeColor="accent3"/>
+          <w:lang w:val="cs-CZ"/>
+        </w:rPr>
+        <w:t>precedence_analyzer.c</w:t>
+      </w:r>
+      <w:proofErr w:type="spellEnd"/>
+      <w:r>
+        <w:rPr>
+          <w:rStyle w:val="Strong"/>
+          <w:color w:val="A5A5A5" w:themeColor="accent3"/>
+          <w:lang w:val="cs-CZ"/>
+        </w:rPr>
+        <w:t>.</w:t>
+      </w:r>
+    </w:p>
+    <w:p>
+      <w:pPr>
+        <w:pStyle w:val="Heading2"/>
+        <w:numPr>
+          <w:ilvl w:val="2"/>
+          <w:numId w:val="1"/>
+        </w:numPr>
         <w:rPr>
           <w:rFonts w:ascii="Times New Roman" w:hAnsi="Times New Roman" w:cs="Times New Roman"/>
           <w:color w:val="auto"/>
           <w:lang w:val="cs-CZ"/>
         </w:rPr>
+      </w:pPr>
+      <w:r>
+        <w:rPr>
+          <w:rFonts w:ascii="Times New Roman" w:hAnsi="Times New Roman" w:cs="Times New Roman"/>
+          <w:color w:val="auto"/>
+          <w:lang w:val="cs-CZ"/>
+        </w:rPr>
         <w:t xml:space="preserve"> </w:t>
       </w:r>
-    </w:p>
-    <w:p>
-      <w:pPr>
-        <w:rPr>
-          <w:lang w:val="cs-CZ"/>
-        </w:rPr>
-      </w:pPr>
+      <w:r>
+        <w:rPr>
+          <w:rFonts w:ascii="Times New Roman" w:hAnsi="Times New Roman" w:cs="Times New Roman"/>
+          <w:color w:val="auto"/>
+          <w:lang w:val="cs-CZ"/>
+        </w:rPr>
+        <w:t xml:space="preserve"> </w:t>
+      </w:r>
+      <w:r>
+        <w:rPr>
+          <w:rFonts w:ascii="Times New Roman" w:hAnsi="Times New Roman" w:cs="Times New Roman"/>
+          <w:color w:val="auto"/>
+          <w:lang w:val="cs-CZ"/>
+        </w:rPr>
+        <w:t>Precedenčná sémantická analýza</w:t>
+      </w:r>
+    </w:p>
+    <w:p>
+      <w:pPr>
+        <w:ind w:left="720"/>
+        <w:rPr>
+          <w:rFonts w:ascii="Times New Roman" w:hAnsi="Times New Roman" w:cs="Times New Roman"/>
+          <w:lang w:val="sk-SK"/>
+        </w:rPr>
+      </w:pPr>
+      <w:r>
+        <w:rPr>
+          <w:rFonts w:ascii="Times New Roman" w:hAnsi="Times New Roman" w:cs="Times New Roman"/>
+          <w:lang w:val="sk-SK"/>
+        </w:rPr>
+        <w:t xml:space="preserve">Precedenčná sémantická akcia je implementovaná ako automat. Pričom stavy rozlišujú, či bola zavolaná s identifikátorom, konštantou, aritmetickým operátorom alebo relačným operátorom. </w:t>
+      </w:r>
+    </w:p>
+    <w:p>
+      <w:pPr>
+        <w:ind w:left="720"/>
+        <w:rPr>
+          <w:rFonts w:ascii="Times New Roman" w:hAnsi="Times New Roman" w:cs="Times New Roman"/>
+          <w:lang w:val="sk-SK"/>
+        </w:rPr>
+      </w:pPr>
+      <w:r>
+        <w:rPr>
+          <w:rFonts w:ascii="Times New Roman" w:hAnsi="Times New Roman" w:cs="Times New Roman"/>
+          <w:lang w:val="sk-SK"/>
+        </w:rPr>
+        <w:t xml:space="preserve">Popis stavov: </w:t>
+      </w:r>
+    </w:p>
+    <w:p>
+      <w:pPr>
+        <w:pStyle w:val="ListParagraph"/>
+        <w:numPr>
+          <w:ilvl w:val="0"/>
+          <w:numId w:val="14"/>
+        </w:numPr>
+        <w:rPr>
+          <w:rFonts w:ascii="Times New Roman" w:hAnsi="Times New Roman" w:cs="Times New Roman"/>
+          <w:lang w:val="sk-SK"/>
+        </w:rPr>
+      </w:pPr>
+      <w:r>
+        <w:rPr>
+          <w:rFonts w:ascii="Times New Roman" w:hAnsi="Times New Roman" w:cs="Times New Roman"/>
+          <w:lang w:val="sk-SK"/>
+        </w:rPr>
+        <w:t>Identifikátor – skontroluje či je daná premenná definovaná, vytvorí z nej nový strom a uloží ho na zásobník stromov</w:t>
+      </w:r>
+    </w:p>
+    <w:p>
+      <w:pPr>
+        <w:pStyle w:val="ListParagraph"/>
+        <w:numPr>
+          <w:ilvl w:val="0"/>
+          <w:numId w:val="14"/>
+        </w:numPr>
+        <w:rPr>
+          <w:rFonts w:ascii="Times New Roman" w:hAnsi="Times New Roman" w:cs="Times New Roman"/>
+          <w:lang w:val="sk-SK"/>
+        </w:rPr>
+      </w:pPr>
+      <w:r>
+        <w:rPr>
+          <w:rFonts w:ascii="Times New Roman" w:hAnsi="Times New Roman" w:cs="Times New Roman"/>
+          <w:lang w:val="sk-SK"/>
+        </w:rPr>
+        <w:t>Konštanta – vytvorí nový strom  a uloží na zásobník stromov.</w:t>
+      </w:r>
+    </w:p>
+    <w:p>
+      <w:pPr>
+        <w:pStyle w:val="ListParagraph"/>
+        <w:numPr>
+          <w:ilvl w:val="0"/>
+          <w:numId w:val="14"/>
+        </w:numPr>
+        <w:rPr>
+          <w:rFonts w:ascii="Times New Roman" w:hAnsi="Times New Roman" w:cs="Times New Roman"/>
+          <w:lang w:val="sk-SK"/>
+        </w:rPr>
+      </w:pPr>
+      <w:r>
+        <w:rPr>
+          <w:rFonts w:ascii="Times New Roman" w:hAnsi="Times New Roman" w:cs="Times New Roman"/>
+          <w:lang w:val="sk-SK"/>
+        </w:rPr>
+        <w:t xml:space="preserve">Aritmetický operátor – </w:t>
+      </w:r>
+      <w:r>
+        <w:rPr>
+          <w:rFonts w:ascii="Times New Roman" w:hAnsi="Times New Roman" w:cs="Times New Roman"/>
+          <w:lang w:val="sk-SK"/>
+        </w:rPr>
+        <w:t>Načíta</w:t>
+      </w:r>
+      <w:r>
+        <w:rPr>
+          <w:rFonts w:ascii="Times New Roman" w:hAnsi="Times New Roman" w:cs="Times New Roman"/>
+          <w:lang w:val="sk-SK"/>
+        </w:rPr>
+        <w:t xml:space="preserve"> zo zásobníka stromov 2 najvrchnejšie.</w:t>
+      </w:r>
+      <w:r>
+        <w:rPr>
+          <w:rFonts w:ascii="Times New Roman" w:hAnsi="Times New Roman" w:cs="Times New Roman"/>
+          <w:lang w:val="sk-SK"/>
+        </w:rPr>
+        <w:t xml:space="preserve"> Z tabuľky návratových hodnôt</w:t>
+      </w:r>
+      <w:r>
+        <w:rPr>
+          <w:rFonts w:ascii="Times New Roman" w:hAnsi="Times New Roman" w:cs="Times New Roman"/>
+          <w:lang w:val="sk-SK"/>
+        </w:rPr>
+        <w:t xml:space="preserve"> </w:t>
+      </w:r>
+      <w:r>
+        <w:rPr>
+          <w:rFonts w:ascii="Times New Roman" w:hAnsi="Times New Roman" w:cs="Times New Roman"/>
+          <w:lang w:val="sk-SK"/>
+        </w:rPr>
+        <w:t>p</w:t>
+      </w:r>
+      <w:r>
+        <w:rPr>
+          <w:rFonts w:ascii="Times New Roman" w:hAnsi="Times New Roman" w:cs="Times New Roman"/>
+          <w:lang w:val="sk-SK"/>
+        </w:rPr>
+        <w:t xml:space="preserve">odľa operácie </w:t>
+      </w:r>
+      <w:r>
+        <w:rPr>
+          <w:rFonts w:ascii="Times New Roman" w:hAnsi="Times New Roman" w:cs="Times New Roman"/>
+          <w:lang w:val="sk-SK"/>
+        </w:rPr>
+        <w:t xml:space="preserve">a </w:t>
+      </w:r>
+      <w:r>
+        <w:rPr>
+          <w:rFonts w:ascii="Times New Roman" w:hAnsi="Times New Roman" w:cs="Times New Roman"/>
+          <w:lang w:val="sk-SK"/>
+        </w:rPr>
+        <w:t>dátových typov koreňov vyhodnotí, či je</w:t>
+      </w:r>
+      <w:r>
+        <w:rPr>
+          <w:rFonts w:ascii="Times New Roman" w:hAnsi="Times New Roman" w:cs="Times New Roman"/>
+          <w:lang w:val="sk-SK"/>
+        </w:rPr>
+        <w:t xml:space="preserve"> možná daná operácia alebo je</w:t>
+      </w:r>
+      <w:r>
+        <w:rPr>
+          <w:rFonts w:ascii="Times New Roman" w:hAnsi="Times New Roman" w:cs="Times New Roman"/>
+          <w:lang w:val="sk-SK"/>
+        </w:rPr>
+        <w:t xml:space="preserve"> nutná implicitná konverzia niektorého z operandov, prípadne </w:t>
+      </w:r>
+      <w:r>
+        <w:rPr>
+          <w:rFonts w:ascii="Times New Roman" w:hAnsi="Times New Roman" w:cs="Times New Roman"/>
+          <w:lang w:val="sk-SK"/>
+        </w:rPr>
+        <w:t>ju</w:t>
+      </w:r>
+      <w:r>
+        <w:rPr>
+          <w:rFonts w:ascii="Times New Roman" w:hAnsi="Times New Roman" w:cs="Times New Roman"/>
+          <w:lang w:val="sk-SK"/>
+        </w:rPr>
+        <w:t xml:space="preserve"> vykoná.</w:t>
+      </w:r>
+      <w:r>
+        <w:rPr>
+          <w:rFonts w:ascii="Times New Roman" w:hAnsi="Times New Roman" w:cs="Times New Roman"/>
+          <w:lang w:val="sk-SK"/>
+        </w:rPr>
+        <w:t xml:space="preserve"> Následne vytvorí nový koreň pod ktorý zlúči pravý a ľavý podstrom. Ten sa uloží ako nový vrchol zásobníka a vykoná sa generácia výsledného kódu.</w:t>
+      </w:r>
+    </w:p>
+    <w:p>
+      <w:pPr>
+        <w:pStyle w:val="ListParagraph"/>
+        <w:numPr>
+          <w:ilvl w:val="0"/>
+          <w:numId w:val="14"/>
+        </w:numPr>
+        <w:rPr>
+          <w:rFonts w:ascii="Times New Roman" w:hAnsi="Times New Roman" w:cs="Times New Roman"/>
+          <w:lang w:val="sk-SK"/>
+        </w:rPr>
+      </w:pPr>
+      <w:r>
+        <w:rPr>
+          <w:rFonts w:ascii="Times New Roman" w:hAnsi="Times New Roman" w:cs="Times New Roman"/>
+          <w:lang w:val="sk-SK"/>
+        </w:rPr>
+        <w:t xml:space="preserve">Relačný operátor </w:t>
+      </w:r>
+      <w:r>
+        <w:rPr>
+          <w:rFonts w:ascii="Times New Roman" w:hAnsi="Times New Roman" w:cs="Times New Roman"/>
+          <w:lang w:val="sk-SK"/>
+        </w:rPr>
+        <w:t>–</w:t>
+      </w:r>
+      <w:r>
+        <w:rPr>
+          <w:rFonts w:ascii="Times New Roman" w:hAnsi="Times New Roman" w:cs="Times New Roman"/>
+          <w:lang w:val="sk-SK"/>
+        </w:rPr>
+        <w:t xml:space="preserve"> </w:t>
+      </w:r>
+      <w:r>
+        <w:rPr>
+          <w:rFonts w:ascii="Times New Roman" w:hAnsi="Times New Roman" w:cs="Times New Roman"/>
+          <w:lang w:val="sk-SK"/>
+        </w:rPr>
+        <w:t xml:space="preserve">Spracovanie je podobne ako pri aritmetickom, ale postup </w:t>
+      </w:r>
+    </w:p>
+    <w:p>
+      <w:pPr>
+        <w:ind w:left="720"/>
+        <w:rPr>
+          <w:rFonts w:ascii="Times New Roman" w:hAnsi="Times New Roman" w:cs="Times New Roman"/>
+          <w:lang w:val="sk-SK"/>
+        </w:rPr>
+      </w:pPr>
+      <w:r>
+        <w:rPr>
+          <w:rFonts w:ascii="Times New Roman" w:hAnsi="Times New Roman" w:cs="Times New Roman"/>
+          <w:lang w:val="sk-SK"/>
+        </w:rPr>
+        <w:t>Typová kontrola je na základe tabuľky návratových hodnôt. Tabuľka návratových hodnôt je implementovaná ako trojrozmerné pole, pričom prvý index je typ operácie, druhý typ ľavého operandu, tretí typ pravého operandu. Určuje aký dátový typ bude mať výsledok operácie, prípadne či daná operácia môže prebehnúť nad danými typmi a či nedochádza k neočakávanému narábaniu s hodnotou nil.</w:t>
+      </w:r>
+    </w:p>
+    <w:p>
+      <w:pPr>
+        <w:tabs>
+          <w:tab w:val="left" w:pos="720"/>
+        </w:tabs>
+        <w:rPr>
+          <w:b/>
+          <w:bCs/>
+          <w:color w:val="A5A5A5" w:themeColor="accent3"/>
+          <w:lang w:val="cs-CZ"/>
+        </w:rPr>
+      </w:pPr>
+      <w:r>
+        <w:rPr>
+          <w:rFonts w:ascii="Times New Roman" w:hAnsi="Times New Roman" w:cs="Times New Roman"/>
+          <w:lang w:val="sk-SK"/>
+        </w:rPr>
+        <w:tab/>
+      </w:r>
+      <w:r>
+        <w:rPr>
+          <w:rFonts w:ascii="Times New Roman" w:hAnsi="Times New Roman" w:cs="Times New Roman"/>
+          <w:lang w:val="sk-SK"/>
+        </w:rPr>
+        <w:t>Tabuľka je implementovaná v</w:t>
+      </w:r>
+      <w:r>
+        <w:rPr>
+          <w:rFonts w:ascii="Times New Roman" w:hAnsi="Times New Roman" w:cs="Times New Roman"/>
+          <w:lang w:val="sk-SK"/>
+        </w:rPr>
+        <w:t> </w:t>
+      </w:r>
+      <w:proofErr w:type="spellStart"/>
+      <w:r>
+        <w:rPr>
+          <w:rStyle w:val="Strong"/>
+          <w:color w:val="A5A5A5" w:themeColor="accent3"/>
+          <w:lang w:val="cs-CZ"/>
+        </w:rPr>
+        <w:t>semantic_bottom_up</w:t>
+      </w:r>
+      <w:r>
+        <w:rPr>
+          <w:rStyle w:val="Strong"/>
+          <w:color w:val="A5A5A5" w:themeColor="accent3"/>
+          <w:lang w:val="cs-CZ"/>
+        </w:rPr>
+        <w:t>.h</w:t>
+      </w:r>
+      <w:proofErr w:type="spellEnd"/>
+      <w:r>
+        <w:rPr>
+          <w:rFonts w:ascii="Times New Roman" w:hAnsi="Times New Roman" w:cs="Times New Roman"/>
+          <w:lang w:val="sk-SK"/>
+        </w:rPr>
+        <w:t xml:space="preserve">, automat je </w:t>
+      </w:r>
+      <w:r>
+        <w:rPr>
+          <w:rFonts w:ascii="Times New Roman" w:hAnsi="Times New Roman" w:cs="Times New Roman"/>
+          <w:lang w:val="sk-SK"/>
+        </w:rPr>
+        <w:t>v</w:t>
+      </w:r>
+      <w:r>
+        <w:rPr>
+          <w:rFonts w:ascii="Times New Roman" w:hAnsi="Times New Roman" w:cs="Times New Roman"/>
+          <w:lang w:val="sk-SK"/>
+        </w:rPr>
+        <w:t> </w:t>
+      </w:r>
+      <w:proofErr w:type="spellStart"/>
+      <w:r>
+        <w:rPr>
+          <w:rStyle w:val="Strong"/>
+          <w:color w:val="A5A5A5" w:themeColor="accent3"/>
+          <w:lang w:val="cs-CZ"/>
+        </w:rPr>
+        <w:t>semantic_bottom_up</w:t>
+      </w:r>
+      <w:r>
+        <w:rPr>
+          <w:rStyle w:val="Strong"/>
+          <w:color w:val="A5A5A5" w:themeColor="accent3"/>
+          <w:lang w:val="cs-CZ"/>
+        </w:rPr>
+        <w:t>.c</w:t>
+      </w:r>
+      <w:proofErr w:type="spellEnd"/>
     </w:p>
     <w:p>
       <w:pPr>
@@ -2805,7 +3447,6 @@
           <w:color w:val="auto"/>
           <w:lang w:val="cs-CZ"/>
         </w:rPr>
-        <w:lastRenderedPageBreak/>
         <w:t xml:space="preserve"> </w:t>
       </w:r>
       <w:bookmarkStart w:id="6" w:name="_Toc89203921"/>
@@ -2897,6 +3538,7 @@
           <w:szCs w:val="40"/>
           <w:lang w:val="cs-CZ"/>
         </w:rPr>
+        <w:lastRenderedPageBreak/>
         <w:t xml:space="preserve"> </w:t>
       </w:r>
       <w:bookmarkStart w:id="8" w:name="_Toc89203923"/>
@@ -3635,7 +4277,6 @@
           <w:color w:val="auto"/>
           <w:lang w:val="cs-CZ"/>
         </w:rPr>
-        <w:lastRenderedPageBreak/>
         <w:t xml:space="preserve"> </w:t>
       </w:r>
       <w:bookmarkStart w:id="12" w:name="_Toc89203927"/>
@@ -3983,15 +4624,3750 @@
         </w:rPr>
       </w:pPr>
     </w:p>
-    <w:p>
-      <w:pPr>
-        <w:rPr>
-          <w:rFonts w:ascii="Times New Roman" w:hAnsi="Times New Roman" w:cs="Times New Roman"/>
-          <w:lang w:val="cs-CZ"/>
-        </w:rPr>
-      </w:pPr>
-    </w:p>
-    <w:p/>
+    <w:tbl>
+      <w:tblPr>
+        <w:tblStyle w:val="TableGrid"/>
+        <w:tblW w:w="0" w:type="auto"/>
+        <w:tblLook w:val="04A0" w:firstRow="1" w:lastRow="0" w:firstColumn="1" w:lastColumn="0" w:noHBand="0" w:noVBand="1"/>
+      </w:tblPr>
+      <w:tblGrid>
+        <w:gridCol w:w="520"/>
+        <w:gridCol w:w="885"/>
+        <w:gridCol w:w="687"/>
+        <w:gridCol w:w="689"/>
+        <w:gridCol w:w="600"/>
+        <w:gridCol w:w="761"/>
+        <w:gridCol w:w="893"/>
+        <w:gridCol w:w="586"/>
+        <w:gridCol w:w="733"/>
+        <w:gridCol w:w="682"/>
+        <w:gridCol w:w="682"/>
+        <w:gridCol w:w="672"/>
+      </w:tblGrid>
+      <w:tr>
+        <w:tc>
+          <w:tcPr>
+            <w:tcW w:w="520" w:type="dxa"/>
+          </w:tcPr>
+          <w:p>
+            <w:pPr>
+              <w:rPr>
+                <w:rFonts w:ascii="Times New Roman" w:hAnsi="Times New Roman" w:cs="Times New Roman"/>
+                <w:lang w:val="cs-CZ"/>
+              </w:rPr>
+            </w:pPr>
+          </w:p>
+        </w:tc>
+        <w:tc>
+          <w:tcPr>
+            <w:tcW w:w="7870" w:type="dxa"/>
+            <w:gridSpan w:val="11"/>
+          </w:tcPr>
+          <w:p>
+            <w:pPr>
+              <w:jc w:val="center"/>
+              <w:rPr>
+                <w:rFonts w:ascii="Times New Roman" w:hAnsi="Times New Roman" w:cs="Times New Roman"/>
+                <w:lang w:val="cs-CZ"/>
+              </w:rPr>
+            </w:pPr>
+            <w:proofErr w:type="spellStart"/>
+            <w:r>
+              <w:rPr>
+                <w:rFonts w:ascii="Times New Roman" w:hAnsi="Times New Roman" w:cs="Times New Roman"/>
+                <w:lang w:val="cs-CZ"/>
+              </w:rPr>
+              <w:t>Príchodzí</w:t>
+            </w:r>
+            <w:proofErr w:type="spellEnd"/>
+            <w:r>
+              <w:rPr>
+                <w:rFonts w:ascii="Times New Roman" w:hAnsi="Times New Roman" w:cs="Times New Roman"/>
+                <w:lang w:val="cs-CZ"/>
+              </w:rPr>
+              <w:t xml:space="preserve"> token</w:t>
+            </w:r>
+          </w:p>
+        </w:tc>
+      </w:tr>
+      <w:tr>
+        <w:tc>
+          <w:tcPr>
+            <w:tcW w:w="520" w:type="dxa"/>
+            <w:vMerge w:val="restart"/>
+            <w:textDirection w:val="btLr"/>
+          </w:tcPr>
+          <w:p>
+            <w:pPr>
+              <w:ind w:left="113" w:right="113"/>
+              <w:jc w:val="center"/>
+              <w:rPr>
+                <w:rFonts w:ascii="Times New Roman" w:hAnsi="Times New Roman" w:cs="Times New Roman"/>
+                <w:lang w:val="cs-CZ"/>
+              </w:rPr>
+            </w:pPr>
+            <w:r>
+              <w:rPr>
+                <w:rFonts w:ascii="Times New Roman" w:hAnsi="Times New Roman" w:cs="Times New Roman"/>
+                <w:lang w:val="cs-CZ"/>
+              </w:rPr>
+              <w:t xml:space="preserve">Vrchol </w:t>
+            </w:r>
+            <w:proofErr w:type="spellStart"/>
+            <w:r>
+              <w:rPr>
+                <w:rFonts w:ascii="Times New Roman" w:hAnsi="Times New Roman" w:cs="Times New Roman"/>
+                <w:lang w:val="cs-CZ"/>
+              </w:rPr>
+              <w:t>zásobníka</w:t>
+            </w:r>
+            <w:proofErr w:type="spellEnd"/>
+          </w:p>
+        </w:tc>
+        <w:tc>
+          <w:tcPr>
+            <w:tcW w:w="885" w:type="dxa"/>
+          </w:tcPr>
+          <w:p>
+            <w:pPr>
+              <w:jc w:val="center"/>
+              <w:rPr>
+                <w:rFonts w:ascii="Times New Roman" w:hAnsi="Times New Roman" w:cs="Times New Roman"/>
+                <w:lang w:val="cs-CZ"/>
+              </w:rPr>
+            </w:pPr>
+          </w:p>
+        </w:tc>
+        <w:tc>
+          <w:tcPr>
+            <w:tcW w:w="687" w:type="dxa"/>
+          </w:tcPr>
+          <w:p>
+            <w:pPr>
+              <w:jc w:val="center"/>
+              <w:rPr>
+                <w:rFonts w:ascii="Times New Roman" w:hAnsi="Times New Roman" w:cs="Times New Roman"/>
+                <w:lang w:val="en-US"/>
+              </w:rPr>
+            </w:pPr>
+            <w:r>
+              <w:rPr>
+                <w:rFonts w:ascii="Times New Roman" w:hAnsi="Times New Roman" w:cs="Times New Roman"/>
+                <w:lang w:val="en-US"/>
+              </w:rPr>
+              <w:t>#</w:t>
+            </w:r>
+          </w:p>
+        </w:tc>
+        <w:tc>
+          <w:tcPr>
+            <w:tcW w:w="689" w:type="dxa"/>
+          </w:tcPr>
+          <w:p>
+            <w:pPr>
+              <w:jc w:val="center"/>
+              <w:rPr>
+                <w:rFonts w:ascii="Times New Roman" w:hAnsi="Times New Roman" w:cs="Times New Roman"/>
+                <w:lang w:val="cs-CZ"/>
+              </w:rPr>
+            </w:pPr>
+            <w:r>
+              <w:rPr>
+                <w:rFonts w:ascii="Times New Roman" w:hAnsi="Times New Roman" w:cs="Times New Roman"/>
+                <w:lang w:val="cs-CZ"/>
+              </w:rPr>
+              <w:t>/ // *</w:t>
+            </w:r>
+          </w:p>
+        </w:tc>
+        <w:tc>
+          <w:tcPr>
+            <w:tcW w:w="600" w:type="dxa"/>
+          </w:tcPr>
+          <w:p>
+            <w:pPr>
+              <w:jc w:val="center"/>
+              <w:rPr>
+                <w:rFonts w:ascii="Times New Roman" w:hAnsi="Times New Roman" w:cs="Times New Roman"/>
+                <w:lang w:val="cs-CZ"/>
+              </w:rPr>
+            </w:pPr>
+            <w:r>
+              <w:rPr>
+                <w:rFonts w:ascii="Times New Roman" w:hAnsi="Times New Roman" w:cs="Times New Roman"/>
+                <w:lang w:val="cs-CZ"/>
+              </w:rPr>
+              <w:t>+ -</w:t>
+            </w:r>
+          </w:p>
+        </w:tc>
+        <w:tc>
+          <w:tcPr>
+            <w:tcW w:w="761" w:type="dxa"/>
+          </w:tcPr>
+          <w:p>
+            <w:pPr>
+              <w:jc w:val="center"/>
+              <w:rPr>
+                <w:rFonts w:ascii="Times New Roman" w:hAnsi="Times New Roman" w:cs="Times New Roman"/>
+                <w:lang w:val="cs-CZ"/>
+              </w:rPr>
+            </w:pPr>
+            <w:r>
+              <w:rPr>
+                <w:rFonts w:ascii="Times New Roman" w:hAnsi="Times New Roman" w:cs="Times New Roman"/>
+                <w:lang w:val="cs-CZ"/>
+              </w:rPr>
+              <w:t>..</w:t>
+            </w:r>
+          </w:p>
+        </w:tc>
+        <w:tc>
+          <w:tcPr>
+            <w:tcW w:w="893" w:type="dxa"/>
+          </w:tcPr>
+          <w:p>
+            <w:pPr>
+              <w:jc w:val="center"/>
+              <w:rPr>
+                <w:rFonts w:ascii="Times New Roman" w:hAnsi="Times New Roman" w:cs="Times New Roman"/>
+                <w:lang w:val="cs-CZ"/>
+              </w:rPr>
+            </w:pPr>
+            <w:r>
+              <w:rPr>
+                <w:rFonts w:ascii="Times New Roman" w:hAnsi="Times New Roman" w:cs="Times New Roman"/>
+                <w:lang w:val="cs-CZ"/>
+              </w:rPr>
+              <w:t>&gt;&lt; ~ =</w:t>
+            </w:r>
+          </w:p>
+        </w:tc>
+        <w:tc>
+          <w:tcPr>
+            <w:tcW w:w="586" w:type="dxa"/>
+          </w:tcPr>
+          <w:p>
+            <w:pPr>
+              <w:jc w:val="center"/>
+              <w:rPr>
+                <w:rFonts w:ascii="Times New Roman" w:hAnsi="Times New Roman" w:cs="Times New Roman"/>
+                <w:lang w:val="sk-SK"/>
+              </w:rPr>
+            </w:pPr>
+            <w:r>
+              <w:rPr>
+                <w:rFonts w:ascii="Times New Roman" w:hAnsi="Times New Roman" w:cs="Times New Roman"/>
+                <w:lang w:val="sk-SK"/>
+              </w:rPr>
+              <w:t>i</w:t>
+            </w:r>
+          </w:p>
+        </w:tc>
+        <w:tc>
+          <w:tcPr>
+            <w:tcW w:w="733" w:type="dxa"/>
+          </w:tcPr>
+          <w:p>
+            <w:pPr>
+              <w:jc w:val="center"/>
+              <w:rPr>
+                <w:rFonts w:ascii="Times New Roman" w:hAnsi="Times New Roman" w:cs="Times New Roman"/>
+                <w:lang w:val="cs-CZ"/>
+              </w:rPr>
+            </w:pPr>
+            <w:proofErr w:type="spellStart"/>
+            <w:r>
+              <w:rPr>
+                <w:rFonts w:ascii="Times New Roman" w:hAnsi="Times New Roman" w:cs="Times New Roman"/>
+                <w:lang w:val="cs-CZ"/>
+              </w:rPr>
+              <w:t>f_id</w:t>
+            </w:r>
+            <w:proofErr w:type="spellEnd"/>
+          </w:p>
+        </w:tc>
+        <w:tc>
+          <w:tcPr>
+            <w:tcW w:w="682" w:type="dxa"/>
+          </w:tcPr>
+          <w:p>
+            <w:pPr>
+              <w:jc w:val="center"/>
+              <w:rPr>
+                <w:rFonts w:ascii="Times New Roman" w:hAnsi="Times New Roman" w:cs="Times New Roman"/>
+                <w:lang w:val="en-US"/>
+              </w:rPr>
+            </w:pPr>
+            <w:r>
+              <w:rPr>
+                <w:rFonts w:ascii="Times New Roman" w:hAnsi="Times New Roman" w:cs="Times New Roman"/>
+                <w:lang w:val="en-US"/>
+              </w:rPr>
+              <w:t>(</w:t>
+            </w:r>
+          </w:p>
+        </w:tc>
+        <w:tc>
+          <w:tcPr>
+            <w:tcW w:w="682" w:type="dxa"/>
+          </w:tcPr>
+          <w:p>
+            <w:pPr>
+              <w:jc w:val="center"/>
+              <w:rPr>
+                <w:rFonts w:ascii="Times New Roman" w:hAnsi="Times New Roman" w:cs="Times New Roman"/>
+                <w:lang w:val="cs-CZ"/>
+              </w:rPr>
+            </w:pPr>
+            <w:r>
+              <w:rPr>
+                <w:rFonts w:ascii="Times New Roman" w:hAnsi="Times New Roman" w:cs="Times New Roman"/>
+                <w:lang w:val="cs-CZ"/>
+              </w:rPr>
+              <w:t>)</w:t>
+            </w:r>
+          </w:p>
+        </w:tc>
+        <w:tc>
+          <w:tcPr>
+            <w:tcW w:w="672" w:type="dxa"/>
+          </w:tcPr>
+          <w:p>
+            <w:pPr>
+              <w:jc w:val="center"/>
+              <w:rPr>
+                <w:rFonts w:ascii="Times New Roman" w:hAnsi="Times New Roman" w:cs="Times New Roman"/>
+                <w:lang w:val="cs-CZ"/>
+              </w:rPr>
+            </w:pPr>
+            <w:r>
+              <w:rPr>
+                <w:rFonts w:ascii="Times New Roman" w:hAnsi="Times New Roman" w:cs="Times New Roman"/>
+                <w:lang w:val="cs-CZ"/>
+              </w:rPr>
+              <w:t>$</w:t>
+            </w:r>
+          </w:p>
+        </w:tc>
+      </w:tr>
+      <w:tr>
+        <w:tc>
+          <w:tcPr>
+            <w:tcW w:w="520" w:type="dxa"/>
+            <w:vMerge/>
+          </w:tcPr>
+          <w:p>
+            <w:pPr>
+              <w:rPr>
+                <w:rFonts w:ascii="Times New Roman" w:hAnsi="Times New Roman" w:cs="Times New Roman"/>
+                <w:lang w:val="cs-CZ"/>
+              </w:rPr>
+            </w:pPr>
+          </w:p>
+        </w:tc>
+        <w:tc>
+          <w:tcPr>
+            <w:tcW w:w="885" w:type="dxa"/>
+          </w:tcPr>
+          <w:p>
+            <w:pPr>
+              <w:jc w:val="center"/>
+              <w:rPr>
+                <w:rFonts w:ascii="Times New Roman" w:hAnsi="Times New Roman" w:cs="Times New Roman"/>
+                <w:lang w:val="cs-CZ"/>
+              </w:rPr>
+            </w:pPr>
+            <w:r>
+              <w:rPr>
+                <w:rFonts w:ascii="Times New Roman" w:hAnsi="Times New Roman" w:cs="Times New Roman"/>
+                <w:lang w:val="cs-CZ"/>
+              </w:rPr>
+              <w:t>#</w:t>
+            </w:r>
+          </w:p>
+        </w:tc>
+        <w:tc>
+          <w:tcPr>
+            <w:tcW w:w="687" w:type="dxa"/>
+          </w:tcPr>
+          <w:p>
+            <w:pPr>
+              <w:jc w:val="center"/>
+              <w:rPr>
+                <w:rFonts w:ascii="Times New Roman" w:hAnsi="Times New Roman" w:cs="Times New Roman"/>
+                <w:lang w:val="en-US"/>
+              </w:rPr>
+            </w:pPr>
+            <w:r>
+              <w:rPr>
+                <w:rFonts w:ascii="Times New Roman" w:hAnsi="Times New Roman" w:cs="Times New Roman"/>
+                <w:lang w:val="en-US"/>
+              </w:rPr>
+              <w:t>#</w:t>
+            </w:r>
+          </w:p>
+        </w:tc>
+        <w:tc>
+          <w:tcPr>
+            <w:tcW w:w="689" w:type="dxa"/>
+          </w:tcPr>
+          <w:p>
+            <w:pPr>
+              <w:jc w:val="center"/>
+              <w:rPr>
+                <w:rFonts w:ascii="Times New Roman" w:hAnsi="Times New Roman" w:cs="Times New Roman"/>
+                <w:lang w:val="cs-CZ"/>
+              </w:rPr>
+            </w:pPr>
+            <w:r>
+              <w:rPr>
+                <w:rFonts w:ascii="Times New Roman" w:hAnsi="Times New Roman" w:cs="Times New Roman"/>
+                <w:lang w:val="cs-CZ"/>
+              </w:rPr>
+              <w:t xml:space="preserve">&gt; </w:t>
+            </w:r>
+          </w:p>
+        </w:tc>
+        <w:tc>
+          <w:tcPr>
+            <w:tcW w:w="600" w:type="dxa"/>
+          </w:tcPr>
+          <w:p>
+            <w:pPr>
+              <w:jc w:val="center"/>
+              <w:rPr>
+                <w:rFonts w:ascii="Times New Roman" w:hAnsi="Times New Roman" w:cs="Times New Roman"/>
+                <w:lang w:val="cs-CZ"/>
+              </w:rPr>
+            </w:pPr>
+            <w:r>
+              <w:rPr>
+                <w:rFonts w:ascii="Times New Roman" w:hAnsi="Times New Roman" w:cs="Times New Roman"/>
+                <w:lang w:val="cs-CZ"/>
+              </w:rPr>
+              <w:t>&gt;</w:t>
+            </w:r>
+          </w:p>
+        </w:tc>
+        <w:tc>
+          <w:tcPr>
+            <w:tcW w:w="761" w:type="dxa"/>
+          </w:tcPr>
+          <w:p>
+            <w:pPr>
+              <w:jc w:val="center"/>
+              <w:rPr>
+                <w:rFonts w:ascii="Times New Roman" w:hAnsi="Times New Roman" w:cs="Times New Roman"/>
+                <w:lang w:val="cs-CZ"/>
+              </w:rPr>
+            </w:pPr>
+            <w:r>
+              <w:rPr>
+                <w:rFonts w:ascii="Times New Roman" w:hAnsi="Times New Roman" w:cs="Times New Roman"/>
+                <w:lang w:val="cs-CZ"/>
+              </w:rPr>
+              <w:t>&gt;</w:t>
+            </w:r>
+          </w:p>
+        </w:tc>
+        <w:tc>
+          <w:tcPr>
+            <w:tcW w:w="893" w:type="dxa"/>
+          </w:tcPr>
+          <w:p>
+            <w:pPr>
+              <w:jc w:val="center"/>
+              <w:rPr>
+                <w:rFonts w:ascii="Times New Roman" w:hAnsi="Times New Roman" w:cs="Times New Roman"/>
+                <w:lang w:val="cs-CZ"/>
+              </w:rPr>
+            </w:pPr>
+            <w:r>
+              <w:rPr>
+                <w:rFonts w:ascii="Times New Roman" w:hAnsi="Times New Roman" w:cs="Times New Roman"/>
+                <w:lang w:val="cs-CZ"/>
+              </w:rPr>
+              <w:t>&gt;</w:t>
+            </w:r>
+          </w:p>
+        </w:tc>
+        <w:tc>
+          <w:tcPr>
+            <w:tcW w:w="586" w:type="dxa"/>
+          </w:tcPr>
+          <w:p>
+            <w:pPr>
+              <w:jc w:val="center"/>
+              <w:rPr>
+                <w:rFonts w:ascii="Times New Roman" w:hAnsi="Times New Roman" w:cs="Times New Roman"/>
+                <w:lang w:val="cs-CZ"/>
+              </w:rPr>
+            </w:pPr>
+            <w:r>
+              <w:rPr>
+                <w:rFonts w:ascii="Times New Roman" w:hAnsi="Times New Roman" w:cs="Times New Roman"/>
+                <w:lang w:val="cs-CZ"/>
+              </w:rPr>
+              <w:t>&lt;</w:t>
+            </w:r>
+          </w:p>
+        </w:tc>
+        <w:tc>
+          <w:tcPr>
+            <w:tcW w:w="733" w:type="dxa"/>
+          </w:tcPr>
+          <w:p>
+            <w:pPr>
+              <w:jc w:val="center"/>
+              <w:rPr>
+                <w:rFonts w:ascii="Times New Roman" w:hAnsi="Times New Roman" w:cs="Times New Roman"/>
+                <w:lang w:val="cs-CZ"/>
+              </w:rPr>
+            </w:pPr>
+            <w:r>
+              <w:rPr>
+                <w:rFonts w:ascii="Times New Roman" w:hAnsi="Times New Roman" w:cs="Times New Roman"/>
+                <w:lang w:val="cs-CZ"/>
+              </w:rPr>
+              <w:t>&lt;</w:t>
+            </w:r>
+          </w:p>
+        </w:tc>
+        <w:tc>
+          <w:tcPr>
+            <w:tcW w:w="682" w:type="dxa"/>
+          </w:tcPr>
+          <w:p>
+            <w:pPr>
+              <w:jc w:val="center"/>
+              <w:rPr>
+                <w:rFonts w:ascii="Times New Roman" w:hAnsi="Times New Roman" w:cs="Times New Roman"/>
+                <w:lang w:val="cs-CZ"/>
+              </w:rPr>
+            </w:pPr>
+            <w:r>
+              <w:rPr>
+                <w:rFonts w:ascii="Times New Roman" w:hAnsi="Times New Roman" w:cs="Times New Roman"/>
+                <w:lang w:val="cs-CZ"/>
+              </w:rPr>
+              <w:t>#</w:t>
+            </w:r>
+          </w:p>
+        </w:tc>
+        <w:tc>
+          <w:tcPr>
+            <w:tcW w:w="682" w:type="dxa"/>
+          </w:tcPr>
+          <w:p>
+            <w:pPr>
+              <w:jc w:val="center"/>
+              <w:rPr>
+                <w:rFonts w:ascii="Times New Roman" w:hAnsi="Times New Roman" w:cs="Times New Roman"/>
+                <w:lang w:val="cs-CZ"/>
+              </w:rPr>
+            </w:pPr>
+            <w:r>
+              <w:rPr>
+                <w:rFonts w:ascii="Times New Roman" w:hAnsi="Times New Roman" w:cs="Times New Roman"/>
+                <w:lang w:val="cs-CZ"/>
+              </w:rPr>
+              <w:t>&gt;</w:t>
+            </w:r>
+          </w:p>
+        </w:tc>
+        <w:tc>
+          <w:tcPr>
+            <w:tcW w:w="672" w:type="dxa"/>
+          </w:tcPr>
+          <w:p>
+            <w:pPr>
+              <w:jc w:val="center"/>
+              <w:rPr>
+                <w:rFonts w:ascii="Times New Roman" w:hAnsi="Times New Roman" w:cs="Times New Roman"/>
+                <w:lang w:val="cs-CZ"/>
+              </w:rPr>
+            </w:pPr>
+            <w:r>
+              <w:rPr>
+                <w:rFonts w:ascii="Times New Roman" w:hAnsi="Times New Roman" w:cs="Times New Roman"/>
+                <w:lang w:val="cs-CZ"/>
+              </w:rPr>
+              <w:t>&gt;</w:t>
+            </w:r>
+          </w:p>
+        </w:tc>
+      </w:tr>
+      <w:tr>
+        <w:tc>
+          <w:tcPr>
+            <w:tcW w:w="520" w:type="dxa"/>
+            <w:vMerge/>
+          </w:tcPr>
+          <w:p>
+            <w:pPr>
+              <w:rPr>
+                <w:rFonts w:ascii="Times New Roman" w:hAnsi="Times New Roman" w:cs="Times New Roman"/>
+                <w:lang w:val="cs-CZ"/>
+              </w:rPr>
+            </w:pPr>
+          </w:p>
+        </w:tc>
+        <w:tc>
+          <w:tcPr>
+            <w:tcW w:w="885" w:type="dxa"/>
+          </w:tcPr>
+          <w:p>
+            <w:pPr>
+              <w:jc w:val="center"/>
+              <w:rPr>
+                <w:rFonts w:ascii="Times New Roman" w:hAnsi="Times New Roman" w:cs="Times New Roman"/>
+                <w:lang w:val="cs-CZ"/>
+              </w:rPr>
+            </w:pPr>
+            <w:r>
+              <w:rPr>
+                <w:rFonts w:ascii="Times New Roman" w:hAnsi="Times New Roman" w:cs="Times New Roman"/>
+                <w:lang w:val="cs-CZ"/>
+              </w:rPr>
+              <w:t>/ // *</w:t>
+            </w:r>
+          </w:p>
+        </w:tc>
+        <w:tc>
+          <w:tcPr>
+            <w:tcW w:w="687" w:type="dxa"/>
+          </w:tcPr>
+          <w:p>
+            <w:pPr>
+              <w:jc w:val="center"/>
+              <w:rPr>
+                <w:rFonts w:ascii="Times New Roman" w:hAnsi="Times New Roman" w:cs="Times New Roman"/>
+                <w:lang w:val="cs-CZ"/>
+              </w:rPr>
+            </w:pPr>
+            <w:r>
+              <w:rPr>
+                <w:rFonts w:ascii="Times New Roman" w:hAnsi="Times New Roman" w:cs="Times New Roman"/>
+                <w:lang w:val="cs-CZ"/>
+              </w:rPr>
+              <w:t>&lt;</w:t>
+            </w:r>
+          </w:p>
+        </w:tc>
+        <w:tc>
+          <w:tcPr>
+            <w:tcW w:w="689" w:type="dxa"/>
+          </w:tcPr>
+          <w:p>
+            <w:pPr>
+              <w:jc w:val="center"/>
+              <w:rPr>
+                <w:rFonts w:ascii="Times New Roman" w:hAnsi="Times New Roman" w:cs="Times New Roman"/>
+                <w:lang w:val="cs-CZ"/>
+              </w:rPr>
+            </w:pPr>
+            <w:r>
+              <w:rPr>
+                <w:rFonts w:ascii="Times New Roman" w:hAnsi="Times New Roman" w:cs="Times New Roman"/>
+                <w:lang w:val="cs-CZ"/>
+              </w:rPr>
+              <w:t>&gt;</w:t>
+            </w:r>
+          </w:p>
+        </w:tc>
+        <w:tc>
+          <w:tcPr>
+            <w:tcW w:w="600" w:type="dxa"/>
+          </w:tcPr>
+          <w:p>
+            <w:pPr>
+              <w:jc w:val="center"/>
+              <w:rPr>
+                <w:rFonts w:ascii="Times New Roman" w:hAnsi="Times New Roman" w:cs="Times New Roman"/>
+                <w:lang w:val="cs-CZ"/>
+              </w:rPr>
+            </w:pPr>
+            <w:r>
+              <w:rPr>
+                <w:rFonts w:ascii="Times New Roman" w:hAnsi="Times New Roman" w:cs="Times New Roman"/>
+                <w:lang w:val="cs-CZ"/>
+              </w:rPr>
+              <w:t>&gt;</w:t>
+            </w:r>
+          </w:p>
+        </w:tc>
+        <w:tc>
+          <w:tcPr>
+            <w:tcW w:w="761" w:type="dxa"/>
+          </w:tcPr>
+          <w:p>
+            <w:pPr>
+              <w:jc w:val="center"/>
+              <w:rPr>
+                <w:rFonts w:ascii="Times New Roman" w:hAnsi="Times New Roman" w:cs="Times New Roman"/>
+                <w:lang w:val="cs-CZ"/>
+              </w:rPr>
+            </w:pPr>
+            <w:r>
+              <w:rPr>
+                <w:rFonts w:ascii="Times New Roman" w:hAnsi="Times New Roman" w:cs="Times New Roman"/>
+                <w:lang w:val="cs-CZ"/>
+              </w:rPr>
+              <w:t>&gt;</w:t>
+            </w:r>
+          </w:p>
+        </w:tc>
+        <w:tc>
+          <w:tcPr>
+            <w:tcW w:w="893" w:type="dxa"/>
+          </w:tcPr>
+          <w:p>
+            <w:pPr>
+              <w:jc w:val="center"/>
+              <w:rPr>
+                <w:rFonts w:ascii="Times New Roman" w:hAnsi="Times New Roman" w:cs="Times New Roman"/>
+                <w:lang w:val="cs-CZ"/>
+              </w:rPr>
+            </w:pPr>
+            <w:r>
+              <w:rPr>
+                <w:rFonts w:ascii="Times New Roman" w:hAnsi="Times New Roman" w:cs="Times New Roman"/>
+                <w:lang w:val="cs-CZ"/>
+              </w:rPr>
+              <w:t>&gt;</w:t>
+            </w:r>
+          </w:p>
+        </w:tc>
+        <w:tc>
+          <w:tcPr>
+            <w:tcW w:w="586" w:type="dxa"/>
+          </w:tcPr>
+          <w:p>
+            <w:pPr>
+              <w:jc w:val="center"/>
+              <w:rPr>
+                <w:rFonts w:ascii="Times New Roman" w:hAnsi="Times New Roman" w:cs="Times New Roman"/>
+                <w:lang w:val="cs-CZ"/>
+              </w:rPr>
+            </w:pPr>
+            <w:r>
+              <w:rPr>
+                <w:rFonts w:ascii="Times New Roman" w:hAnsi="Times New Roman" w:cs="Times New Roman"/>
+                <w:lang w:val="cs-CZ"/>
+              </w:rPr>
+              <w:t>&lt;</w:t>
+            </w:r>
+          </w:p>
+        </w:tc>
+        <w:tc>
+          <w:tcPr>
+            <w:tcW w:w="733" w:type="dxa"/>
+          </w:tcPr>
+          <w:p>
+            <w:pPr>
+              <w:jc w:val="center"/>
+              <w:rPr>
+                <w:rFonts w:ascii="Times New Roman" w:hAnsi="Times New Roman" w:cs="Times New Roman"/>
+                <w:lang w:val="cs-CZ"/>
+              </w:rPr>
+            </w:pPr>
+            <w:r>
+              <w:rPr>
+                <w:rFonts w:ascii="Times New Roman" w:hAnsi="Times New Roman" w:cs="Times New Roman"/>
+                <w:lang w:val="cs-CZ"/>
+              </w:rPr>
+              <w:t>&lt;</w:t>
+            </w:r>
+          </w:p>
+        </w:tc>
+        <w:tc>
+          <w:tcPr>
+            <w:tcW w:w="682" w:type="dxa"/>
+          </w:tcPr>
+          <w:p>
+            <w:pPr>
+              <w:jc w:val="center"/>
+              <w:rPr>
+                <w:rFonts w:ascii="Times New Roman" w:hAnsi="Times New Roman" w:cs="Times New Roman"/>
+                <w:lang w:val="cs-CZ"/>
+              </w:rPr>
+            </w:pPr>
+            <w:r>
+              <w:rPr>
+                <w:rFonts w:ascii="Times New Roman" w:hAnsi="Times New Roman" w:cs="Times New Roman"/>
+                <w:lang w:val="cs-CZ"/>
+              </w:rPr>
+              <w:t>&lt;</w:t>
+            </w:r>
+          </w:p>
+        </w:tc>
+        <w:tc>
+          <w:tcPr>
+            <w:tcW w:w="682" w:type="dxa"/>
+          </w:tcPr>
+          <w:p>
+            <w:pPr>
+              <w:jc w:val="center"/>
+              <w:rPr>
+                <w:rFonts w:ascii="Times New Roman" w:hAnsi="Times New Roman" w:cs="Times New Roman"/>
+                <w:lang w:val="cs-CZ"/>
+              </w:rPr>
+            </w:pPr>
+            <w:r>
+              <w:rPr>
+                <w:rFonts w:ascii="Times New Roman" w:hAnsi="Times New Roman" w:cs="Times New Roman"/>
+                <w:lang w:val="cs-CZ"/>
+              </w:rPr>
+              <w:t>&gt;</w:t>
+            </w:r>
+          </w:p>
+        </w:tc>
+        <w:tc>
+          <w:tcPr>
+            <w:tcW w:w="672" w:type="dxa"/>
+          </w:tcPr>
+          <w:p>
+            <w:pPr>
+              <w:jc w:val="center"/>
+              <w:rPr>
+                <w:rFonts w:ascii="Times New Roman" w:hAnsi="Times New Roman" w:cs="Times New Roman"/>
+                <w:lang w:val="cs-CZ"/>
+              </w:rPr>
+            </w:pPr>
+            <w:r>
+              <w:rPr>
+                <w:rFonts w:ascii="Times New Roman" w:hAnsi="Times New Roman" w:cs="Times New Roman"/>
+                <w:lang w:val="cs-CZ"/>
+              </w:rPr>
+              <w:t>&gt;</w:t>
+            </w:r>
+          </w:p>
+        </w:tc>
+      </w:tr>
+      <w:tr>
+        <w:tc>
+          <w:tcPr>
+            <w:tcW w:w="520" w:type="dxa"/>
+            <w:vMerge/>
+          </w:tcPr>
+          <w:p>
+            <w:pPr>
+              <w:rPr>
+                <w:rFonts w:ascii="Times New Roman" w:hAnsi="Times New Roman" w:cs="Times New Roman"/>
+                <w:lang w:val="cs-CZ"/>
+              </w:rPr>
+            </w:pPr>
+          </w:p>
+        </w:tc>
+        <w:tc>
+          <w:tcPr>
+            <w:tcW w:w="885" w:type="dxa"/>
+          </w:tcPr>
+          <w:p>
+            <w:pPr>
+              <w:jc w:val="center"/>
+              <w:rPr>
+                <w:rFonts w:ascii="Times New Roman" w:hAnsi="Times New Roman" w:cs="Times New Roman"/>
+                <w:lang w:val="cs-CZ"/>
+              </w:rPr>
+            </w:pPr>
+            <w:r>
+              <w:rPr>
+                <w:rFonts w:ascii="Times New Roman" w:hAnsi="Times New Roman" w:cs="Times New Roman"/>
+                <w:lang w:val="cs-CZ"/>
+              </w:rPr>
+              <w:t>+ -</w:t>
+            </w:r>
+          </w:p>
+        </w:tc>
+        <w:tc>
+          <w:tcPr>
+            <w:tcW w:w="687" w:type="dxa"/>
+          </w:tcPr>
+          <w:p>
+            <w:pPr>
+              <w:jc w:val="center"/>
+              <w:rPr>
+                <w:rFonts w:ascii="Times New Roman" w:hAnsi="Times New Roman" w:cs="Times New Roman"/>
+                <w:lang w:val="cs-CZ"/>
+              </w:rPr>
+            </w:pPr>
+            <w:r>
+              <w:rPr>
+                <w:rFonts w:ascii="Times New Roman" w:hAnsi="Times New Roman" w:cs="Times New Roman"/>
+                <w:lang w:val="cs-CZ"/>
+              </w:rPr>
+              <w:t>&lt;</w:t>
+            </w:r>
+          </w:p>
+        </w:tc>
+        <w:tc>
+          <w:tcPr>
+            <w:tcW w:w="689" w:type="dxa"/>
+          </w:tcPr>
+          <w:p>
+            <w:pPr>
+              <w:jc w:val="center"/>
+              <w:rPr>
+                <w:rFonts w:ascii="Times New Roman" w:hAnsi="Times New Roman" w:cs="Times New Roman"/>
+                <w:lang w:val="cs-CZ"/>
+              </w:rPr>
+            </w:pPr>
+            <w:r>
+              <w:rPr>
+                <w:rFonts w:ascii="Times New Roman" w:hAnsi="Times New Roman" w:cs="Times New Roman"/>
+                <w:lang w:val="cs-CZ"/>
+              </w:rPr>
+              <w:t>&lt;</w:t>
+            </w:r>
+          </w:p>
+        </w:tc>
+        <w:tc>
+          <w:tcPr>
+            <w:tcW w:w="600" w:type="dxa"/>
+          </w:tcPr>
+          <w:p>
+            <w:pPr>
+              <w:jc w:val="center"/>
+              <w:rPr>
+                <w:rFonts w:ascii="Times New Roman" w:hAnsi="Times New Roman" w:cs="Times New Roman"/>
+                <w:lang w:val="cs-CZ"/>
+              </w:rPr>
+            </w:pPr>
+            <w:r>
+              <w:rPr>
+                <w:rFonts w:ascii="Times New Roman" w:hAnsi="Times New Roman" w:cs="Times New Roman"/>
+                <w:lang w:val="cs-CZ"/>
+              </w:rPr>
+              <w:t>&gt;</w:t>
+            </w:r>
+          </w:p>
+        </w:tc>
+        <w:tc>
+          <w:tcPr>
+            <w:tcW w:w="761" w:type="dxa"/>
+          </w:tcPr>
+          <w:p>
+            <w:pPr>
+              <w:jc w:val="center"/>
+              <w:rPr>
+                <w:rFonts w:ascii="Times New Roman" w:hAnsi="Times New Roman" w:cs="Times New Roman"/>
+                <w:lang w:val="cs-CZ"/>
+              </w:rPr>
+            </w:pPr>
+            <w:r>
+              <w:rPr>
+                <w:rFonts w:ascii="Times New Roman" w:hAnsi="Times New Roman" w:cs="Times New Roman"/>
+                <w:lang w:val="cs-CZ"/>
+              </w:rPr>
+              <w:t>&gt;</w:t>
+            </w:r>
+          </w:p>
+        </w:tc>
+        <w:tc>
+          <w:tcPr>
+            <w:tcW w:w="893" w:type="dxa"/>
+          </w:tcPr>
+          <w:p>
+            <w:pPr>
+              <w:jc w:val="center"/>
+              <w:rPr>
+                <w:rFonts w:ascii="Times New Roman" w:hAnsi="Times New Roman" w:cs="Times New Roman"/>
+                <w:lang w:val="cs-CZ"/>
+              </w:rPr>
+            </w:pPr>
+            <w:r>
+              <w:rPr>
+                <w:rFonts w:ascii="Times New Roman" w:hAnsi="Times New Roman" w:cs="Times New Roman"/>
+                <w:lang w:val="cs-CZ"/>
+              </w:rPr>
+              <w:t>&gt;</w:t>
+            </w:r>
+          </w:p>
+        </w:tc>
+        <w:tc>
+          <w:tcPr>
+            <w:tcW w:w="586" w:type="dxa"/>
+          </w:tcPr>
+          <w:p>
+            <w:pPr>
+              <w:jc w:val="center"/>
+              <w:rPr>
+                <w:rFonts w:ascii="Times New Roman" w:hAnsi="Times New Roman" w:cs="Times New Roman"/>
+                <w:lang w:val="cs-CZ"/>
+              </w:rPr>
+            </w:pPr>
+            <w:r>
+              <w:rPr>
+                <w:rFonts w:ascii="Times New Roman" w:hAnsi="Times New Roman" w:cs="Times New Roman"/>
+                <w:lang w:val="cs-CZ"/>
+              </w:rPr>
+              <w:t>&lt;</w:t>
+            </w:r>
+          </w:p>
+        </w:tc>
+        <w:tc>
+          <w:tcPr>
+            <w:tcW w:w="733" w:type="dxa"/>
+          </w:tcPr>
+          <w:p>
+            <w:pPr>
+              <w:jc w:val="center"/>
+              <w:rPr>
+                <w:rFonts w:ascii="Times New Roman" w:hAnsi="Times New Roman" w:cs="Times New Roman"/>
+                <w:lang w:val="cs-CZ"/>
+              </w:rPr>
+            </w:pPr>
+            <w:r>
+              <w:rPr>
+                <w:rFonts w:ascii="Times New Roman" w:hAnsi="Times New Roman" w:cs="Times New Roman"/>
+                <w:lang w:val="cs-CZ"/>
+              </w:rPr>
+              <w:t>&lt;</w:t>
+            </w:r>
+          </w:p>
+        </w:tc>
+        <w:tc>
+          <w:tcPr>
+            <w:tcW w:w="682" w:type="dxa"/>
+          </w:tcPr>
+          <w:p>
+            <w:pPr>
+              <w:jc w:val="center"/>
+              <w:rPr>
+                <w:rFonts w:ascii="Times New Roman" w:hAnsi="Times New Roman" w:cs="Times New Roman"/>
+                <w:lang w:val="cs-CZ"/>
+              </w:rPr>
+            </w:pPr>
+            <w:r>
+              <w:rPr>
+                <w:rFonts w:ascii="Times New Roman" w:hAnsi="Times New Roman" w:cs="Times New Roman"/>
+                <w:lang w:val="cs-CZ"/>
+              </w:rPr>
+              <w:t>&lt;</w:t>
+            </w:r>
+          </w:p>
+        </w:tc>
+        <w:tc>
+          <w:tcPr>
+            <w:tcW w:w="682" w:type="dxa"/>
+          </w:tcPr>
+          <w:p>
+            <w:pPr>
+              <w:jc w:val="center"/>
+              <w:rPr>
+                <w:rFonts w:ascii="Times New Roman" w:hAnsi="Times New Roman" w:cs="Times New Roman"/>
+                <w:lang w:val="cs-CZ"/>
+              </w:rPr>
+            </w:pPr>
+            <w:r>
+              <w:rPr>
+                <w:rFonts w:ascii="Times New Roman" w:hAnsi="Times New Roman" w:cs="Times New Roman"/>
+                <w:lang w:val="cs-CZ"/>
+              </w:rPr>
+              <w:t>&gt;</w:t>
+            </w:r>
+          </w:p>
+        </w:tc>
+        <w:tc>
+          <w:tcPr>
+            <w:tcW w:w="672" w:type="dxa"/>
+          </w:tcPr>
+          <w:p>
+            <w:pPr>
+              <w:jc w:val="center"/>
+              <w:rPr>
+                <w:rFonts w:ascii="Times New Roman" w:hAnsi="Times New Roman" w:cs="Times New Roman"/>
+                <w:lang w:val="cs-CZ"/>
+              </w:rPr>
+            </w:pPr>
+            <w:r>
+              <w:rPr>
+                <w:rFonts w:ascii="Times New Roman" w:hAnsi="Times New Roman" w:cs="Times New Roman"/>
+                <w:lang w:val="cs-CZ"/>
+              </w:rPr>
+              <w:t>&gt;</w:t>
+            </w:r>
+          </w:p>
+        </w:tc>
+      </w:tr>
+      <w:tr>
+        <w:tc>
+          <w:tcPr>
+            <w:tcW w:w="520" w:type="dxa"/>
+            <w:vMerge/>
+          </w:tcPr>
+          <w:p>
+            <w:pPr>
+              <w:rPr>
+                <w:rFonts w:ascii="Times New Roman" w:hAnsi="Times New Roman" w:cs="Times New Roman"/>
+                <w:lang w:val="cs-CZ"/>
+              </w:rPr>
+            </w:pPr>
+          </w:p>
+        </w:tc>
+        <w:tc>
+          <w:tcPr>
+            <w:tcW w:w="885" w:type="dxa"/>
+          </w:tcPr>
+          <w:p>
+            <w:pPr>
+              <w:jc w:val="center"/>
+              <w:rPr>
+                <w:rFonts w:ascii="Times New Roman" w:hAnsi="Times New Roman" w:cs="Times New Roman"/>
+                <w:lang w:val="cs-CZ"/>
+              </w:rPr>
+            </w:pPr>
+            <w:r>
+              <w:rPr>
+                <w:rFonts w:ascii="Times New Roman" w:hAnsi="Times New Roman" w:cs="Times New Roman"/>
+                <w:lang w:val="cs-CZ"/>
+              </w:rPr>
+              <w:t>..</w:t>
+            </w:r>
+          </w:p>
+        </w:tc>
+        <w:tc>
+          <w:tcPr>
+            <w:tcW w:w="687" w:type="dxa"/>
+          </w:tcPr>
+          <w:p>
+            <w:pPr>
+              <w:jc w:val="center"/>
+              <w:rPr>
+                <w:rFonts w:ascii="Times New Roman" w:hAnsi="Times New Roman" w:cs="Times New Roman"/>
+                <w:lang w:val="cs-CZ"/>
+              </w:rPr>
+            </w:pPr>
+            <w:r>
+              <w:rPr>
+                <w:rFonts w:ascii="Times New Roman" w:hAnsi="Times New Roman" w:cs="Times New Roman"/>
+                <w:lang w:val="cs-CZ"/>
+              </w:rPr>
+              <w:t>&lt;</w:t>
+            </w:r>
+          </w:p>
+        </w:tc>
+        <w:tc>
+          <w:tcPr>
+            <w:tcW w:w="689" w:type="dxa"/>
+          </w:tcPr>
+          <w:p>
+            <w:pPr>
+              <w:jc w:val="center"/>
+              <w:rPr>
+                <w:rFonts w:ascii="Times New Roman" w:hAnsi="Times New Roman" w:cs="Times New Roman"/>
+                <w:lang w:val="cs-CZ"/>
+              </w:rPr>
+            </w:pPr>
+            <w:r>
+              <w:rPr>
+                <w:rFonts w:ascii="Times New Roman" w:hAnsi="Times New Roman" w:cs="Times New Roman"/>
+                <w:lang w:val="cs-CZ"/>
+              </w:rPr>
+              <w:t>&lt;</w:t>
+            </w:r>
+          </w:p>
+        </w:tc>
+        <w:tc>
+          <w:tcPr>
+            <w:tcW w:w="600" w:type="dxa"/>
+          </w:tcPr>
+          <w:p>
+            <w:pPr>
+              <w:jc w:val="center"/>
+              <w:rPr>
+                <w:rFonts w:ascii="Times New Roman" w:hAnsi="Times New Roman" w:cs="Times New Roman"/>
+                <w:lang w:val="cs-CZ"/>
+              </w:rPr>
+            </w:pPr>
+            <w:r>
+              <w:rPr>
+                <w:rFonts w:ascii="Times New Roman" w:hAnsi="Times New Roman" w:cs="Times New Roman"/>
+                <w:lang w:val="cs-CZ"/>
+              </w:rPr>
+              <w:t>&lt;</w:t>
+            </w:r>
+          </w:p>
+        </w:tc>
+        <w:tc>
+          <w:tcPr>
+            <w:tcW w:w="761" w:type="dxa"/>
+          </w:tcPr>
+          <w:p>
+            <w:pPr>
+              <w:jc w:val="center"/>
+              <w:rPr>
+                <w:rFonts w:ascii="Times New Roman" w:hAnsi="Times New Roman" w:cs="Times New Roman"/>
+                <w:lang w:val="cs-CZ"/>
+              </w:rPr>
+            </w:pPr>
+            <w:r>
+              <w:rPr>
+                <w:rFonts w:ascii="Times New Roman" w:hAnsi="Times New Roman" w:cs="Times New Roman"/>
+                <w:lang w:val="cs-CZ"/>
+              </w:rPr>
+              <w:t>&lt;</w:t>
+            </w:r>
+          </w:p>
+        </w:tc>
+        <w:tc>
+          <w:tcPr>
+            <w:tcW w:w="893" w:type="dxa"/>
+          </w:tcPr>
+          <w:p>
+            <w:pPr>
+              <w:jc w:val="center"/>
+              <w:rPr>
+                <w:rFonts w:ascii="Times New Roman" w:hAnsi="Times New Roman" w:cs="Times New Roman"/>
+                <w:lang w:val="cs-CZ"/>
+              </w:rPr>
+            </w:pPr>
+            <w:r>
+              <w:rPr>
+                <w:rFonts w:ascii="Times New Roman" w:hAnsi="Times New Roman" w:cs="Times New Roman"/>
+                <w:lang w:val="cs-CZ"/>
+              </w:rPr>
+              <w:t>&gt;</w:t>
+            </w:r>
+          </w:p>
+        </w:tc>
+        <w:tc>
+          <w:tcPr>
+            <w:tcW w:w="586" w:type="dxa"/>
+          </w:tcPr>
+          <w:p>
+            <w:pPr>
+              <w:jc w:val="center"/>
+              <w:rPr>
+                <w:rFonts w:ascii="Times New Roman" w:hAnsi="Times New Roman" w:cs="Times New Roman"/>
+                <w:lang w:val="cs-CZ"/>
+              </w:rPr>
+            </w:pPr>
+            <w:r>
+              <w:rPr>
+                <w:rFonts w:ascii="Times New Roman" w:hAnsi="Times New Roman" w:cs="Times New Roman"/>
+                <w:lang w:val="cs-CZ"/>
+              </w:rPr>
+              <w:t>&lt;</w:t>
+            </w:r>
+          </w:p>
+        </w:tc>
+        <w:tc>
+          <w:tcPr>
+            <w:tcW w:w="733" w:type="dxa"/>
+          </w:tcPr>
+          <w:p>
+            <w:pPr>
+              <w:jc w:val="center"/>
+              <w:rPr>
+                <w:rFonts w:ascii="Times New Roman" w:hAnsi="Times New Roman" w:cs="Times New Roman"/>
+                <w:lang w:val="cs-CZ"/>
+              </w:rPr>
+            </w:pPr>
+            <w:r>
+              <w:rPr>
+                <w:rFonts w:ascii="Times New Roman" w:hAnsi="Times New Roman" w:cs="Times New Roman"/>
+                <w:lang w:val="cs-CZ"/>
+              </w:rPr>
+              <w:t>&lt;</w:t>
+            </w:r>
+          </w:p>
+        </w:tc>
+        <w:tc>
+          <w:tcPr>
+            <w:tcW w:w="682" w:type="dxa"/>
+          </w:tcPr>
+          <w:p>
+            <w:pPr>
+              <w:jc w:val="center"/>
+              <w:rPr>
+                <w:rFonts w:ascii="Times New Roman" w:hAnsi="Times New Roman" w:cs="Times New Roman"/>
+                <w:lang w:val="cs-CZ"/>
+              </w:rPr>
+            </w:pPr>
+            <w:r>
+              <w:rPr>
+                <w:rFonts w:ascii="Times New Roman" w:hAnsi="Times New Roman" w:cs="Times New Roman"/>
+                <w:lang w:val="cs-CZ"/>
+              </w:rPr>
+              <w:t>&lt;</w:t>
+            </w:r>
+          </w:p>
+        </w:tc>
+        <w:tc>
+          <w:tcPr>
+            <w:tcW w:w="682" w:type="dxa"/>
+          </w:tcPr>
+          <w:p>
+            <w:pPr>
+              <w:jc w:val="center"/>
+              <w:rPr>
+                <w:rFonts w:ascii="Times New Roman" w:hAnsi="Times New Roman" w:cs="Times New Roman"/>
+                <w:lang w:val="cs-CZ"/>
+              </w:rPr>
+            </w:pPr>
+            <w:r>
+              <w:rPr>
+                <w:rFonts w:ascii="Times New Roman" w:hAnsi="Times New Roman" w:cs="Times New Roman"/>
+                <w:lang w:val="cs-CZ"/>
+              </w:rPr>
+              <w:t>&gt;</w:t>
+            </w:r>
+          </w:p>
+        </w:tc>
+        <w:tc>
+          <w:tcPr>
+            <w:tcW w:w="672" w:type="dxa"/>
+          </w:tcPr>
+          <w:p>
+            <w:pPr>
+              <w:jc w:val="center"/>
+              <w:rPr>
+                <w:rFonts w:ascii="Times New Roman" w:hAnsi="Times New Roman" w:cs="Times New Roman"/>
+                <w:lang w:val="cs-CZ"/>
+              </w:rPr>
+            </w:pPr>
+            <w:r>
+              <w:rPr>
+                <w:rFonts w:ascii="Times New Roman" w:hAnsi="Times New Roman" w:cs="Times New Roman"/>
+                <w:lang w:val="cs-CZ"/>
+              </w:rPr>
+              <w:t>&gt;</w:t>
+            </w:r>
+          </w:p>
+        </w:tc>
+      </w:tr>
+      <w:tr>
+        <w:tc>
+          <w:tcPr>
+            <w:tcW w:w="520" w:type="dxa"/>
+            <w:vMerge/>
+          </w:tcPr>
+          <w:p>
+            <w:pPr>
+              <w:rPr>
+                <w:rFonts w:ascii="Times New Roman" w:hAnsi="Times New Roman" w:cs="Times New Roman"/>
+                <w:lang w:val="cs-CZ"/>
+              </w:rPr>
+            </w:pPr>
+          </w:p>
+        </w:tc>
+        <w:tc>
+          <w:tcPr>
+            <w:tcW w:w="885" w:type="dxa"/>
+          </w:tcPr>
+          <w:p>
+            <w:pPr>
+              <w:jc w:val="center"/>
+              <w:rPr>
+                <w:rFonts w:ascii="Times New Roman" w:hAnsi="Times New Roman" w:cs="Times New Roman"/>
+                <w:lang w:val="cs-CZ"/>
+              </w:rPr>
+            </w:pPr>
+            <w:r>
+              <w:rPr>
+                <w:rFonts w:ascii="Times New Roman" w:hAnsi="Times New Roman" w:cs="Times New Roman"/>
+                <w:lang w:val="cs-CZ"/>
+              </w:rPr>
+              <w:t>&gt;&lt; ~ =</w:t>
+            </w:r>
+          </w:p>
+        </w:tc>
+        <w:tc>
+          <w:tcPr>
+            <w:tcW w:w="687" w:type="dxa"/>
+          </w:tcPr>
+          <w:p>
+            <w:pPr>
+              <w:jc w:val="center"/>
+              <w:rPr>
+                <w:rFonts w:ascii="Times New Roman" w:hAnsi="Times New Roman" w:cs="Times New Roman"/>
+                <w:lang w:val="cs-CZ"/>
+              </w:rPr>
+            </w:pPr>
+            <w:r>
+              <w:rPr>
+                <w:rFonts w:ascii="Times New Roman" w:hAnsi="Times New Roman" w:cs="Times New Roman"/>
+                <w:lang w:val="cs-CZ"/>
+              </w:rPr>
+              <w:t>&lt;</w:t>
+            </w:r>
+          </w:p>
+        </w:tc>
+        <w:tc>
+          <w:tcPr>
+            <w:tcW w:w="689" w:type="dxa"/>
+          </w:tcPr>
+          <w:p>
+            <w:pPr>
+              <w:jc w:val="center"/>
+              <w:rPr>
+                <w:rFonts w:ascii="Times New Roman" w:hAnsi="Times New Roman" w:cs="Times New Roman"/>
+                <w:lang w:val="cs-CZ"/>
+              </w:rPr>
+            </w:pPr>
+            <w:r>
+              <w:rPr>
+                <w:rFonts w:ascii="Times New Roman" w:hAnsi="Times New Roman" w:cs="Times New Roman"/>
+                <w:lang w:val="cs-CZ"/>
+              </w:rPr>
+              <w:t>&lt;</w:t>
+            </w:r>
+          </w:p>
+        </w:tc>
+        <w:tc>
+          <w:tcPr>
+            <w:tcW w:w="600" w:type="dxa"/>
+          </w:tcPr>
+          <w:p>
+            <w:pPr>
+              <w:jc w:val="center"/>
+              <w:rPr>
+                <w:rFonts w:ascii="Times New Roman" w:hAnsi="Times New Roman" w:cs="Times New Roman"/>
+                <w:lang w:val="cs-CZ"/>
+              </w:rPr>
+            </w:pPr>
+            <w:r>
+              <w:rPr>
+                <w:rFonts w:ascii="Times New Roman" w:hAnsi="Times New Roman" w:cs="Times New Roman"/>
+                <w:lang w:val="cs-CZ"/>
+              </w:rPr>
+              <w:t>&lt;</w:t>
+            </w:r>
+          </w:p>
+        </w:tc>
+        <w:tc>
+          <w:tcPr>
+            <w:tcW w:w="761" w:type="dxa"/>
+          </w:tcPr>
+          <w:p>
+            <w:pPr>
+              <w:jc w:val="center"/>
+              <w:rPr>
+                <w:rFonts w:ascii="Times New Roman" w:hAnsi="Times New Roman" w:cs="Times New Roman"/>
+                <w:lang w:val="cs-CZ"/>
+              </w:rPr>
+            </w:pPr>
+            <w:r>
+              <w:rPr>
+                <w:rFonts w:ascii="Times New Roman" w:hAnsi="Times New Roman" w:cs="Times New Roman"/>
+                <w:lang w:val="cs-CZ"/>
+              </w:rPr>
+              <w:t>&lt;</w:t>
+            </w:r>
+          </w:p>
+        </w:tc>
+        <w:tc>
+          <w:tcPr>
+            <w:tcW w:w="893" w:type="dxa"/>
+          </w:tcPr>
+          <w:p>
+            <w:pPr>
+              <w:jc w:val="center"/>
+              <w:rPr>
+                <w:rFonts w:ascii="Times New Roman" w:hAnsi="Times New Roman" w:cs="Times New Roman"/>
+                <w:lang w:val="cs-CZ"/>
+              </w:rPr>
+            </w:pPr>
+            <w:r>
+              <w:rPr>
+                <w:rFonts w:ascii="Times New Roman" w:hAnsi="Times New Roman" w:cs="Times New Roman"/>
+                <w:lang w:val="cs-CZ"/>
+              </w:rPr>
+              <w:t>&gt;</w:t>
+            </w:r>
+          </w:p>
+        </w:tc>
+        <w:tc>
+          <w:tcPr>
+            <w:tcW w:w="586" w:type="dxa"/>
+          </w:tcPr>
+          <w:p>
+            <w:pPr>
+              <w:jc w:val="center"/>
+              <w:rPr>
+                <w:rFonts w:ascii="Times New Roman" w:hAnsi="Times New Roman" w:cs="Times New Roman"/>
+                <w:lang w:val="cs-CZ"/>
+              </w:rPr>
+            </w:pPr>
+            <w:r>
+              <w:rPr>
+                <w:rFonts w:ascii="Times New Roman" w:hAnsi="Times New Roman" w:cs="Times New Roman"/>
+                <w:lang w:val="cs-CZ"/>
+              </w:rPr>
+              <w:t>&lt;</w:t>
+            </w:r>
+          </w:p>
+        </w:tc>
+        <w:tc>
+          <w:tcPr>
+            <w:tcW w:w="733" w:type="dxa"/>
+          </w:tcPr>
+          <w:p>
+            <w:pPr>
+              <w:jc w:val="center"/>
+              <w:rPr>
+                <w:rFonts w:ascii="Times New Roman" w:hAnsi="Times New Roman" w:cs="Times New Roman"/>
+                <w:lang w:val="cs-CZ"/>
+              </w:rPr>
+            </w:pPr>
+            <w:r>
+              <w:rPr>
+                <w:rFonts w:ascii="Times New Roman" w:hAnsi="Times New Roman" w:cs="Times New Roman"/>
+                <w:lang w:val="cs-CZ"/>
+              </w:rPr>
+              <w:t>&lt;</w:t>
+            </w:r>
+          </w:p>
+        </w:tc>
+        <w:tc>
+          <w:tcPr>
+            <w:tcW w:w="682" w:type="dxa"/>
+          </w:tcPr>
+          <w:p>
+            <w:pPr>
+              <w:jc w:val="center"/>
+              <w:rPr>
+                <w:rFonts w:ascii="Times New Roman" w:hAnsi="Times New Roman" w:cs="Times New Roman"/>
+                <w:lang w:val="cs-CZ"/>
+              </w:rPr>
+            </w:pPr>
+            <w:r>
+              <w:rPr>
+                <w:rFonts w:ascii="Times New Roman" w:hAnsi="Times New Roman" w:cs="Times New Roman"/>
+                <w:lang w:val="cs-CZ"/>
+              </w:rPr>
+              <w:t>&lt;</w:t>
+            </w:r>
+          </w:p>
+        </w:tc>
+        <w:tc>
+          <w:tcPr>
+            <w:tcW w:w="682" w:type="dxa"/>
+          </w:tcPr>
+          <w:p>
+            <w:pPr>
+              <w:jc w:val="center"/>
+              <w:rPr>
+                <w:rFonts w:ascii="Times New Roman" w:hAnsi="Times New Roman" w:cs="Times New Roman"/>
+                <w:lang w:val="cs-CZ"/>
+              </w:rPr>
+            </w:pPr>
+            <w:r>
+              <w:rPr>
+                <w:rFonts w:ascii="Times New Roman" w:hAnsi="Times New Roman" w:cs="Times New Roman"/>
+                <w:lang w:val="cs-CZ"/>
+              </w:rPr>
+              <w:t>&gt;</w:t>
+            </w:r>
+          </w:p>
+        </w:tc>
+        <w:tc>
+          <w:tcPr>
+            <w:tcW w:w="672" w:type="dxa"/>
+          </w:tcPr>
+          <w:p>
+            <w:pPr>
+              <w:jc w:val="center"/>
+              <w:rPr>
+                <w:rFonts w:ascii="Times New Roman" w:hAnsi="Times New Roman" w:cs="Times New Roman"/>
+                <w:lang w:val="cs-CZ"/>
+              </w:rPr>
+            </w:pPr>
+            <w:r>
+              <w:rPr>
+                <w:rFonts w:ascii="Times New Roman" w:hAnsi="Times New Roman" w:cs="Times New Roman"/>
+                <w:lang w:val="cs-CZ"/>
+              </w:rPr>
+              <w:t>&gt;</w:t>
+            </w:r>
+          </w:p>
+        </w:tc>
+      </w:tr>
+      <w:tr>
+        <w:tc>
+          <w:tcPr>
+            <w:tcW w:w="520" w:type="dxa"/>
+            <w:vMerge/>
+          </w:tcPr>
+          <w:p>
+            <w:pPr>
+              <w:rPr>
+                <w:rFonts w:ascii="Times New Roman" w:hAnsi="Times New Roman" w:cs="Times New Roman"/>
+                <w:lang w:val="cs-CZ"/>
+              </w:rPr>
+            </w:pPr>
+          </w:p>
+        </w:tc>
+        <w:tc>
+          <w:tcPr>
+            <w:tcW w:w="885" w:type="dxa"/>
+          </w:tcPr>
+          <w:p>
+            <w:pPr>
+              <w:jc w:val="center"/>
+              <w:rPr>
+                <w:rFonts w:ascii="Times New Roman" w:hAnsi="Times New Roman" w:cs="Times New Roman"/>
+                <w:lang w:val="cs-CZ"/>
+              </w:rPr>
+            </w:pPr>
+            <w:r>
+              <w:rPr>
+                <w:rFonts w:ascii="Times New Roman" w:hAnsi="Times New Roman" w:cs="Times New Roman"/>
+                <w:lang w:val="cs-CZ"/>
+              </w:rPr>
+              <w:t xml:space="preserve">i </w:t>
+            </w:r>
+          </w:p>
+        </w:tc>
+        <w:tc>
+          <w:tcPr>
+            <w:tcW w:w="687" w:type="dxa"/>
+          </w:tcPr>
+          <w:p>
+            <w:pPr>
+              <w:jc w:val="center"/>
+              <w:rPr>
+                <w:rFonts w:ascii="Times New Roman" w:hAnsi="Times New Roman" w:cs="Times New Roman"/>
+                <w:lang w:val="en-US"/>
+              </w:rPr>
+            </w:pPr>
+            <w:r>
+              <w:rPr>
+                <w:rFonts w:ascii="Times New Roman" w:hAnsi="Times New Roman" w:cs="Times New Roman"/>
+                <w:lang w:val="en-US"/>
+              </w:rPr>
+              <w:t>&gt;</w:t>
+            </w:r>
+          </w:p>
+        </w:tc>
+        <w:tc>
+          <w:tcPr>
+            <w:tcW w:w="689" w:type="dxa"/>
+          </w:tcPr>
+          <w:p>
+            <w:pPr>
+              <w:jc w:val="center"/>
+              <w:rPr>
+                <w:rFonts w:ascii="Times New Roman" w:hAnsi="Times New Roman" w:cs="Times New Roman"/>
+                <w:lang w:val="cs-CZ"/>
+              </w:rPr>
+            </w:pPr>
+            <w:r>
+              <w:rPr>
+                <w:rFonts w:ascii="Times New Roman" w:hAnsi="Times New Roman" w:cs="Times New Roman"/>
+                <w:lang w:val="cs-CZ"/>
+              </w:rPr>
+              <w:t>&gt;</w:t>
+            </w:r>
+          </w:p>
+        </w:tc>
+        <w:tc>
+          <w:tcPr>
+            <w:tcW w:w="600" w:type="dxa"/>
+          </w:tcPr>
+          <w:p>
+            <w:pPr>
+              <w:jc w:val="center"/>
+              <w:rPr>
+                <w:rFonts w:ascii="Times New Roman" w:hAnsi="Times New Roman" w:cs="Times New Roman"/>
+                <w:lang w:val="cs-CZ"/>
+              </w:rPr>
+            </w:pPr>
+            <w:r>
+              <w:rPr>
+                <w:rFonts w:ascii="Times New Roman" w:hAnsi="Times New Roman" w:cs="Times New Roman"/>
+                <w:lang w:val="cs-CZ"/>
+              </w:rPr>
+              <w:t>&gt;</w:t>
+            </w:r>
+          </w:p>
+        </w:tc>
+        <w:tc>
+          <w:tcPr>
+            <w:tcW w:w="761" w:type="dxa"/>
+          </w:tcPr>
+          <w:p>
+            <w:pPr>
+              <w:jc w:val="center"/>
+              <w:rPr>
+                <w:rFonts w:ascii="Times New Roman" w:hAnsi="Times New Roman" w:cs="Times New Roman"/>
+                <w:lang w:val="cs-CZ"/>
+              </w:rPr>
+            </w:pPr>
+            <w:r>
+              <w:rPr>
+                <w:rFonts w:ascii="Times New Roman" w:hAnsi="Times New Roman" w:cs="Times New Roman"/>
+                <w:lang w:val="cs-CZ"/>
+              </w:rPr>
+              <w:t>&gt;</w:t>
+            </w:r>
+          </w:p>
+        </w:tc>
+        <w:tc>
+          <w:tcPr>
+            <w:tcW w:w="893" w:type="dxa"/>
+          </w:tcPr>
+          <w:p>
+            <w:pPr>
+              <w:jc w:val="center"/>
+              <w:rPr>
+                <w:rFonts w:ascii="Times New Roman" w:hAnsi="Times New Roman" w:cs="Times New Roman"/>
+                <w:lang w:val="cs-CZ"/>
+              </w:rPr>
+            </w:pPr>
+            <w:r>
+              <w:rPr>
+                <w:rFonts w:ascii="Times New Roman" w:hAnsi="Times New Roman" w:cs="Times New Roman"/>
+                <w:lang w:val="cs-CZ"/>
+              </w:rPr>
+              <w:t>&gt;</w:t>
+            </w:r>
+          </w:p>
+        </w:tc>
+        <w:tc>
+          <w:tcPr>
+            <w:tcW w:w="586" w:type="dxa"/>
+          </w:tcPr>
+          <w:p>
+            <w:pPr>
+              <w:jc w:val="center"/>
+              <w:rPr>
+                <w:rFonts w:ascii="Times New Roman" w:hAnsi="Times New Roman" w:cs="Times New Roman"/>
+                <w:lang w:val="cs-CZ"/>
+              </w:rPr>
+            </w:pPr>
+            <w:r>
+              <w:rPr>
+                <w:rFonts w:ascii="Times New Roman" w:hAnsi="Times New Roman" w:cs="Times New Roman"/>
+                <w:lang w:val="cs-CZ"/>
+              </w:rPr>
+              <w:t>&gt;</w:t>
+            </w:r>
+          </w:p>
+        </w:tc>
+        <w:tc>
+          <w:tcPr>
+            <w:tcW w:w="733" w:type="dxa"/>
+          </w:tcPr>
+          <w:p>
+            <w:pPr>
+              <w:jc w:val="center"/>
+              <w:rPr>
+                <w:rFonts w:ascii="Times New Roman" w:hAnsi="Times New Roman" w:cs="Times New Roman"/>
+                <w:lang w:val="cs-CZ"/>
+              </w:rPr>
+            </w:pPr>
+            <w:r>
+              <w:rPr>
+                <w:rFonts w:ascii="Times New Roman" w:hAnsi="Times New Roman" w:cs="Times New Roman"/>
+                <w:lang w:val="cs-CZ"/>
+              </w:rPr>
+              <w:t>#</w:t>
+            </w:r>
+          </w:p>
+        </w:tc>
+        <w:tc>
+          <w:tcPr>
+            <w:tcW w:w="682" w:type="dxa"/>
+          </w:tcPr>
+          <w:p>
+            <w:pPr>
+              <w:jc w:val="center"/>
+              <w:rPr>
+                <w:rFonts w:ascii="Times New Roman" w:hAnsi="Times New Roman" w:cs="Times New Roman"/>
+                <w:lang w:val="cs-CZ"/>
+              </w:rPr>
+            </w:pPr>
+            <w:r>
+              <w:rPr>
+                <w:rFonts w:ascii="Times New Roman" w:hAnsi="Times New Roman" w:cs="Times New Roman"/>
+                <w:lang w:val="cs-CZ"/>
+              </w:rPr>
+              <w:t>#</w:t>
+            </w:r>
+          </w:p>
+        </w:tc>
+        <w:tc>
+          <w:tcPr>
+            <w:tcW w:w="682" w:type="dxa"/>
+          </w:tcPr>
+          <w:p>
+            <w:pPr>
+              <w:jc w:val="center"/>
+              <w:rPr>
+                <w:rFonts w:ascii="Times New Roman" w:hAnsi="Times New Roman" w:cs="Times New Roman"/>
+                <w:lang w:val="cs-CZ"/>
+              </w:rPr>
+            </w:pPr>
+            <w:r>
+              <w:rPr>
+                <w:rFonts w:ascii="Times New Roman" w:hAnsi="Times New Roman" w:cs="Times New Roman"/>
+                <w:lang w:val="cs-CZ"/>
+              </w:rPr>
+              <w:t>&gt;</w:t>
+            </w:r>
+          </w:p>
+        </w:tc>
+        <w:tc>
+          <w:tcPr>
+            <w:tcW w:w="672" w:type="dxa"/>
+          </w:tcPr>
+          <w:p>
+            <w:pPr>
+              <w:jc w:val="center"/>
+              <w:rPr>
+                <w:rFonts w:ascii="Times New Roman" w:hAnsi="Times New Roman" w:cs="Times New Roman"/>
+                <w:lang w:val="cs-CZ"/>
+              </w:rPr>
+            </w:pPr>
+            <w:r>
+              <w:rPr>
+                <w:rFonts w:ascii="Times New Roman" w:hAnsi="Times New Roman" w:cs="Times New Roman"/>
+                <w:lang w:val="cs-CZ"/>
+              </w:rPr>
+              <w:t>&gt;</w:t>
+            </w:r>
+          </w:p>
+        </w:tc>
+      </w:tr>
+      <w:tr>
+        <w:tc>
+          <w:tcPr>
+            <w:tcW w:w="520" w:type="dxa"/>
+            <w:vMerge/>
+          </w:tcPr>
+          <w:p>
+            <w:pPr>
+              <w:rPr>
+                <w:rFonts w:ascii="Times New Roman" w:hAnsi="Times New Roman" w:cs="Times New Roman"/>
+                <w:lang w:val="cs-CZ"/>
+              </w:rPr>
+            </w:pPr>
+          </w:p>
+        </w:tc>
+        <w:tc>
+          <w:tcPr>
+            <w:tcW w:w="885" w:type="dxa"/>
+          </w:tcPr>
+          <w:p>
+            <w:pPr>
+              <w:jc w:val="center"/>
+              <w:rPr>
+                <w:rFonts w:ascii="Times New Roman" w:hAnsi="Times New Roman" w:cs="Times New Roman"/>
+                <w:lang w:val="cs-CZ"/>
+              </w:rPr>
+            </w:pPr>
+            <w:proofErr w:type="spellStart"/>
+            <w:r>
+              <w:rPr>
+                <w:rFonts w:ascii="Times New Roman" w:hAnsi="Times New Roman" w:cs="Times New Roman"/>
+                <w:lang w:val="cs-CZ"/>
+              </w:rPr>
+              <w:t>f_id</w:t>
+            </w:r>
+            <w:proofErr w:type="spellEnd"/>
+          </w:p>
+        </w:tc>
+        <w:tc>
+          <w:tcPr>
+            <w:tcW w:w="687" w:type="dxa"/>
+          </w:tcPr>
+          <w:p>
+            <w:pPr>
+              <w:jc w:val="center"/>
+              <w:rPr>
+                <w:rFonts w:ascii="Times New Roman" w:hAnsi="Times New Roman" w:cs="Times New Roman"/>
+                <w:lang w:val="cs-CZ"/>
+              </w:rPr>
+            </w:pPr>
+            <w:r>
+              <w:rPr>
+                <w:rFonts w:ascii="Times New Roman" w:hAnsi="Times New Roman" w:cs="Times New Roman"/>
+                <w:lang w:val="cs-CZ"/>
+              </w:rPr>
+              <w:t>&gt;</w:t>
+            </w:r>
+          </w:p>
+        </w:tc>
+        <w:tc>
+          <w:tcPr>
+            <w:tcW w:w="689" w:type="dxa"/>
+          </w:tcPr>
+          <w:p>
+            <w:pPr>
+              <w:jc w:val="center"/>
+              <w:rPr>
+                <w:rFonts w:ascii="Times New Roman" w:hAnsi="Times New Roman" w:cs="Times New Roman"/>
+                <w:lang w:val="cs-CZ"/>
+              </w:rPr>
+            </w:pPr>
+            <w:r>
+              <w:rPr>
+                <w:rFonts w:ascii="Times New Roman" w:hAnsi="Times New Roman" w:cs="Times New Roman"/>
+                <w:lang w:val="cs-CZ"/>
+              </w:rPr>
+              <w:t>&gt;</w:t>
+            </w:r>
+          </w:p>
+        </w:tc>
+        <w:tc>
+          <w:tcPr>
+            <w:tcW w:w="600" w:type="dxa"/>
+          </w:tcPr>
+          <w:p>
+            <w:pPr>
+              <w:jc w:val="center"/>
+              <w:rPr>
+                <w:rFonts w:ascii="Times New Roman" w:hAnsi="Times New Roman" w:cs="Times New Roman"/>
+                <w:lang w:val="cs-CZ"/>
+              </w:rPr>
+            </w:pPr>
+            <w:r>
+              <w:rPr>
+                <w:rFonts w:ascii="Times New Roman" w:hAnsi="Times New Roman" w:cs="Times New Roman"/>
+                <w:lang w:val="cs-CZ"/>
+              </w:rPr>
+              <w:t>&gt;</w:t>
+            </w:r>
+          </w:p>
+        </w:tc>
+        <w:tc>
+          <w:tcPr>
+            <w:tcW w:w="761" w:type="dxa"/>
+          </w:tcPr>
+          <w:p>
+            <w:pPr>
+              <w:jc w:val="center"/>
+              <w:rPr>
+                <w:rFonts w:ascii="Times New Roman" w:hAnsi="Times New Roman" w:cs="Times New Roman"/>
+                <w:lang w:val="cs-CZ"/>
+              </w:rPr>
+            </w:pPr>
+            <w:r>
+              <w:rPr>
+                <w:rFonts w:ascii="Times New Roman" w:hAnsi="Times New Roman" w:cs="Times New Roman"/>
+                <w:lang w:val="cs-CZ"/>
+              </w:rPr>
+              <w:t>&gt;</w:t>
+            </w:r>
+          </w:p>
+        </w:tc>
+        <w:tc>
+          <w:tcPr>
+            <w:tcW w:w="893" w:type="dxa"/>
+          </w:tcPr>
+          <w:p>
+            <w:pPr>
+              <w:jc w:val="center"/>
+              <w:rPr>
+                <w:rFonts w:ascii="Times New Roman" w:hAnsi="Times New Roman" w:cs="Times New Roman"/>
+                <w:lang w:val="cs-CZ"/>
+              </w:rPr>
+            </w:pPr>
+            <w:r>
+              <w:rPr>
+                <w:rFonts w:ascii="Times New Roman" w:hAnsi="Times New Roman" w:cs="Times New Roman"/>
+                <w:lang w:val="cs-CZ"/>
+              </w:rPr>
+              <w:t>&gt;</w:t>
+            </w:r>
+          </w:p>
+        </w:tc>
+        <w:tc>
+          <w:tcPr>
+            <w:tcW w:w="586" w:type="dxa"/>
+          </w:tcPr>
+          <w:p>
+            <w:pPr>
+              <w:jc w:val="center"/>
+              <w:rPr>
+                <w:rFonts w:ascii="Times New Roman" w:hAnsi="Times New Roman" w:cs="Times New Roman"/>
+                <w:lang w:val="cs-CZ"/>
+              </w:rPr>
+            </w:pPr>
+            <w:r>
+              <w:rPr>
+                <w:rFonts w:ascii="Times New Roman" w:hAnsi="Times New Roman" w:cs="Times New Roman"/>
+                <w:lang w:val="cs-CZ"/>
+              </w:rPr>
+              <w:t>&gt;</w:t>
+            </w:r>
+          </w:p>
+        </w:tc>
+        <w:tc>
+          <w:tcPr>
+            <w:tcW w:w="733" w:type="dxa"/>
+          </w:tcPr>
+          <w:p>
+            <w:pPr>
+              <w:jc w:val="center"/>
+              <w:rPr>
+                <w:rFonts w:ascii="Times New Roman" w:hAnsi="Times New Roman" w:cs="Times New Roman"/>
+                <w:lang w:val="cs-CZ"/>
+              </w:rPr>
+            </w:pPr>
+            <w:r>
+              <w:rPr>
+                <w:rFonts w:ascii="Times New Roman" w:hAnsi="Times New Roman" w:cs="Times New Roman"/>
+                <w:lang w:val="cs-CZ"/>
+              </w:rPr>
+              <w:t>#</w:t>
+            </w:r>
+          </w:p>
+        </w:tc>
+        <w:tc>
+          <w:tcPr>
+            <w:tcW w:w="682" w:type="dxa"/>
+          </w:tcPr>
+          <w:p>
+            <w:pPr>
+              <w:jc w:val="center"/>
+              <w:rPr>
+                <w:rFonts w:ascii="Times New Roman" w:hAnsi="Times New Roman" w:cs="Times New Roman"/>
+                <w:lang w:val="cs-CZ"/>
+              </w:rPr>
+            </w:pPr>
+            <w:r>
+              <w:rPr>
+                <w:rFonts w:ascii="Times New Roman" w:hAnsi="Times New Roman" w:cs="Times New Roman"/>
+                <w:lang w:val="cs-CZ"/>
+              </w:rPr>
+              <w:t>#</w:t>
+            </w:r>
+          </w:p>
+        </w:tc>
+        <w:tc>
+          <w:tcPr>
+            <w:tcW w:w="682" w:type="dxa"/>
+          </w:tcPr>
+          <w:p>
+            <w:pPr>
+              <w:jc w:val="center"/>
+              <w:rPr>
+                <w:rFonts w:ascii="Times New Roman" w:hAnsi="Times New Roman" w:cs="Times New Roman"/>
+                <w:lang w:val="cs-CZ"/>
+              </w:rPr>
+            </w:pPr>
+            <w:r>
+              <w:rPr>
+                <w:rFonts w:ascii="Times New Roman" w:hAnsi="Times New Roman" w:cs="Times New Roman"/>
+                <w:lang w:val="cs-CZ"/>
+              </w:rPr>
+              <w:t>&gt;</w:t>
+            </w:r>
+          </w:p>
+        </w:tc>
+        <w:tc>
+          <w:tcPr>
+            <w:tcW w:w="672" w:type="dxa"/>
+          </w:tcPr>
+          <w:p>
+            <w:pPr>
+              <w:jc w:val="center"/>
+              <w:rPr>
+                <w:rFonts w:ascii="Times New Roman" w:hAnsi="Times New Roman" w:cs="Times New Roman"/>
+                <w:lang w:val="cs-CZ"/>
+              </w:rPr>
+            </w:pPr>
+            <w:r>
+              <w:rPr>
+                <w:rFonts w:ascii="Times New Roman" w:hAnsi="Times New Roman" w:cs="Times New Roman"/>
+                <w:lang w:val="cs-CZ"/>
+              </w:rPr>
+              <w:t>&gt;</w:t>
+            </w:r>
+          </w:p>
+        </w:tc>
+      </w:tr>
+      <w:tr>
+        <w:tc>
+          <w:tcPr>
+            <w:tcW w:w="520" w:type="dxa"/>
+            <w:vMerge/>
+          </w:tcPr>
+          <w:p>
+            <w:pPr>
+              <w:rPr>
+                <w:rFonts w:ascii="Times New Roman" w:hAnsi="Times New Roman" w:cs="Times New Roman"/>
+                <w:lang w:val="cs-CZ"/>
+              </w:rPr>
+            </w:pPr>
+          </w:p>
+        </w:tc>
+        <w:tc>
+          <w:tcPr>
+            <w:tcW w:w="885" w:type="dxa"/>
+          </w:tcPr>
+          <w:p>
+            <w:pPr>
+              <w:jc w:val="center"/>
+              <w:rPr>
+                <w:rFonts w:ascii="Times New Roman" w:hAnsi="Times New Roman" w:cs="Times New Roman"/>
+                <w:lang w:val="cs-CZ"/>
+              </w:rPr>
+            </w:pPr>
+            <w:r>
+              <w:rPr>
+                <w:rFonts w:ascii="Times New Roman" w:hAnsi="Times New Roman" w:cs="Times New Roman"/>
+                <w:lang w:val="cs-CZ"/>
+              </w:rPr>
+              <w:t>(</w:t>
+            </w:r>
+          </w:p>
+        </w:tc>
+        <w:tc>
+          <w:tcPr>
+            <w:tcW w:w="687" w:type="dxa"/>
+          </w:tcPr>
+          <w:p>
+            <w:pPr>
+              <w:jc w:val="center"/>
+              <w:rPr>
+                <w:rFonts w:ascii="Times New Roman" w:hAnsi="Times New Roman" w:cs="Times New Roman"/>
+                <w:lang w:val="cs-CZ"/>
+              </w:rPr>
+            </w:pPr>
+            <w:r>
+              <w:rPr>
+                <w:rFonts w:ascii="Times New Roman" w:hAnsi="Times New Roman" w:cs="Times New Roman"/>
+                <w:lang w:val="cs-CZ"/>
+              </w:rPr>
+              <w:t>&lt;</w:t>
+            </w:r>
+          </w:p>
+        </w:tc>
+        <w:tc>
+          <w:tcPr>
+            <w:tcW w:w="689" w:type="dxa"/>
+          </w:tcPr>
+          <w:p>
+            <w:pPr>
+              <w:jc w:val="center"/>
+              <w:rPr>
+                <w:rFonts w:ascii="Times New Roman" w:hAnsi="Times New Roman" w:cs="Times New Roman"/>
+                <w:lang w:val="cs-CZ"/>
+              </w:rPr>
+            </w:pPr>
+            <w:r>
+              <w:rPr>
+                <w:rFonts w:ascii="Times New Roman" w:hAnsi="Times New Roman" w:cs="Times New Roman"/>
+                <w:lang w:val="cs-CZ"/>
+              </w:rPr>
+              <w:t>&lt;</w:t>
+            </w:r>
+          </w:p>
+        </w:tc>
+        <w:tc>
+          <w:tcPr>
+            <w:tcW w:w="600" w:type="dxa"/>
+          </w:tcPr>
+          <w:p>
+            <w:pPr>
+              <w:jc w:val="center"/>
+              <w:rPr>
+                <w:rFonts w:ascii="Times New Roman" w:hAnsi="Times New Roman" w:cs="Times New Roman"/>
+                <w:lang w:val="cs-CZ"/>
+              </w:rPr>
+            </w:pPr>
+            <w:r>
+              <w:rPr>
+                <w:rFonts w:ascii="Times New Roman" w:hAnsi="Times New Roman" w:cs="Times New Roman"/>
+                <w:lang w:val="cs-CZ"/>
+              </w:rPr>
+              <w:t>&lt;</w:t>
+            </w:r>
+          </w:p>
+        </w:tc>
+        <w:tc>
+          <w:tcPr>
+            <w:tcW w:w="761" w:type="dxa"/>
+          </w:tcPr>
+          <w:p>
+            <w:pPr>
+              <w:jc w:val="center"/>
+              <w:rPr>
+                <w:rFonts w:ascii="Times New Roman" w:hAnsi="Times New Roman" w:cs="Times New Roman"/>
+                <w:lang w:val="cs-CZ"/>
+              </w:rPr>
+            </w:pPr>
+            <w:r>
+              <w:rPr>
+                <w:rFonts w:ascii="Times New Roman" w:hAnsi="Times New Roman" w:cs="Times New Roman"/>
+                <w:lang w:val="cs-CZ"/>
+              </w:rPr>
+              <w:t>&lt;</w:t>
+            </w:r>
+          </w:p>
+        </w:tc>
+        <w:tc>
+          <w:tcPr>
+            <w:tcW w:w="893" w:type="dxa"/>
+          </w:tcPr>
+          <w:p>
+            <w:pPr>
+              <w:jc w:val="center"/>
+              <w:rPr>
+                <w:rFonts w:ascii="Times New Roman" w:hAnsi="Times New Roman" w:cs="Times New Roman"/>
+                <w:lang w:val="cs-CZ"/>
+              </w:rPr>
+            </w:pPr>
+            <w:r>
+              <w:rPr>
+                <w:rFonts w:ascii="Times New Roman" w:hAnsi="Times New Roman" w:cs="Times New Roman"/>
+                <w:lang w:val="cs-CZ"/>
+              </w:rPr>
+              <w:t>&lt;</w:t>
+            </w:r>
+          </w:p>
+        </w:tc>
+        <w:tc>
+          <w:tcPr>
+            <w:tcW w:w="586" w:type="dxa"/>
+          </w:tcPr>
+          <w:p>
+            <w:pPr>
+              <w:jc w:val="center"/>
+              <w:rPr>
+                <w:rFonts w:ascii="Times New Roman" w:hAnsi="Times New Roman" w:cs="Times New Roman"/>
+                <w:lang w:val="cs-CZ"/>
+              </w:rPr>
+            </w:pPr>
+            <w:r>
+              <w:rPr>
+                <w:rFonts w:ascii="Times New Roman" w:hAnsi="Times New Roman" w:cs="Times New Roman"/>
+                <w:lang w:val="cs-CZ"/>
+              </w:rPr>
+              <w:t>&lt;</w:t>
+            </w:r>
+          </w:p>
+        </w:tc>
+        <w:tc>
+          <w:tcPr>
+            <w:tcW w:w="733" w:type="dxa"/>
+          </w:tcPr>
+          <w:p>
+            <w:pPr>
+              <w:jc w:val="center"/>
+              <w:rPr>
+                <w:rFonts w:ascii="Times New Roman" w:hAnsi="Times New Roman" w:cs="Times New Roman"/>
+                <w:lang w:val="cs-CZ"/>
+              </w:rPr>
+            </w:pPr>
+            <w:r>
+              <w:rPr>
+                <w:rFonts w:ascii="Times New Roman" w:hAnsi="Times New Roman" w:cs="Times New Roman"/>
+                <w:lang w:val="cs-CZ"/>
+              </w:rPr>
+              <w:t>&lt;</w:t>
+            </w:r>
+          </w:p>
+        </w:tc>
+        <w:tc>
+          <w:tcPr>
+            <w:tcW w:w="682" w:type="dxa"/>
+          </w:tcPr>
+          <w:p>
+            <w:pPr>
+              <w:jc w:val="center"/>
+              <w:rPr>
+                <w:rFonts w:ascii="Times New Roman" w:hAnsi="Times New Roman" w:cs="Times New Roman"/>
+                <w:lang w:val="cs-CZ"/>
+              </w:rPr>
+            </w:pPr>
+            <w:r>
+              <w:rPr>
+                <w:rFonts w:ascii="Times New Roman" w:hAnsi="Times New Roman" w:cs="Times New Roman"/>
+                <w:lang w:val="cs-CZ"/>
+              </w:rPr>
+              <w:t>&lt;</w:t>
+            </w:r>
+          </w:p>
+        </w:tc>
+        <w:tc>
+          <w:tcPr>
+            <w:tcW w:w="682" w:type="dxa"/>
+          </w:tcPr>
+          <w:p>
+            <w:pPr>
+              <w:jc w:val="center"/>
+              <w:rPr>
+                <w:rFonts w:ascii="Times New Roman" w:hAnsi="Times New Roman" w:cs="Times New Roman"/>
+                <w:lang w:val="cs-CZ"/>
+              </w:rPr>
+            </w:pPr>
+            <w:r>
+              <w:rPr>
+                <w:rFonts w:ascii="Times New Roman" w:hAnsi="Times New Roman" w:cs="Times New Roman"/>
+                <w:lang w:val="cs-CZ"/>
+              </w:rPr>
+              <w:t>=</w:t>
+            </w:r>
+          </w:p>
+        </w:tc>
+        <w:tc>
+          <w:tcPr>
+            <w:tcW w:w="672" w:type="dxa"/>
+          </w:tcPr>
+          <w:p>
+            <w:pPr>
+              <w:jc w:val="center"/>
+              <w:rPr>
+                <w:rFonts w:ascii="Times New Roman" w:hAnsi="Times New Roman" w:cs="Times New Roman"/>
+                <w:lang w:val="cs-CZ"/>
+              </w:rPr>
+            </w:pPr>
+            <w:r>
+              <w:rPr>
+                <w:rFonts w:ascii="Times New Roman" w:hAnsi="Times New Roman" w:cs="Times New Roman"/>
+                <w:lang w:val="cs-CZ"/>
+              </w:rPr>
+              <w:t>#</w:t>
+            </w:r>
+          </w:p>
+        </w:tc>
+      </w:tr>
+      <w:tr>
+        <w:tc>
+          <w:tcPr>
+            <w:tcW w:w="520" w:type="dxa"/>
+            <w:vMerge/>
+          </w:tcPr>
+          <w:p>
+            <w:pPr>
+              <w:rPr>
+                <w:rFonts w:ascii="Times New Roman" w:hAnsi="Times New Roman" w:cs="Times New Roman"/>
+                <w:lang w:val="cs-CZ"/>
+              </w:rPr>
+            </w:pPr>
+          </w:p>
+        </w:tc>
+        <w:tc>
+          <w:tcPr>
+            <w:tcW w:w="885" w:type="dxa"/>
+          </w:tcPr>
+          <w:p>
+            <w:pPr>
+              <w:jc w:val="center"/>
+              <w:rPr>
+                <w:rFonts w:ascii="Times New Roman" w:hAnsi="Times New Roman" w:cs="Times New Roman"/>
+                <w:lang w:val="cs-CZ"/>
+              </w:rPr>
+            </w:pPr>
+            <w:r>
+              <w:rPr>
+                <w:rFonts w:ascii="Times New Roman" w:hAnsi="Times New Roman" w:cs="Times New Roman"/>
+                <w:lang w:val="cs-CZ"/>
+              </w:rPr>
+              <w:t>)</w:t>
+            </w:r>
+          </w:p>
+        </w:tc>
+        <w:tc>
+          <w:tcPr>
+            <w:tcW w:w="687" w:type="dxa"/>
+          </w:tcPr>
+          <w:p>
+            <w:pPr>
+              <w:jc w:val="center"/>
+              <w:rPr>
+                <w:rFonts w:ascii="Times New Roman" w:hAnsi="Times New Roman" w:cs="Times New Roman"/>
+                <w:lang w:val="cs-CZ"/>
+              </w:rPr>
+            </w:pPr>
+            <w:r>
+              <w:rPr>
+                <w:rFonts w:ascii="Times New Roman" w:hAnsi="Times New Roman" w:cs="Times New Roman"/>
+                <w:lang w:val="cs-CZ"/>
+              </w:rPr>
+              <w:t>&gt;</w:t>
+            </w:r>
+          </w:p>
+        </w:tc>
+        <w:tc>
+          <w:tcPr>
+            <w:tcW w:w="689" w:type="dxa"/>
+          </w:tcPr>
+          <w:p>
+            <w:pPr>
+              <w:jc w:val="center"/>
+              <w:rPr>
+                <w:rFonts w:ascii="Times New Roman" w:hAnsi="Times New Roman" w:cs="Times New Roman"/>
+                <w:lang w:val="cs-CZ"/>
+              </w:rPr>
+            </w:pPr>
+            <w:r>
+              <w:rPr>
+                <w:rFonts w:ascii="Times New Roman" w:hAnsi="Times New Roman" w:cs="Times New Roman"/>
+                <w:lang w:val="cs-CZ"/>
+              </w:rPr>
+              <w:t>&gt;</w:t>
+            </w:r>
+          </w:p>
+        </w:tc>
+        <w:tc>
+          <w:tcPr>
+            <w:tcW w:w="600" w:type="dxa"/>
+          </w:tcPr>
+          <w:p>
+            <w:pPr>
+              <w:jc w:val="center"/>
+              <w:rPr>
+                <w:rFonts w:ascii="Times New Roman" w:hAnsi="Times New Roman" w:cs="Times New Roman"/>
+                <w:lang w:val="cs-CZ"/>
+              </w:rPr>
+            </w:pPr>
+            <w:r>
+              <w:rPr>
+                <w:rFonts w:ascii="Times New Roman" w:hAnsi="Times New Roman" w:cs="Times New Roman"/>
+                <w:lang w:val="cs-CZ"/>
+              </w:rPr>
+              <w:t>&gt;</w:t>
+            </w:r>
+          </w:p>
+        </w:tc>
+        <w:tc>
+          <w:tcPr>
+            <w:tcW w:w="761" w:type="dxa"/>
+          </w:tcPr>
+          <w:p>
+            <w:pPr>
+              <w:jc w:val="center"/>
+              <w:rPr>
+                <w:rFonts w:ascii="Times New Roman" w:hAnsi="Times New Roman" w:cs="Times New Roman"/>
+                <w:lang w:val="cs-CZ"/>
+              </w:rPr>
+            </w:pPr>
+            <w:r>
+              <w:rPr>
+                <w:rFonts w:ascii="Times New Roman" w:hAnsi="Times New Roman" w:cs="Times New Roman"/>
+                <w:lang w:val="cs-CZ"/>
+              </w:rPr>
+              <w:t>&gt;</w:t>
+            </w:r>
+          </w:p>
+        </w:tc>
+        <w:tc>
+          <w:tcPr>
+            <w:tcW w:w="893" w:type="dxa"/>
+          </w:tcPr>
+          <w:p>
+            <w:pPr>
+              <w:jc w:val="center"/>
+              <w:rPr>
+                <w:rFonts w:ascii="Times New Roman" w:hAnsi="Times New Roman" w:cs="Times New Roman"/>
+                <w:lang w:val="cs-CZ"/>
+              </w:rPr>
+            </w:pPr>
+            <w:r>
+              <w:rPr>
+                <w:rFonts w:ascii="Times New Roman" w:hAnsi="Times New Roman" w:cs="Times New Roman"/>
+                <w:lang w:val="cs-CZ"/>
+              </w:rPr>
+              <w:t>&gt;</w:t>
+            </w:r>
+          </w:p>
+        </w:tc>
+        <w:tc>
+          <w:tcPr>
+            <w:tcW w:w="586" w:type="dxa"/>
+          </w:tcPr>
+          <w:p>
+            <w:pPr>
+              <w:jc w:val="center"/>
+              <w:rPr>
+                <w:rFonts w:ascii="Times New Roman" w:hAnsi="Times New Roman" w:cs="Times New Roman"/>
+                <w:lang w:val="cs-CZ"/>
+              </w:rPr>
+            </w:pPr>
+            <w:r>
+              <w:rPr>
+                <w:rFonts w:ascii="Times New Roman" w:hAnsi="Times New Roman" w:cs="Times New Roman"/>
+                <w:lang w:val="cs-CZ"/>
+              </w:rPr>
+              <w:t>&gt;</w:t>
+            </w:r>
+          </w:p>
+        </w:tc>
+        <w:tc>
+          <w:tcPr>
+            <w:tcW w:w="733" w:type="dxa"/>
+          </w:tcPr>
+          <w:p>
+            <w:pPr>
+              <w:jc w:val="center"/>
+              <w:rPr>
+                <w:rFonts w:ascii="Times New Roman" w:hAnsi="Times New Roman" w:cs="Times New Roman"/>
+                <w:lang w:val="cs-CZ"/>
+              </w:rPr>
+            </w:pPr>
+            <w:r>
+              <w:rPr>
+                <w:rFonts w:ascii="Times New Roman" w:hAnsi="Times New Roman" w:cs="Times New Roman"/>
+                <w:lang w:val="cs-CZ"/>
+              </w:rPr>
+              <w:t>#</w:t>
+            </w:r>
+          </w:p>
+        </w:tc>
+        <w:tc>
+          <w:tcPr>
+            <w:tcW w:w="682" w:type="dxa"/>
+          </w:tcPr>
+          <w:p>
+            <w:pPr>
+              <w:jc w:val="center"/>
+              <w:rPr>
+                <w:rFonts w:ascii="Times New Roman" w:hAnsi="Times New Roman" w:cs="Times New Roman"/>
+                <w:lang w:val="cs-CZ"/>
+              </w:rPr>
+            </w:pPr>
+            <w:r>
+              <w:rPr>
+                <w:rFonts w:ascii="Times New Roman" w:hAnsi="Times New Roman" w:cs="Times New Roman"/>
+                <w:lang w:val="cs-CZ"/>
+              </w:rPr>
+              <w:t>#</w:t>
+            </w:r>
+          </w:p>
+        </w:tc>
+        <w:tc>
+          <w:tcPr>
+            <w:tcW w:w="682" w:type="dxa"/>
+          </w:tcPr>
+          <w:p>
+            <w:pPr>
+              <w:jc w:val="center"/>
+              <w:rPr>
+                <w:rFonts w:ascii="Times New Roman" w:hAnsi="Times New Roman" w:cs="Times New Roman"/>
+                <w:lang w:val="cs-CZ"/>
+              </w:rPr>
+            </w:pPr>
+            <w:r>
+              <w:rPr>
+                <w:rFonts w:ascii="Times New Roman" w:hAnsi="Times New Roman" w:cs="Times New Roman"/>
+                <w:lang w:val="cs-CZ"/>
+              </w:rPr>
+              <w:t>&gt;</w:t>
+            </w:r>
+          </w:p>
+        </w:tc>
+        <w:tc>
+          <w:tcPr>
+            <w:tcW w:w="672" w:type="dxa"/>
+          </w:tcPr>
+          <w:p>
+            <w:pPr>
+              <w:jc w:val="center"/>
+              <w:rPr>
+                <w:rFonts w:ascii="Times New Roman" w:hAnsi="Times New Roman" w:cs="Times New Roman"/>
+                <w:lang w:val="cs-CZ"/>
+              </w:rPr>
+            </w:pPr>
+            <w:r>
+              <w:rPr>
+                <w:rFonts w:ascii="Times New Roman" w:hAnsi="Times New Roman" w:cs="Times New Roman"/>
+                <w:lang w:val="cs-CZ"/>
+              </w:rPr>
+              <w:t>&gt;</w:t>
+            </w:r>
+          </w:p>
+        </w:tc>
+      </w:tr>
+      <w:tr>
+        <w:tc>
+          <w:tcPr>
+            <w:tcW w:w="520" w:type="dxa"/>
+            <w:vMerge/>
+          </w:tcPr>
+          <w:p>
+            <w:pPr>
+              <w:rPr>
+                <w:rFonts w:ascii="Times New Roman" w:hAnsi="Times New Roman" w:cs="Times New Roman"/>
+                <w:lang w:val="cs-CZ"/>
+              </w:rPr>
+            </w:pPr>
+          </w:p>
+        </w:tc>
+        <w:tc>
+          <w:tcPr>
+            <w:tcW w:w="885" w:type="dxa"/>
+          </w:tcPr>
+          <w:p>
+            <w:pPr>
+              <w:jc w:val="center"/>
+              <w:rPr>
+                <w:rFonts w:ascii="Times New Roman" w:hAnsi="Times New Roman" w:cs="Times New Roman"/>
+                <w:lang w:val="cs-CZ"/>
+              </w:rPr>
+            </w:pPr>
+            <w:r>
+              <w:rPr>
+                <w:rFonts w:ascii="Times New Roman" w:hAnsi="Times New Roman" w:cs="Times New Roman"/>
+                <w:lang w:val="cs-CZ"/>
+              </w:rPr>
+              <w:t>$</w:t>
+            </w:r>
+          </w:p>
+        </w:tc>
+        <w:tc>
+          <w:tcPr>
+            <w:tcW w:w="687" w:type="dxa"/>
+          </w:tcPr>
+          <w:p>
+            <w:pPr>
+              <w:jc w:val="center"/>
+              <w:rPr>
+                <w:rFonts w:ascii="Times New Roman" w:hAnsi="Times New Roman" w:cs="Times New Roman"/>
+                <w:lang w:val="cs-CZ"/>
+              </w:rPr>
+            </w:pPr>
+            <w:r>
+              <w:rPr>
+                <w:rFonts w:ascii="Times New Roman" w:hAnsi="Times New Roman" w:cs="Times New Roman"/>
+                <w:lang w:val="cs-CZ"/>
+              </w:rPr>
+              <w:t>&lt;</w:t>
+            </w:r>
+          </w:p>
+        </w:tc>
+        <w:tc>
+          <w:tcPr>
+            <w:tcW w:w="689" w:type="dxa"/>
+          </w:tcPr>
+          <w:p>
+            <w:pPr>
+              <w:jc w:val="center"/>
+              <w:rPr>
+                <w:rFonts w:ascii="Times New Roman" w:hAnsi="Times New Roman" w:cs="Times New Roman"/>
+                <w:lang w:val="cs-CZ"/>
+              </w:rPr>
+            </w:pPr>
+            <w:r>
+              <w:rPr>
+                <w:rFonts w:ascii="Times New Roman" w:hAnsi="Times New Roman" w:cs="Times New Roman"/>
+                <w:lang w:val="cs-CZ"/>
+              </w:rPr>
+              <w:t>&lt;</w:t>
+            </w:r>
+          </w:p>
+        </w:tc>
+        <w:tc>
+          <w:tcPr>
+            <w:tcW w:w="600" w:type="dxa"/>
+          </w:tcPr>
+          <w:p>
+            <w:pPr>
+              <w:jc w:val="center"/>
+              <w:rPr>
+                <w:rFonts w:ascii="Times New Roman" w:hAnsi="Times New Roman" w:cs="Times New Roman"/>
+                <w:lang w:val="cs-CZ"/>
+              </w:rPr>
+            </w:pPr>
+            <w:r>
+              <w:rPr>
+                <w:rFonts w:ascii="Times New Roman" w:hAnsi="Times New Roman" w:cs="Times New Roman"/>
+                <w:lang w:val="cs-CZ"/>
+              </w:rPr>
+              <w:t>&lt;</w:t>
+            </w:r>
+          </w:p>
+        </w:tc>
+        <w:tc>
+          <w:tcPr>
+            <w:tcW w:w="761" w:type="dxa"/>
+          </w:tcPr>
+          <w:p>
+            <w:pPr>
+              <w:jc w:val="center"/>
+              <w:rPr>
+                <w:rFonts w:ascii="Times New Roman" w:hAnsi="Times New Roman" w:cs="Times New Roman"/>
+                <w:lang w:val="cs-CZ"/>
+              </w:rPr>
+            </w:pPr>
+            <w:r>
+              <w:rPr>
+                <w:rFonts w:ascii="Times New Roman" w:hAnsi="Times New Roman" w:cs="Times New Roman"/>
+                <w:lang w:val="cs-CZ"/>
+              </w:rPr>
+              <w:t>&lt;</w:t>
+            </w:r>
+          </w:p>
+        </w:tc>
+        <w:tc>
+          <w:tcPr>
+            <w:tcW w:w="893" w:type="dxa"/>
+          </w:tcPr>
+          <w:p>
+            <w:pPr>
+              <w:jc w:val="center"/>
+              <w:rPr>
+                <w:rFonts w:ascii="Times New Roman" w:hAnsi="Times New Roman" w:cs="Times New Roman"/>
+                <w:lang w:val="cs-CZ"/>
+              </w:rPr>
+            </w:pPr>
+            <w:r>
+              <w:rPr>
+                <w:rFonts w:ascii="Times New Roman" w:hAnsi="Times New Roman" w:cs="Times New Roman"/>
+                <w:lang w:val="cs-CZ"/>
+              </w:rPr>
+              <w:t>&lt;</w:t>
+            </w:r>
+          </w:p>
+        </w:tc>
+        <w:tc>
+          <w:tcPr>
+            <w:tcW w:w="586" w:type="dxa"/>
+          </w:tcPr>
+          <w:p>
+            <w:pPr>
+              <w:jc w:val="center"/>
+              <w:rPr>
+                <w:rFonts w:ascii="Times New Roman" w:hAnsi="Times New Roman" w:cs="Times New Roman"/>
+                <w:lang w:val="cs-CZ"/>
+              </w:rPr>
+            </w:pPr>
+            <w:r>
+              <w:rPr>
+                <w:rFonts w:ascii="Times New Roman" w:hAnsi="Times New Roman" w:cs="Times New Roman"/>
+                <w:lang w:val="cs-CZ"/>
+              </w:rPr>
+              <w:t>&lt;</w:t>
+            </w:r>
+          </w:p>
+        </w:tc>
+        <w:tc>
+          <w:tcPr>
+            <w:tcW w:w="733" w:type="dxa"/>
+          </w:tcPr>
+          <w:p>
+            <w:pPr>
+              <w:jc w:val="center"/>
+              <w:rPr>
+                <w:rFonts w:ascii="Times New Roman" w:hAnsi="Times New Roman" w:cs="Times New Roman"/>
+                <w:lang w:val="cs-CZ"/>
+              </w:rPr>
+            </w:pPr>
+            <w:r>
+              <w:rPr>
+                <w:rFonts w:ascii="Times New Roman" w:hAnsi="Times New Roman" w:cs="Times New Roman"/>
+                <w:lang w:val="cs-CZ"/>
+              </w:rPr>
+              <w:t>&lt;</w:t>
+            </w:r>
+          </w:p>
+        </w:tc>
+        <w:tc>
+          <w:tcPr>
+            <w:tcW w:w="682" w:type="dxa"/>
+          </w:tcPr>
+          <w:p>
+            <w:pPr>
+              <w:jc w:val="center"/>
+              <w:rPr>
+                <w:rFonts w:ascii="Times New Roman" w:hAnsi="Times New Roman" w:cs="Times New Roman"/>
+                <w:lang w:val="cs-CZ"/>
+              </w:rPr>
+            </w:pPr>
+            <w:r>
+              <w:rPr>
+                <w:rFonts w:ascii="Times New Roman" w:hAnsi="Times New Roman" w:cs="Times New Roman"/>
+                <w:lang w:val="cs-CZ"/>
+              </w:rPr>
+              <w:t>&lt;</w:t>
+            </w:r>
+          </w:p>
+        </w:tc>
+        <w:tc>
+          <w:tcPr>
+            <w:tcW w:w="682" w:type="dxa"/>
+          </w:tcPr>
+          <w:p>
+            <w:pPr>
+              <w:jc w:val="center"/>
+              <w:rPr>
+                <w:rFonts w:ascii="Times New Roman" w:hAnsi="Times New Roman" w:cs="Times New Roman"/>
+                <w:lang w:val="cs-CZ"/>
+              </w:rPr>
+            </w:pPr>
+            <w:r>
+              <w:rPr>
+                <w:rFonts w:ascii="Times New Roman" w:hAnsi="Times New Roman" w:cs="Times New Roman"/>
+                <w:lang w:val="cs-CZ"/>
+              </w:rPr>
+              <w:t>#</w:t>
+            </w:r>
+          </w:p>
+        </w:tc>
+        <w:tc>
+          <w:tcPr>
+            <w:tcW w:w="672" w:type="dxa"/>
+          </w:tcPr>
+          <w:p>
+            <w:pPr>
+              <w:jc w:val="center"/>
+              <w:rPr>
+                <w:rFonts w:ascii="Times New Roman" w:hAnsi="Times New Roman" w:cs="Times New Roman"/>
+                <w:lang w:val="cs-CZ"/>
+              </w:rPr>
+            </w:pPr>
+            <w:r>
+              <w:rPr>
+                <w:rFonts w:ascii="Times New Roman" w:hAnsi="Times New Roman" w:cs="Times New Roman"/>
+                <w:lang w:val="cs-CZ"/>
+              </w:rPr>
+              <w:t>&amp;</w:t>
+            </w:r>
+          </w:p>
+        </w:tc>
+      </w:tr>
+    </w:tbl>
+    <w:p>
+      <w:pPr>
+        <w:rPr>
+          <w:rFonts w:ascii="Times New Roman" w:hAnsi="Times New Roman" w:cs="Times New Roman"/>
+          <w:lang w:val="cs-CZ"/>
+        </w:rPr>
+      </w:pPr>
+    </w:p>
+    <w:p>
+      <w:pPr>
+        <w:pStyle w:val="Heading1"/>
+        <w:numPr>
+          <w:ilvl w:val="0"/>
+          <w:numId w:val="1"/>
+        </w:numPr>
+        <w:rPr>
+          <w:rFonts w:ascii="Times New Roman" w:hAnsi="Times New Roman" w:cs="Times New Roman"/>
+          <w:lang w:val="sk-SK"/>
+        </w:rPr>
+      </w:pPr>
+      <w:r>
+        <w:rPr>
+          <w:rFonts w:ascii="Times New Roman" w:hAnsi="Times New Roman" w:cs="Times New Roman"/>
+        </w:rPr>
+        <w:t>Tabu</w:t>
+      </w:r>
+      <w:proofErr w:type="spellStart"/>
+      <w:r>
+        <w:rPr>
+          <w:rFonts w:ascii="Times New Roman" w:hAnsi="Times New Roman" w:cs="Times New Roman"/>
+          <w:lang w:val="sk-SK"/>
+        </w:rPr>
+        <w:t>ľka</w:t>
+      </w:r>
+      <w:proofErr w:type="spellEnd"/>
+      <w:r>
+        <w:rPr>
+          <w:rFonts w:ascii="Times New Roman" w:hAnsi="Times New Roman" w:cs="Times New Roman"/>
+          <w:lang w:val="sk-SK"/>
+        </w:rPr>
+        <w:t xml:space="preserve"> návratových typov</w:t>
+      </w:r>
+    </w:p>
+    <w:p>
+      <w:pPr>
+        <w:rPr>
+          <w:lang w:val="sk-SK"/>
+        </w:rPr>
+      </w:pPr>
+      <w:r>
+        <w:rPr>
+          <w:lang w:val="sk-SK"/>
+        </w:rPr>
+        <w:t>Časť tabuľky pre sčítanie a odčítanie</w:t>
+      </w:r>
+    </w:p>
+    <w:tbl>
+      <w:tblPr>
+        <w:tblStyle w:val="TableGrid"/>
+        <w:tblW w:w="0" w:type="auto"/>
+        <w:tblLook w:val="04A0" w:firstRow="1" w:lastRow="0" w:firstColumn="1" w:lastColumn="0" w:noHBand="0" w:noVBand="1"/>
+      </w:tblPr>
+      <w:tblGrid>
+        <w:gridCol w:w="535"/>
+        <w:gridCol w:w="1170"/>
+        <w:gridCol w:w="1440"/>
+        <w:gridCol w:w="1350"/>
+        <w:gridCol w:w="1620"/>
+        <w:gridCol w:w="1530"/>
+        <w:gridCol w:w="1417"/>
+      </w:tblGrid>
+      <w:tr>
+        <w:tc>
+          <w:tcPr>
+            <w:tcW w:w="535" w:type="dxa"/>
+          </w:tcPr>
+          <w:p>
+            <w:pPr>
+              <w:jc w:val="center"/>
+              <w:rPr>
+                <w:lang w:val="sk-SK"/>
+              </w:rPr>
+            </w:pPr>
+          </w:p>
+        </w:tc>
+        <w:tc>
+          <w:tcPr>
+            <w:tcW w:w="8527" w:type="dxa"/>
+            <w:gridSpan w:val="6"/>
+          </w:tcPr>
+          <w:p>
+            <w:pPr>
+              <w:jc w:val="center"/>
+              <w:rPr>
+                <w:lang w:val="sk-SK"/>
+              </w:rPr>
+            </w:pPr>
+            <w:r>
+              <w:rPr>
+                <w:lang w:val="sk-SK"/>
+              </w:rPr>
+              <w:t>Pravá strana</w:t>
+            </w:r>
+          </w:p>
+        </w:tc>
+      </w:tr>
+      <w:tr>
+        <w:tc>
+          <w:tcPr>
+            <w:tcW w:w="535" w:type="dxa"/>
+            <w:vMerge w:val="restart"/>
+            <w:textDirection w:val="btLr"/>
+          </w:tcPr>
+          <w:p>
+            <w:pPr>
+              <w:ind w:left="113" w:right="113"/>
+              <w:jc w:val="center"/>
+              <w:rPr>
+                <w:lang w:val="sk-SK"/>
+              </w:rPr>
+            </w:pPr>
+            <w:r>
+              <w:rPr>
+                <w:lang w:val="sk-SK"/>
+              </w:rPr>
+              <w:t>Ľavá strana</w:t>
+            </w:r>
+          </w:p>
+        </w:tc>
+        <w:tc>
+          <w:tcPr>
+            <w:tcW w:w="1170" w:type="dxa"/>
+          </w:tcPr>
+          <w:p>
+            <w:pPr>
+              <w:jc w:val="center"/>
+              <w:rPr>
+                <w:lang w:val="sk-SK"/>
+              </w:rPr>
+            </w:pPr>
+          </w:p>
+        </w:tc>
+        <w:tc>
+          <w:tcPr>
+            <w:tcW w:w="1440" w:type="dxa"/>
+          </w:tcPr>
+          <w:p>
+            <w:pPr>
+              <w:jc w:val="center"/>
+              <w:rPr>
+                <w:lang w:val="sk-SK"/>
+              </w:rPr>
+            </w:pPr>
+            <w:proofErr w:type="spellStart"/>
+            <w:r>
+              <w:rPr>
+                <w:lang w:val="sk-SK"/>
+              </w:rPr>
+              <w:t>Number</w:t>
+            </w:r>
+            <w:proofErr w:type="spellEnd"/>
+          </w:p>
+        </w:tc>
+        <w:tc>
+          <w:tcPr>
+            <w:tcW w:w="1350" w:type="dxa"/>
+          </w:tcPr>
+          <w:p>
+            <w:pPr>
+              <w:jc w:val="center"/>
+              <w:rPr>
+                <w:lang w:val="sk-SK"/>
+              </w:rPr>
+            </w:pPr>
+            <w:proofErr w:type="spellStart"/>
+            <w:r>
+              <w:rPr>
+                <w:lang w:val="sk-SK"/>
+              </w:rPr>
+              <w:t>Integer</w:t>
+            </w:r>
+            <w:proofErr w:type="spellEnd"/>
+          </w:p>
+        </w:tc>
+        <w:tc>
+          <w:tcPr>
+            <w:tcW w:w="1620" w:type="dxa"/>
+          </w:tcPr>
+          <w:p>
+            <w:pPr>
+              <w:jc w:val="center"/>
+              <w:rPr>
+                <w:lang w:val="sk-SK"/>
+              </w:rPr>
+            </w:pPr>
+            <w:proofErr w:type="spellStart"/>
+            <w:r>
+              <w:rPr>
+                <w:lang w:val="sk-SK"/>
+              </w:rPr>
+              <w:t>String</w:t>
+            </w:r>
+            <w:proofErr w:type="spellEnd"/>
+          </w:p>
+        </w:tc>
+        <w:tc>
+          <w:tcPr>
+            <w:tcW w:w="1530" w:type="dxa"/>
+          </w:tcPr>
+          <w:p>
+            <w:pPr>
+              <w:jc w:val="center"/>
+              <w:rPr>
+                <w:lang w:val="sk-SK"/>
+              </w:rPr>
+            </w:pPr>
+            <w:proofErr w:type="spellStart"/>
+            <w:r>
+              <w:rPr>
+                <w:lang w:val="sk-SK"/>
+              </w:rPr>
+              <w:t>Bool</w:t>
+            </w:r>
+            <w:proofErr w:type="spellEnd"/>
+          </w:p>
+        </w:tc>
+        <w:tc>
+          <w:tcPr>
+            <w:tcW w:w="1417" w:type="dxa"/>
+          </w:tcPr>
+          <w:p>
+            <w:pPr>
+              <w:jc w:val="center"/>
+              <w:rPr>
+                <w:lang w:val="sk-SK"/>
+              </w:rPr>
+            </w:pPr>
+            <w:r>
+              <w:rPr>
+                <w:lang w:val="sk-SK"/>
+              </w:rPr>
+              <w:t>Nil</w:t>
+            </w:r>
+          </w:p>
+        </w:tc>
+      </w:tr>
+      <w:tr>
+        <w:tc>
+          <w:tcPr>
+            <w:tcW w:w="535" w:type="dxa"/>
+            <w:vMerge/>
+          </w:tcPr>
+          <w:p>
+            <w:pPr>
+              <w:jc w:val="center"/>
+              <w:rPr>
+                <w:lang w:val="sk-SK"/>
+              </w:rPr>
+            </w:pPr>
+          </w:p>
+        </w:tc>
+        <w:tc>
+          <w:tcPr>
+            <w:tcW w:w="1170" w:type="dxa"/>
+          </w:tcPr>
+          <w:p>
+            <w:pPr>
+              <w:jc w:val="center"/>
+              <w:rPr>
+                <w:lang w:val="sk-SK"/>
+              </w:rPr>
+            </w:pPr>
+            <w:proofErr w:type="spellStart"/>
+            <w:r>
+              <w:rPr>
+                <w:lang w:val="sk-SK"/>
+              </w:rPr>
+              <w:t>Number</w:t>
+            </w:r>
+            <w:proofErr w:type="spellEnd"/>
+          </w:p>
+        </w:tc>
+        <w:tc>
+          <w:tcPr>
+            <w:tcW w:w="1440" w:type="dxa"/>
+          </w:tcPr>
+          <w:p>
+            <w:pPr>
+              <w:jc w:val="center"/>
+              <w:rPr>
+                <w:lang w:val="sk-SK"/>
+              </w:rPr>
+            </w:pPr>
+            <w:proofErr w:type="spellStart"/>
+            <w:r>
+              <w:rPr>
+                <w:lang w:val="sk-SK"/>
+              </w:rPr>
+              <w:t>Number</w:t>
+            </w:r>
+            <w:proofErr w:type="spellEnd"/>
+          </w:p>
+        </w:tc>
+        <w:tc>
+          <w:tcPr>
+            <w:tcW w:w="1350" w:type="dxa"/>
+          </w:tcPr>
+          <w:p>
+            <w:pPr>
+              <w:jc w:val="center"/>
+              <w:rPr>
+                <w:lang w:val="sk-SK"/>
+              </w:rPr>
+            </w:pPr>
+            <w:proofErr w:type="spellStart"/>
+            <w:r>
+              <w:rPr>
+                <w:lang w:val="sk-SK"/>
+              </w:rPr>
+              <w:t>Number</w:t>
+            </w:r>
+            <w:proofErr w:type="spellEnd"/>
+          </w:p>
+        </w:tc>
+        <w:tc>
+          <w:tcPr>
+            <w:tcW w:w="1620" w:type="dxa"/>
+          </w:tcPr>
+          <w:p>
+            <w:pPr>
+              <w:jc w:val="center"/>
+              <w:rPr>
+                <w:lang w:val="sk-SK"/>
+              </w:rPr>
+            </w:pPr>
+            <w:r>
+              <w:rPr>
+                <w:lang w:val="sk-SK"/>
+              </w:rPr>
+              <w:t>NO_TYPE</w:t>
+            </w:r>
+          </w:p>
+        </w:tc>
+        <w:tc>
+          <w:tcPr>
+            <w:tcW w:w="1530" w:type="dxa"/>
+          </w:tcPr>
+          <w:p>
+            <w:pPr>
+              <w:jc w:val="center"/>
+              <w:rPr>
+                <w:lang w:val="sk-SK"/>
+              </w:rPr>
+            </w:pPr>
+            <w:r>
+              <w:rPr>
+                <w:lang w:val="sk-SK"/>
+              </w:rPr>
+              <w:t>NO_TYPE</w:t>
+            </w:r>
+          </w:p>
+        </w:tc>
+        <w:tc>
+          <w:tcPr>
+            <w:tcW w:w="1417" w:type="dxa"/>
+          </w:tcPr>
+          <w:p>
+            <w:pPr>
+              <w:jc w:val="center"/>
+              <w:rPr>
+                <w:lang w:val="sk-SK"/>
+              </w:rPr>
+            </w:pPr>
+            <w:r>
+              <w:rPr>
+                <w:lang w:val="sk-SK"/>
+              </w:rPr>
+              <w:t>Nil</w:t>
+            </w:r>
+          </w:p>
+        </w:tc>
+      </w:tr>
+      <w:tr>
+        <w:tc>
+          <w:tcPr>
+            <w:tcW w:w="535" w:type="dxa"/>
+            <w:vMerge/>
+          </w:tcPr>
+          <w:p>
+            <w:pPr>
+              <w:jc w:val="center"/>
+              <w:rPr>
+                <w:lang w:val="sk-SK"/>
+              </w:rPr>
+            </w:pPr>
+          </w:p>
+        </w:tc>
+        <w:tc>
+          <w:tcPr>
+            <w:tcW w:w="1170" w:type="dxa"/>
+          </w:tcPr>
+          <w:p>
+            <w:pPr>
+              <w:jc w:val="center"/>
+              <w:rPr>
+                <w:lang w:val="sk-SK"/>
+              </w:rPr>
+            </w:pPr>
+            <w:proofErr w:type="spellStart"/>
+            <w:r>
+              <w:rPr>
+                <w:lang w:val="sk-SK"/>
+              </w:rPr>
+              <w:t>Integer</w:t>
+            </w:r>
+            <w:proofErr w:type="spellEnd"/>
+          </w:p>
+        </w:tc>
+        <w:tc>
+          <w:tcPr>
+            <w:tcW w:w="1440" w:type="dxa"/>
+          </w:tcPr>
+          <w:p>
+            <w:pPr>
+              <w:jc w:val="center"/>
+              <w:rPr>
+                <w:lang w:val="sk-SK"/>
+              </w:rPr>
+            </w:pPr>
+            <w:proofErr w:type="spellStart"/>
+            <w:r>
+              <w:rPr>
+                <w:lang w:val="sk-SK"/>
+              </w:rPr>
+              <w:t>Number</w:t>
+            </w:r>
+            <w:proofErr w:type="spellEnd"/>
+          </w:p>
+        </w:tc>
+        <w:tc>
+          <w:tcPr>
+            <w:tcW w:w="1350" w:type="dxa"/>
+          </w:tcPr>
+          <w:p>
+            <w:pPr>
+              <w:jc w:val="center"/>
+              <w:rPr>
+                <w:lang w:val="sk-SK"/>
+              </w:rPr>
+            </w:pPr>
+            <w:proofErr w:type="spellStart"/>
+            <w:r>
+              <w:rPr>
+                <w:lang w:val="sk-SK"/>
+              </w:rPr>
+              <w:t>Integer</w:t>
+            </w:r>
+            <w:proofErr w:type="spellEnd"/>
+          </w:p>
+        </w:tc>
+        <w:tc>
+          <w:tcPr>
+            <w:tcW w:w="1620" w:type="dxa"/>
+          </w:tcPr>
+          <w:p>
+            <w:pPr>
+              <w:jc w:val="center"/>
+              <w:rPr>
+                <w:lang w:val="sk-SK"/>
+              </w:rPr>
+            </w:pPr>
+            <w:r>
+              <w:rPr>
+                <w:lang w:val="sk-SK"/>
+              </w:rPr>
+              <w:t>NO_TYPE</w:t>
+            </w:r>
+          </w:p>
+        </w:tc>
+        <w:tc>
+          <w:tcPr>
+            <w:tcW w:w="1530" w:type="dxa"/>
+          </w:tcPr>
+          <w:p>
+            <w:pPr>
+              <w:jc w:val="center"/>
+              <w:rPr>
+                <w:lang w:val="sk-SK"/>
+              </w:rPr>
+            </w:pPr>
+            <w:r>
+              <w:rPr>
+                <w:lang w:val="sk-SK"/>
+              </w:rPr>
+              <w:t>NO_TYPE</w:t>
+            </w:r>
+          </w:p>
+        </w:tc>
+        <w:tc>
+          <w:tcPr>
+            <w:tcW w:w="1417" w:type="dxa"/>
+          </w:tcPr>
+          <w:p>
+            <w:pPr>
+              <w:jc w:val="center"/>
+              <w:rPr>
+                <w:lang w:val="sk-SK"/>
+              </w:rPr>
+            </w:pPr>
+            <w:r>
+              <w:rPr>
+                <w:lang w:val="sk-SK"/>
+              </w:rPr>
+              <w:t>Nil</w:t>
+            </w:r>
+          </w:p>
+        </w:tc>
+      </w:tr>
+      <w:tr>
+        <w:tc>
+          <w:tcPr>
+            <w:tcW w:w="535" w:type="dxa"/>
+            <w:vMerge/>
+          </w:tcPr>
+          <w:p>
+            <w:pPr>
+              <w:jc w:val="center"/>
+              <w:rPr>
+                <w:lang w:val="sk-SK"/>
+              </w:rPr>
+            </w:pPr>
+          </w:p>
+        </w:tc>
+        <w:tc>
+          <w:tcPr>
+            <w:tcW w:w="1170" w:type="dxa"/>
+          </w:tcPr>
+          <w:p>
+            <w:pPr>
+              <w:jc w:val="center"/>
+              <w:rPr>
+                <w:lang w:val="sk-SK"/>
+              </w:rPr>
+            </w:pPr>
+            <w:proofErr w:type="spellStart"/>
+            <w:r>
+              <w:rPr>
+                <w:lang w:val="sk-SK"/>
+              </w:rPr>
+              <w:t>String</w:t>
+            </w:r>
+            <w:proofErr w:type="spellEnd"/>
+          </w:p>
+        </w:tc>
+        <w:tc>
+          <w:tcPr>
+            <w:tcW w:w="1440" w:type="dxa"/>
+          </w:tcPr>
+          <w:p>
+            <w:pPr>
+              <w:jc w:val="center"/>
+              <w:rPr>
+                <w:lang w:val="sk-SK"/>
+              </w:rPr>
+            </w:pPr>
+            <w:r>
+              <w:rPr>
+                <w:lang w:val="sk-SK"/>
+              </w:rPr>
+              <w:t>NO_TYPE</w:t>
+            </w:r>
+          </w:p>
+        </w:tc>
+        <w:tc>
+          <w:tcPr>
+            <w:tcW w:w="1350" w:type="dxa"/>
+          </w:tcPr>
+          <w:p>
+            <w:pPr>
+              <w:jc w:val="center"/>
+              <w:rPr>
+                <w:lang w:val="sk-SK"/>
+              </w:rPr>
+            </w:pPr>
+            <w:r>
+              <w:rPr>
+                <w:lang w:val="sk-SK"/>
+              </w:rPr>
+              <w:t>NO_TYPE</w:t>
+            </w:r>
+          </w:p>
+        </w:tc>
+        <w:tc>
+          <w:tcPr>
+            <w:tcW w:w="1620" w:type="dxa"/>
+          </w:tcPr>
+          <w:p>
+            <w:pPr>
+              <w:jc w:val="center"/>
+              <w:rPr>
+                <w:lang w:val="sk-SK"/>
+              </w:rPr>
+            </w:pPr>
+            <w:r>
+              <w:rPr>
+                <w:lang w:val="sk-SK"/>
+              </w:rPr>
+              <w:t>NO_TYPE</w:t>
+            </w:r>
+          </w:p>
+        </w:tc>
+        <w:tc>
+          <w:tcPr>
+            <w:tcW w:w="1530" w:type="dxa"/>
+          </w:tcPr>
+          <w:p>
+            <w:pPr>
+              <w:jc w:val="center"/>
+              <w:rPr>
+                <w:lang w:val="sk-SK"/>
+              </w:rPr>
+            </w:pPr>
+            <w:r>
+              <w:rPr>
+                <w:lang w:val="sk-SK"/>
+              </w:rPr>
+              <w:t>NO_TYPE</w:t>
+            </w:r>
+          </w:p>
+        </w:tc>
+        <w:tc>
+          <w:tcPr>
+            <w:tcW w:w="1417" w:type="dxa"/>
+          </w:tcPr>
+          <w:p>
+            <w:pPr>
+              <w:jc w:val="center"/>
+              <w:rPr>
+                <w:lang w:val="sk-SK"/>
+              </w:rPr>
+            </w:pPr>
+            <w:r>
+              <w:rPr>
+                <w:lang w:val="sk-SK"/>
+              </w:rPr>
+              <w:t>Nil</w:t>
+            </w:r>
+          </w:p>
+        </w:tc>
+      </w:tr>
+      <w:tr>
+        <w:tc>
+          <w:tcPr>
+            <w:tcW w:w="535" w:type="dxa"/>
+            <w:vMerge/>
+          </w:tcPr>
+          <w:p>
+            <w:pPr>
+              <w:jc w:val="center"/>
+              <w:rPr>
+                <w:lang w:val="sk-SK"/>
+              </w:rPr>
+            </w:pPr>
+          </w:p>
+        </w:tc>
+        <w:tc>
+          <w:tcPr>
+            <w:tcW w:w="1170" w:type="dxa"/>
+          </w:tcPr>
+          <w:p>
+            <w:pPr>
+              <w:jc w:val="center"/>
+              <w:rPr>
+                <w:lang w:val="sk-SK"/>
+              </w:rPr>
+            </w:pPr>
+            <w:proofErr w:type="spellStart"/>
+            <w:r>
+              <w:rPr>
+                <w:lang w:val="sk-SK"/>
+              </w:rPr>
+              <w:t>Bool</w:t>
+            </w:r>
+            <w:proofErr w:type="spellEnd"/>
+          </w:p>
+        </w:tc>
+        <w:tc>
+          <w:tcPr>
+            <w:tcW w:w="1440" w:type="dxa"/>
+          </w:tcPr>
+          <w:p>
+            <w:pPr>
+              <w:jc w:val="center"/>
+              <w:rPr>
+                <w:lang w:val="sk-SK"/>
+              </w:rPr>
+            </w:pPr>
+            <w:r>
+              <w:rPr>
+                <w:lang w:val="sk-SK"/>
+              </w:rPr>
+              <w:t>NO_TYPE</w:t>
+            </w:r>
+          </w:p>
+        </w:tc>
+        <w:tc>
+          <w:tcPr>
+            <w:tcW w:w="1350" w:type="dxa"/>
+          </w:tcPr>
+          <w:p>
+            <w:pPr>
+              <w:jc w:val="center"/>
+              <w:rPr>
+                <w:lang w:val="sk-SK"/>
+              </w:rPr>
+            </w:pPr>
+            <w:r>
+              <w:rPr>
+                <w:lang w:val="sk-SK"/>
+              </w:rPr>
+              <w:t>NO_TYPE</w:t>
+            </w:r>
+          </w:p>
+        </w:tc>
+        <w:tc>
+          <w:tcPr>
+            <w:tcW w:w="1620" w:type="dxa"/>
+          </w:tcPr>
+          <w:p>
+            <w:pPr>
+              <w:jc w:val="center"/>
+              <w:rPr>
+                <w:lang w:val="sk-SK"/>
+              </w:rPr>
+            </w:pPr>
+            <w:r>
+              <w:rPr>
+                <w:lang w:val="sk-SK"/>
+              </w:rPr>
+              <w:t>NO_TYPE</w:t>
+            </w:r>
+          </w:p>
+        </w:tc>
+        <w:tc>
+          <w:tcPr>
+            <w:tcW w:w="1530" w:type="dxa"/>
+          </w:tcPr>
+          <w:p>
+            <w:pPr>
+              <w:jc w:val="center"/>
+              <w:rPr>
+                <w:lang w:val="sk-SK"/>
+              </w:rPr>
+            </w:pPr>
+            <w:proofErr w:type="spellStart"/>
+            <w:r>
+              <w:rPr>
+                <w:lang w:val="sk-SK"/>
+              </w:rPr>
+              <w:t>Bool</w:t>
+            </w:r>
+            <w:proofErr w:type="spellEnd"/>
+          </w:p>
+        </w:tc>
+        <w:tc>
+          <w:tcPr>
+            <w:tcW w:w="1417" w:type="dxa"/>
+          </w:tcPr>
+          <w:p>
+            <w:pPr>
+              <w:jc w:val="center"/>
+              <w:rPr>
+                <w:lang w:val="sk-SK"/>
+              </w:rPr>
+            </w:pPr>
+            <w:r>
+              <w:rPr>
+                <w:lang w:val="sk-SK"/>
+              </w:rPr>
+              <w:t>Nil</w:t>
+            </w:r>
+          </w:p>
+        </w:tc>
+      </w:tr>
+      <w:tr>
+        <w:tc>
+          <w:tcPr>
+            <w:tcW w:w="535" w:type="dxa"/>
+            <w:vMerge/>
+          </w:tcPr>
+          <w:p>
+            <w:pPr>
+              <w:jc w:val="center"/>
+              <w:rPr>
+                <w:lang w:val="sk-SK"/>
+              </w:rPr>
+            </w:pPr>
+          </w:p>
+        </w:tc>
+        <w:tc>
+          <w:tcPr>
+            <w:tcW w:w="1170" w:type="dxa"/>
+          </w:tcPr>
+          <w:p>
+            <w:pPr>
+              <w:jc w:val="center"/>
+              <w:rPr>
+                <w:lang w:val="sk-SK"/>
+              </w:rPr>
+            </w:pPr>
+            <w:r>
+              <w:rPr>
+                <w:lang w:val="sk-SK"/>
+              </w:rPr>
+              <w:t>Nil</w:t>
+            </w:r>
+          </w:p>
+        </w:tc>
+        <w:tc>
+          <w:tcPr>
+            <w:tcW w:w="1440" w:type="dxa"/>
+          </w:tcPr>
+          <w:p>
+            <w:pPr>
+              <w:jc w:val="center"/>
+              <w:rPr>
+                <w:lang w:val="sk-SK"/>
+              </w:rPr>
+            </w:pPr>
+            <w:r>
+              <w:rPr>
+                <w:lang w:val="sk-SK"/>
+              </w:rPr>
+              <w:t>Nil</w:t>
+            </w:r>
+          </w:p>
+        </w:tc>
+        <w:tc>
+          <w:tcPr>
+            <w:tcW w:w="1350" w:type="dxa"/>
+          </w:tcPr>
+          <w:p>
+            <w:pPr>
+              <w:jc w:val="center"/>
+              <w:rPr>
+                <w:lang w:val="sk-SK"/>
+              </w:rPr>
+            </w:pPr>
+            <w:r>
+              <w:rPr>
+                <w:lang w:val="sk-SK"/>
+              </w:rPr>
+              <w:t>Nil</w:t>
+            </w:r>
+          </w:p>
+        </w:tc>
+        <w:tc>
+          <w:tcPr>
+            <w:tcW w:w="1620" w:type="dxa"/>
+          </w:tcPr>
+          <w:p>
+            <w:pPr>
+              <w:jc w:val="center"/>
+              <w:rPr>
+                <w:lang w:val="sk-SK"/>
+              </w:rPr>
+            </w:pPr>
+            <w:r>
+              <w:rPr>
+                <w:lang w:val="sk-SK"/>
+              </w:rPr>
+              <w:t>Nil</w:t>
+            </w:r>
+          </w:p>
+        </w:tc>
+        <w:tc>
+          <w:tcPr>
+            <w:tcW w:w="1530" w:type="dxa"/>
+          </w:tcPr>
+          <w:p>
+            <w:pPr>
+              <w:jc w:val="center"/>
+              <w:rPr>
+                <w:lang w:val="sk-SK"/>
+              </w:rPr>
+            </w:pPr>
+            <w:r>
+              <w:rPr>
+                <w:lang w:val="sk-SK"/>
+              </w:rPr>
+              <w:t>Nil</w:t>
+            </w:r>
+          </w:p>
+        </w:tc>
+        <w:tc>
+          <w:tcPr>
+            <w:tcW w:w="1417" w:type="dxa"/>
+          </w:tcPr>
+          <w:p>
+            <w:pPr>
+              <w:jc w:val="center"/>
+              <w:rPr>
+                <w:lang w:val="sk-SK"/>
+              </w:rPr>
+            </w:pPr>
+            <w:r>
+              <w:rPr>
+                <w:lang w:val="sk-SK"/>
+              </w:rPr>
+              <w:t>Nil</w:t>
+            </w:r>
+          </w:p>
+        </w:tc>
+      </w:tr>
+    </w:tbl>
+    <w:p>
+      <w:pPr>
+        <w:rPr>
+          <w:rFonts w:ascii="Times New Roman" w:hAnsi="Times New Roman" w:cs="Times New Roman"/>
+          <w:sz w:val="18"/>
+          <w:szCs w:val="18"/>
+          <w:lang w:val="sk-SK"/>
+        </w:rPr>
+      </w:pPr>
+    </w:p>
+    <w:p>
+      <w:pPr>
+        <w:rPr>
+          <w:rFonts w:ascii="Times New Roman" w:hAnsi="Times New Roman" w:cs="Times New Roman"/>
+          <w:sz w:val="18"/>
+          <w:szCs w:val="18"/>
+          <w:lang w:val="sk-SK"/>
+        </w:rPr>
+      </w:pPr>
+      <w:r>
+        <w:rPr>
+          <w:rFonts w:ascii="Times New Roman" w:hAnsi="Times New Roman" w:cs="Times New Roman"/>
+          <w:sz w:val="18"/>
+          <w:szCs w:val="18"/>
+          <w:lang w:val="sk-SK"/>
+        </w:rPr>
+        <w:t>*NO_TYPE znamená, že nad danými dvoma dátovými typmi nie je možné vykonať zadanú operáciu</w:t>
+      </w:r>
+    </w:p>
     <w:sectPr>
       <w:footerReference w:type="default" r:id="rId9"/>
       <w:pgSz w:w="11906" w:h="16838"/>
@@ -4108,6 +8484,119 @@
 <file path=word/numbering.xml><?xml version="1.0" encoding="utf-8"?>
 <w:numbering xmlns:wpc="http://schemas.microsoft.com/office/word/2010/wordprocessingCanvas" xmlns:cx="http://schemas.microsoft.com/office/drawing/2014/chartex" xmlns:cx1="http://schemas.microsoft.com/office/drawing/2015/9/8/chartex" xmlns:cx2="http://schemas.microsoft.com/office/drawing/2015/10/21/chartex" xmlns:cx3="http://schemas.microsoft.com/office/drawing/2016/5/9/chartex" xmlns:cx4="http://schemas.microsoft.com/office/drawing/2016/5/10/chartex" xmlns:cx5="http://schemas.microsoft.com/office/drawing/2016/5/11/chartex" xmlns:cx6="http://schemas.microsoft.com/office/drawing/2016/5/12/chartex" xmlns:cx7="http://schemas.microsoft.com/office/drawing/2016/5/13/chartex" xmlns:cx8="http://schemas.microsoft.com/office/drawing/2016/5/14/chartex" xmlns:mc="http://schemas.openxmlformats.org/markup-compatibility/2006" xmlns:aink="http://schemas.microsoft.com/office/drawing/2016/ink" xmlns:am3d="http://schemas.microsoft.com/office/drawing/2017/model3d" xmlns:o="urn:schemas-microsoft-com:office:office" xmlns:r="http://schemas.openxmlformats.org/officeDocument/2006/relationships" xmlns:m="http://schemas.openxmlformats.org/officeDocument/2006/math" xmlns:v="urn:schemas-microsoft-com:vml" xmlns:wp14="http://schemas.microsoft.com/office/word/2010/wordprocessingDrawing" xmlns:wp="http://schemas.openxmlformats.org/drawingml/2006/wordprocessingDrawing" xmlns:w10="urn:schemas-microsoft-com:office:word" xmlns:w="http://schemas.openxmlformats.org/wordprocessingml/2006/main" xmlns:w14="http://schemas.microsoft.com/office/word/2010/wordml" xmlns:w15="http://schemas.microsoft.com/office/word/2012/wordml" xmlns:w16cex="http://schemas.microsoft.com/office/word/2018/wordml/cex" xmlns:w16cid="http://schemas.microsoft.com/office/word/2016/wordml/cid" xmlns:w16="http://schemas.microsoft.com/office/word/2018/wordml" xmlns:w16sdtdh="http://schemas.microsoft.com/office/word/2020/wordml/sdtdatahash" xmlns:w16se="http://schemas.microsoft.com/office/word/2015/wordml/symex" xmlns:wpg="http://schemas.microsoft.com/office/word/2010/wordprocessingGroup" xmlns:wpi="http://schemas.microsoft.com/office/word/2010/wordprocessingInk" xmlns:wne="http://schemas.microsoft.com/office/word/2006/wordml" xmlns:wps="http://schemas.microsoft.com/office/word/2010/wordprocessingShape" mc:Ignorable="w14 w15 w16se w16cid w16 w16cex w16sdtdh wp14">
   <w:abstractNum w:abstractNumId="0" w15:restartNumberingAfterBreak="0">
+    <w:nsid w:val="05B47191"/>
+    <w:multiLevelType w:val="hybridMultilevel"/>
+    <w:tmpl w:val="1144D0A0"/>
+    <w:lvl w:ilvl="0" w:tplc="04090001">
+      <w:start w:val="1"/>
+      <w:numFmt w:val="bullet"/>
+      <w:lvlText w:val=""/>
+      <w:lvlJc w:val="left"/>
+      <w:pPr>
+        <w:ind w:left="1440" w:hanging="360"/>
+      </w:pPr>
+      <w:rPr>
+        <w:rFonts w:ascii="Symbol" w:hAnsi="Symbol" w:hint="default"/>
+      </w:rPr>
+    </w:lvl>
+    <w:lvl w:ilvl="1" w:tplc="04090003" w:tentative="1">
+      <w:start w:val="1"/>
+      <w:numFmt w:val="bullet"/>
+      <w:lvlText w:val="o"/>
+      <w:lvlJc w:val="left"/>
+      <w:pPr>
+        <w:ind w:left="2160" w:hanging="360"/>
+      </w:pPr>
+      <w:rPr>
+        <w:rFonts w:ascii="Courier New" w:hAnsi="Courier New" w:cs="Courier New" w:hint="default"/>
+      </w:rPr>
+    </w:lvl>
+    <w:lvl w:ilvl="2" w:tplc="04090005" w:tentative="1">
+      <w:start w:val="1"/>
+      <w:numFmt w:val="bullet"/>
+      <w:lvlText w:val=""/>
+      <w:lvlJc w:val="left"/>
+      <w:pPr>
+        <w:ind w:left="2880" w:hanging="360"/>
+      </w:pPr>
+      <w:rPr>
+        <w:rFonts w:ascii="Wingdings" w:hAnsi="Wingdings" w:hint="default"/>
+      </w:rPr>
+    </w:lvl>
+    <w:lvl w:ilvl="3" w:tplc="04090001" w:tentative="1">
+      <w:start w:val="1"/>
+      <w:numFmt w:val="bullet"/>
+      <w:lvlText w:val=""/>
+      <w:lvlJc w:val="left"/>
+      <w:pPr>
+        <w:ind w:left="3600" w:hanging="360"/>
+      </w:pPr>
+      <w:rPr>
+        <w:rFonts w:ascii="Symbol" w:hAnsi="Symbol" w:hint="default"/>
+      </w:rPr>
+    </w:lvl>
+    <w:lvl w:ilvl="4" w:tplc="04090003" w:tentative="1">
+      <w:start w:val="1"/>
+      <w:numFmt w:val="bullet"/>
+      <w:lvlText w:val="o"/>
+      <w:lvlJc w:val="left"/>
+      <w:pPr>
+        <w:ind w:left="4320" w:hanging="360"/>
+      </w:pPr>
+      <w:rPr>
+        <w:rFonts w:ascii="Courier New" w:hAnsi="Courier New" w:cs="Courier New" w:hint="default"/>
+      </w:rPr>
+    </w:lvl>
+    <w:lvl w:ilvl="5" w:tplc="04090005" w:tentative="1">
+      <w:start w:val="1"/>
+      <w:numFmt w:val="bullet"/>
+      <w:lvlText w:val=""/>
+      <w:lvlJc w:val="left"/>
+      <w:pPr>
+        <w:ind w:left="5040" w:hanging="360"/>
+      </w:pPr>
+      <w:rPr>
+        <w:rFonts w:ascii="Wingdings" w:hAnsi="Wingdings" w:hint="default"/>
+      </w:rPr>
+    </w:lvl>
+    <w:lvl w:ilvl="6" w:tplc="04090001" w:tentative="1">
+      <w:start w:val="1"/>
+      <w:numFmt w:val="bullet"/>
+      <w:lvlText w:val=""/>
+      <w:lvlJc w:val="left"/>
+      <w:pPr>
+        <w:ind w:left="5760" w:hanging="360"/>
+      </w:pPr>
+      <w:rPr>
+        <w:rFonts w:ascii="Symbol" w:hAnsi="Symbol" w:hint="default"/>
+      </w:rPr>
+    </w:lvl>
+    <w:lvl w:ilvl="7" w:tplc="04090003" w:tentative="1">
+      <w:start w:val="1"/>
+      <w:numFmt w:val="bullet"/>
+      <w:lvlText w:val="o"/>
+      <w:lvlJc w:val="left"/>
+      <w:pPr>
+        <w:ind w:left="6480" w:hanging="360"/>
+      </w:pPr>
+      <w:rPr>
+        <w:rFonts w:ascii="Courier New" w:hAnsi="Courier New" w:cs="Courier New" w:hint="default"/>
+      </w:rPr>
+    </w:lvl>
+    <w:lvl w:ilvl="8" w:tplc="04090005" w:tentative="1">
+      <w:start w:val="1"/>
+      <w:numFmt w:val="bullet"/>
+      <w:lvlText w:val=""/>
+      <w:lvlJc w:val="left"/>
+      <w:pPr>
+        <w:ind w:left="7200" w:hanging="360"/>
+      </w:pPr>
+      <w:rPr>
+        <w:rFonts w:ascii="Wingdings" w:hAnsi="Wingdings" w:hint="default"/>
+      </w:rPr>
+    </w:lvl>
+  </w:abstractNum>
+  <w:abstractNum w:abstractNumId="1" w15:restartNumberingAfterBreak="0">
     <w:nsid w:val="1482775B"/>
     <w:multiLevelType w:val="multilevel"/>
     <w:tmpl w:val="6BD67E14"/>
@@ -4194,7 +8683,7 @@
       </w:pPr>
     </w:lvl>
   </w:abstractNum>
-  <w:abstractNum w:abstractNumId="1" w15:restartNumberingAfterBreak="0">
+  <w:abstractNum w:abstractNumId="2" w15:restartNumberingAfterBreak="0">
     <w:nsid w:val="1FBF2C68"/>
     <w:multiLevelType w:val="multilevel"/>
     <w:tmpl w:val="22D2333E"/>
@@ -4317,41 +8806,163 @@
       </w:rPr>
     </w:lvl>
   </w:abstractNum>
+  <w:abstractNum w:abstractNumId="3" w15:restartNumberingAfterBreak="0">
+    <w:nsid w:val="248002A9"/>
+    <w:multiLevelType w:val="hybridMultilevel"/>
+    <w:tmpl w:val="893C5056"/>
+    <w:lvl w:ilvl="0" w:tplc="04090001">
+      <w:start w:val="1"/>
+      <w:numFmt w:val="bullet"/>
+      <w:lvlText w:val=""/>
+      <w:lvlJc w:val="left"/>
+      <w:pPr>
+        <w:ind w:left="1440" w:hanging="360"/>
+      </w:pPr>
+      <w:rPr>
+        <w:rFonts w:ascii="Symbol" w:hAnsi="Symbol" w:hint="default"/>
+      </w:rPr>
+    </w:lvl>
+    <w:lvl w:ilvl="1" w:tplc="04090003" w:tentative="1">
+      <w:start w:val="1"/>
+      <w:numFmt w:val="bullet"/>
+      <w:lvlText w:val="o"/>
+      <w:lvlJc w:val="left"/>
+      <w:pPr>
+        <w:ind w:left="2160" w:hanging="360"/>
+      </w:pPr>
+      <w:rPr>
+        <w:rFonts w:ascii="Courier New" w:hAnsi="Courier New" w:cs="Courier New" w:hint="default"/>
+      </w:rPr>
+    </w:lvl>
+    <w:lvl w:ilvl="2" w:tplc="04090005" w:tentative="1">
+      <w:start w:val="1"/>
+      <w:numFmt w:val="bullet"/>
+      <w:lvlText w:val=""/>
+      <w:lvlJc w:val="left"/>
+      <w:pPr>
+        <w:ind w:left="2880" w:hanging="360"/>
+      </w:pPr>
+      <w:rPr>
+        <w:rFonts w:ascii="Wingdings" w:hAnsi="Wingdings" w:hint="default"/>
+      </w:rPr>
+    </w:lvl>
+    <w:lvl w:ilvl="3" w:tplc="04090001" w:tentative="1">
+      <w:start w:val="1"/>
+      <w:numFmt w:val="bullet"/>
+      <w:lvlText w:val=""/>
+      <w:lvlJc w:val="left"/>
+      <w:pPr>
+        <w:ind w:left="3600" w:hanging="360"/>
+      </w:pPr>
+      <w:rPr>
+        <w:rFonts w:ascii="Symbol" w:hAnsi="Symbol" w:hint="default"/>
+      </w:rPr>
+    </w:lvl>
+    <w:lvl w:ilvl="4" w:tplc="04090003" w:tentative="1">
+      <w:start w:val="1"/>
+      <w:numFmt w:val="bullet"/>
+      <w:lvlText w:val="o"/>
+      <w:lvlJc w:val="left"/>
+      <w:pPr>
+        <w:ind w:left="4320" w:hanging="360"/>
+      </w:pPr>
+      <w:rPr>
+        <w:rFonts w:ascii="Courier New" w:hAnsi="Courier New" w:cs="Courier New" w:hint="default"/>
+      </w:rPr>
+    </w:lvl>
+    <w:lvl w:ilvl="5" w:tplc="04090005" w:tentative="1">
+      <w:start w:val="1"/>
+      <w:numFmt w:val="bullet"/>
+      <w:lvlText w:val=""/>
+      <w:lvlJc w:val="left"/>
+      <w:pPr>
+        <w:ind w:left="5040" w:hanging="360"/>
+      </w:pPr>
+      <w:rPr>
+        <w:rFonts w:ascii="Wingdings" w:hAnsi="Wingdings" w:hint="default"/>
+      </w:rPr>
+    </w:lvl>
+    <w:lvl w:ilvl="6" w:tplc="04090001" w:tentative="1">
+      <w:start w:val="1"/>
+      <w:numFmt w:val="bullet"/>
+      <w:lvlText w:val=""/>
+      <w:lvlJc w:val="left"/>
+      <w:pPr>
+        <w:ind w:left="5760" w:hanging="360"/>
+      </w:pPr>
+      <w:rPr>
+        <w:rFonts w:ascii="Symbol" w:hAnsi="Symbol" w:hint="default"/>
+      </w:rPr>
+    </w:lvl>
+    <w:lvl w:ilvl="7" w:tplc="04090003" w:tentative="1">
+      <w:start w:val="1"/>
+      <w:numFmt w:val="bullet"/>
+      <w:lvlText w:val="o"/>
+      <w:lvlJc w:val="left"/>
+      <w:pPr>
+        <w:ind w:left="6480" w:hanging="360"/>
+      </w:pPr>
+      <w:rPr>
+        <w:rFonts w:ascii="Courier New" w:hAnsi="Courier New" w:cs="Courier New" w:hint="default"/>
+      </w:rPr>
+    </w:lvl>
+    <w:lvl w:ilvl="8" w:tplc="04090005" w:tentative="1">
+      <w:start w:val="1"/>
+      <w:numFmt w:val="bullet"/>
+      <w:lvlText w:val=""/>
+      <w:lvlJc w:val="left"/>
+      <w:pPr>
+        <w:ind w:left="7200" w:hanging="360"/>
+      </w:pPr>
+      <w:rPr>
+        <w:rFonts w:ascii="Wingdings" w:hAnsi="Wingdings" w:hint="default"/>
+      </w:rPr>
+    </w:lvl>
+  </w:abstractNum>
   <w:num w:numId="1">
+    <w:abstractNumId w:val="2"/>
+  </w:num>
+  <w:num w:numId="2">
     <w:abstractNumId w:val="1"/>
   </w:num>
-  <w:num w:numId="2">
+  <w:num w:numId="3">
+    <w:abstractNumId w:val="1"/>
+  </w:num>
+  <w:num w:numId="4">
+    <w:abstractNumId w:val="1"/>
+  </w:num>
+  <w:num w:numId="5">
+    <w:abstractNumId w:val="1"/>
+  </w:num>
+  <w:num w:numId="6">
+    <w:abstractNumId w:val="1"/>
+  </w:num>
+  <w:num w:numId="7">
+    <w:abstractNumId w:val="1"/>
+  </w:num>
+  <w:num w:numId="8">
+    <w:abstractNumId w:val="1"/>
+  </w:num>
+  <w:num w:numId="9">
+    <w:abstractNumId w:val="1"/>
+  </w:num>
+  <w:num w:numId="10">
+    <w:abstractNumId w:val="1"/>
+  </w:num>
+  <w:num w:numId="11">
+    <w:abstractNumId w:val="1"/>
+  </w:num>
+  <w:num w:numId="12">
+    <w:abstractNumId w:val="1"/>
+  </w:num>
+  <w:num w:numId="13">
     <w:abstractNumId w:val="0"/>
   </w:num>
-  <w:num w:numId="3">
-    <w:abstractNumId w:val="0"/>
+  <w:num w:numId="14">
+    <w:abstractNumId w:val="3"/>
   </w:num>
-  <w:num w:numId="4">
-    <w:abstractNumId w:val="0"/>
-  </w:num>
-  <w:num w:numId="5">
-    <w:abstractNumId w:val="0"/>
-  </w:num>
-  <w:num w:numId="6">
-    <w:abstractNumId w:val="0"/>
-  </w:num>
-  <w:num w:numId="7">
-    <w:abstractNumId w:val="0"/>
-  </w:num>
-  <w:num w:numId="8">
-    <w:abstractNumId w:val="0"/>
-  </w:num>
-  <w:num w:numId="9">
-    <w:abstractNumId w:val="0"/>
-  </w:num>
-  <w:num w:numId="10">
-    <w:abstractNumId w:val="0"/>
-  </w:num>
-  <w:num w:numId="11">
-    <w:abstractNumId w:val="0"/>
-  </w:num>
-  <w:num w:numId="12">
-    <w:abstractNumId w:val="0"/>
+  <w:num w:numId="15">
+    <w:abstractNumId w:val="1"/>
   </w:num>
 </w:numbering>
 </file>

</xml_diff>

<commit_message>
LL table repaired, new test added
</commit_message>
<xml_diff>
--- a/documentation/dokumentace.docx
+++ b/documentation/dokumentace.docx
@@ -177,7 +177,27 @@
           <w:bCs/>
           <w:lang w:val="cs-CZ"/>
         </w:rPr>
-        <w:t xml:space="preserve">Matěj Žalmánek </w:t>
+        <w:t xml:space="preserve">Matěj </w:t>
+      </w:r>
+      <w:proofErr w:type="spellStart"/>
+      <w:r>
+        <w:rPr>
+          <w:rFonts w:ascii="Times New Roman" w:hAnsi="Times New Roman" w:cs="Times New Roman"/>
+          <w:b/>
+          <w:bCs/>
+          <w:lang w:val="cs-CZ"/>
+        </w:rPr>
+        <w:t>Žalmánek</w:t>
+      </w:r>
+      <w:proofErr w:type="spellEnd"/>
+      <w:r>
+        <w:rPr>
+          <w:rFonts w:ascii="Times New Roman" w:hAnsi="Times New Roman" w:cs="Times New Roman"/>
+          <w:b/>
+          <w:bCs/>
+          <w:lang w:val="cs-CZ"/>
+        </w:rPr>
+        <w:t xml:space="preserve"> </w:t>
       </w:r>
       <w:r>
         <w:rPr>
@@ -208,13 +228,31 @@
           <w:lang w:val="cs-CZ"/>
         </w:rPr>
       </w:pPr>
-      <w:r>
-        <w:rPr>
-          <w:rFonts w:ascii="Times New Roman" w:hAnsi="Times New Roman" w:cs="Times New Roman"/>
-          <w:lang w:val="cs-CZ"/>
-        </w:rPr>
-        <w:t>Igar Sauchanka</w:t>
-      </w:r>
+      <w:proofErr w:type="spellStart"/>
+      <w:r>
+        <w:rPr>
+          <w:rFonts w:ascii="Times New Roman" w:hAnsi="Times New Roman" w:cs="Times New Roman"/>
+          <w:lang w:val="cs-CZ"/>
+        </w:rPr>
+        <w:t>Igar</w:t>
+      </w:r>
+      <w:proofErr w:type="spellEnd"/>
+      <w:r>
+        <w:rPr>
+          <w:rFonts w:ascii="Times New Roman" w:hAnsi="Times New Roman" w:cs="Times New Roman"/>
+          <w:lang w:val="cs-CZ"/>
+        </w:rPr>
+        <w:t xml:space="preserve"> </w:t>
+      </w:r>
+      <w:proofErr w:type="spellStart"/>
+      <w:r>
+        <w:rPr>
+          <w:rFonts w:ascii="Times New Roman" w:hAnsi="Times New Roman" w:cs="Times New Roman"/>
+          <w:lang w:val="cs-CZ"/>
+        </w:rPr>
+        <w:t>Sauchanka</w:t>
+      </w:r>
+      <w:proofErr w:type="spellEnd"/>
       <w:r>
         <w:rPr>
           <w:rFonts w:ascii="Times New Roman" w:hAnsi="Times New Roman" w:cs="Times New Roman"/>
@@ -469,7 +507,7 @@
             </w:rPr>
             <w:fldChar w:fldCharType="separate"/>
           </w:r>
-          <w:hyperlink w:anchor="_Toc89553556" w:history="1">
+          <w:hyperlink w:anchor="_Toc89708143" w:history="1">
             <w:r>
               <w:rPr>
                 <w:rStyle w:val="Hyperlink"/>
@@ -514,7 +552,7 @@
                 <w:noProof/>
                 <w:webHidden/>
               </w:rPr>
-              <w:instrText xml:space="preserve"> PAGEREF _Toc89553556 \h </w:instrText>
+              <w:instrText xml:space="preserve"> PAGEREF _Toc89708143 \h </w:instrText>
             </w:r>
             <w:r>
               <w:rPr>
@@ -557,7 +595,7 @@
               <w:lang w:eastAsia="en-GB"/>
             </w:rPr>
           </w:pPr>
-          <w:hyperlink w:anchor="_Toc89553557" w:history="1">
+          <w:hyperlink w:anchor="_Toc89708144" w:history="1">
             <w:r>
               <w:rPr>
                 <w:rStyle w:val="Hyperlink"/>
@@ -602,7 +640,7 @@
                 <w:noProof/>
                 <w:webHidden/>
               </w:rPr>
-              <w:instrText xml:space="preserve"> PAGEREF _Toc89553557 \h </w:instrText>
+              <w:instrText xml:space="preserve"> PAGEREF _Toc89708144 \h </w:instrText>
             </w:r>
             <w:r>
               <w:rPr>
@@ -645,7 +683,7 @@
               <w:lang w:eastAsia="en-GB"/>
             </w:rPr>
           </w:pPr>
-          <w:hyperlink w:anchor="_Toc89553558" w:history="1">
+          <w:hyperlink w:anchor="_Toc89708145" w:history="1">
             <w:r>
               <w:rPr>
                 <w:rStyle w:val="Hyperlink"/>
@@ -690,7 +728,7 @@
                 <w:noProof/>
                 <w:webHidden/>
               </w:rPr>
-              <w:instrText xml:space="preserve"> PAGEREF _Toc89553558 \h </w:instrText>
+              <w:instrText xml:space="preserve"> PAGEREF _Toc89708145 \h </w:instrText>
             </w:r>
             <w:r>
               <w:rPr>
@@ -733,7 +771,7 @@
               <w:lang w:eastAsia="en-GB"/>
             </w:rPr>
           </w:pPr>
-          <w:hyperlink w:anchor="_Toc89553559" w:history="1">
+          <w:hyperlink w:anchor="_Toc89708146" w:history="1">
             <w:r>
               <w:rPr>
                 <w:rStyle w:val="Hyperlink"/>
@@ -778,7 +816,7 @@
                 <w:noProof/>
                 <w:webHidden/>
               </w:rPr>
-              <w:instrText xml:space="preserve"> PAGEREF _Toc89553559 \h </w:instrText>
+              <w:instrText xml:space="preserve"> PAGEREF _Toc89708146 \h </w:instrText>
             </w:r>
             <w:r>
               <w:rPr>
@@ -821,7 +859,7 @@
               <w:lang w:eastAsia="en-GB"/>
             </w:rPr>
           </w:pPr>
-          <w:hyperlink w:anchor="_Toc89553560" w:history="1">
+          <w:hyperlink w:anchor="_Toc89708147" w:history="1">
             <w:r>
               <w:rPr>
                 <w:rStyle w:val="Hyperlink"/>
@@ -866,7 +904,7 @@
                 <w:noProof/>
                 <w:webHidden/>
               </w:rPr>
-              <w:instrText xml:space="preserve"> PAGEREF _Toc89553560 \h </w:instrText>
+              <w:instrText xml:space="preserve"> PAGEREF _Toc89708147 \h </w:instrText>
             </w:r>
             <w:r>
               <w:rPr>
@@ -909,7 +947,7 @@
               <w:lang w:eastAsia="en-GB"/>
             </w:rPr>
           </w:pPr>
-          <w:hyperlink w:anchor="_Toc89553561" w:history="1">
+          <w:hyperlink w:anchor="_Toc89708148" w:history="1">
             <w:r>
               <w:rPr>
                 <w:rStyle w:val="Hyperlink"/>
@@ -954,7 +992,7 @@
                 <w:noProof/>
                 <w:webHidden/>
               </w:rPr>
-              <w:instrText xml:space="preserve"> PAGEREF _Toc89553561 \h </w:instrText>
+              <w:instrText xml:space="preserve"> PAGEREF _Toc89708148 \h </w:instrText>
             </w:r>
             <w:r>
               <w:rPr>
@@ -997,7 +1035,7 @@
               <w:lang w:eastAsia="en-GB"/>
             </w:rPr>
           </w:pPr>
-          <w:hyperlink w:anchor="_Toc89553562" w:history="1">
+          <w:hyperlink w:anchor="_Toc89708149" w:history="1">
             <w:r>
               <w:rPr>
                 <w:rStyle w:val="Hyperlink"/>
@@ -1042,7 +1080,7 @@
                 <w:noProof/>
                 <w:webHidden/>
               </w:rPr>
-              <w:instrText xml:space="preserve"> PAGEREF _Toc89553562 \h </w:instrText>
+              <w:instrText xml:space="preserve"> PAGEREF _Toc89708149 \h </w:instrText>
             </w:r>
             <w:r>
               <w:rPr>
@@ -1085,7 +1123,7 @@
               <w:lang w:eastAsia="en-GB"/>
             </w:rPr>
           </w:pPr>
-          <w:hyperlink w:anchor="_Toc89553563" w:history="1">
+          <w:hyperlink w:anchor="_Toc89708150" w:history="1">
             <w:r>
               <w:rPr>
                 <w:rStyle w:val="Hyperlink"/>
@@ -1130,7 +1168,7 @@
                 <w:noProof/>
                 <w:webHidden/>
               </w:rPr>
-              <w:instrText xml:space="preserve"> PAGEREF _Toc89553563 \h </w:instrText>
+              <w:instrText xml:space="preserve"> PAGEREF _Toc89708150 \h </w:instrText>
             </w:r>
             <w:r>
               <w:rPr>
@@ -1173,7 +1211,7 @@
               <w:lang w:eastAsia="en-GB"/>
             </w:rPr>
           </w:pPr>
-          <w:hyperlink w:anchor="_Toc89553564" w:history="1">
+          <w:hyperlink w:anchor="_Toc89708151" w:history="1">
             <w:r>
               <w:rPr>
                 <w:rStyle w:val="Hyperlink"/>
@@ -1218,7 +1256,7 @@
                 <w:noProof/>
                 <w:webHidden/>
               </w:rPr>
-              <w:instrText xml:space="preserve"> PAGEREF _Toc89553564 \h </w:instrText>
+              <w:instrText xml:space="preserve"> PAGEREF _Toc89708151 \h </w:instrText>
             </w:r>
             <w:r>
               <w:rPr>
@@ -1261,7 +1299,7 @@
               <w:lang w:eastAsia="en-GB"/>
             </w:rPr>
           </w:pPr>
-          <w:hyperlink w:anchor="_Toc89553565" w:history="1">
+          <w:hyperlink w:anchor="_Toc89708152" w:history="1">
             <w:r>
               <w:rPr>
                 <w:rStyle w:val="Hyperlink"/>
@@ -1306,7 +1344,7 @@
                 <w:noProof/>
                 <w:webHidden/>
               </w:rPr>
-              <w:instrText xml:space="preserve"> PAGEREF _Toc89553565 \h </w:instrText>
+              <w:instrText xml:space="preserve"> PAGEREF _Toc89708152 \h </w:instrText>
             </w:r>
             <w:r>
               <w:rPr>
@@ -1349,7 +1387,7 @@
               <w:lang w:eastAsia="en-GB"/>
             </w:rPr>
           </w:pPr>
-          <w:hyperlink w:anchor="_Toc89553566" w:history="1">
+          <w:hyperlink w:anchor="_Toc89708153" w:history="1">
             <w:r>
               <w:rPr>
                 <w:rStyle w:val="Hyperlink"/>
@@ -1394,7 +1432,7 @@
                 <w:noProof/>
                 <w:webHidden/>
               </w:rPr>
-              <w:instrText xml:space="preserve"> PAGEREF _Toc89553566 \h </w:instrText>
+              <w:instrText xml:space="preserve"> PAGEREF _Toc89708153 \h </w:instrText>
             </w:r>
             <w:r>
               <w:rPr>
@@ -1437,7 +1475,7 @@
               <w:lang w:eastAsia="en-GB"/>
             </w:rPr>
           </w:pPr>
-          <w:hyperlink w:anchor="_Toc89553567" w:history="1">
+          <w:hyperlink w:anchor="_Toc89708154" w:history="1">
             <w:r>
               <w:rPr>
                 <w:rStyle w:val="Hyperlink"/>
@@ -1482,7 +1520,7 @@
                 <w:noProof/>
                 <w:webHidden/>
               </w:rPr>
-              <w:instrText xml:space="preserve"> PAGEREF _Toc89553567 \h </w:instrText>
+              <w:instrText xml:space="preserve"> PAGEREF _Toc89708154 \h </w:instrText>
             </w:r>
             <w:r>
               <w:rPr>
@@ -1525,7 +1563,7 @@
               <w:lang w:eastAsia="en-GB"/>
             </w:rPr>
           </w:pPr>
-          <w:hyperlink w:anchor="_Toc89553568" w:history="1">
+          <w:hyperlink w:anchor="_Toc89708155" w:history="1">
             <w:r>
               <w:rPr>
                 <w:rStyle w:val="Hyperlink"/>
@@ -1570,7 +1608,7 @@
                 <w:noProof/>
                 <w:webHidden/>
               </w:rPr>
-              <w:instrText xml:space="preserve"> PAGEREF _Toc89553568 \h </w:instrText>
+              <w:instrText xml:space="preserve"> PAGEREF _Toc89708155 \h </w:instrText>
             </w:r>
             <w:r>
               <w:rPr>
@@ -1613,7 +1651,7 @@
               <w:lang w:eastAsia="en-GB"/>
             </w:rPr>
           </w:pPr>
-          <w:hyperlink w:anchor="_Toc89553569" w:history="1">
+          <w:hyperlink w:anchor="_Toc89708156" w:history="1">
             <w:r>
               <w:rPr>
                 <w:rStyle w:val="Hyperlink"/>
@@ -1658,7 +1696,7 @@
                 <w:noProof/>
                 <w:webHidden/>
               </w:rPr>
-              <w:instrText xml:space="preserve"> PAGEREF _Toc89553569 \h </w:instrText>
+              <w:instrText xml:space="preserve"> PAGEREF _Toc89708156 \h </w:instrText>
             </w:r>
             <w:r>
               <w:rPr>
@@ -1701,7 +1739,7 @@
               <w:lang w:eastAsia="en-GB"/>
             </w:rPr>
           </w:pPr>
-          <w:hyperlink w:anchor="_Toc89553570" w:history="1">
+          <w:hyperlink w:anchor="_Toc89708157" w:history="1">
             <w:r>
               <w:rPr>
                 <w:rStyle w:val="Hyperlink"/>
@@ -1746,7 +1784,7 @@
                 <w:noProof/>
                 <w:webHidden/>
               </w:rPr>
-              <w:instrText xml:space="preserve"> PAGEREF _Toc89553570 \h </w:instrText>
+              <w:instrText xml:space="preserve"> PAGEREF _Toc89708157 \h </w:instrText>
             </w:r>
             <w:r>
               <w:rPr>
@@ -1789,7 +1827,7 @@
               <w:lang w:eastAsia="en-GB"/>
             </w:rPr>
           </w:pPr>
-          <w:hyperlink w:anchor="_Toc89553571" w:history="1">
+          <w:hyperlink w:anchor="_Toc89708158" w:history="1">
             <w:r>
               <w:rPr>
                 <w:rStyle w:val="Hyperlink"/>
@@ -1834,7 +1872,7 @@
                 <w:noProof/>
                 <w:webHidden/>
               </w:rPr>
-              <w:instrText xml:space="preserve"> PAGEREF _Toc89553571 \h </w:instrText>
+              <w:instrText xml:space="preserve"> PAGEREF _Toc89708158 \h </w:instrText>
             </w:r>
             <w:r>
               <w:rPr>
@@ -1877,7 +1915,7 @@
               <w:lang w:eastAsia="en-GB"/>
             </w:rPr>
           </w:pPr>
-          <w:hyperlink w:anchor="_Toc89553572" w:history="1">
+          <w:hyperlink w:anchor="_Toc89708159" w:history="1">
             <w:r>
               <w:rPr>
                 <w:rStyle w:val="Hyperlink"/>
@@ -1922,7 +1960,7 @@
                 <w:noProof/>
                 <w:webHidden/>
               </w:rPr>
-              <w:instrText xml:space="preserve"> PAGEREF _Toc89553572 \h </w:instrText>
+              <w:instrText xml:space="preserve"> PAGEREF _Toc89708159 \h </w:instrText>
             </w:r>
             <w:r>
               <w:rPr>
@@ -1942,7 +1980,7 @@
                 <w:noProof/>
                 <w:webHidden/>
               </w:rPr>
-              <w:t>6</w:t>
+              <w:t>8</w:t>
             </w:r>
             <w:r>
               <w:rPr>
@@ -1965,7 +2003,7 @@
               <w:lang w:eastAsia="en-GB"/>
             </w:rPr>
           </w:pPr>
-          <w:hyperlink w:anchor="_Toc89553573" w:history="1">
+          <w:hyperlink w:anchor="_Toc89708160" w:history="1">
             <w:r>
               <w:rPr>
                 <w:rStyle w:val="Hyperlink"/>
@@ -2010,7 +2048,7 @@
                 <w:noProof/>
                 <w:webHidden/>
               </w:rPr>
-              <w:instrText xml:space="preserve"> PAGEREF _Toc89553573 \h </w:instrText>
+              <w:instrText xml:space="preserve"> PAGEREF _Toc89708160 \h </w:instrText>
             </w:r>
             <w:r>
               <w:rPr>
@@ -2030,7 +2068,7 @@
                 <w:noProof/>
                 <w:webHidden/>
               </w:rPr>
-              <w:t>6</w:t>
+              <w:t>9</w:t>
             </w:r>
             <w:r>
               <w:rPr>
@@ -2053,7 +2091,7 @@
               <w:lang w:eastAsia="en-GB"/>
             </w:rPr>
           </w:pPr>
-          <w:hyperlink w:anchor="_Toc89553574" w:history="1">
+          <w:hyperlink w:anchor="_Toc89708161" w:history="1">
             <w:r>
               <w:rPr>
                 <w:rStyle w:val="Hyperlink"/>
@@ -2106,7 +2144,7 @@
                 <w:noProof/>
                 <w:webHidden/>
               </w:rPr>
-              <w:instrText xml:space="preserve"> PAGEREF _Toc89553574 \h </w:instrText>
+              <w:instrText xml:space="preserve"> PAGEREF _Toc89708161 \h </w:instrText>
             </w:r>
             <w:r>
               <w:rPr>
@@ -2126,7 +2164,7 @@
                 <w:noProof/>
                 <w:webHidden/>
               </w:rPr>
-              <w:t>6</w:t>
+              <w:t>9</w:t>
             </w:r>
             <w:r>
               <w:rPr>
@@ -2212,7 +2250,7 @@
         <w:lastRenderedPageBreak/>
         <w:t xml:space="preserve"> </w:t>
       </w:r>
-      <w:bookmarkStart w:id="0" w:name="_Toc89553556"/>
+      <w:bookmarkStart w:id="0" w:name="_Toc89708143"/>
       <w:r>
         <w:rPr>
           <w:rFonts w:ascii="Times New Roman" w:hAnsi="Times New Roman" w:cs="Times New Roman"/>
@@ -2237,7 +2275,23 @@
           <w:rFonts w:ascii="Times New Roman" w:hAnsi="Times New Roman" w:cs="Times New Roman"/>
           <w:lang w:val="cs-CZ"/>
         </w:rPr>
-        <w:t>Cílem projektu bylo vytvořit překladač, který přeloží kód ze zdrojového jazyka IFJ21, jenž je zjednodušenou podmnožinou jazyka Teal, do cílového jazyka IFJcode21 (mezikód).</w:t>
+        <w:t xml:space="preserve">Cílem projektu bylo vytvořit překladač, který přeloží kód ze zdrojového jazyka IFJ21, jenž je zjednodušenou podmnožinou jazyka </w:t>
+      </w:r>
+      <w:proofErr w:type="spellStart"/>
+      <w:r>
+        <w:rPr>
+          <w:rFonts w:ascii="Times New Roman" w:hAnsi="Times New Roman" w:cs="Times New Roman"/>
+          <w:lang w:val="cs-CZ"/>
+        </w:rPr>
+        <w:t>Teal</w:t>
+      </w:r>
+      <w:proofErr w:type="spellEnd"/>
+      <w:r>
+        <w:rPr>
+          <w:rFonts w:ascii="Times New Roman" w:hAnsi="Times New Roman" w:cs="Times New Roman"/>
+          <w:lang w:val="cs-CZ"/>
+        </w:rPr>
+        <w:t>, do cílového jazyka IFJcode21 (mezikód).</w:t>
       </w:r>
     </w:p>
     <w:p>
@@ -2288,7 +2342,7 @@
         </w:rPr>
         <w:t xml:space="preserve"> </w:t>
       </w:r>
-      <w:bookmarkStart w:id="1" w:name="_Toc89553557"/>
+      <w:bookmarkStart w:id="1" w:name="_Toc89708144"/>
       <w:r>
         <w:rPr>
           <w:rFonts w:ascii="Times New Roman" w:hAnsi="Times New Roman" w:cs="Times New Roman"/>
@@ -2337,7 +2391,7 @@
         </w:rPr>
         <w:t xml:space="preserve"> </w:t>
       </w:r>
-      <w:bookmarkStart w:id="2" w:name="_Toc89553558"/>
+      <w:bookmarkStart w:id="2" w:name="_Toc89708145"/>
       <w:r>
         <w:rPr>
           <w:rFonts w:ascii="Times New Roman" w:hAnsi="Times New Roman" w:cs="Times New Roman"/>
@@ -2376,7 +2430,7 @@
         </w:rPr>
         <w:t xml:space="preserve"> </w:t>
       </w:r>
-      <w:bookmarkStart w:id="3" w:name="_Toc89553559"/>
+      <w:bookmarkStart w:id="3" w:name="_Toc89708146"/>
       <w:r>
         <w:rPr>
           <w:rFonts w:ascii="Times New Roman" w:hAnsi="Times New Roman" w:cs="Times New Roman"/>
@@ -2416,6 +2470,7 @@
         </w:rPr>
         <w:t xml:space="preserve">ntaktická analýza je implementována v souboru </w:t>
       </w:r>
+      <w:proofErr w:type="spellStart"/>
       <w:r>
         <w:rPr>
           <w:rStyle w:val="Strong"/>
@@ -2425,6 +2480,7 @@
         </w:rPr>
         <w:t>parser.c</w:t>
       </w:r>
+      <w:proofErr w:type="spellEnd"/>
       <w:r>
         <w:rPr>
           <w:rFonts w:ascii="Times New Roman" w:hAnsi="Times New Roman" w:cs="Times New Roman"/>
@@ -2505,6 +2561,7 @@
         </w:rPr>
         <w:t xml:space="preserve">a </w:t>
       </w:r>
+      <w:proofErr w:type="spellStart"/>
       <w:r>
         <w:rPr>
           <w:rStyle w:val="SubtleEmphasis"/>
@@ -2513,6 +2570,7 @@
         </w:rPr>
         <w:t>ScannerContext</w:t>
       </w:r>
+      <w:proofErr w:type="spellEnd"/>
       <w:r>
         <w:rPr>
           <w:rStyle w:val="SubtleEmphasis"/>
@@ -2552,6 +2610,7 @@
         </w:rPr>
         <w:t xml:space="preserve">obsahuje informace o tokenu, zatímco struktura </w:t>
       </w:r>
+      <w:proofErr w:type="spellStart"/>
       <w:r>
         <w:rPr>
           <w:rStyle w:val="SubtleEmphasis"/>
@@ -2560,6 +2619,7 @@
         </w:rPr>
         <w:t>ScannerContext</w:t>
       </w:r>
+      <w:proofErr w:type="spellEnd"/>
       <w:r>
         <w:rPr>
           <w:rStyle w:val="SubtleEmphasis"/>
@@ -2602,7 +2662,55 @@
           <w:color w:val="auto"/>
           <w:lang w:val="cs-CZ"/>
         </w:rPr>
-        <w:t>Všechny funkce realizující gramatická pravidla mají návratový typ Boolean, díky kterému, pokud dojde k chybě, dojde k okamžitému přerušení parsingu a vynoření ze syntaktické analýzy.</w:t>
+        <w:t xml:space="preserve">Všechny funkce realizující gramatická pravidla mají návratový typ </w:t>
+      </w:r>
+      <w:proofErr w:type="spellStart"/>
+      <w:r>
+        <w:rPr>
+          <w:rStyle w:val="SubtleEmphasis"/>
+          <w:rFonts w:ascii="Times New Roman" w:hAnsi="Times New Roman" w:cs="Times New Roman"/>
+          <w:i w:val="0"/>
+          <w:iCs w:val="0"/>
+          <w:color w:val="auto"/>
+          <w:lang w:val="cs-CZ"/>
+        </w:rPr>
+        <w:t>Boolean</w:t>
+      </w:r>
+      <w:proofErr w:type="spellEnd"/>
+      <w:r>
+        <w:rPr>
+          <w:rStyle w:val="SubtleEmphasis"/>
+          <w:rFonts w:ascii="Times New Roman" w:hAnsi="Times New Roman" w:cs="Times New Roman"/>
+          <w:i w:val="0"/>
+          <w:iCs w:val="0"/>
+          <w:color w:val="auto"/>
+          <w:lang w:val="cs-CZ"/>
+        </w:rPr>
+        <w:t xml:space="preserve">, díky kterému, pokud dojde k chybě, dojde k okamžitému přerušení </w:t>
+      </w:r>
+      <w:proofErr w:type="spellStart"/>
+      <w:r>
+        <w:rPr>
+          <w:rStyle w:val="SubtleEmphasis"/>
+          <w:rFonts w:ascii="Times New Roman" w:hAnsi="Times New Roman" w:cs="Times New Roman"/>
+          <w:i w:val="0"/>
+          <w:iCs w:val="0"/>
+          <w:color w:val="auto"/>
+          <w:lang w:val="cs-CZ"/>
+        </w:rPr>
+        <w:t>parsingu</w:t>
+      </w:r>
+      <w:proofErr w:type="spellEnd"/>
+      <w:r>
+        <w:rPr>
+          <w:rStyle w:val="SubtleEmphasis"/>
+          <w:rFonts w:ascii="Times New Roman" w:hAnsi="Times New Roman" w:cs="Times New Roman"/>
+          <w:i w:val="0"/>
+          <w:iCs w:val="0"/>
+          <w:color w:val="auto"/>
+          <w:lang w:val="cs-CZ"/>
+        </w:rPr>
+        <w:t xml:space="preserve"> a vynoření ze syntaktické analýzy.</w:t>
       </w:r>
     </w:p>
     <w:p>
@@ -2628,6 +2736,7 @@
         </w:rPr>
         <w:t xml:space="preserve">Komunikace mezi syntaktickou a lexikální analýzou se odehrává pomocí volání funkce </w:t>
       </w:r>
+      <w:proofErr w:type="spellStart"/>
       <w:r>
         <w:rPr>
           <w:rStyle w:val="SubtleEmphasis"/>
@@ -2636,6 +2745,7 @@
         </w:rPr>
         <w:t>GetNextToken</w:t>
       </w:r>
+      <w:proofErr w:type="spellEnd"/>
       <w:r>
         <w:rPr>
           <w:rStyle w:val="SubtleEmphasis"/>
@@ -2669,16 +2779,66 @@
           <w:color w:val="auto"/>
           <w:lang w:val="cs-CZ"/>
         </w:rPr>
-        <w:t xml:space="preserve">Další komponentou, se kterou syntaktická analýza komunikuje, je precedenční syntaktická analýza. Ke komunkaci dochází prostředictvím ukazatele na strukturu </w:t>
-      </w:r>
+        <w:t xml:space="preserve">Další komponentou, se kterou syntaktická analýza komunikuje, je precedenční syntaktická analýza. Ke </w:t>
+      </w:r>
+      <w:proofErr w:type="spellStart"/>
       <w:r>
         <w:rPr>
           <w:rStyle w:val="SubtleEmphasis"/>
           <w:rFonts w:ascii="Times New Roman" w:hAnsi="Times New Roman" w:cs="Times New Roman"/>
+          <w:i w:val="0"/>
+          <w:iCs w:val="0"/>
+          <w:color w:val="auto"/>
+          <w:lang w:val="cs-CZ"/>
+        </w:rPr>
+        <w:t>komunkaci</w:t>
+      </w:r>
+      <w:proofErr w:type="spellEnd"/>
+      <w:r>
+        <w:rPr>
+          <w:rStyle w:val="SubtleEmphasis"/>
+          <w:rFonts w:ascii="Times New Roman" w:hAnsi="Times New Roman" w:cs="Times New Roman"/>
+          <w:i w:val="0"/>
+          <w:iCs w:val="0"/>
+          <w:color w:val="auto"/>
+          <w:lang w:val="cs-CZ"/>
+        </w:rPr>
+        <w:t xml:space="preserve"> dochází </w:t>
+      </w:r>
+      <w:proofErr w:type="spellStart"/>
+      <w:r>
+        <w:rPr>
+          <w:rStyle w:val="SubtleEmphasis"/>
+          <w:rFonts w:ascii="Times New Roman" w:hAnsi="Times New Roman" w:cs="Times New Roman"/>
+          <w:i w:val="0"/>
+          <w:iCs w:val="0"/>
+          <w:color w:val="auto"/>
+          <w:lang w:val="cs-CZ"/>
+        </w:rPr>
+        <w:t>prostředictvím</w:t>
+      </w:r>
+      <w:proofErr w:type="spellEnd"/>
+      <w:r>
+        <w:rPr>
+          <w:rStyle w:val="SubtleEmphasis"/>
+          <w:rFonts w:ascii="Times New Roman" w:hAnsi="Times New Roman" w:cs="Times New Roman"/>
+          <w:i w:val="0"/>
+          <w:iCs w:val="0"/>
+          <w:color w:val="auto"/>
+          <w:lang w:val="cs-CZ"/>
+        </w:rPr>
+        <w:t xml:space="preserve"> ukazatele na strukturu </w:t>
+      </w:r>
+      <w:proofErr w:type="spellStart"/>
+      <w:r>
+        <w:rPr>
+          <w:rStyle w:val="SubtleEmphasis"/>
+          <w:rFonts w:ascii="Times New Roman" w:hAnsi="Times New Roman" w:cs="Times New Roman"/>
           <w:lang w:val="cs-CZ"/>
         </w:rPr>
         <w:t>ScannerContext</w:t>
       </w:r>
+      <w:proofErr w:type="spellEnd"/>
       <w:r>
         <w:rPr>
           <w:rStyle w:val="SubtleEmphasis"/>
@@ -2748,7 +2908,7 @@
           <w:lang w:val="cs-CZ"/>
         </w:rPr>
       </w:pPr>
-      <w:bookmarkStart w:id="4" w:name="_Toc89553560"/>
+      <w:bookmarkStart w:id="4" w:name="_Toc89708147"/>
       <w:r>
         <w:rPr>
           <w:rFonts w:ascii="Times New Roman" w:hAnsi="Times New Roman" w:cs="Times New Roman"/>
@@ -2770,18 +2930,27 @@
           <w:lang w:val="sk-SK"/>
         </w:rPr>
       </w:pPr>
+      <w:proofErr w:type="spellStart"/>
       <w:r>
         <w:rPr>
           <w:rFonts w:ascii="Times New Roman" w:hAnsi="Times New Roman" w:cs="Times New Roman"/>
           <w:lang w:val="sk-SK"/>
         </w:rPr>
-        <w:t>Precedenčná syntaktická analýza vyhodnocuje správnosť zápisu výrazov a</w:t>
-      </w:r>
+        <w:t>Precedenčná</w:t>
+      </w:r>
+      <w:proofErr w:type="spellEnd"/>
       <w:r>
         <w:rPr>
           <w:rFonts w:ascii="Times New Roman" w:hAnsi="Times New Roman" w:cs="Times New Roman"/>
           <w:lang w:val="sk-SK"/>
         </w:rPr>
+        <w:t xml:space="preserve"> syntaktická analýza vyhodnocuje správnosť zápisu výrazov a</w:t>
+      </w:r>
+      <w:r>
+        <w:rPr>
+          <w:rFonts w:ascii="Times New Roman" w:hAnsi="Times New Roman" w:cs="Times New Roman"/>
+          <w:lang w:val="sk-SK"/>
+        </w:rPr>
         <w:t> </w:t>
       </w:r>
       <w:r>
@@ -2796,7 +2965,23 @@
           <w:rFonts w:ascii="Times New Roman" w:hAnsi="Times New Roman" w:cs="Times New Roman"/>
           <w:lang w:val="sk-SK"/>
         </w:rPr>
-        <w:t xml:space="preserve">. Je založená na princípe zásobníkového automatu, nasledujúci stav je určený precedenčnou tabuľkou. V tabuľke sa indexuje pomocou prichádzajúceho tokenu a terminálu na vrchole zásobníka. Automat pozná stavy, ktoré sú kódované nasledovne: </w:t>
+        <w:t xml:space="preserve">. Je založená na princípe zásobníkového automatu, nasledujúci stav je určený </w:t>
+      </w:r>
+      <w:proofErr w:type="spellStart"/>
+      <w:r>
+        <w:rPr>
+          <w:rFonts w:ascii="Times New Roman" w:hAnsi="Times New Roman" w:cs="Times New Roman"/>
+          <w:lang w:val="sk-SK"/>
+        </w:rPr>
+        <w:t>precedenčnou</w:t>
+      </w:r>
+      <w:proofErr w:type="spellEnd"/>
+      <w:r>
+        <w:rPr>
+          <w:rFonts w:ascii="Times New Roman" w:hAnsi="Times New Roman" w:cs="Times New Roman"/>
+          <w:lang w:val="sk-SK"/>
+        </w:rPr>
+        <w:t xml:space="preserve"> tabuľkou. V tabuľke sa indexuje pomocou prichádzajúceho tokenu a terminálu na vrchole zásobníka. Automat pozná stavy, ktoré sú kódované nasledovne: </w:t>
       </w:r>
       <w:r>
         <w:rPr>
@@ -2853,7 +3038,39 @@
           <w:lang w:val="sk-SK"/>
         </w:rPr>
         <w:lastRenderedPageBreak/>
-        <w:t>‘&lt;‘ -  Operátor na vrchole zásobníka má menšiu prioritu ako prichádzajúci. Ulož ho na zásobník, tak aby mal handle s najbližším neterminálom, a získaj ďalší token.</w:t>
+        <w:t xml:space="preserve">‘&lt;‘ -  Operátor na vrchole zásobníka má menšiu prioritu ako prichádzajúci. Ulož ho na zásobník, tak aby mal </w:t>
+      </w:r>
+      <w:proofErr w:type="spellStart"/>
+      <w:r>
+        <w:rPr>
+          <w:rFonts w:ascii="Times New Roman" w:hAnsi="Times New Roman" w:cs="Times New Roman"/>
+          <w:lang w:val="sk-SK"/>
+        </w:rPr>
+        <w:t>handle</w:t>
+      </w:r>
+      <w:proofErr w:type="spellEnd"/>
+      <w:r>
+        <w:rPr>
+          <w:rFonts w:ascii="Times New Roman" w:hAnsi="Times New Roman" w:cs="Times New Roman"/>
+          <w:lang w:val="sk-SK"/>
+        </w:rPr>
+        <w:t xml:space="preserve"> s najbližším </w:t>
+      </w:r>
+      <w:proofErr w:type="spellStart"/>
+      <w:r>
+        <w:rPr>
+          <w:rFonts w:ascii="Times New Roman" w:hAnsi="Times New Roman" w:cs="Times New Roman"/>
+          <w:lang w:val="sk-SK"/>
+        </w:rPr>
+        <w:t>neterminálom</w:t>
+      </w:r>
+      <w:proofErr w:type="spellEnd"/>
+      <w:r>
+        <w:rPr>
+          <w:rFonts w:ascii="Times New Roman" w:hAnsi="Times New Roman" w:cs="Times New Roman"/>
+          <w:lang w:val="sk-SK"/>
+        </w:rPr>
+        <w:t>, a získaj ďalší token.</w:t>
       </w:r>
     </w:p>
     <w:p>
@@ -2883,7 +3100,39 @@
           <w:rFonts w:ascii="Times New Roman" w:hAnsi="Times New Roman" w:cs="Times New Roman"/>
           <w:lang w:val="sk-SK"/>
         </w:rPr>
-        <w:t xml:space="preserve"> – Operátor na vrchole zásobníka má väčšiu prioritu. Spracuj ho až po handle na zásobníku a zavolaj precedečnú sémantickú akciu s predchádzajúcim tokenom.</w:t>
+        <w:t xml:space="preserve"> – Operátor na vrchole zásobníka má väčšiu prioritu. Spracuj ho až po </w:t>
+      </w:r>
+      <w:proofErr w:type="spellStart"/>
+      <w:r>
+        <w:rPr>
+          <w:rFonts w:ascii="Times New Roman" w:hAnsi="Times New Roman" w:cs="Times New Roman"/>
+          <w:lang w:val="sk-SK"/>
+        </w:rPr>
+        <w:t>handle</w:t>
+      </w:r>
+      <w:proofErr w:type="spellEnd"/>
+      <w:r>
+        <w:rPr>
+          <w:rFonts w:ascii="Times New Roman" w:hAnsi="Times New Roman" w:cs="Times New Roman"/>
+          <w:lang w:val="sk-SK"/>
+        </w:rPr>
+        <w:t xml:space="preserve"> na zásobníku a zavolaj </w:t>
+      </w:r>
+      <w:proofErr w:type="spellStart"/>
+      <w:r>
+        <w:rPr>
+          <w:rFonts w:ascii="Times New Roman" w:hAnsi="Times New Roman" w:cs="Times New Roman"/>
+          <w:lang w:val="sk-SK"/>
+        </w:rPr>
+        <w:t>precedečnú</w:t>
+      </w:r>
+      <w:proofErr w:type="spellEnd"/>
+      <w:r>
+        <w:rPr>
+          <w:rFonts w:ascii="Times New Roman" w:hAnsi="Times New Roman" w:cs="Times New Roman"/>
+          <w:lang w:val="sk-SK"/>
+        </w:rPr>
+        <w:t xml:space="preserve"> sémantickú akciu s predchádzajúcim tokenom.</w:t>
       </w:r>
     </w:p>
     <w:p>
@@ -2994,6 +3243,7 @@
         </w:rPr>
         <w:t>Tabuľka je implementovaná v </w:t>
       </w:r>
+      <w:proofErr w:type="spellStart"/>
       <w:r>
         <w:rPr>
           <w:rStyle w:val="Strong"/>
@@ -3002,6 +3252,7 @@
         </w:rPr>
         <w:t>precedence_analyzer.h</w:t>
       </w:r>
+      <w:proofErr w:type="spellEnd"/>
       <w:r>
         <w:rPr>
           <w:rFonts w:ascii="Times New Roman" w:hAnsi="Times New Roman" w:cs="Times New Roman"/>
@@ -3023,6 +3274,7 @@
         </w:rPr>
         <w:t> </w:t>
       </w:r>
+      <w:proofErr w:type="spellStart"/>
       <w:r>
         <w:rPr>
           <w:rStyle w:val="Strong"/>
@@ -3031,6 +3283,7 @@
         </w:rPr>
         <w:t>precedence_analyzer.c</w:t>
       </w:r>
+      <w:proofErr w:type="spellEnd"/>
       <w:r>
         <w:rPr>
           <w:rStyle w:val="Strong"/>
@@ -3069,14 +3322,24 @@
         </w:rPr>
         <w:t xml:space="preserve"> </w:t>
       </w:r>
-      <w:bookmarkStart w:id="5" w:name="_Toc89553561"/>
+      <w:bookmarkStart w:id="5" w:name="_Toc89708148"/>
+      <w:proofErr w:type="spellStart"/>
       <w:r>
         <w:rPr>
           <w:rFonts w:ascii="Times New Roman" w:hAnsi="Times New Roman" w:cs="Times New Roman"/>
           <w:color w:val="auto"/>
           <w:lang w:val="cs-CZ"/>
         </w:rPr>
-        <w:t>Precedenčná sémantická analýza</w:t>
+        <w:t>Precedenčná</w:t>
+      </w:r>
+      <w:proofErr w:type="spellEnd"/>
+      <w:r>
+        <w:rPr>
+          <w:rFonts w:ascii="Times New Roman" w:hAnsi="Times New Roman" w:cs="Times New Roman"/>
+          <w:color w:val="auto"/>
+          <w:lang w:val="cs-CZ"/>
+        </w:rPr>
+        <w:t xml:space="preserve"> sémantická analýza</w:t>
       </w:r>
       <w:bookmarkEnd w:id="5"/>
     </w:p>
@@ -3088,12 +3351,21 @@
           <w:lang w:val="sk-SK"/>
         </w:rPr>
       </w:pPr>
+      <w:proofErr w:type="spellStart"/>
       <w:r>
         <w:rPr>
           <w:rFonts w:ascii="Times New Roman" w:hAnsi="Times New Roman" w:cs="Times New Roman"/>
           <w:lang w:val="sk-SK"/>
         </w:rPr>
-        <w:t xml:space="preserve">Precedenčná sémantická akcia je implementovaná ako automat. Pričom stavy rozlišujú, či bola zavolaná s identifikátorom, konštantou, aritmetickým operátorom alebo relačným operátorom. </w:t>
+        <w:t>Precedenčná</w:t>
+      </w:r>
+      <w:proofErr w:type="spellEnd"/>
+      <w:r>
+        <w:rPr>
+          <w:rFonts w:ascii="Times New Roman" w:hAnsi="Times New Roman" w:cs="Times New Roman"/>
+          <w:lang w:val="sk-SK"/>
+        </w:rPr>
+        <w:t xml:space="preserve"> sémantická akcia je implementovaná ako automat. Pričom stavy rozlišujú, či bola zavolaná s identifikátorom, konštantou, aritmetickým operátorom alebo relačným operátorom. </w:t>
       </w:r>
     </w:p>
     <w:p>
@@ -3239,13 +3511,29 @@
           <w:rFonts w:ascii="Times New Roman" w:hAnsi="Times New Roman" w:cs="Times New Roman"/>
           <w:lang w:val="sk-SK"/>
         </w:rPr>
-        <w:t xml:space="preserve"> nutná implicitná konverzia niektorého z operandov, prípadne </w:t>
-      </w:r>
+        <w:t xml:space="preserve"> nutná implicitná konverzia niektorého z </w:t>
+      </w:r>
+      <w:proofErr w:type="spellStart"/>
       <w:r>
         <w:rPr>
           <w:rFonts w:ascii="Times New Roman" w:hAnsi="Times New Roman" w:cs="Times New Roman"/>
           <w:lang w:val="sk-SK"/>
         </w:rPr>
+        <w:t>operandov</w:t>
+      </w:r>
+      <w:proofErr w:type="spellEnd"/>
+      <w:r>
+        <w:rPr>
+          <w:rFonts w:ascii="Times New Roman" w:hAnsi="Times New Roman" w:cs="Times New Roman"/>
+          <w:lang w:val="sk-SK"/>
+        </w:rPr>
+        <w:t xml:space="preserve">, prípadne </w:t>
+      </w:r>
+      <w:r>
+        <w:rPr>
+          <w:rFonts w:ascii="Times New Roman" w:hAnsi="Times New Roman" w:cs="Times New Roman"/>
+          <w:lang w:val="sk-SK"/>
+        </w:rPr>
         <w:t>ju</w:t>
       </w:r>
       <w:r>
@@ -3260,7 +3548,23 @@
           <w:rFonts w:ascii="Times New Roman" w:hAnsi="Times New Roman" w:cs="Times New Roman"/>
           <w:lang w:val="sk-SK"/>
         </w:rPr>
-        <w:t xml:space="preserve"> Následne vytvorí nový koreň pod ktorý zlúči pravý a ľavý podstrom. Ten sa uloží ako nový vrchol zásobníka a vykoná sa generácia výsledného kódu.</w:t>
+        <w:t xml:space="preserve"> Následne vytvorí nový koreň pod ktorý zlúči pravý a ľavý </w:t>
+      </w:r>
+      <w:proofErr w:type="spellStart"/>
+      <w:r>
+        <w:rPr>
+          <w:rFonts w:ascii="Times New Roman" w:hAnsi="Times New Roman" w:cs="Times New Roman"/>
+          <w:lang w:val="sk-SK"/>
+        </w:rPr>
+        <w:t>podstrom</w:t>
+      </w:r>
+      <w:proofErr w:type="spellEnd"/>
+      <w:r>
+        <w:rPr>
+          <w:rFonts w:ascii="Times New Roman" w:hAnsi="Times New Roman" w:cs="Times New Roman"/>
+          <w:lang w:val="sk-SK"/>
+        </w:rPr>
+        <w:t>. Ten sa uloží ako nový vrchol zásobníka a vykoná sa generácia výsledného kódu.</w:t>
       </w:r>
     </w:p>
     <w:p>
@@ -3317,7 +3621,55 @@
           <w:rFonts w:ascii="Times New Roman" w:hAnsi="Times New Roman" w:cs="Times New Roman"/>
           <w:lang w:val="sk-SK"/>
         </w:rPr>
-        <w:t>Typová kontrola je na základe tabuľky návratových hodnôt. Tabuľka návratových hodnôt je implementovaná ako trojrozmerné pole, pričom prvý index je typ operácie, druhý typ ľavého operandu, tretí typ pravého operandu. Určuje aký dátový typ bude mať výsledok operácie, prípadne či daná operácia môže prebehnúť nad danými typmi a či nedochádza k neočakávanému narábaniu s hodnotou nil.</w:t>
+        <w:t xml:space="preserve">Typová kontrola je na základe tabuľky návratových hodnôt. Tabuľka návratových hodnôt je implementovaná ako trojrozmerné pole, pričom prvý index je typ operácie, druhý typ ľavého </w:t>
+      </w:r>
+      <w:proofErr w:type="spellStart"/>
+      <w:r>
+        <w:rPr>
+          <w:rFonts w:ascii="Times New Roman" w:hAnsi="Times New Roman" w:cs="Times New Roman"/>
+          <w:lang w:val="sk-SK"/>
+        </w:rPr>
+        <w:t>operandu</w:t>
+      </w:r>
+      <w:proofErr w:type="spellEnd"/>
+      <w:r>
+        <w:rPr>
+          <w:rFonts w:ascii="Times New Roman" w:hAnsi="Times New Roman" w:cs="Times New Roman"/>
+          <w:lang w:val="sk-SK"/>
+        </w:rPr>
+        <w:t xml:space="preserve">, tretí typ pravého </w:t>
+      </w:r>
+      <w:proofErr w:type="spellStart"/>
+      <w:r>
+        <w:rPr>
+          <w:rFonts w:ascii="Times New Roman" w:hAnsi="Times New Roman" w:cs="Times New Roman"/>
+          <w:lang w:val="sk-SK"/>
+        </w:rPr>
+        <w:t>operandu</w:t>
+      </w:r>
+      <w:proofErr w:type="spellEnd"/>
+      <w:r>
+        <w:rPr>
+          <w:rFonts w:ascii="Times New Roman" w:hAnsi="Times New Roman" w:cs="Times New Roman"/>
+          <w:lang w:val="sk-SK"/>
+        </w:rPr>
+        <w:t xml:space="preserve">. Určuje aký dátový typ bude mať výsledok operácie, prípadne či daná operácia môže prebehnúť nad danými typmi a či nedochádza k neočakávanému narábaniu s hodnotou </w:t>
+      </w:r>
+      <w:proofErr w:type="spellStart"/>
+      <w:r>
+        <w:rPr>
+          <w:rFonts w:ascii="Times New Roman" w:hAnsi="Times New Roman" w:cs="Times New Roman"/>
+          <w:lang w:val="sk-SK"/>
+        </w:rPr>
+        <w:t>nil</w:t>
+      </w:r>
+      <w:proofErr w:type="spellEnd"/>
+      <w:r>
+        <w:rPr>
+          <w:rFonts w:ascii="Times New Roman" w:hAnsi="Times New Roman" w:cs="Times New Roman"/>
+          <w:lang w:val="sk-SK"/>
+        </w:rPr>
+        <w:t>.</w:t>
       </w:r>
     </w:p>
     <w:p>
@@ -3353,6 +3705,7 @@
         </w:rPr>
         <w:t> </w:t>
       </w:r>
+      <w:proofErr w:type="spellStart"/>
       <w:r>
         <w:rPr>
           <w:rStyle w:val="Strong"/>
@@ -3369,6 +3722,7 @@
         </w:rPr>
         <w:t>.h</w:t>
       </w:r>
+      <w:proofErr w:type="spellEnd"/>
       <w:r>
         <w:rPr>
           <w:rFonts w:ascii="Times New Roman" w:hAnsi="Times New Roman" w:cs="Times New Roman"/>
@@ -3383,6 +3737,7 @@
         </w:rPr>
         <w:t>v </w:t>
       </w:r>
+      <w:proofErr w:type="spellStart"/>
       <w:r>
         <w:rPr>
           <w:rStyle w:val="Strong"/>
@@ -3399,6 +3754,7 @@
         </w:rPr>
         <w:t>.c</w:t>
       </w:r>
+      <w:proofErr w:type="spellEnd"/>
     </w:p>
     <w:p>
       <w:pPr>
@@ -3421,7 +3777,7 @@
         </w:rPr>
         <w:t xml:space="preserve"> </w:t>
       </w:r>
-      <w:bookmarkStart w:id="6" w:name="_Toc89553562"/>
+      <w:bookmarkStart w:id="6" w:name="_Toc89708149"/>
       <w:r>
         <w:rPr>
           <w:rFonts w:ascii="Times New Roman" w:hAnsi="Times New Roman" w:cs="Times New Roman"/>
@@ -3460,7 +3816,7 @@
         </w:rPr>
         <w:t xml:space="preserve"> </w:t>
       </w:r>
-      <w:bookmarkStart w:id="7" w:name="_Toc89553563"/>
+      <w:bookmarkStart w:id="7" w:name="_Toc89708150"/>
       <w:r>
         <w:rPr>
           <w:rFonts w:ascii="Times New Roman" w:hAnsi="Times New Roman" w:cs="Times New Roman"/>
@@ -3499,7 +3855,7 @@
         </w:rPr>
         <w:t xml:space="preserve"> </w:t>
       </w:r>
-      <w:bookmarkStart w:id="8" w:name="_Toc89553564"/>
+      <w:bookmarkStart w:id="8" w:name="_Toc89708151"/>
       <w:r>
         <w:rPr>
           <w:rFonts w:ascii="Times New Roman" w:hAnsi="Times New Roman" w:cs="Times New Roman"/>
@@ -3552,7 +3908,7 @@
         <w:lastRenderedPageBreak/>
         <w:t xml:space="preserve"> </w:t>
       </w:r>
-      <w:bookmarkStart w:id="9" w:name="_Toc89553565"/>
+      <w:bookmarkStart w:id="9" w:name="_Toc89708152"/>
       <w:r>
         <w:rPr>
           <w:rFonts w:ascii="Times New Roman" w:hAnsi="Times New Roman" w:cs="Times New Roman"/>
@@ -3780,7 +4136,7 @@
         </w:rPr>
         <w:t xml:space="preserve"> </w:t>
       </w:r>
-      <w:bookmarkStart w:id="10" w:name="_Toc89553566"/>
+      <w:bookmarkStart w:id="10" w:name="_Toc89708153"/>
       <w:r>
         <w:rPr>
           <w:rFonts w:ascii="Times New Roman" w:hAnsi="Times New Roman" w:cs="Times New Roman"/>
@@ -3824,8 +4180,17 @@
                 <w:rFonts w:ascii="Times New Roman" w:hAnsi="Times New Roman" w:cs="Times New Roman"/>
                 <w:lang w:val="cs-CZ"/>
               </w:rPr>
-              <w:t>Matěj Žalmánek</w:t>
-            </w:r>
+              <w:t xml:space="preserve">Matěj </w:t>
+            </w:r>
+            <w:proofErr w:type="spellStart"/>
+            <w:r>
+              <w:rPr>
+                <w:rFonts w:ascii="Times New Roman" w:hAnsi="Times New Roman" w:cs="Times New Roman"/>
+                <w:lang w:val="cs-CZ"/>
+              </w:rPr>
+              <w:t>Žalmánek</w:t>
+            </w:r>
+            <w:proofErr w:type="spellEnd"/>
           </w:p>
         </w:tc>
         <w:tc>
@@ -3873,13 +4238,31 @@
                 <w:lang w:val="cs-CZ"/>
               </w:rPr>
             </w:pPr>
-            <w:r>
-              <w:rPr>
-                <w:rFonts w:ascii="Times New Roman" w:hAnsi="Times New Roman" w:cs="Times New Roman"/>
-                <w:lang w:val="cs-CZ"/>
-              </w:rPr>
-              <w:t>Igar Sauchanka</w:t>
-            </w:r>
+            <w:proofErr w:type="spellStart"/>
+            <w:r>
+              <w:rPr>
+                <w:rFonts w:ascii="Times New Roman" w:hAnsi="Times New Roman" w:cs="Times New Roman"/>
+                <w:lang w:val="cs-CZ"/>
+              </w:rPr>
+              <w:t>Igar</w:t>
+            </w:r>
+            <w:proofErr w:type="spellEnd"/>
+            <w:r>
+              <w:rPr>
+                <w:rFonts w:ascii="Times New Roman" w:hAnsi="Times New Roman" w:cs="Times New Roman"/>
+                <w:lang w:val="cs-CZ"/>
+              </w:rPr>
+              <w:t xml:space="preserve"> </w:t>
+            </w:r>
+            <w:proofErr w:type="spellStart"/>
+            <w:r>
+              <w:rPr>
+                <w:rFonts w:ascii="Times New Roman" w:hAnsi="Times New Roman" w:cs="Times New Roman"/>
+                <w:lang w:val="cs-CZ"/>
+              </w:rPr>
+              <w:t>Sauchanka</w:t>
+            </w:r>
+            <w:proofErr w:type="spellEnd"/>
           </w:p>
         </w:tc>
         <w:tc>
@@ -4059,7 +4442,7 @@
         </w:rPr>
         <w:t xml:space="preserve"> </w:t>
       </w:r>
-      <w:bookmarkStart w:id="11" w:name="_Toc89553567"/>
+      <w:bookmarkStart w:id="11" w:name="_Toc89708154"/>
       <w:r>
         <w:rPr>
           <w:rFonts w:ascii="Times New Roman" w:hAnsi="Times New Roman" w:cs="Times New Roman"/>
@@ -4108,7 +4491,7 @@
         </w:rPr>
         <w:t xml:space="preserve"> </w:t>
       </w:r>
-      <w:bookmarkStart w:id="12" w:name="_Toc89553568"/>
+      <w:bookmarkStart w:id="12" w:name="_Toc89708155"/>
       <w:r>
         <w:rPr>
           <w:rFonts w:ascii="Times New Roman" w:hAnsi="Times New Roman" w:cs="Times New Roman"/>
@@ -4218,6 +4601,7 @@
         </w:rPr>
         <w:t xml:space="preserve">aplikaci </w:t>
       </w:r>
+      <w:proofErr w:type="spellStart"/>
       <w:r>
         <w:rPr>
           <w:rFonts w:ascii="Times New Roman" w:hAnsi="Times New Roman" w:cs="Times New Roman"/>
@@ -4225,6 +4609,7 @@
         </w:rPr>
         <w:t>Discord</w:t>
       </w:r>
+      <w:proofErr w:type="spellEnd"/>
       <w:r>
         <w:rPr>
           <w:rFonts w:ascii="Times New Roman" w:hAnsi="Times New Roman" w:cs="Times New Roman"/>
@@ -4261,14 +4646,24 @@
         </w:rPr>
         <w:t xml:space="preserve"> </w:t>
       </w:r>
-      <w:bookmarkStart w:id="13" w:name="_Toc89553569"/>
+      <w:bookmarkStart w:id="13" w:name="_Toc89708156"/>
+      <w:proofErr w:type="spellStart"/>
       <w:r>
         <w:rPr>
           <w:rFonts w:ascii="Times New Roman" w:hAnsi="Times New Roman" w:cs="Times New Roman"/>
           <w:color w:val="auto"/>
           <w:lang w:val="cs-CZ"/>
         </w:rPr>
-        <w:t>Verzovací systém</w:t>
+        <w:t>Verzovací</w:t>
+      </w:r>
+      <w:proofErr w:type="spellEnd"/>
+      <w:r>
+        <w:rPr>
+          <w:rFonts w:ascii="Times New Roman" w:hAnsi="Times New Roman" w:cs="Times New Roman"/>
+          <w:color w:val="auto"/>
+          <w:lang w:val="cs-CZ"/>
+        </w:rPr>
+        <w:t xml:space="preserve"> systém</w:t>
       </w:r>
       <w:bookmarkEnd w:id="13"/>
     </w:p>
@@ -4299,7 +4694,23 @@
           <w:rFonts w:ascii="Times New Roman" w:hAnsi="Times New Roman" w:cs="Times New Roman"/>
           <w:lang w:val="cs-CZ"/>
         </w:rPr>
-        <w:t xml:space="preserve"> a repozitář na Git</w:t>
+        <w:t xml:space="preserve"> a </w:t>
+      </w:r>
+      <w:proofErr w:type="spellStart"/>
+      <w:r>
+        <w:rPr>
+          <w:rFonts w:ascii="Times New Roman" w:hAnsi="Times New Roman" w:cs="Times New Roman"/>
+          <w:lang w:val="cs-CZ"/>
+        </w:rPr>
+        <w:t>repozitář</w:t>
+      </w:r>
+      <w:proofErr w:type="spellEnd"/>
+      <w:r>
+        <w:rPr>
+          <w:rFonts w:ascii="Times New Roman" w:hAnsi="Times New Roman" w:cs="Times New Roman"/>
+          <w:lang w:val="cs-CZ"/>
+        </w:rPr>
+        <w:t xml:space="preserve"> na Git</w:t>
       </w:r>
       <w:r>
         <w:rPr>
@@ -4396,7 +4807,7 @@
           <w:lang w:val="cs-CZ"/>
         </w:rPr>
       </w:pPr>
-      <w:bookmarkStart w:id="14" w:name="_Toc89553570"/>
+      <w:bookmarkStart w:id="14" w:name="_Toc89708157"/>
       <w:r>
         <w:rPr>
           <w:rFonts w:ascii="Times New Roman" w:hAnsi="Times New Roman" w:cs="Times New Roman"/>
@@ -4443,7 +4854,7 @@
         <w:lastRenderedPageBreak/>
         <w:t xml:space="preserve"> </w:t>
       </w:r>
-      <w:bookmarkStart w:id="15" w:name="_Toc89553571"/>
+      <w:bookmarkStart w:id="15" w:name="_Toc89708158"/>
       <w:r>
         <w:rPr>
           <w:rFonts w:ascii="Times New Roman" w:hAnsi="Times New Roman" w:cs="Times New Roman"/>
@@ -4742,7 +5153,71 @@
                 <w:color w:val="000000"/>
                 <w:lang w:eastAsia="en-GB"/>
               </w:rPr>
-              <w:t>function id_f ( &lt;params_list&gt; &lt;return_fc&gt; end &lt;prog&gt;</w:t>
+              <w:t xml:space="preserve">function </w:t>
+            </w:r>
+            <w:proofErr w:type="spellStart"/>
+            <w:r>
+              <w:rPr>
+                <w:rFonts w:ascii="Calibri" w:eastAsia="Times New Roman" w:hAnsi="Calibri" w:cs="Calibri"/>
+                <w:color w:val="000000"/>
+                <w:lang w:eastAsia="en-GB"/>
+              </w:rPr>
+              <w:t>id_f</w:t>
+            </w:r>
+            <w:proofErr w:type="spellEnd"/>
+            <w:r>
+              <w:rPr>
+                <w:rFonts w:ascii="Calibri" w:eastAsia="Times New Roman" w:hAnsi="Calibri" w:cs="Calibri"/>
+                <w:color w:val="000000"/>
+                <w:lang w:eastAsia="en-GB"/>
+              </w:rPr>
+              <w:t xml:space="preserve"> </w:t>
+            </w:r>
+            <w:proofErr w:type="gramStart"/>
+            <w:r>
+              <w:rPr>
+                <w:rFonts w:ascii="Calibri" w:eastAsia="Times New Roman" w:hAnsi="Calibri" w:cs="Calibri"/>
+                <w:color w:val="000000"/>
+                <w:lang w:eastAsia="en-GB"/>
+              </w:rPr>
+              <w:t>( &lt;</w:t>
+            </w:r>
+            <w:proofErr w:type="spellStart"/>
+            <w:proofErr w:type="gramEnd"/>
+            <w:r>
+              <w:rPr>
+                <w:rFonts w:ascii="Calibri" w:eastAsia="Times New Roman" w:hAnsi="Calibri" w:cs="Calibri"/>
+                <w:color w:val="000000"/>
+                <w:lang w:eastAsia="en-GB"/>
+              </w:rPr>
+              <w:t>params_list</w:t>
+            </w:r>
+            <w:proofErr w:type="spellEnd"/>
+            <w:r>
+              <w:rPr>
+                <w:rFonts w:ascii="Calibri" w:eastAsia="Times New Roman" w:hAnsi="Calibri" w:cs="Calibri"/>
+                <w:color w:val="000000"/>
+                <w:lang w:eastAsia="en-GB"/>
+              </w:rPr>
+              <w:t>&gt; &lt;</w:t>
+            </w:r>
+            <w:proofErr w:type="spellStart"/>
+            <w:r>
+              <w:rPr>
+                <w:rFonts w:ascii="Calibri" w:eastAsia="Times New Roman" w:hAnsi="Calibri" w:cs="Calibri"/>
+                <w:color w:val="000000"/>
+                <w:lang w:eastAsia="en-GB"/>
+              </w:rPr>
+              <w:t>return_fc</w:t>
+            </w:r>
+            <w:proofErr w:type="spellEnd"/>
+            <w:r>
+              <w:rPr>
+                <w:rFonts w:ascii="Calibri" w:eastAsia="Times New Roman" w:hAnsi="Calibri" w:cs="Calibri"/>
+                <w:color w:val="000000"/>
+                <w:lang w:eastAsia="en-GB"/>
+              </w:rPr>
+              <w:t>&gt; end &lt;prog&gt;</w:t>
             </w:r>
           </w:p>
         </w:tc>
@@ -4882,7 +5357,61 @@
                 <w:color w:val="000000"/>
                 <w:lang w:eastAsia="en-GB"/>
               </w:rPr>
-              <w:t>global id : function (&lt;types_list&gt; &lt;fc_decl_ret&gt;</w:t>
+              <w:t xml:space="preserve">global </w:t>
+            </w:r>
+            <w:proofErr w:type="gramStart"/>
+            <w:r>
+              <w:rPr>
+                <w:rFonts w:ascii="Calibri" w:eastAsia="Times New Roman" w:hAnsi="Calibri" w:cs="Calibri"/>
+                <w:color w:val="000000"/>
+                <w:lang w:eastAsia="en-GB"/>
+              </w:rPr>
+              <w:t>id :</w:t>
+            </w:r>
+            <w:proofErr w:type="gramEnd"/>
+            <w:r>
+              <w:rPr>
+                <w:rFonts w:ascii="Calibri" w:eastAsia="Times New Roman" w:hAnsi="Calibri" w:cs="Calibri"/>
+                <w:color w:val="000000"/>
+                <w:lang w:eastAsia="en-GB"/>
+              </w:rPr>
+              <w:t xml:space="preserve"> function (&lt;</w:t>
+            </w:r>
+            <w:proofErr w:type="spellStart"/>
+            <w:r>
+              <w:rPr>
+                <w:rFonts w:ascii="Calibri" w:eastAsia="Times New Roman" w:hAnsi="Calibri" w:cs="Calibri"/>
+                <w:color w:val="000000"/>
+                <w:lang w:eastAsia="en-GB"/>
+              </w:rPr>
+              <w:t>types_list</w:t>
+            </w:r>
+            <w:proofErr w:type="spellEnd"/>
+            <w:r>
+              <w:rPr>
+                <w:rFonts w:ascii="Calibri" w:eastAsia="Times New Roman" w:hAnsi="Calibri" w:cs="Calibri"/>
+                <w:color w:val="000000"/>
+                <w:lang w:eastAsia="en-GB"/>
+              </w:rPr>
+              <w:t>&gt; &lt;</w:t>
+            </w:r>
+            <w:proofErr w:type="spellStart"/>
+            <w:r>
+              <w:rPr>
+                <w:rFonts w:ascii="Calibri" w:eastAsia="Times New Roman" w:hAnsi="Calibri" w:cs="Calibri"/>
+                <w:color w:val="000000"/>
+                <w:lang w:eastAsia="en-GB"/>
+              </w:rPr>
+              <w:t>fc_decl_ret</w:t>
+            </w:r>
+            <w:proofErr w:type="spellEnd"/>
+            <w:r>
+              <w:rPr>
+                <w:rFonts w:ascii="Calibri" w:eastAsia="Times New Roman" w:hAnsi="Calibri" w:cs="Calibri"/>
+                <w:color w:val="000000"/>
+                <w:lang w:eastAsia="en-GB"/>
+              </w:rPr>
+              <w:t>&gt;</w:t>
             </w:r>
           </w:p>
         </w:tc>
@@ -5162,7 +5691,25 @@
                 <w:color w:val="000000"/>
                 <w:lang w:eastAsia="en-GB"/>
               </w:rPr>
-              <w:t>&lt;function_call&gt;</w:t>
+              <w:t>&lt;</w:t>
+            </w:r>
+            <w:proofErr w:type="spellStart"/>
+            <w:r>
+              <w:rPr>
+                <w:rFonts w:ascii="Calibri" w:eastAsia="Times New Roman" w:hAnsi="Calibri" w:cs="Calibri"/>
+                <w:color w:val="000000"/>
+                <w:lang w:eastAsia="en-GB"/>
+              </w:rPr>
+              <w:t>function_call</w:t>
+            </w:r>
+            <w:proofErr w:type="spellEnd"/>
+            <w:r>
+              <w:rPr>
+                <w:rFonts w:ascii="Calibri" w:eastAsia="Times New Roman" w:hAnsi="Calibri" w:cs="Calibri"/>
+                <w:color w:val="000000"/>
+                <w:lang w:eastAsia="en-GB"/>
+              </w:rPr>
+              <w:t>&gt;</w:t>
             </w:r>
           </w:p>
         </w:tc>
@@ -5235,7 +5782,25 @@
                 <w:color w:val="000000"/>
                 <w:lang w:eastAsia="en-GB"/>
               </w:rPr>
-              <w:t>&lt;params_list&gt;</w:t>
+              <w:t>&lt;</w:t>
+            </w:r>
+            <w:proofErr w:type="spellStart"/>
+            <w:r>
+              <w:rPr>
+                <w:rFonts w:ascii="Calibri" w:eastAsia="Times New Roman" w:hAnsi="Calibri" w:cs="Calibri"/>
+                <w:color w:val="000000"/>
+                <w:lang w:eastAsia="en-GB"/>
+              </w:rPr>
+              <w:t>params_list</w:t>
+            </w:r>
+            <w:proofErr w:type="spellEnd"/>
+            <w:r>
+              <w:rPr>
+                <w:rFonts w:ascii="Calibri" w:eastAsia="Times New Roman" w:hAnsi="Calibri" w:cs="Calibri"/>
+                <w:color w:val="000000"/>
+                <w:lang w:eastAsia="en-GB"/>
+              </w:rPr>
+              <w:t>&gt;</w:t>
             </w:r>
           </w:p>
         </w:tc>
@@ -5375,7 +5940,25 @@
                 <w:color w:val="000000"/>
                 <w:lang w:eastAsia="en-GB"/>
               </w:rPr>
-              <w:t>&lt;params_list&gt;</w:t>
+              <w:t>&lt;</w:t>
+            </w:r>
+            <w:proofErr w:type="spellStart"/>
+            <w:r>
+              <w:rPr>
+                <w:rFonts w:ascii="Calibri" w:eastAsia="Times New Roman" w:hAnsi="Calibri" w:cs="Calibri"/>
+                <w:color w:val="000000"/>
+                <w:lang w:eastAsia="en-GB"/>
+              </w:rPr>
+              <w:t>params_list</w:t>
+            </w:r>
+            <w:proofErr w:type="spellEnd"/>
+            <w:r>
+              <w:rPr>
+                <w:rFonts w:ascii="Calibri" w:eastAsia="Times New Roman" w:hAnsi="Calibri" w:cs="Calibri"/>
+                <w:color w:val="000000"/>
+                <w:lang w:eastAsia="en-GB"/>
+              </w:rPr>
+              <w:t>&gt;</w:t>
             </w:r>
           </w:p>
         </w:tc>
@@ -5442,7 +6025,43 @@
                 <w:color w:val="000000"/>
                 <w:lang w:eastAsia="en-GB"/>
               </w:rPr>
-              <w:t>&lt;first_param&gt; &lt;next_params&gt;</w:t>
+              <w:t>&lt;</w:t>
+            </w:r>
+            <w:proofErr w:type="spellStart"/>
+            <w:r>
+              <w:rPr>
+                <w:rFonts w:ascii="Calibri" w:eastAsia="Times New Roman" w:hAnsi="Calibri" w:cs="Calibri"/>
+                <w:color w:val="000000"/>
+                <w:lang w:eastAsia="en-GB"/>
+              </w:rPr>
+              <w:t>first_param</w:t>
+            </w:r>
+            <w:proofErr w:type="spellEnd"/>
+            <w:r>
+              <w:rPr>
+                <w:rFonts w:ascii="Calibri" w:eastAsia="Times New Roman" w:hAnsi="Calibri" w:cs="Calibri"/>
+                <w:color w:val="000000"/>
+                <w:lang w:eastAsia="en-GB"/>
+              </w:rPr>
+              <w:t>&gt; &lt;</w:t>
+            </w:r>
+            <w:proofErr w:type="spellStart"/>
+            <w:r>
+              <w:rPr>
+                <w:rFonts w:ascii="Calibri" w:eastAsia="Times New Roman" w:hAnsi="Calibri" w:cs="Calibri"/>
+                <w:color w:val="000000"/>
+                <w:lang w:eastAsia="en-GB"/>
+              </w:rPr>
+              <w:t>next_params</w:t>
+            </w:r>
+            <w:proofErr w:type="spellEnd"/>
+            <w:r>
+              <w:rPr>
+                <w:rFonts w:ascii="Calibri" w:eastAsia="Times New Roman" w:hAnsi="Calibri" w:cs="Calibri"/>
+                <w:color w:val="000000"/>
+                <w:lang w:eastAsia="en-GB"/>
+              </w:rPr>
+              <w:t>&gt;</w:t>
             </w:r>
           </w:p>
         </w:tc>
@@ -5515,7 +6134,25 @@
                 <w:color w:val="000000"/>
                 <w:lang w:eastAsia="en-GB"/>
               </w:rPr>
-              <w:t>&lt;first_param&gt;</w:t>
+              <w:t>&lt;</w:t>
+            </w:r>
+            <w:proofErr w:type="spellStart"/>
+            <w:r>
+              <w:rPr>
+                <w:rFonts w:ascii="Calibri" w:eastAsia="Times New Roman" w:hAnsi="Calibri" w:cs="Calibri"/>
+                <w:color w:val="000000"/>
+                <w:lang w:eastAsia="en-GB"/>
+              </w:rPr>
+              <w:t>first_param</w:t>
+            </w:r>
+            <w:proofErr w:type="spellEnd"/>
+            <w:r>
+              <w:rPr>
+                <w:rFonts w:ascii="Calibri" w:eastAsia="Times New Roman" w:hAnsi="Calibri" w:cs="Calibri"/>
+                <w:color w:val="000000"/>
+                <w:lang w:eastAsia="en-GB"/>
+              </w:rPr>
+              <w:t>&gt;</w:t>
             </w:r>
           </w:p>
         </w:tc>
@@ -5655,7 +6292,25 @@
                 <w:color w:val="000000"/>
                 <w:lang w:eastAsia="en-GB"/>
               </w:rPr>
-              <w:t>&lt;next_params&gt;</w:t>
+              <w:t>&lt;</w:t>
+            </w:r>
+            <w:proofErr w:type="spellStart"/>
+            <w:r>
+              <w:rPr>
+                <w:rFonts w:ascii="Calibri" w:eastAsia="Times New Roman" w:hAnsi="Calibri" w:cs="Calibri"/>
+                <w:color w:val="000000"/>
+                <w:lang w:eastAsia="en-GB"/>
+              </w:rPr>
+              <w:t>next_params</w:t>
+            </w:r>
+            <w:proofErr w:type="spellEnd"/>
+            <w:r>
+              <w:rPr>
+                <w:rFonts w:ascii="Calibri" w:eastAsia="Times New Roman" w:hAnsi="Calibri" w:cs="Calibri"/>
+                <w:color w:val="000000"/>
+                <w:lang w:eastAsia="en-GB"/>
+              </w:rPr>
+              <w:t>&gt;</w:t>
             </w:r>
           </w:p>
         </w:tc>
@@ -5795,7 +6450,25 @@
                 <w:color w:val="000000"/>
                 <w:lang w:eastAsia="en-GB"/>
               </w:rPr>
-              <w:t>&lt;next_params&gt;</w:t>
+              <w:t>&lt;</w:t>
+            </w:r>
+            <w:proofErr w:type="spellStart"/>
+            <w:r>
+              <w:rPr>
+                <w:rFonts w:ascii="Calibri" w:eastAsia="Times New Roman" w:hAnsi="Calibri" w:cs="Calibri"/>
+                <w:color w:val="000000"/>
+                <w:lang w:eastAsia="en-GB"/>
+              </w:rPr>
+              <w:t>next_params</w:t>
+            </w:r>
+            <w:proofErr w:type="spellEnd"/>
+            <w:r>
+              <w:rPr>
+                <w:rFonts w:ascii="Calibri" w:eastAsia="Times New Roman" w:hAnsi="Calibri" w:cs="Calibri"/>
+                <w:color w:val="000000"/>
+                <w:lang w:eastAsia="en-GB"/>
+              </w:rPr>
+              <w:t>&gt;</w:t>
             </w:r>
           </w:p>
         </w:tc>
@@ -5862,7 +6535,25 @@
                 <w:color w:val="000000"/>
                 <w:lang w:eastAsia="en-GB"/>
               </w:rPr>
-              <w:t>&lt;param&gt; &lt;next_params&gt;</w:t>
+              <w:t>&lt;param&gt; &lt;</w:t>
+            </w:r>
+            <w:proofErr w:type="spellStart"/>
+            <w:r>
+              <w:rPr>
+                <w:rFonts w:ascii="Calibri" w:eastAsia="Times New Roman" w:hAnsi="Calibri" w:cs="Calibri"/>
+                <w:color w:val="000000"/>
+                <w:lang w:eastAsia="en-GB"/>
+              </w:rPr>
+              <w:t>next_params</w:t>
+            </w:r>
+            <w:proofErr w:type="spellEnd"/>
+            <w:r>
+              <w:rPr>
+                <w:rFonts w:ascii="Calibri" w:eastAsia="Times New Roman" w:hAnsi="Calibri" w:cs="Calibri"/>
+                <w:color w:val="000000"/>
+                <w:lang w:eastAsia="en-GB"/>
+              </w:rPr>
+              <w:t>&gt;</w:t>
             </w:r>
           </w:p>
         </w:tc>
@@ -5933,7 +6624,25 @@
                 <w:color w:val="000000"/>
                 <w:lang w:eastAsia="en-GB"/>
               </w:rPr>
-              <w:t>&lt;types_list&gt;</w:t>
+              <w:t>&lt;</w:t>
+            </w:r>
+            <w:proofErr w:type="spellStart"/>
+            <w:r>
+              <w:rPr>
+                <w:rFonts w:ascii="Calibri" w:eastAsia="Times New Roman" w:hAnsi="Calibri" w:cs="Calibri"/>
+                <w:color w:val="000000"/>
+                <w:lang w:eastAsia="en-GB"/>
+              </w:rPr>
+              <w:t>types_list</w:t>
+            </w:r>
+            <w:proofErr w:type="spellEnd"/>
+            <w:r>
+              <w:rPr>
+                <w:rFonts w:ascii="Calibri" w:eastAsia="Times New Roman" w:hAnsi="Calibri" w:cs="Calibri"/>
+                <w:color w:val="000000"/>
+                <w:lang w:eastAsia="en-GB"/>
+              </w:rPr>
+              <w:t>&gt;</w:t>
             </w:r>
           </w:p>
         </w:tc>
@@ -5998,7 +6707,43 @@
                 <w:color w:val="000000"/>
                 <w:lang w:eastAsia="en-GB"/>
               </w:rPr>
-              <w:t xml:space="preserve">&lt;first_type&gt; &lt;next_types&gt; </w:t>
+              <w:t>&lt;</w:t>
+            </w:r>
+            <w:proofErr w:type="spellStart"/>
+            <w:r>
+              <w:rPr>
+                <w:rFonts w:ascii="Calibri" w:eastAsia="Times New Roman" w:hAnsi="Calibri" w:cs="Calibri"/>
+                <w:color w:val="000000"/>
+                <w:lang w:eastAsia="en-GB"/>
+              </w:rPr>
+              <w:t>first_type</w:t>
+            </w:r>
+            <w:proofErr w:type="spellEnd"/>
+            <w:r>
+              <w:rPr>
+                <w:rFonts w:ascii="Calibri" w:eastAsia="Times New Roman" w:hAnsi="Calibri" w:cs="Calibri"/>
+                <w:color w:val="000000"/>
+                <w:lang w:eastAsia="en-GB"/>
+              </w:rPr>
+              <w:t>&gt; &lt;</w:t>
+            </w:r>
+            <w:proofErr w:type="spellStart"/>
+            <w:r>
+              <w:rPr>
+                <w:rFonts w:ascii="Calibri" w:eastAsia="Times New Roman" w:hAnsi="Calibri" w:cs="Calibri"/>
+                <w:color w:val="000000"/>
+                <w:lang w:eastAsia="en-GB"/>
+              </w:rPr>
+              <w:t>next_types</w:t>
+            </w:r>
+            <w:proofErr w:type="spellEnd"/>
+            <w:r>
+              <w:rPr>
+                <w:rFonts w:ascii="Calibri" w:eastAsia="Times New Roman" w:hAnsi="Calibri" w:cs="Calibri"/>
+                <w:color w:val="000000"/>
+                <w:lang w:eastAsia="en-GB"/>
+              </w:rPr>
+              <w:t xml:space="preserve">&gt; </w:t>
             </w:r>
           </w:p>
         </w:tc>
@@ -6071,7 +6816,25 @@
                 <w:color w:val="000000"/>
                 <w:lang w:eastAsia="en-GB"/>
               </w:rPr>
-              <w:t>&lt;types_list&gt;</w:t>
+              <w:t>&lt;</w:t>
+            </w:r>
+            <w:proofErr w:type="spellStart"/>
+            <w:r>
+              <w:rPr>
+                <w:rFonts w:ascii="Calibri" w:eastAsia="Times New Roman" w:hAnsi="Calibri" w:cs="Calibri"/>
+                <w:color w:val="000000"/>
+                <w:lang w:eastAsia="en-GB"/>
+              </w:rPr>
+              <w:t>types_list</w:t>
+            </w:r>
+            <w:proofErr w:type="spellEnd"/>
+            <w:r>
+              <w:rPr>
+                <w:rFonts w:ascii="Calibri" w:eastAsia="Times New Roman" w:hAnsi="Calibri" w:cs="Calibri"/>
+                <w:color w:val="000000"/>
+                <w:lang w:eastAsia="en-GB"/>
+              </w:rPr>
+              <w:t>&gt;</w:t>
             </w:r>
           </w:p>
         </w:tc>
@@ -6211,7 +6974,25 @@
                 <w:color w:val="000000"/>
                 <w:lang w:eastAsia="en-GB"/>
               </w:rPr>
-              <w:t>&lt;next_types&gt;</w:t>
+              <w:t>&lt;</w:t>
+            </w:r>
+            <w:proofErr w:type="spellStart"/>
+            <w:r>
+              <w:rPr>
+                <w:rFonts w:ascii="Calibri" w:eastAsia="Times New Roman" w:hAnsi="Calibri" w:cs="Calibri"/>
+                <w:color w:val="000000"/>
+                <w:lang w:eastAsia="en-GB"/>
+              </w:rPr>
+              <w:t>next_types</w:t>
+            </w:r>
+            <w:proofErr w:type="spellEnd"/>
+            <w:r>
+              <w:rPr>
+                <w:rFonts w:ascii="Calibri" w:eastAsia="Times New Roman" w:hAnsi="Calibri" w:cs="Calibri"/>
+                <w:color w:val="000000"/>
+                <w:lang w:eastAsia="en-GB"/>
+              </w:rPr>
+              <w:t>&gt;</w:t>
             </w:r>
           </w:p>
         </w:tc>
@@ -6351,7 +7132,25 @@
                 <w:color w:val="000000"/>
                 <w:lang w:eastAsia="en-GB"/>
               </w:rPr>
-              <w:t>&lt;next_types&gt;</w:t>
+              <w:t>&lt;</w:t>
+            </w:r>
+            <w:proofErr w:type="spellStart"/>
+            <w:r>
+              <w:rPr>
+                <w:rFonts w:ascii="Calibri" w:eastAsia="Times New Roman" w:hAnsi="Calibri" w:cs="Calibri"/>
+                <w:color w:val="000000"/>
+                <w:lang w:eastAsia="en-GB"/>
+              </w:rPr>
+              <w:t>next_types</w:t>
+            </w:r>
+            <w:proofErr w:type="spellEnd"/>
+            <w:r>
+              <w:rPr>
+                <w:rFonts w:ascii="Calibri" w:eastAsia="Times New Roman" w:hAnsi="Calibri" w:cs="Calibri"/>
+                <w:color w:val="000000"/>
+                <w:lang w:eastAsia="en-GB"/>
+              </w:rPr>
+              <w:t>&gt;</w:t>
             </w:r>
           </w:p>
         </w:tc>
@@ -6418,7 +7217,25 @@
                 <w:color w:val="000000"/>
                 <w:lang w:eastAsia="en-GB"/>
               </w:rPr>
-              <w:t>, &lt;type&gt; &lt;next_types&gt;</w:t>
+              <w:t>, &lt;type&gt; &lt;</w:t>
+            </w:r>
+            <w:proofErr w:type="spellStart"/>
+            <w:r>
+              <w:rPr>
+                <w:rFonts w:ascii="Calibri" w:eastAsia="Times New Roman" w:hAnsi="Calibri" w:cs="Calibri"/>
+                <w:color w:val="000000"/>
+                <w:lang w:eastAsia="en-GB"/>
+              </w:rPr>
+              <w:t>next_types</w:t>
+            </w:r>
+            <w:proofErr w:type="spellEnd"/>
+            <w:r>
+              <w:rPr>
+                <w:rFonts w:ascii="Calibri" w:eastAsia="Times New Roman" w:hAnsi="Calibri" w:cs="Calibri"/>
+                <w:color w:val="000000"/>
+                <w:lang w:eastAsia="en-GB"/>
+              </w:rPr>
+              <w:t>&gt;</w:t>
             </w:r>
           </w:p>
         </w:tc>
@@ -6692,13 +7509,23 @@
                 <w:lang w:eastAsia="en-GB"/>
               </w:rPr>
             </w:pPr>
-            <w:r>
-              <w:rPr>
-                <w:rFonts w:ascii="Calibri" w:eastAsia="Times New Roman" w:hAnsi="Calibri" w:cs="Calibri"/>
-                <w:color w:val="000000"/>
-                <w:lang w:eastAsia="en-GB"/>
-              </w:rPr>
-              <w:t>id : &lt;type&gt;</w:t>
+            <w:proofErr w:type="gramStart"/>
+            <w:r>
+              <w:rPr>
+                <w:rFonts w:ascii="Calibri" w:eastAsia="Times New Roman" w:hAnsi="Calibri" w:cs="Calibri"/>
+                <w:color w:val="000000"/>
+                <w:lang w:eastAsia="en-GB"/>
+              </w:rPr>
+              <w:t>id :</w:t>
+            </w:r>
+            <w:proofErr w:type="gramEnd"/>
+            <w:r>
+              <w:rPr>
+                <w:rFonts w:ascii="Calibri" w:eastAsia="Times New Roman" w:hAnsi="Calibri" w:cs="Calibri"/>
+                <w:color w:val="000000"/>
+                <w:lang w:eastAsia="en-GB"/>
+              </w:rPr>
+              <w:t xml:space="preserve"> &lt;type&gt;</w:t>
             </w:r>
           </w:p>
         </w:tc>
@@ -7191,7 +8018,25 @@
                 <w:color w:val="000000"/>
                 <w:lang w:eastAsia="en-GB"/>
               </w:rPr>
-              <w:t>&lt;return_fc&gt;</w:t>
+              <w:t>&lt;</w:t>
+            </w:r>
+            <w:proofErr w:type="spellStart"/>
+            <w:r>
+              <w:rPr>
+                <w:rFonts w:ascii="Calibri" w:eastAsia="Times New Roman" w:hAnsi="Calibri" w:cs="Calibri"/>
+                <w:color w:val="000000"/>
+                <w:lang w:eastAsia="en-GB"/>
+              </w:rPr>
+              <w:t>return_fc</w:t>
+            </w:r>
+            <w:proofErr w:type="spellEnd"/>
+            <w:r>
+              <w:rPr>
+                <w:rFonts w:ascii="Calibri" w:eastAsia="Times New Roman" w:hAnsi="Calibri" w:cs="Calibri"/>
+                <w:color w:val="000000"/>
+                <w:lang w:eastAsia="en-GB"/>
+              </w:rPr>
+              <w:t>&gt;</w:t>
             </w:r>
           </w:p>
         </w:tc>
@@ -7258,7 +8103,43 @@
                 <w:color w:val="000000"/>
                 <w:lang w:eastAsia="en-GB"/>
               </w:rPr>
-              <w:t>: &lt;first_ret&gt; &lt;next_rets&gt;</w:t>
+              <w:t>: &lt;</w:t>
+            </w:r>
+            <w:proofErr w:type="spellStart"/>
+            <w:r>
+              <w:rPr>
+                <w:rFonts w:ascii="Calibri" w:eastAsia="Times New Roman" w:hAnsi="Calibri" w:cs="Calibri"/>
+                <w:color w:val="000000"/>
+                <w:lang w:eastAsia="en-GB"/>
+              </w:rPr>
+              <w:t>first_ret</w:t>
+            </w:r>
+            <w:proofErr w:type="spellEnd"/>
+            <w:r>
+              <w:rPr>
+                <w:rFonts w:ascii="Calibri" w:eastAsia="Times New Roman" w:hAnsi="Calibri" w:cs="Calibri"/>
+                <w:color w:val="000000"/>
+                <w:lang w:eastAsia="en-GB"/>
+              </w:rPr>
+              <w:t>&gt; &lt;</w:t>
+            </w:r>
+            <w:proofErr w:type="spellStart"/>
+            <w:r>
+              <w:rPr>
+                <w:rFonts w:ascii="Calibri" w:eastAsia="Times New Roman" w:hAnsi="Calibri" w:cs="Calibri"/>
+                <w:color w:val="000000"/>
+                <w:lang w:eastAsia="en-GB"/>
+              </w:rPr>
+              <w:t>next_rets</w:t>
+            </w:r>
+            <w:proofErr w:type="spellEnd"/>
+            <w:r>
+              <w:rPr>
+                <w:rFonts w:ascii="Calibri" w:eastAsia="Times New Roman" w:hAnsi="Calibri" w:cs="Calibri"/>
+                <w:color w:val="000000"/>
+                <w:lang w:eastAsia="en-GB"/>
+              </w:rPr>
+              <w:t>&gt;</w:t>
             </w:r>
           </w:p>
         </w:tc>
@@ -7331,7 +8212,25 @@
                 <w:color w:val="000000"/>
                 <w:lang w:eastAsia="en-GB"/>
               </w:rPr>
-              <w:t>&lt;return_fc&gt;</w:t>
+              <w:t>&lt;</w:t>
+            </w:r>
+            <w:proofErr w:type="spellStart"/>
+            <w:r>
+              <w:rPr>
+                <w:rFonts w:ascii="Calibri" w:eastAsia="Times New Roman" w:hAnsi="Calibri" w:cs="Calibri"/>
+                <w:color w:val="000000"/>
+                <w:lang w:eastAsia="en-GB"/>
+              </w:rPr>
+              <w:t>return_fc</w:t>
+            </w:r>
+            <w:proofErr w:type="spellEnd"/>
+            <w:r>
+              <w:rPr>
+                <w:rFonts w:ascii="Calibri" w:eastAsia="Times New Roman" w:hAnsi="Calibri" w:cs="Calibri"/>
+                <w:color w:val="000000"/>
+                <w:lang w:eastAsia="en-GB"/>
+              </w:rPr>
+              <w:t>&gt;</w:t>
             </w:r>
           </w:p>
         </w:tc>
@@ -7398,7 +8297,25 @@
                 <w:color w:val="000000"/>
                 <w:lang w:eastAsia="en-GB"/>
               </w:rPr>
-              <w:t>&lt;function_body&gt;</w:t>
+              <w:t>&lt;</w:t>
+            </w:r>
+            <w:proofErr w:type="spellStart"/>
+            <w:r>
+              <w:rPr>
+                <w:rFonts w:ascii="Calibri" w:eastAsia="Times New Roman" w:hAnsi="Calibri" w:cs="Calibri"/>
+                <w:color w:val="000000"/>
+                <w:lang w:eastAsia="en-GB"/>
+              </w:rPr>
+              <w:t>function_body</w:t>
+            </w:r>
+            <w:proofErr w:type="spellEnd"/>
+            <w:r>
+              <w:rPr>
+                <w:rFonts w:ascii="Calibri" w:eastAsia="Times New Roman" w:hAnsi="Calibri" w:cs="Calibri"/>
+                <w:color w:val="000000"/>
+                <w:lang w:eastAsia="en-GB"/>
+              </w:rPr>
+              <w:t>&gt;</w:t>
             </w:r>
           </w:p>
         </w:tc>
@@ -7471,7 +8388,25 @@
                 <w:color w:val="000000"/>
                 <w:lang w:eastAsia="en-GB"/>
               </w:rPr>
-              <w:t>&lt;first_ret&gt;</w:t>
+              <w:t>&lt;</w:t>
+            </w:r>
+            <w:proofErr w:type="spellStart"/>
+            <w:r>
+              <w:rPr>
+                <w:rFonts w:ascii="Calibri" w:eastAsia="Times New Roman" w:hAnsi="Calibri" w:cs="Calibri"/>
+                <w:color w:val="000000"/>
+                <w:lang w:eastAsia="en-GB"/>
+              </w:rPr>
+              <w:t>first_ret</w:t>
+            </w:r>
+            <w:proofErr w:type="spellEnd"/>
+            <w:r>
+              <w:rPr>
+                <w:rFonts w:ascii="Calibri" w:eastAsia="Times New Roman" w:hAnsi="Calibri" w:cs="Calibri"/>
+                <w:color w:val="000000"/>
+                <w:lang w:eastAsia="en-GB"/>
+              </w:rPr>
+              <w:t>&gt;</w:t>
             </w:r>
           </w:p>
         </w:tc>
@@ -7611,7 +8546,25 @@
                 <w:color w:val="000000"/>
                 <w:lang w:eastAsia="en-GB"/>
               </w:rPr>
-              <w:t>&lt;next_rets&gt;</w:t>
+              <w:t>&lt;</w:t>
+            </w:r>
+            <w:proofErr w:type="spellStart"/>
+            <w:r>
+              <w:rPr>
+                <w:rFonts w:ascii="Calibri" w:eastAsia="Times New Roman" w:hAnsi="Calibri" w:cs="Calibri"/>
+                <w:color w:val="000000"/>
+                <w:lang w:eastAsia="en-GB"/>
+              </w:rPr>
+              <w:t>next_rets</w:t>
+            </w:r>
+            <w:proofErr w:type="spellEnd"/>
+            <w:r>
+              <w:rPr>
+                <w:rFonts w:ascii="Calibri" w:eastAsia="Times New Roman" w:hAnsi="Calibri" w:cs="Calibri"/>
+                <w:color w:val="000000"/>
+                <w:lang w:eastAsia="en-GB"/>
+              </w:rPr>
+              <w:t>&gt;</w:t>
             </w:r>
           </w:p>
         </w:tc>
@@ -7678,7 +8631,25 @@
                 <w:color w:val="000000"/>
                 <w:lang w:eastAsia="en-GB"/>
               </w:rPr>
-              <w:t>, &lt;type&gt; &lt;next_rets&gt;</w:t>
+              <w:t>, &lt;type&gt; &lt;</w:t>
+            </w:r>
+            <w:proofErr w:type="spellStart"/>
+            <w:r>
+              <w:rPr>
+                <w:rFonts w:ascii="Calibri" w:eastAsia="Times New Roman" w:hAnsi="Calibri" w:cs="Calibri"/>
+                <w:color w:val="000000"/>
+                <w:lang w:eastAsia="en-GB"/>
+              </w:rPr>
+              <w:t>next_rets</w:t>
+            </w:r>
+            <w:proofErr w:type="spellEnd"/>
+            <w:r>
+              <w:rPr>
+                <w:rFonts w:ascii="Calibri" w:eastAsia="Times New Roman" w:hAnsi="Calibri" w:cs="Calibri"/>
+                <w:color w:val="000000"/>
+                <w:lang w:eastAsia="en-GB"/>
+              </w:rPr>
+              <w:t>&gt;</w:t>
             </w:r>
           </w:p>
         </w:tc>
@@ -7751,7 +8722,25 @@
                 <w:color w:val="000000"/>
                 <w:lang w:eastAsia="en-GB"/>
               </w:rPr>
-              <w:t>&lt;next_rets&gt;</w:t>
+              <w:t>&lt;</w:t>
+            </w:r>
+            <w:proofErr w:type="spellStart"/>
+            <w:r>
+              <w:rPr>
+                <w:rFonts w:ascii="Calibri" w:eastAsia="Times New Roman" w:hAnsi="Calibri" w:cs="Calibri"/>
+                <w:color w:val="000000"/>
+                <w:lang w:eastAsia="en-GB"/>
+              </w:rPr>
+              <w:t>next_rets</w:t>
+            </w:r>
+            <w:proofErr w:type="spellEnd"/>
+            <w:r>
+              <w:rPr>
+                <w:rFonts w:ascii="Calibri" w:eastAsia="Times New Roman" w:hAnsi="Calibri" w:cs="Calibri"/>
+                <w:color w:val="000000"/>
+                <w:lang w:eastAsia="en-GB"/>
+              </w:rPr>
+              <w:t>&gt;</w:t>
             </w:r>
           </w:p>
         </w:tc>
@@ -7818,7 +8807,25 @@
                 <w:color w:val="000000"/>
                 <w:lang w:eastAsia="en-GB"/>
               </w:rPr>
-              <w:t>&lt;function_body&gt;</w:t>
+              <w:t>&lt;</w:t>
+            </w:r>
+            <w:proofErr w:type="spellStart"/>
+            <w:r>
+              <w:rPr>
+                <w:rFonts w:ascii="Calibri" w:eastAsia="Times New Roman" w:hAnsi="Calibri" w:cs="Calibri"/>
+                <w:color w:val="000000"/>
+                <w:lang w:eastAsia="en-GB"/>
+              </w:rPr>
+              <w:t>function_body</w:t>
+            </w:r>
+            <w:proofErr w:type="spellEnd"/>
+            <w:r>
+              <w:rPr>
+                <w:rFonts w:ascii="Calibri" w:eastAsia="Times New Roman" w:hAnsi="Calibri" w:cs="Calibri"/>
+                <w:color w:val="000000"/>
+                <w:lang w:eastAsia="en-GB"/>
+              </w:rPr>
+              <w:t>&gt;</w:t>
             </w:r>
           </w:p>
         </w:tc>
@@ -7891,7 +8898,25 @@
                 <w:color w:val="000000"/>
                 <w:lang w:eastAsia="en-GB"/>
               </w:rPr>
-              <w:t>&lt;first_type&gt;</w:t>
+              <w:t>&lt;</w:t>
+            </w:r>
+            <w:proofErr w:type="spellStart"/>
+            <w:r>
+              <w:rPr>
+                <w:rFonts w:ascii="Calibri" w:eastAsia="Times New Roman" w:hAnsi="Calibri" w:cs="Calibri"/>
+                <w:color w:val="000000"/>
+                <w:lang w:eastAsia="en-GB"/>
+              </w:rPr>
+              <w:t>first_type</w:t>
+            </w:r>
+            <w:proofErr w:type="spellEnd"/>
+            <w:r>
+              <w:rPr>
+                <w:rFonts w:ascii="Calibri" w:eastAsia="Times New Roman" w:hAnsi="Calibri" w:cs="Calibri"/>
+                <w:color w:val="000000"/>
+                <w:lang w:eastAsia="en-GB"/>
+              </w:rPr>
+              <w:t>&gt;</w:t>
             </w:r>
           </w:p>
         </w:tc>
@@ -8031,7 +9056,25 @@
                 <w:color w:val="000000"/>
                 <w:lang w:eastAsia="en-GB"/>
               </w:rPr>
-              <w:t>&lt;fc_decl_ret&gt;</w:t>
+              <w:t>&lt;</w:t>
+            </w:r>
+            <w:proofErr w:type="spellStart"/>
+            <w:r>
+              <w:rPr>
+                <w:rFonts w:ascii="Calibri" w:eastAsia="Times New Roman" w:hAnsi="Calibri" w:cs="Calibri"/>
+                <w:color w:val="000000"/>
+                <w:lang w:eastAsia="en-GB"/>
+              </w:rPr>
+              <w:t>fc_decl_ret</w:t>
+            </w:r>
+            <w:proofErr w:type="spellEnd"/>
+            <w:r>
+              <w:rPr>
+                <w:rFonts w:ascii="Calibri" w:eastAsia="Times New Roman" w:hAnsi="Calibri" w:cs="Calibri"/>
+                <w:color w:val="000000"/>
+                <w:lang w:eastAsia="en-GB"/>
+              </w:rPr>
+              <w:t>&gt;</w:t>
             </w:r>
           </w:p>
         </w:tc>
@@ -8098,7 +9141,43 @@
                 <w:color w:val="000000"/>
                 <w:lang w:eastAsia="en-GB"/>
               </w:rPr>
-              <w:t>: &lt;fc_ret_first_type&gt; &lt;fc_ret_next_types&gt;</w:t>
+              <w:t>: &lt;</w:t>
+            </w:r>
+            <w:proofErr w:type="spellStart"/>
+            <w:r>
+              <w:rPr>
+                <w:rFonts w:ascii="Calibri" w:eastAsia="Times New Roman" w:hAnsi="Calibri" w:cs="Calibri"/>
+                <w:color w:val="000000"/>
+                <w:lang w:eastAsia="en-GB"/>
+              </w:rPr>
+              <w:t>fc_ret_first_type</w:t>
+            </w:r>
+            <w:proofErr w:type="spellEnd"/>
+            <w:r>
+              <w:rPr>
+                <w:rFonts w:ascii="Calibri" w:eastAsia="Times New Roman" w:hAnsi="Calibri" w:cs="Calibri"/>
+                <w:color w:val="000000"/>
+                <w:lang w:eastAsia="en-GB"/>
+              </w:rPr>
+              <w:t>&gt; &lt;</w:t>
+            </w:r>
+            <w:proofErr w:type="spellStart"/>
+            <w:r>
+              <w:rPr>
+                <w:rFonts w:ascii="Calibri" w:eastAsia="Times New Roman" w:hAnsi="Calibri" w:cs="Calibri"/>
+                <w:color w:val="000000"/>
+                <w:lang w:eastAsia="en-GB"/>
+              </w:rPr>
+              <w:t>fc_ret_next_types</w:t>
+            </w:r>
+            <w:proofErr w:type="spellEnd"/>
+            <w:r>
+              <w:rPr>
+                <w:rFonts w:ascii="Calibri" w:eastAsia="Times New Roman" w:hAnsi="Calibri" w:cs="Calibri"/>
+                <w:color w:val="000000"/>
+                <w:lang w:eastAsia="en-GB"/>
+              </w:rPr>
+              <w:t>&gt;</w:t>
             </w:r>
           </w:p>
         </w:tc>
@@ -8171,7 +9250,25 @@
                 <w:color w:val="000000"/>
                 <w:lang w:eastAsia="en-GB"/>
               </w:rPr>
-              <w:t>&lt;fc_ret_first_type&gt;</w:t>
+              <w:t>&lt;</w:t>
+            </w:r>
+            <w:proofErr w:type="spellStart"/>
+            <w:r>
+              <w:rPr>
+                <w:rFonts w:ascii="Calibri" w:eastAsia="Times New Roman" w:hAnsi="Calibri" w:cs="Calibri"/>
+                <w:color w:val="000000"/>
+                <w:lang w:eastAsia="en-GB"/>
+              </w:rPr>
+              <w:t>fc_ret_first_type</w:t>
+            </w:r>
+            <w:proofErr w:type="spellEnd"/>
+            <w:r>
+              <w:rPr>
+                <w:rFonts w:ascii="Calibri" w:eastAsia="Times New Roman" w:hAnsi="Calibri" w:cs="Calibri"/>
+                <w:color w:val="000000"/>
+                <w:lang w:eastAsia="en-GB"/>
+              </w:rPr>
+              <w:t>&gt;</w:t>
             </w:r>
           </w:p>
         </w:tc>
@@ -8311,7 +9408,25 @@
                 <w:color w:val="000000"/>
                 <w:lang w:eastAsia="en-GB"/>
               </w:rPr>
-              <w:t>&lt;fc_ret_next_types&gt;</w:t>
+              <w:t>&lt;</w:t>
+            </w:r>
+            <w:proofErr w:type="spellStart"/>
+            <w:r>
+              <w:rPr>
+                <w:rFonts w:ascii="Calibri" w:eastAsia="Times New Roman" w:hAnsi="Calibri" w:cs="Calibri"/>
+                <w:color w:val="000000"/>
+                <w:lang w:eastAsia="en-GB"/>
+              </w:rPr>
+              <w:t>fc_ret_next_types</w:t>
+            </w:r>
+            <w:proofErr w:type="spellEnd"/>
+            <w:r>
+              <w:rPr>
+                <w:rFonts w:ascii="Calibri" w:eastAsia="Times New Roman" w:hAnsi="Calibri" w:cs="Calibri"/>
+                <w:color w:val="000000"/>
+                <w:lang w:eastAsia="en-GB"/>
+              </w:rPr>
+              <w:t>&gt;</w:t>
             </w:r>
           </w:p>
         </w:tc>
@@ -8378,7 +9493,25 @@
                 <w:color w:val="000000"/>
                 <w:lang w:eastAsia="en-GB"/>
               </w:rPr>
-              <w:t>, &lt;type&gt; &lt;fc_ret_next_types&gt;</w:t>
+              <w:t>, &lt;type&gt; &lt;</w:t>
+            </w:r>
+            <w:proofErr w:type="spellStart"/>
+            <w:r>
+              <w:rPr>
+                <w:rFonts w:ascii="Calibri" w:eastAsia="Times New Roman" w:hAnsi="Calibri" w:cs="Calibri"/>
+                <w:color w:val="000000"/>
+                <w:lang w:eastAsia="en-GB"/>
+              </w:rPr>
+              <w:t>fc_ret_next_types</w:t>
+            </w:r>
+            <w:proofErr w:type="spellEnd"/>
+            <w:r>
+              <w:rPr>
+                <w:rFonts w:ascii="Calibri" w:eastAsia="Times New Roman" w:hAnsi="Calibri" w:cs="Calibri"/>
+                <w:color w:val="000000"/>
+                <w:lang w:eastAsia="en-GB"/>
+              </w:rPr>
+              <w:t>&gt;</w:t>
             </w:r>
           </w:p>
         </w:tc>
@@ -8451,7 +9584,25 @@
                 <w:color w:val="000000"/>
                 <w:lang w:eastAsia="en-GB"/>
               </w:rPr>
-              <w:t>&lt;fc_ret_next_types&gt;</w:t>
+              <w:t>&lt;</w:t>
+            </w:r>
+            <w:proofErr w:type="spellStart"/>
+            <w:r>
+              <w:rPr>
+                <w:rFonts w:ascii="Calibri" w:eastAsia="Times New Roman" w:hAnsi="Calibri" w:cs="Calibri"/>
+                <w:color w:val="000000"/>
+                <w:lang w:eastAsia="en-GB"/>
+              </w:rPr>
+              <w:t>fc_ret_next_types</w:t>
+            </w:r>
+            <w:proofErr w:type="spellEnd"/>
+            <w:r>
+              <w:rPr>
+                <w:rFonts w:ascii="Calibri" w:eastAsia="Times New Roman" w:hAnsi="Calibri" w:cs="Calibri"/>
+                <w:color w:val="000000"/>
+                <w:lang w:eastAsia="en-GB"/>
+              </w:rPr>
+              <w:t>&gt;</w:t>
             </w:r>
           </w:p>
         </w:tc>
@@ -8591,7 +9742,25 @@
                 <w:color w:val="000000"/>
                 <w:lang w:eastAsia="en-GB"/>
               </w:rPr>
-              <w:t>&lt;fc_decl_ret&gt;</w:t>
+              <w:t>&lt;</w:t>
+            </w:r>
+            <w:proofErr w:type="spellStart"/>
+            <w:r>
+              <w:rPr>
+                <w:rFonts w:ascii="Calibri" w:eastAsia="Times New Roman" w:hAnsi="Calibri" w:cs="Calibri"/>
+                <w:color w:val="000000"/>
+                <w:lang w:eastAsia="en-GB"/>
+              </w:rPr>
+              <w:t>fc_decl_ret</w:t>
+            </w:r>
+            <w:proofErr w:type="spellEnd"/>
+            <w:r>
+              <w:rPr>
+                <w:rFonts w:ascii="Calibri" w:eastAsia="Times New Roman" w:hAnsi="Calibri" w:cs="Calibri"/>
+                <w:color w:val="000000"/>
+                <w:lang w:eastAsia="en-GB"/>
+              </w:rPr>
+              <w:t>&gt;</w:t>
             </w:r>
           </w:p>
         </w:tc>
@@ -8731,7 +9900,25 @@
                 <w:color w:val="000000"/>
                 <w:lang w:eastAsia="en-GB"/>
               </w:rPr>
-              <w:t>&lt;function_call&gt;</w:t>
+              <w:t>&lt;</w:t>
+            </w:r>
+            <w:proofErr w:type="spellStart"/>
+            <w:r>
+              <w:rPr>
+                <w:rFonts w:ascii="Calibri" w:eastAsia="Times New Roman" w:hAnsi="Calibri" w:cs="Calibri"/>
+                <w:color w:val="000000"/>
+                <w:lang w:eastAsia="en-GB"/>
+              </w:rPr>
+              <w:t>function_call</w:t>
+            </w:r>
+            <w:proofErr w:type="spellEnd"/>
+            <w:r>
+              <w:rPr>
+                <w:rFonts w:ascii="Calibri" w:eastAsia="Times New Roman" w:hAnsi="Calibri" w:cs="Calibri"/>
+                <w:color w:val="000000"/>
+                <w:lang w:eastAsia="en-GB"/>
+              </w:rPr>
+              <w:t>&gt;</w:t>
             </w:r>
           </w:p>
         </w:tc>
@@ -8792,13 +9979,51 @@
                 <w:lang w:eastAsia="en-GB"/>
               </w:rPr>
             </w:pPr>
-            <w:r>
-              <w:rPr>
-                <w:rFonts w:ascii="Calibri" w:eastAsia="Times New Roman" w:hAnsi="Calibri" w:cs="Calibri"/>
-                <w:color w:val="000000"/>
-                <w:lang w:eastAsia="en-GB"/>
-              </w:rPr>
-              <w:t>id_f ( &lt;args_list&gt;</w:t>
+            <w:proofErr w:type="spellStart"/>
+            <w:r>
+              <w:rPr>
+                <w:rFonts w:ascii="Calibri" w:eastAsia="Times New Roman" w:hAnsi="Calibri" w:cs="Calibri"/>
+                <w:color w:val="000000"/>
+                <w:lang w:eastAsia="en-GB"/>
+              </w:rPr>
+              <w:t>id_f</w:t>
+            </w:r>
+            <w:proofErr w:type="spellEnd"/>
+            <w:r>
+              <w:rPr>
+                <w:rFonts w:ascii="Calibri" w:eastAsia="Times New Roman" w:hAnsi="Calibri" w:cs="Calibri"/>
+                <w:color w:val="000000"/>
+                <w:lang w:eastAsia="en-GB"/>
+              </w:rPr>
+              <w:t xml:space="preserve"> </w:t>
+            </w:r>
+            <w:proofErr w:type="gramStart"/>
+            <w:r>
+              <w:rPr>
+                <w:rFonts w:ascii="Calibri" w:eastAsia="Times New Roman" w:hAnsi="Calibri" w:cs="Calibri"/>
+                <w:color w:val="000000"/>
+                <w:lang w:eastAsia="en-GB"/>
+              </w:rPr>
+              <w:t>( &lt;</w:t>
+            </w:r>
+            <w:proofErr w:type="spellStart"/>
+            <w:proofErr w:type="gramEnd"/>
+            <w:r>
+              <w:rPr>
+                <w:rFonts w:ascii="Calibri" w:eastAsia="Times New Roman" w:hAnsi="Calibri" w:cs="Calibri"/>
+                <w:color w:val="000000"/>
+                <w:lang w:eastAsia="en-GB"/>
+              </w:rPr>
+              <w:t>args_list</w:t>
+            </w:r>
+            <w:proofErr w:type="spellEnd"/>
+            <w:r>
+              <w:rPr>
+                <w:rFonts w:ascii="Calibri" w:eastAsia="Times New Roman" w:hAnsi="Calibri" w:cs="Calibri"/>
+                <w:color w:val="000000"/>
+                <w:lang w:eastAsia="en-GB"/>
+              </w:rPr>
+              <w:t>&gt;</w:t>
             </w:r>
           </w:p>
         </w:tc>
@@ -8871,7 +10096,25 @@
                 <w:color w:val="000000"/>
                 <w:lang w:eastAsia="en-GB"/>
               </w:rPr>
-              <w:t>&lt;args_list&gt;</w:t>
+              <w:t>&lt;</w:t>
+            </w:r>
+            <w:proofErr w:type="spellStart"/>
+            <w:r>
+              <w:rPr>
+                <w:rFonts w:ascii="Calibri" w:eastAsia="Times New Roman" w:hAnsi="Calibri" w:cs="Calibri"/>
+                <w:color w:val="000000"/>
+                <w:lang w:eastAsia="en-GB"/>
+              </w:rPr>
+              <w:t>args_list</w:t>
+            </w:r>
+            <w:proofErr w:type="spellEnd"/>
+            <w:r>
+              <w:rPr>
+                <w:rFonts w:ascii="Calibri" w:eastAsia="Times New Roman" w:hAnsi="Calibri" w:cs="Calibri"/>
+                <w:color w:val="000000"/>
+                <w:lang w:eastAsia="en-GB"/>
+              </w:rPr>
+              <w:t>&gt;</w:t>
             </w:r>
           </w:p>
         </w:tc>
@@ -9011,7 +10254,25 @@
                 <w:color w:val="000000"/>
                 <w:lang w:eastAsia="en-GB"/>
               </w:rPr>
-              <w:t>&lt;args_list&gt;</w:t>
+              <w:t>&lt;</w:t>
+            </w:r>
+            <w:proofErr w:type="spellStart"/>
+            <w:r>
+              <w:rPr>
+                <w:rFonts w:ascii="Calibri" w:eastAsia="Times New Roman" w:hAnsi="Calibri" w:cs="Calibri"/>
+                <w:color w:val="000000"/>
+                <w:lang w:eastAsia="en-GB"/>
+              </w:rPr>
+              <w:t>args_list</w:t>
+            </w:r>
+            <w:proofErr w:type="spellEnd"/>
+            <w:r>
+              <w:rPr>
+                <w:rFonts w:ascii="Calibri" w:eastAsia="Times New Roman" w:hAnsi="Calibri" w:cs="Calibri"/>
+                <w:color w:val="000000"/>
+                <w:lang w:eastAsia="en-GB"/>
+              </w:rPr>
+              <w:t>&gt;</w:t>
             </w:r>
           </w:p>
         </w:tc>
@@ -9078,7 +10339,43 @@
                 <w:color w:val="000000"/>
                 <w:lang w:eastAsia="en-GB"/>
               </w:rPr>
-              <w:t>&lt;first_arg&gt; &lt;next_args&gt;</w:t>
+              <w:t>&lt;</w:t>
+            </w:r>
+            <w:proofErr w:type="spellStart"/>
+            <w:r>
+              <w:rPr>
+                <w:rFonts w:ascii="Calibri" w:eastAsia="Times New Roman" w:hAnsi="Calibri" w:cs="Calibri"/>
+                <w:color w:val="000000"/>
+                <w:lang w:eastAsia="en-GB"/>
+              </w:rPr>
+              <w:t>first_arg</w:t>
+            </w:r>
+            <w:proofErr w:type="spellEnd"/>
+            <w:r>
+              <w:rPr>
+                <w:rFonts w:ascii="Calibri" w:eastAsia="Times New Roman" w:hAnsi="Calibri" w:cs="Calibri"/>
+                <w:color w:val="000000"/>
+                <w:lang w:eastAsia="en-GB"/>
+              </w:rPr>
+              <w:t>&gt; &lt;</w:t>
+            </w:r>
+            <w:proofErr w:type="spellStart"/>
+            <w:r>
+              <w:rPr>
+                <w:rFonts w:ascii="Calibri" w:eastAsia="Times New Roman" w:hAnsi="Calibri" w:cs="Calibri"/>
+                <w:color w:val="000000"/>
+                <w:lang w:eastAsia="en-GB"/>
+              </w:rPr>
+              <w:t>next_args</w:t>
+            </w:r>
+            <w:proofErr w:type="spellEnd"/>
+            <w:r>
+              <w:rPr>
+                <w:rFonts w:ascii="Calibri" w:eastAsia="Times New Roman" w:hAnsi="Calibri" w:cs="Calibri"/>
+                <w:color w:val="000000"/>
+                <w:lang w:eastAsia="en-GB"/>
+              </w:rPr>
+              <w:t>&gt;</w:t>
             </w:r>
           </w:p>
         </w:tc>
@@ -9151,7 +10448,25 @@
                 <w:color w:val="000000"/>
                 <w:lang w:eastAsia="en-GB"/>
               </w:rPr>
-              <w:t>&lt;first_arg&gt;</w:t>
+              <w:t>&lt;</w:t>
+            </w:r>
+            <w:proofErr w:type="spellStart"/>
+            <w:r>
+              <w:rPr>
+                <w:rFonts w:ascii="Calibri" w:eastAsia="Times New Roman" w:hAnsi="Calibri" w:cs="Calibri"/>
+                <w:color w:val="000000"/>
+                <w:lang w:eastAsia="en-GB"/>
+              </w:rPr>
+              <w:t>first_arg</w:t>
+            </w:r>
+            <w:proofErr w:type="spellEnd"/>
+            <w:r>
+              <w:rPr>
+                <w:rFonts w:ascii="Calibri" w:eastAsia="Times New Roman" w:hAnsi="Calibri" w:cs="Calibri"/>
+                <w:color w:val="000000"/>
+                <w:lang w:eastAsia="en-GB"/>
+              </w:rPr>
+              <w:t>&gt;</w:t>
             </w:r>
           </w:p>
         </w:tc>
@@ -9291,7 +10606,25 @@
                 <w:color w:val="000000"/>
                 <w:lang w:eastAsia="en-GB"/>
               </w:rPr>
-              <w:t>&lt;next_args&gt;</w:t>
+              <w:t>&lt;</w:t>
+            </w:r>
+            <w:proofErr w:type="spellStart"/>
+            <w:r>
+              <w:rPr>
+                <w:rFonts w:ascii="Calibri" w:eastAsia="Times New Roman" w:hAnsi="Calibri" w:cs="Calibri"/>
+                <w:color w:val="000000"/>
+                <w:lang w:eastAsia="en-GB"/>
+              </w:rPr>
+              <w:t>next_args</w:t>
+            </w:r>
+            <w:proofErr w:type="spellEnd"/>
+            <w:r>
+              <w:rPr>
+                <w:rFonts w:ascii="Calibri" w:eastAsia="Times New Roman" w:hAnsi="Calibri" w:cs="Calibri"/>
+                <w:color w:val="000000"/>
+                <w:lang w:eastAsia="en-GB"/>
+              </w:rPr>
+              <w:t>&gt;</w:t>
             </w:r>
           </w:p>
         </w:tc>
@@ -9358,7 +10691,25 @@
                 <w:color w:val="000000"/>
                 <w:lang w:eastAsia="en-GB"/>
               </w:rPr>
-              <w:t>, &lt;value&gt; &lt;next_args&gt;</w:t>
+              <w:t>, &lt;value&gt; &lt;</w:t>
+            </w:r>
+            <w:proofErr w:type="spellStart"/>
+            <w:r>
+              <w:rPr>
+                <w:rFonts w:ascii="Calibri" w:eastAsia="Times New Roman" w:hAnsi="Calibri" w:cs="Calibri"/>
+                <w:color w:val="000000"/>
+                <w:lang w:eastAsia="en-GB"/>
+              </w:rPr>
+              <w:t>next_args</w:t>
+            </w:r>
+            <w:proofErr w:type="spellEnd"/>
+            <w:r>
+              <w:rPr>
+                <w:rFonts w:ascii="Calibri" w:eastAsia="Times New Roman" w:hAnsi="Calibri" w:cs="Calibri"/>
+                <w:color w:val="000000"/>
+                <w:lang w:eastAsia="en-GB"/>
+              </w:rPr>
+              <w:t>&gt;</w:t>
             </w:r>
           </w:p>
         </w:tc>
@@ -9632,6 +10983,7 @@
                 <w:lang w:eastAsia="en-GB"/>
               </w:rPr>
             </w:pPr>
+            <w:proofErr w:type="spellStart"/>
             <w:r>
               <w:rPr>
                 <w:rFonts w:ascii="Calibri" w:eastAsia="Times New Roman" w:hAnsi="Calibri" w:cs="Calibri"/>
@@ -9640,6 +10992,7 @@
               </w:rPr>
               <w:t>string_value</w:t>
             </w:r>
+            <w:proofErr w:type="spellEnd"/>
           </w:p>
         </w:tc>
       </w:tr>
@@ -9772,6 +11125,7 @@
                 <w:lang w:eastAsia="en-GB"/>
               </w:rPr>
             </w:pPr>
+            <w:proofErr w:type="spellStart"/>
             <w:r>
               <w:rPr>
                 <w:rFonts w:ascii="Calibri" w:eastAsia="Times New Roman" w:hAnsi="Calibri" w:cs="Calibri"/>
@@ -9780,6 +11134,7 @@
               </w:rPr>
               <w:t>number_value</w:t>
             </w:r>
+            <w:proofErr w:type="spellEnd"/>
           </w:p>
         </w:tc>
       </w:tr>
@@ -9912,6 +11267,7 @@
                 <w:lang w:eastAsia="en-GB"/>
               </w:rPr>
             </w:pPr>
+            <w:proofErr w:type="spellStart"/>
             <w:r>
               <w:rPr>
                 <w:rFonts w:ascii="Calibri" w:eastAsia="Times New Roman" w:hAnsi="Calibri" w:cs="Calibri"/>
@@ -9920,6 +11276,7 @@
               </w:rPr>
               <w:t>number_int_value</w:t>
             </w:r>
+            <w:proofErr w:type="spellEnd"/>
           </w:p>
         </w:tc>
       </w:tr>
@@ -10131,7 +11488,25 @@
                 <w:color w:val="000000"/>
                 <w:lang w:eastAsia="en-GB"/>
               </w:rPr>
-              <w:t>&lt;next_args&gt;</w:t>
+              <w:t>&lt;</w:t>
+            </w:r>
+            <w:proofErr w:type="spellStart"/>
+            <w:r>
+              <w:rPr>
+                <w:rFonts w:ascii="Calibri" w:eastAsia="Times New Roman" w:hAnsi="Calibri" w:cs="Calibri"/>
+                <w:color w:val="000000"/>
+                <w:lang w:eastAsia="en-GB"/>
+              </w:rPr>
+              <w:t>next_args</w:t>
+            </w:r>
+            <w:proofErr w:type="spellEnd"/>
+            <w:r>
+              <w:rPr>
+                <w:rFonts w:ascii="Calibri" w:eastAsia="Times New Roman" w:hAnsi="Calibri" w:cs="Calibri"/>
+                <w:color w:val="000000"/>
+                <w:lang w:eastAsia="en-GB"/>
+              </w:rPr>
+              <w:t>&gt;</w:t>
             </w:r>
           </w:p>
         </w:tc>
@@ -10271,7 +11646,25 @@
                 <w:color w:val="000000"/>
                 <w:lang w:eastAsia="en-GB"/>
               </w:rPr>
-              <w:t>&lt;function_body&gt;</w:t>
+              <w:t>&lt;</w:t>
+            </w:r>
+            <w:proofErr w:type="spellStart"/>
+            <w:r>
+              <w:rPr>
+                <w:rFonts w:ascii="Calibri" w:eastAsia="Times New Roman" w:hAnsi="Calibri" w:cs="Calibri"/>
+                <w:color w:val="000000"/>
+                <w:lang w:eastAsia="en-GB"/>
+              </w:rPr>
+              <w:t>function_body</w:t>
+            </w:r>
+            <w:proofErr w:type="spellEnd"/>
+            <w:r>
+              <w:rPr>
+                <w:rFonts w:ascii="Calibri" w:eastAsia="Times New Roman" w:hAnsi="Calibri" w:cs="Calibri"/>
+                <w:color w:val="000000"/>
+                <w:lang w:eastAsia="en-GB"/>
+              </w:rPr>
+              <w:t>&gt;</w:t>
             </w:r>
           </w:p>
         </w:tc>
@@ -10338,7 +11731,7 @@
                 <w:color w:val="000000"/>
                 <w:lang w:eastAsia="en-GB"/>
               </w:rPr>
-              <w:t>epsilon</w:t>
+              <w:t>Ԑ</w:t>
             </w:r>
           </w:p>
         </w:tc>
@@ -10411,7 +11804,25 @@
                 <w:color w:val="000000"/>
                 <w:lang w:eastAsia="en-GB"/>
               </w:rPr>
-              <w:t>&lt;function_body&gt;</w:t>
+              <w:t>&lt;</w:t>
+            </w:r>
+            <w:proofErr w:type="spellStart"/>
+            <w:r>
+              <w:rPr>
+                <w:rFonts w:ascii="Calibri" w:eastAsia="Times New Roman" w:hAnsi="Calibri" w:cs="Calibri"/>
+                <w:color w:val="000000"/>
+                <w:lang w:eastAsia="en-GB"/>
+              </w:rPr>
+              <w:t>function_body</w:t>
+            </w:r>
+            <w:proofErr w:type="spellEnd"/>
+            <w:r>
+              <w:rPr>
+                <w:rFonts w:ascii="Calibri" w:eastAsia="Times New Roman" w:hAnsi="Calibri" w:cs="Calibri"/>
+                <w:color w:val="000000"/>
+                <w:lang w:eastAsia="en-GB"/>
+              </w:rPr>
+              <w:t>&gt;</w:t>
             </w:r>
           </w:p>
         </w:tc>
@@ -10551,7 +11962,25 @@
                 <w:color w:val="000000"/>
                 <w:lang w:eastAsia="en-GB"/>
               </w:rPr>
-              <w:t>&lt;function_body&gt;</w:t>
+              <w:t>&lt;</w:t>
+            </w:r>
+            <w:proofErr w:type="spellStart"/>
+            <w:r>
+              <w:rPr>
+                <w:rFonts w:ascii="Calibri" w:eastAsia="Times New Roman" w:hAnsi="Calibri" w:cs="Calibri"/>
+                <w:color w:val="000000"/>
+                <w:lang w:eastAsia="en-GB"/>
+              </w:rPr>
+              <w:t>function_body</w:t>
+            </w:r>
+            <w:proofErr w:type="spellEnd"/>
+            <w:r>
+              <w:rPr>
+                <w:rFonts w:ascii="Calibri" w:eastAsia="Times New Roman" w:hAnsi="Calibri" w:cs="Calibri"/>
+                <w:color w:val="000000"/>
+                <w:lang w:eastAsia="en-GB"/>
+              </w:rPr>
+              <w:t>&gt;</w:t>
             </w:r>
           </w:p>
         </w:tc>
@@ -10618,7 +12047,25 @@
                 <w:color w:val="000000"/>
                 <w:lang w:eastAsia="en-GB"/>
               </w:rPr>
-              <w:t>local id : &lt;type&gt; &lt;assignment&gt;</w:t>
+              <w:t xml:space="preserve">local </w:t>
+            </w:r>
+            <w:proofErr w:type="gramStart"/>
+            <w:r>
+              <w:rPr>
+                <w:rFonts w:ascii="Calibri" w:eastAsia="Times New Roman" w:hAnsi="Calibri" w:cs="Calibri"/>
+                <w:color w:val="000000"/>
+                <w:lang w:eastAsia="en-GB"/>
+              </w:rPr>
+              <w:t>id :</w:t>
+            </w:r>
+            <w:proofErr w:type="gramEnd"/>
+            <w:r>
+              <w:rPr>
+                <w:rFonts w:ascii="Calibri" w:eastAsia="Times New Roman" w:hAnsi="Calibri" w:cs="Calibri"/>
+                <w:color w:val="000000"/>
+                <w:lang w:eastAsia="en-GB"/>
+              </w:rPr>
+              <w:t xml:space="preserve"> &lt;type&gt; &lt;assignment&gt;</w:t>
             </w:r>
           </w:p>
         </w:tc>
@@ -10692,7 +12139,25 @@
                 <w:color w:val="000000"/>
                 <w:lang w:eastAsia="en-GB"/>
               </w:rPr>
-              <w:t>&lt;function_body&gt;</w:t>
+              <w:t>&lt;</w:t>
+            </w:r>
+            <w:proofErr w:type="spellStart"/>
+            <w:r>
+              <w:rPr>
+                <w:rFonts w:ascii="Calibri" w:eastAsia="Times New Roman" w:hAnsi="Calibri" w:cs="Calibri"/>
+                <w:color w:val="000000"/>
+                <w:lang w:eastAsia="en-GB"/>
+              </w:rPr>
+              <w:t>function_body</w:t>
+            </w:r>
+            <w:proofErr w:type="spellEnd"/>
+            <w:r>
+              <w:rPr>
+                <w:rFonts w:ascii="Calibri" w:eastAsia="Times New Roman" w:hAnsi="Calibri" w:cs="Calibri"/>
+                <w:color w:val="000000"/>
+                <w:lang w:eastAsia="en-GB"/>
+              </w:rPr>
+              <w:t>&gt;</w:t>
             </w:r>
           </w:p>
         </w:tc>
@@ -10759,7 +12224,43 @@
                 <w:color w:val="000000"/>
                 <w:lang w:eastAsia="en-GB"/>
               </w:rPr>
-              <w:t>&lt;function_call&gt; &lt;function_body&gt;</w:t>
+              <w:t>&lt;</w:t>
+            </w:r>
+            <w:proofErr w:type="spellStart"/>
+            <w:r>
+              <w:rPr>
+                <w:rFonts w:ascii="Calibri" w:eastAsia="Times New Roman" w:hAnsi="Calibri" w:cs="Calibri"/>
+                <w:color w:val="000000"/>
+                <w:lang w:eastAsia="en-GB"/>
+              </w:rPr>
+              <w:t>function_call</w:t>
+            </w:r>
+            <w:proofErr w:type="spellEnd"/>
+            <w:r>
+              <w:rPr>
+                <w:rFonts w:ascii="Calibri" w:eastAsia="Times New Roman" w:hAnsi="Calibri" w:cs="Calibri"/>
+                <w:color w:val="000000"/>
+                <w:lang w:eastAsia="en-GB"/>
+              </w:rPr>
+              <w:t>&gt; &lt;</w:t>
+            </w:r>
+            <w:proofErr w:type="spellStart"/>
+            <w:r>
+              <w:rPr>
+                <w:rFonts w:ascii="Calibri" w:eastAsia="Times New Roman" w:hAnsi="Calibri" w:cs="Calibri"/>
+                <w:color w:val="000000"/>
+                <w:lang w:eastAsia="en-GB"/>
+              </w:rPr>
+              <w:t>function_body</w:t>
+            </w:r>
+            <w:proofErr w:type="spellEnd"/>
+            <w:r>
+              <w:rPr>
+                <w:rFonts w:ascii="Calibri" w:eastAsia="Times New Roman" w:hAnsi="Calibri" w:cs="Calibri"/>
+                <w:color w:val="000000"/>
+                <w:lang w:eastAsia="en-GB"/>
+              </w:rPr>
+              <w:t>&gt;</w:t>
             </w:r>
           </w:p>
         </w:tc>
@@ -10832,7 +12333,25 @@
                 <w:color w:val="000000"/>
                 <w:lang w:eastAsia="en-GB"/>
               </w:rPr>
-              <w:t>&lt;function_body&gt;</w:t>
+              <w:t>&lt;</w:t>
+            </w:r>
+            <w:proofErr w:type="spellStart"/>
+            <w:r>
+              <w:rPr>
+                <w:rFonts w:ascii="Calibri" w:eastAsia="Times New Roman" w:hAnsi="Calibri" w:cs="Calibri"/>
+                <w:color w:val="000000"/>
+                <w:lang w:eastAsia="en-GB"/>
+              </w:rPr>
+              <w:t>function_body</w:t>
+            </w:r>
+            <w:proofErr w:type="spellEnd"/>
+            <w:r>
+              <w:rPr>
+                <w:rFonts w:ascii="Calibri" w:eastAsia="Times New Roman" w:hAnsi="Calibri" w:cs="Calibri"/>
+                <w:color w:val="000000"/>
+                <w:lang w:eastAsia="en-GB"/>
+              </w:rPr>
+              <w:t>&gt;</w:t>
             </w:r>
           </w:p>
         </w:tc>
@@ -10972,7 +12491,25 @@
                 <w:color w:val="000000"/>
                 <w:lang w:eastAsia="en-GB"/>
               </w:rPr>
-              <w:t>&lt;function_body&gt;</w:t>
+              <w:t>&lt;</w:t>
+            </w:r>
+            <w:proofErr w:type="spellStart"/>
+            <w:r>
+              <w:rPr>
+                <w:rFonts w:ascii="Calibri" w:eastAsia="Times New Roman" w:hAnsi="Calibri" w:cs="Calibri"/>
+                <w:color w:val="000000"/>
+                <w:lang w:eastAsia="en-GB"/>
+              </w:rPr>
+              <w:t>function_body</w:t>
+            </w:r>
+            <w:proofErr w:type="spellEnd"/>
+            <w:r>
+              <w:rPr>
+                <w:rFonts w:ascii="Calibri" w:eastAsia="Times New Roman" w:hAnsi="Calibri" w:cs="Calibri"/>
+                <w:color w:val="000000"/>
+                <w:lang w:eastAsia="en-GB"/>
+              </w:rPr>
+              <w:t>&gt;</w:t>
             </w:r>
           </w:p>
         </w:tc>
@@ -11112,7 +12649,25 @@
                 <w:color w:val="000000"/>
                 <w:lang w:eastAsia="en-GB"/>
               </w:rPr>
-              <w:t>&lt;function_body&gt;</w:t>
+              <w:t>&lt;</w:t>
+            </w:r>
+            <w:proofErr w:type="spellStart"/>
+            <w:r>
+              <w:rPr>
+                <w:rFonts w:ascii="Calibri" w:eastAsia="Times New Roman" w:hAnsi="Calibri" w:cs="Calibri"/>
+                <w:color w:val="000000"/>
+                <w:lang w:eastAsia="en-GB"/>
+              </w:rPr>
+              <w:t>function_body</w:t>
+            </w:r>
+            <w:proofErr w:type="spellEnd"/>
+            <w:r>
+              <w:rPr>
+                <w:rFonts w:ascii="Calibri" w:eastAsia="Times New Roman" w:hAnsi="Calibri" w:cs="Calibri"/>
+                <w:color w:val="000000"/>
+                <w:lang w:eastAsia="en-GB"/>
+              </w:rPr>
+              <w:t>&gt;</w:t>
             </w:r>
           </w:p>
         </w:tc>
@@ -11319,7 +12874,25 @@
                 <w:color w:val="000000"/>
                 <w:lang w:eastAsia="en-GB"/>
               </w:rPr>
-              <w:t>id &lt;next_id&gt;</w:t>
+              <w:t>id &lt;</w:t>
+            </w:r>
+            <w:proofErr w:type="spellStart"/>
+            <w:r>
+              <w:rPr>
+                <w:rFonts w:ascii="Calibri" w:eastAsia="Times New Roman" w:hAnsi="Calibri" w:cs="Calibri"/>
+                <w:color w:val="000000"/>
+                <w:lang w:eastAsia="en-GB"/>
+              </w:rPr>
+              <w:t>next_id</w:t>
+            </w:r>
+            <w:proofErr w:type="spellEnd"/>
+            <w:r>
+              <w:rPr>
+                <w:rFonts w:ascii="Calibri" w:eastAsia="Times New Roman" w:hAnsi="Calibri" w:cs="Calibri"/>
+                <w:color w:val="000000"/>
+                <w:lang w:eastAsia="en-GB"/>
+              </w:rPr>
+              <w:t>&gt;</w:t>
             </w:r>
           </w:p>
         </w:tc>
@@ -11392,7 +12965,25 @@
                 <w:color w:val="000000"/>
                 <w:lang w:eastAsia="en-GB"/>
               </w:rPr>
-              <w:t>&lt;next_id&gt;</w:t>
+              <w:t>&lt;</w:t>
+            </w:r>
+            <w:proofErr w:type="spellStart"/>
+            <w:r>
+              <w:rPr>
+                <w:rFonts w:ascii="Calibri" w:eastAsia="Times New Roman" w:hAnsi="Calibri" w:cs="Calibri"/>
+                <w:color w:val="000000"/>
+                <w:lang w:eastAsia="en-GB"/>
+              </w:rPr>
+              <w:t>next_id</w:t>
+            </w:r>
+            <w:proofErr w:type="spellEnd"/>
+            <w:r>
+              <w:rPr>
+                <w:rFonts w:ascii="Calibri" w:eastAsia="Times New Roman" w:hAnsi="Calibri" w:cs="Calibri"/>
+                <w:color w:val="000000"/>
+                <w:lang w:eastAsia="en-GB"/>
+              </w:rPr>
+              <w:t>&gt;</w:t>
             </w:r>
           </w:p>
         </w:tc>
@@ -11459,7 +13050,25 @@
                 <w:color w:val="000000"/>
                 <w:lang w:eastAsia="en-GB"/>
               </w:rPr>
-              <w:t>, id &lt;next_id&gt;</w:t>
+              <w:t>, id &lt;</w:t>
+            </w:r>
+            <w:proofErr w:type="spellStart"/>
+            <w:r>
+              <w:rPr>
+                <w:rFonts w:ascii="Calibri" w:eastAsia="Times New Roman" w:hAnsi="Calibri" w:cs="Calibri"/>
+                <w:color w:val="000000"/>
+                <w:lang w:eastAsia="en-GB"/>
+              </w:rPr>
+              <w:t>next_id</w:t>
+            </w:r>
+            <w:proofErr w:type="spellEnd"/>
+            <w:r>
+              <w:rPr>
+                <w:rFonts w:ascii="Calibri" w:eastAsia="Times New Roman" w:hAnsi="Calibri" w:cs="Calibri"/>
+                <w:color w:val="000000"/>
+                <w:lang w:eastAsia="en-GB"/>
+              </w:rPr>
+              <w:t>&gt;</w:t>
             </w:r>
           </w:p>
         </w:tc>
@@ -11532,7 +13141,25 @@
                 <w:color w:val="000000"/>
                 <w:lang w:eastAsia="en-GB"/>
               </w:rPr>
-              <w:t>&lt;next_id&gt;</w:t>
+              <w:t>&lt;</w:t>
+            </w:r>
+            <w:proofErr w:type="spellStart"/>
+            <w:r>
+              <w:rPr>
+                <w:rFonts w:ascii="Calibri" w:eastAsia="Times New Roman" w:hAnsi="Calibri" w:cs="Calibri"/>
+                <w:color w:val="000000"/>
+                <w:lang w:eastAsia="en-GB"/>
+              </w:rPr>
+              <w:t>next_id</w:t>
+            </w:r>
+            <w:proofErr w:type="spellEnd"/>
+            <w:r>
+              <w:rPr>
+                <w:rFonts w:ascii="Calibri" w:eastAsia="Times New Roman" w:hAnsi="Calibri" w:cs="Calibri"/>
+                <w:color w:val="000000"/>
+                <w:lang w:eastAsia="en-GB"/>
+              </w:rPr>
+              <w:t>&gt;</w:t>
             </w:r>
           </w:p>
         </w:tc>
@@ -11739,7 +13366,43 @@
                 <w:color w:val="000000"/>
                 <w:lang w:eastAsia="en-GB"/>
               </w:rPr>
-              <w:t>&lt;exp_first&gt; &lt;next_expr&gt;</w:t>
+              <w:t>&lt;</w:t>
+            </w:r>
+            <w:proofErr w:type="spellStart"/>
+            <w:r>
+              <w:rPr>
+                <w:rFonts w:ascii="Calibri" w:eastAsia="Times New Roman" w:hAnsi="Calibri" w:cs="Calibri"/>
+                <w:color w:val="000000"/>
+                <w:lang w:eastAsia="en-GB"/>
+              </w:rPr>
+              <w:t>exp_first</w:t>
+            </w:r>
+            <w:proofErr w:type="spellEnd"/>
+            <w:r>
+              <w:rPr>
+                <w:rFonts w:ascii="Calibri" w:eastAsia="Times New Roman" w:hAnsi="Calibri" w:cs="Calibri"/>
+                <w:color w:val="000000"/>
+                <w:lang w:eastAsia="en-GB"/>
+              </w:rPr>
+              <w:t>&gt; &lt;</w:t>
+            </w:r>
+            <w:proofErr w:type="spellStart"/>
+            <w:r>
+              <w:rPr>
+                <w:rFonts w:ascii="Calibri" w:eastAsia="Times New Roman" w:hAnsi="Calibri" w:cs="Calibri"/>
+                <w:color w:val="000000"/>
+                <w:lang w:eastAsia="en-GB"/>
+              </w:rPr>
+              <w:t>next_expr</w:t>
+            </w:r>
+            <w:proofErr w:type="spellEnd"/>
+            <w:r>
+              <w:rPr>
+                <w:rFonts w:ascii="Calibri" w:eastAsia="Times New Roman" w:hAnsi="Calibri" w:cs="Calibri"/>
+                <w:color w:val="000000"/>
+                <w:lang w:eastAsia="en-GB"/>
+              </w:rPr>
+              <w:t>&gt;</w:t>
             </w:r>
           </w:p>
         </w:tc>
@@ -11812,7 +13475,25 @@
                 <w:color w:val="000000"/>
                 <w:lang w:eastAsia="en-GB"/>
               </w:rPr>
-              <w:t>&lt;exp_first&gt;</w:t>
+              <w:t>&lt;</w:t>
+            </w:r>
+            <w:proofErr w:type="spellStart"/>
+            <w:r>
+              <w:rPr>
+                <w:rFonts w:ascii="Calibri" w:eastAsia="Times New Roman" w:hAnsi="Calibri" w:cs="Calibri"/>
+                <w:color w:val="000000"/>
+                <w:lang w:eastAsia="en-GB"/>
+              </w:rPr>
+              <w:t>exp_first</w:t>
+            </w:r>
+            <w:proofErr w:type="spellEnd"/>
+            <w:r>
+              <w:rPr>
+                <w:rFonts w:ascii="Calibri" w:eastAsia="Times New Roman" w:hAnsi="Calibri" w:cs="Calibri"/>
+                <w:color w:val="000000"/>
+                <w:lang w:eastAsia="en-GB"/>
+              </w:rPr>
+              <w:t>&gt;</w:t>
             </w:r>
           </w:p>
         </w:tc>
@@ -11952,7 +13633,25 @@
                 <w:color w:val="000000"/>
                 <w:lang w:eastAsia="en-GB"/>
               </w:rPr>
-              <w:t>&lt;next_expr&gt;</w:t>
+              <w:t>&lt;</w:t>
+            </w:r>
+            <w:proofErr w:type="spellStart"/>
+            <w:r>
+              <w:rPr>
+                <w:rFonts w:ascii="Calibri" w:eastAsia="Times New Roman" w:hAnsi="Calibri" w:cs="Calibri"/>
+                <w:color w:val="000000"/>
+                <w:lang w:eastAsia="en-GB"/>
+              </w:rPr>
+              <w:t>next_expr</w:t>
+            </w:r>
+            <w:proofErr w:type="spellEnd"/>
+            <w:r>
+              <w:rPr>
+                <w:rFonts w:ascii="Calibri" w:eastAsia="Times New Roman" w:hAnsi="Calibri" w:cs="Calibri"/>
+                <w:color w:val="000000"/>
+                <w:lang w:eastAsia="en-GB"/>
+              </w:rPr>
+              <w:t>&gt;</w:t>
             </w:r>
           </w:p>
         </w:tc>
@@ -12019,7 +13718,25 @@
                 <w:color w:val="000000"/>
                 <w:lang w:eastAsia="en-GB"/>
               </w:rPr>
-              <w:t>, &lt;expression&gt; &lt;next_expr&gt;</w:t>
+              <w:t>, &lt;expression&gt; &lt;</w:t>
+            </w:r>
+            <w:proofErr w:type="spellStart"/>
+            <w:r>
+              <w:rPr>
+                <w:rFonts w:ascii="Calibri" w:eastAsia="Times New Roman" w:hAnsi="Calibri" w:cs="Calibri"/>
+                <w:color w:val="000000"/>
+                <w:lang w:eastAsia="en-GB"/>
+              </w:rPr>
+              <w:t>next_expr</w:t>
+            </w:r>
+            <w:proofErr w:type="spellEnd"/>
+            <w:r>
+              <w:rPr>
+                <w:rFonts w:ascii="Calibri" w:eastAsia="Times New Roman" w:hAnsi="Calibri" w:cs="Calibri"/>
+                <w:color w:val="000000"/>
+                <w:lang w:eastAsia="en-GB"/>
+              </w:rPr>
+              <w:t>&gt;</w:t>
             </w:r>
           </w:p>
         </w:tc>
@@ -12092,7 +13809,25 @@
                 <w:color w:val="000000"/>
                 <w:lang w:eastAsia="en-GB"/>
               </w:rPr>
-              <w:t>&lt;next_expr&gt;</w:t>
+              <w:t>&lt;</w:t>
+            </w:r>
+            <w:proofErr w:type="spellStart"/>
+            <w:r>
+              <w:rPr>
+                <w:rFonts w:ascii="Calibri" w:eastAsia="Times New Roman" w:hAnsi="Calibri" w:cs="Calibri"/>
+                <w:color w:val="000000"/>
+                <w:lang w:eastAsia="en-GB"/>
+              </w:rPr>
+              <w:t>next_expr</w:t>
+            </w:r>
+            <w:proofErr w:type="spellEnd"/>
+            <w:r>
+              <w:rPr>
+                <w:rFonts w:ascii="Calibri" w:eastAsia="Times New Roman" w:hAnsi="Calibri" w:cs="Calibri"/>
+                <w:color w:val="000000"/>
+                <w:lang w:eastAsia="en-GB"/>
+              </w:rPr>
+              <w:t>&gt;</w:t>
             </w:r>
           </w:p>
         </w:tc>
@@ -12159,7 +13894,25 @@
                 <w:color w:val="000000"/>
                 <w:lang w:eastAsia="en-GB"/>
               </w:rPr>
-              <w:t>&lt;function_body&gt;</w:t>
+              <w:t>&lt;</w:t>
+            </w:r>
+            <w:proofErr w:type="spellStart"/>
+            <w:r>
+              <w:rPr>
+                <w:rFonts w:ascii="Calibri" w:eastAsia="Times New Roman" w:hAnsi="Calibri" w:cs="Calibri"/>
+                <w:color w:val="000000"/>
+                <w:lang w:eastAsia="en-GB"/>
+              </w:rPr>
+              <w:t>function_body</w:t>
+            </w:r>
+            <w:proofErr w:type="spellEnd"/>
+            <w:r>
+              <w:rPr>
+                <w:rFonts w:ascii="Calibri" w:eastAsia="Times New Roman" w:hAnsi="Calibri" w:cs="Calibri"/>
+                <w:color w:val="000000"/>
+                <w:lang w:eastAsia="en-GB"/>
+              </w:rPr>
+              <w:t>&gt;</w:t>
             </w:r>
           </w:p>
         </w:tc>
@@ -12439,8 +14192,36 @@
                 <w:color w:val="000000"/>
                 <w:lang w:eastAsia="en-GB"/>
               </w:rPr>
-              <w:t>call precedenční analýza</w:t>
-            </w:r>
+              <w:t xml:space="preserve">call </w:t>
+            </w:r>
+            <w:proofErr w:type="spellStart"/>
+            <w:r>
+              <w:rPr>
+                <w:rFonts w:ascii="Calibri" w:eastAsia="Times New Roman" w:hAnsi="Calibri" w:cs="Calibri"/>
+                <w:color w:val="000000"/>
+                <w:lang w:eastAsia="en-GB"/>
+              </w:rPr>
+              <w:t>precedenční</w:t>
+            </w:r>
+            <w:proofErr w:type="spellEnd"/>
+            <w:r>
+              <w:rPr>
+                <w:rFonts w:ascii="Calibri" w:eastAsia="Times New Roman" w:hAnsi="Calibri" w:cs="Calibri"/>
+                <w:color w:val="000000"/>
+                <w:lang w:eastAsia="en-GB"/>
+              </w:rPr>
+              <w:t xml:space="preserve"> </w:t>
+            </w:r>
+            <w:proofErr w:type="spellStart"/>
+            <w:r>
+              <w:rPr>
+                <w:rFonts w:ascii="Calibri" w:eastAsia="Times New Roman" w:hAnsi="Calibri" w:cs="Calibri"/>
+                <w:color w:val="000000"/>
+                <w:lang w:eastAsia="en-GB"/>
+              </w:rPr>
+              <w:t>analýza</w:t>
+            </w:r>
+            <w:proofErr w:type="spellEnd"/>
           </w:p>
         </w:tc>
       </w:tr>
@@ -12579,7 +14360,25 @@
                 <w:color w:val="000000"/>
                 <w:lang w:eastAsia="en-GB"/>
               </w:rPr>
-              <w:t>&lt;function_call&gt;</w:t>
+              <w:t>&lt;</w:t>
+            </w:r>
+            <w:proofErr w:type="spellStart"/>
+            <w:r>
+              <w:rPr>
+                <w:rFonts w:ascii="Calibri" w:eastAsia="Times New Roman" w:hAnsi="Calibri" w:cs="Calibri"/>
+                <w:color w:val="000000"/>
+                <w:lang w:eastAsia="en-GB"/>
+              </w:rPr>
+              <w:t>function_call</w:t>
+            </w:r>
+            <w:proofErr w:type="spellEnd"/>
+            <w:r>
+              <w:rPr>
+                <w:rFonts w:ascii="Calibri" w:eastAsia="Times New Roman" w:hAnsi="Calibri" w:cs="Calibri"/>
+                <w:color w:val="000000"/>
+                <w:lang w:eastAsia="en-GB"/>
+              </w:rPr>
+              <w:t>&gt;</w:t>
             </w:r>
           </w:p>
         </w:tc>
@@ -12859,7 +14658,25 @@
                 <w:color w:val="000000"/>
                 <w:lang w:eastAsia="en-GB"/>
               </w:rPr>
-              <w:t>&lt;function_body&gt;</w:t>
+              <w:t>&lt;</w:t>
+            </w:r>
+            <w:proofErr w:type="spellStart"/>
+            <w:r>
+              <w:rPr>
+                <w:rFonts w:ascii="Calibri" w:eastAsia="Times New Roman" w:hAnsi="Calibri" w:cs="Calibri"/>
+                <w:color w:val="000000"/>
+                <w:lang w:eastAsia="en-GB"/>
+              </w:rPr>
+              <w:t>function_body</w:t>
+            </w:r>
+            <w:proofErr w:type="spellEnd"/>
+            <w:r>
+              <w:rPr>
+                <w:rFonts w:ascii="Calibri" w:eastAsia="Times New Roman" w:hAnsi="Calibri" w:cs="Calibri"/>
+                <w:color w:val="000000"/>
+                <w:lang w:eastAsia="en-GB"/>
+              </w:rPr>
+              <w:t>&gt;</w:t>
             </w:r>
           </w:p>
         </w:tc>
@@ -13279,7 +15096,25 @@
                 <w:color w:val="000000"/>
                 <w:lang w:eastAsia="en-GB"/>
               </w:rPr>
-              <w:t>&lt;function_body&gt;</w:t>
+              <w:t>&lt;</w:t>
+            </w:r>
+            <w:proofErr w:type="spellStart"/>
+            <w:r>
+              <w:rPr>
+                <w:rFonts w:ascii="Calibri" w:eastAsia="Times New Roman" w:hAnsi="Calibri" w:cs="Calibri"/>
+                <w:color w:val="000000"/>
+                <w:lang w:eastAsia="en-GB"/>
+              </w:rPr>
+              <w:t>function_body</w:t>
+            </w:r>
+            <w:proofErr w:type="spellEnd"/>
+            <w:r>
+              <w:rPr>
+                <w:rFonts w:ascii="Calibri" w:eastAsia="Times New Roman" w:hAnsi="Calibri" w:cs="Calibri"/>
+                <w:color w:val="000000"/>
+                <w:lang w:eastAsia="en-GB"/>
+              </w:rPr>
+              <w:t>&gt;</w:t>
             </w:r>
           </w:p>
         </w:tc>
@@ -13419,7 +15254,43 @@
                 <w:color w:val="000000"/>
                 <w:lang w:eastAsia="en-GB"/>
               </w:rPr>
-              <w:t>while &lt;exp_cond&gt; do &lt;function_body&gt; &lt;end&gt;</w:t>
+              <w:t>while &lt;</w:t>
+            </w:r>
+            <w:proofErr w:type="spellStart"/>
+            <w:r>
+              <w:rPr>
+                <w:rFonts w:ascii="Calibri" w:eastAsia="Times New Roman" w:hAnsi="Calibri" w:cs="Calibri"/>
+                <w:color w:val="000000"/>
+                <w:lang w:eastAsia="en-GB"/>
+              </w:rPr>
+              <w:t>exp_cond</w:t>
+            </w:r>
+            <w:proofErr w:type="spellEnd"/>
+            <w:r>
+              <w:rPr>
+                <w:rFonts w:ascii="Calibri" w:eastAsia="Times New Roman" w:hAnsi="Calibri" w:cs="Calibri"/>
+                <w:color w:val="000000"/>
+                <w:lang w:eastAsia="en-GB"/>
+              </w:rPr>
+              <w:t>&gt; do &lt;</w:t>
+            </w:r>
+            <w:proofErr w:type="spellStart"/>
+            <w:r>
+              <w:rPr>
+                <w:rFonts w:ascii="Calibri" w:eastAsia="Times New Roman" w:hAnsi="Calibri" w:cs="Calibri"/>
+                <w:color w:val="000000"/>
+                <w:lang w:eastAsia="en-GB"/>
+              </w:rPr>
+              <w:t>function_body</w:t>
+            </w:r>
+            <w:proofErr w:type="spellEnd"/>
+            <w:r>
+              <w:rPr>
+                <w:rFonts w:ascii="Calibri" w:eastAsia="Times New Roman" w:hAnsi="Calibri" w:cs="Calibri"/>
+                <w:color w:val="000000"/>
+                <w:lang w:eastAsia="en-GB"/>
+              </w:rPr>
+              <w:t>&gt; &lt;end&gt;</w:t>
             </w:r>
           </w:p>
         </w:tc>
@@ -13559,7 +15430,61 @@
                 <w:color w:val="000000"/>
                 <w:lang w:eastAsia="en-GB"/>
               </w:rPr>
-              <w:t>if &lt;exp_cond&gt; then &lt;function_body&gt; &lt;elsif&gt;</w:t>
+              <w:t>if &lt;</w:t>
+            </w:r>
+            <w:proofErr w:type="spellStart"/>
+            <w:r>
+              <w:rPr>
+                <w:rFonts w:ascii="Calibri" w:eastAsia="Times New Roman" w:hAnsi="Calibri" w:cs="Calibri"/>
+                <w:color w:val="000000"/>
+                <w:lang w:eastAsia="en-GB"/>
+              </w:rPr>
+              <w:t>exp_cond</w:t>
+            </w:r>
+            <w:proofErr w:type="spellEnd"/>
+            <w:r>
+              <w:rPr>
+                <w:rFonts w:ascii="Calibri" w:eastAsia="Times New Roman" w:hAnsi="Calibri" w:cs="Calibri"/>
+                <w:color w:val="000000"/>
+                <w:lang w:eastAsia="en-GB"/>
+              </w:rPr>
+              <w:t>&gt; then &lt;</w:t>
+            </w:r>
+            <w:proofErr w:type="spellStart"/>
+            <w:r>
+              <w:rPr>
+                <w:rFonts w:ascii="Calibri" w:eastAsia="Times New Roman" w:hAnsi="Calibri" w:cs="Calibri"/>
+                <w:color w:val="000000"/>
+                <w:lang w:eastAsia="en-GB"/>
+              </w:rPr>
+              <w:t>function_body</w:t>
+            </w:r>
+            <w:proofErr w:type="spellEnd"/>
+            <w:r>
+              <w:rPr>
+                <w:rFonts w:ascii="Calibri" w:eastAsia="Times New Roman" w:hAnsi="Calibri" w:cs="Calibri"/>
+                <w:color w:val="000000"/>
+                <w:lang w:eastAsia="en-GB"/>
+              </w:rPr>
+              <w:t>&gt; &lt;</w:t>
+            </w:r>
+            <w:proofErr w:type="spellStart"/>
+            <w:r>
+              <w:rPr>
+                <w:rFonts w:ascii="Calibri" w:eastAsia="Times New Roman" w:hAnsi="Calibri" w:cs="Calibri"/>
+                <w:color w:val="000000"/>
+                <w:lang w:eastAsia="en-GB"/>
+              </w:rPr>
+              <w:t>elsif</w:t>
+            </w:r>
+            <w:proofErr w:type="spellEnd"/>
+            <w:r>
+              <w:rPr>
+                <w:rFonts w:ascii="Calibri" w:eastAsia="Times New Roman" w:hAnsi="Calibri" w:cs="Calibri"/>
+                <w:color w:val="000000"/>
+                <w:lang w:eastAsia="en-GB"/>
+              </w:rPr>
+              <w:t>&gt;</w:t>
             </w:r>
           </w:p>
         </w:tc>
@@ -13699,7 +15624,43 @@
                 <w:color w:val="000000"/>
                 <w:lang w:eastAsia="en-GB"/>
               </w:rPr>
-              <w:t>elseif &lt;exp_cond&gt; then &lt;function_body&gt; &lt;elseif&gt;</w:t>
+              <w:t>elseif &lt;</w:t>
+            </w:r>
+            <w:proofErr w:type="spellStart"/>
+            <w:r>
+              <w:rPr>
+                <w:rFonts w:ascii="Calibri" w:eastAsia="Times New Roman" w:hAnsi="Calibri" w:cs="Calibri"/>
+                <w:color w:val="000000"/>
+                <w:lang w:eastAsia="en-GB"/>
+              </w:rPr>
+              <w:t>exp_cond</w:t>
+            </w:r>
+            <w:proofErr w:type="spellEnd"/>
+            <w:r>
+              <w:rPr>
+                <w:rFonts w:ascii="Calibri" w:eastAsia="Times New Roman" w:hAnsi="Calibri" w:cs="Calibri"/>
+                <w:color w:val="000000"/>
+                <w:lang w:eastAsia="en-GB"/>
+              </w:rPr>
+              <w:t>&gt; then &lt;</w:t>
+            </w:r>
+            <w:proofErr w:type="spellStart"/>
+            <w:r>
+              <w:rPr>
+                <w:rFonts w:ascii="Calibri" w:eastAsia="Times New Roman" w:hAnsi="Calibri" w:cs="Calibri"/>
+                <w:color w:val="000000"/>
+                <w:lang w:eastAsia="en-GB"/>
+              </w:rPr>
+              <w:t>function_body</w:t>
+            </w:r>
+            <w:proofErr w:type="spellEnd"/>
+            <w:r>
+              <w:rPr>
+                <w:rFonts w:ascii="Calibri" w:eastAsia="Times New Roman" w:hAnsi="Calibri" w:cs="Calibri"/>
+                <w:color w:val="000000"/>
+                <w:lang w:eastAsia="en-GB"/>
+              </w:rPr>
+              <w:t>&gt; &lt;elseif&gt;</w:t>
             </w:r>
           </w:p>
         </w:tc>
@@ -13839,7 +15800,25 @@
                 <w:color w:val="000000"/>
                 <w:lang w:eastAsia="en-GB"/>
               </w:rPr>
-              <w:t>else &lt;function_body&gt; &lt;end&gt;</w:t>
+              <w:t>else &lt;</w:t>
+            </w:r>
+            <w:proofErr w:type="spellStart"/>
+            <w:r>
+              <w:rPr>
+                <w:rFonts w:ascii="Calibri" w:eastAsia="Times New Roman" w:hAnsi="Calibri" w:cs="Calibri"/>
+                <w:color w:val="000000"/>
+                <w:lang w:eastAsia="en-GB"/>
+              </w:rPr>
+              <w:t>function_body</w:t>
+            </w:r>
+            <w:proofErr w:type="spellEnd"/>
+            <w:r>
+              <w:rPr>
+                <w:rFonts w:ascii="Calibri" w:eastAsia="Times New Roman" w:hAnsi="Calibri" w:cs="Calibri"/>
+                <w:color w:val="000000"/>
+                <w:lang w:eastAsia="en-GB"/>
+              </w:rPr>
+              <w:t>&gt; &lt;end&gt;</w:t>
             </w:r>
           </w:p>
         </w:tc>
@@ -14119,7 +16098,25 @@
                 <w:color w:val="000000"/>
                 <w:lang w:eastAsia="en-GB"/>
               </w:rPr>
-              <w:t>end &lt;function_body&gt;</w:t>
+              <w:t>end &lt;</w:t>
+            </w:r>
+            <w:proofErr w:type="spellStart"/>
+            <w:r>
+              <w:rPr>
+                <w:rFonts w:ascii="Calibri" w:eastAsia="Times New Roman" w:hAnsi="Calibri" w:cs="Calibri"/>
+                <w:color w:val="000000"/>
+                <w:lang w:eastAsia="en-GB"/>
+              </w:rPr>
+              <w:t>function_body</w:t>
+            </w:r>
+            <w:proofErr w:type="spellEnd"/>
+            <w:r>
+              <w:rPr>
+                <w:rFonts w:ascii="Calibri" w:eastAsia="Times New Roman" w:hAnsi="Calibri" w:cs="Calibri"/>
+                <w:color w:val="000000"/>
+                <w:lang w:eastAsia="en-GB"/>
+              </w:rPr>
+              <w:t>&gt;</w:t>
             </w:r>
           </w:p>
         </w:tc>
@@ -14192,7 +16189,25 @@
                 <w:color w:val="000000"/>
                 <w:lang w:eastAsia="en-GB"/>
               </w:rPr>
-              <w:t>&lt;exp_cond&gt;</w:t>
+              <w:t>&lt;</w:t>
+            </w:r>
+            <w:proofErr w:type="spellStart"/>
+            <w:r>
+              <w:rPr>
+                <w:rFonts w:ascii="Calibri" w:eastAsia="Times New Roman" w:hAnsi="Calibri" w:cs="Calibri"/>
+                <w:color w:val="000000"/>
+                <w:lang w:eastAsia="en-GB"/>
+              </w:rPr>
+              <w:t>exp_cond</w:t>
+            </w:r>
+            <w:proofErr w:type="spellEnd"/>
+            <w:r>
+              <w:rPr>
+                <w:rFonts w:ascii="Calibri" w:eastAsia="Times New Roman" w:hAnsi="Calibri" w:cs="Calibri"/>
+                <w:color w:val="000000"/>
+                <w:lang w:eastAsia="en-GB"/>
+              </w:rPr>
+              <w:t>&gt;</w:t>
             </w:r>
           </w:p>
         </w:tc>
@@ -14259,8 +16274,36 @@
                 <w:color w:val="000000"/>
                 <w:lang w:eastAsia="en-GB"/>
               </w:rPr>
-              <w:t>call precedenční analýza</w:t>
-            </w:r>
+              <w:t xml:space="preserve">call </w:t>
+            </w:r>
+            <w:proofErr w:type="spellStart"/>
+            <w:r>
+              <w:rPr>
+                <w:rFonts w:ascii="Calibri" w:eastAsia="Times New Roman" w:hAnsi="Calibri" w:cs="Calibri"/>
+                <w:color w:val="000000"/>
+                <w:lang w:eastAsia="en-GB"/>
+              </w:rPr>
+              <w:t>precedenční</w:t>
+            </w:r>
+            <w:proofErr w:type="spellEnd"/>
+            <w:r>
+              <w:rPr>
+                <w:rFonts w:ascii="Calibri" w:eastAsia="Times New Roman" w:hAnsi="Calibri" w:cs="Calibri"/>
+                <w:color w:val="000000"/>
+                <w:lang w:eastAsia="en-GB"/>
+              </w:rPr>
+              <w:t xml:space="preserve"> </w:t>
+            </w:r>
+            <w:proofErr w:type="spellStart"/>
+            <w:r>
+              <w:rPr>
+                <w:rFonts w:ascii="Calibri" w:eastAsia="Times New Roman" w:hAnsi="Calibri" w:cs="Calibri"/>
+                <w:color w:val="000000"/>
+                <w:lang w:eastAsia="en-GB"/>
+              </w:rPr>
+              <w:t>analýza</w:t>
+            </w:r>
+            <w:proofErr w:type="spellEnd"/>
           </w:p>
         </w:tc>
       </w:tr>
@@ -14371,7 +16414,7 @@
           <w:lang w:val="cs-CZ"/>
         </w:rPr>
       </w:pPr>
-      <w:bookmarkStart w:id="16" w:name="_Toc89553572"/>
+      <w:bookmarkStart w:id="16" w:name="_Toc89708159"/>
       <w:r>
         <w:rPr>
           <w:rFonts w:ascii="Times New Roman" w:hAnsi="Times New Roman" w:cs="Times New Roman"/>
@@ -14398,51 +16441,24 @@
     <w:p>
       <w:pPr>
         <w:rPr>
-          <w:rFonts w:ascii="Times New Roman" w:eastAsiaTheme="majorEastAsia" w:hAnsi="Times New Roman" w:cs="Times New Roman"/>
-          <w:b/>
-          <w:bCs/>
-          <w:smallCaps/>
-          <w:lang w:val="cs-CZ"/>
-        </w:rPr>
+          <w:lang w:val="cs-CZ"/>
+        </w:rPr>
+        <w:sectPr>
+          <w:pgSz w:w="16838" w:h="11906" w:orient="landscape"/>
+          <w:pgMar w:top="1417" w:right="1417" w:bottom="1417" w:left="1417" w:header="708" w:footer="708" w:gutter="0"/>
+          <w:cols w:space="708"/>
+          <w:docGrid w:linePitch="360"/>
+        </w:sectPr>
       </w:pPr>
       <w:r>
         <w:rPr>
-          <w:rFonts w:ascii="Times New Roman" w:eastAsiaTheme="majorEastAsia" w:hAnsi="Times New Roman" w:cs="Times New Roman"/>
-          <w:b/>
-          <w:bCs/>
-          <w:smallCaps/>
-          <w:lang w:val="cs-CZ"/>
-        </w:rPr>
-        <w:t>provizorni</w:t>
-      </w:r>
-    </w:p>
-    <w:p>
-      <w:pPr>
-        <w:rPr>
-          <w:rFonts w:ascii="Times New Roman" w:eastAsiaTheme="majorEastAsia" w:hAnsi="Times New Roman" w:cs="Times New Roman"/>
-          <w:b/>
-          <w:bCs/>
-          <w:smallCaps/>
-          <w:sz w:val="40"/>
-          <w:szCs w:val="40"/>
-          <w:lang w:val="cs-CZ"/>
-        </w:rPr>
-      </w:pPr>
-      <w:r>
-        <w:rPr>
-          <w:rFonts w:ascii="Times New Roman" w:eastAsiaTheme="majorEastAsia" w:hAnsi="Times New Roman" w:cs="Times New Roman"/>
-          <w:b/>
-          <w:bCs/>
-          <w:smallCaps/>
-          <w:sz w:val="40"/>
-          <w:szCs w:val="40"/>
           <w:lang w:val="cs-CZ"/>
         </w:rPr>
         <w:drawing>
-          <wp:inline distT="0" distB="0" distL="0" distR="0" wp14:anchorId="085CC1D2" wp14:editId="133312BB">
-            <wp:extent cx="8892540" cy="4493895"/>
-            <wp:effectExtent l="0" t="0" r="3810" b="1905"/>
-            <wp:docPr id="1" name="Picture 1" descr="Table&#10;&#10;Description automatically generated"/>
+          <wp:inline distT="0" distB="0" distL="0" distR="0" wp14:anchorId="0FB41E31" wp14:editId="2B2138A5">
+            <wp:extent cx="8892540" cy="4581525"/>
+            <wp:effectExtent l="0" t="0" r="3810" b="9525"/>
+            <wp:docPr id="1" name="Picture 1" descr="Calendar&#10;&#10;Description automatically generated"/>
             <wp:cNvGraphicFramePr>
               <a:graphicFrameLocks xmlns:a="http://schemas.openxmlformats.org/drawingml/2006/main" noChangeAspect="1"/>
             </wp:cNvGraphicFramePr>
@@ -14450,7 +16466,7 @@
               <a:graphicData uri="http://schemas.openxmlformats.org/drawingml/2006/picture">
                 <pic:pic xmlns:pic="http://schemas.openxmlformats.org/drawingml/2006/picture">
                   <pic:nvPicPr>
-                    <pic:cNvPr id="1" name="Picture 1" descr="Table&#10;&#10;Description automatically generated"/>
+                    <pic:cNvPr id="1" name="Picture 1" descr="Calendar&#10;&#10;Description automatically generated"/>
                     <pic:cNvPicPr/>
                   </pic:nvPicPr>
                   <pic:blipFill>
@@ -14462,7 +16478,7 @@
                   <pic:spPr>
                     <a:xfrm>
                       <a:off x="0" y="0"/>
-                      <a:ext cx="8892540" cy="4493895"/>
+                      <a:ext cx="8892540" cy="4581525"/>
                     </a:xfrm>
                     <a:prstGeom prst="rect">
                       <a:avLst/>
@@ -14477,19 +16493,6 @@
     </w:p>
     <w:p>
       <w:pPr>
-        <w:rPr>
-          <w:lang w:val="cs-CZ"/>
-        </w:rPr>
-        <w:sectPr>
-          <w:pgSz w:w="16838" w:h="11906" w:orient="landscape"/>
-          <w:pgMar w:top="1417" w:right="1417" w:bottom="1417" w:left="1417" w:header="708" w:footer="708" w:gutter="0"/>
-          <w:cols w:space="708"/>
-          <w:docGrid w:linePitch="360"/>
-        </w:sectPr>
-      </w:pPr>
-    </w:p>
-    <w:p>
-      <w:pPr>
         <w:pStyle w:val="Heading1"/>
         <w:numPr>
           <w:ilvl w:val="0"/>
@@ -14503,7 +16506,7 @@
           <w:lang w:val="cs-CZ"/>
         </w:rPr>
       </w:pPr>
-      <w:bookmarkStart w:id="17" w:name="_Toc89553573"/>
+      <w:bookmarkStart w:id="17" w:name="_Toc89708160"/>
       <w:r>
         <w:rPr>
           <w:rFonts w:ascii="Times New Roman" w:hAnsi="Times New Roman" w:cs="Times New Roman"/>
@@ -14571,12 +16574,21 @@
                 <w:lang w:val="cs-CZ"/>
               </w:rPr>
             </w:pPr>
-            <w:r>
-              <w:rPr>
-                <w:rFonts w:ascii="Times New Roman" w:hAnsi="Times New Roman" w:cs="Times New Roman"/>
-                <w:lang w:val="cs-CZ"/>
-              </w:rPr>
-              <w:t>Príchodzí token</w:t>
+            <w:proofErr w:type="spellStart"/>
+            <w:r>
+              <w:rPr>
+                <w:rFonts w:ascii="Times New Roman" w:hAnsi="Times New Roman" w:cs="Times New Roman"/>
+                <w:lang w:val="cs-CZ"/>
+              </w:rPr>
+              <w:t>Príchodzí</w:t>
+            </w:r>
+            <w:proofErr w:type="spellEnd"/>
+            <w:r>
+              <w:rPr>
+                <w:rFonts w:ascii="Times New Roman" w:hAnsi="Times New Roman" w:cs="Times New Roman"/>
+                <w:lang w:val="cs-CZ"/>
+              </w:rPr>
+              <w:t xml:space="preserve"> token</w:t>
             </w:r>
           </w:p>
         </w:tc>
@@ -14602,8 +16614,17 @@
                 <w:rFonts w:ascii="Times New Roman" w:hAnsi="Times New Roman" w:cs="Times New Roman"/>
                 <w:lang w:val="cs-CZ"/>
               </w:rPr>
-              <w:t>Vrchol zásobníka</w:t>
-            </w:r>
+              <w:t xml:space="preserve">Vrchol </w:t>
+            </w:r>
+            <w:proofErr w:type="spellStart"/>
+            <w:r>
+              <w:rPr>
+                <w:rFonts w:ascii="Times New Roman" w:hAnsi="Times New Roman" w:cs="Times New Roman"/>
+                <w:lang w:val="cs-CZ"/>
+              </w:rPr>
+              <w:t>zásobníka</w:t>
+            </w:r>
+            <w:proofErr w:type="spellEnd"/>
           </w:p>
         </w:tc>
         <w:tc>
@@ -14758,6 +16779,7 @@
                 <w:lang w:val="cs-CZ"/>
               </w:rPr>
             </w:pPr>
+            <w:proofErr w:type="spellStart"/>
             <w:r>
               <w:rPr>
                 <w:rFonts w:ascii="Times New Roman" w:hAnsi="Times New Roman" w:cs="Times New Roman"/>
@@ -14765,6 +16787,7 @@
               </w:rPr>
               <w:t>f_id</w:t>
             </w:r>
+            <w:proofErr w:type="spellEnd"/>
           </w:p>
         </w:tc>
         <w:tc>
@@ -16340,6 +18363,7 @@
                 <w:lang w:val="cs-CZ"/>
               </w:rPr>
             </w:pPr>
+            <w:proofErr w:type="spellStart"/>
             <w:r>
               <w:rPr>
                 <w:rFonts w:ascii="Times New Roman" w:hAnsi="Times New Roman" w:cs="Times New Roman"/>
@@ -16347,6 +18371,7 @@
               </w:rPr>
               <w:t>f_id</w:t>
             </w:r>
+            <w:proofErr w:type="spellEnd"/>
           </w:p>
         </w:tc>
         <w:tc>
@@ -17322,19 +19347,28 @@
           <w:lang w:val="sk-SK"/>
         </w:rPr>
       </w:pPr>
-      <w:bookmarkStart w:id="18" w:name="_Toc89553574"/>
+      <w:bookmarkStart w:id="18" w:name="_Toc89708161"/>
       <w:r>
         <w:rPr>
           <w:rFonts w:ascii="Times New Roman" w:hAnsi="Times New Roman" w:cs="Times New Roman"/>
         </w:rPr>
         <w:t>Tabu</w:t>
       </w:r>
+      <w:proofErr w:type="spellStart"/>
       <w:r>
         <w:rPr>
           <w:rFonts w:ascii="Times New Roman" w:hAnsi="Times New Roman" w:cs="Times New Roman"/>
           <w:lang w:val="sk-SK"/>
         </w:rPr>
-        <w:t>ľka návratových typov</w:t>
+        <w:t>ľka</w:t>
+      </w:r>
+      <w:proofErr w:type="spellEnd"/>
+      <w:r>
+        <w:rPr>
+          <w:rFonts w:ascii="Times New Roman" w:hAnsi="Times New Roman" w:cs="Times New Roman"/>
+          <w:lang w:val="sk-SK"/>
+        </w:rPr>
+        <w:t xml:space="preserve"> návratových typov</w:t>
       </w:r>
       <w:bookmarkEnd w:id="18"/>
     </w:p>
@@ -17448,12 +19482,14 @@
                 <w:lang w:val="sk-SK"/>
               </w:rPr>
             </w:pPr>
+            <w:proofErr w:type="spellStart"/>
             <w:r>
               <w:rPr>
                 <w:lang w:val="sk-SK"/>
               </w:rPr>
               <w:t>Number</w:t>
             </w:r>
+            <w:proofErr w:type="spellEnd"/>
           </w:p>
         </w:tc>
         <w:tc>
@@ -17467,12 +19503,14 @@
                 <w:lang w:val="sk-SK"/>
               </w:rPr>
             </w:pPr>
+            <w:proofErr w:type="spellStart"/>
             <w:r>
               <w:rPr>
                 <w:lang w:val="sk-SK"/>
               </w:rPr>
               <w:t>Integer</w:t>
             </w:r>
+            <w:proofErr w:type="spellEnd"/>
           </w:p>
         </w:tc>
         <w:tc>
@@ -17486,12 +19524,14 @@
                 <w:lang w:val="sk-SK"/>
               </w:rPr>
             </w:pPr>
+            <w:proofErr w:type="spellStart"/>
             <w:r>
               <w:rPr>
                 <w:lang w:val="sk-SK"/>
               </w:rPr>
               <w:t>String</w:t>
             </w:r>
+            <w:proofErr w:type="spellEnd"/>
           </w:p>
         </w:tc>
         <w:tc>
@@ -17505,12 +19545,14 @@
                 <w:lang w:val="sk-SK"/>
               </w:rPr>
             </w:pPr>
+            <w:proofErr w:type="spellStart"/>
             <w:r>
               <w:rPr>
                 <w:lang w:val="sk-SK"/>
               </w:rPr>
               <w:t>Bool</w:t>
             </w:r>
+            <w:proofErr w:type="spellEnd"/>
           </w:p>
         </w:tc>
         <w:tc>
@@ -17524,12 +19566,14 @@
                 <w:lang w:val="sk-SK"/>
               </w:rPr>
             </w:pPr>
+            <w:proofErr w:type="spellStart"/>
             <w:r>
               <w:rPr>
                 <w:lang w:val="sk-SK"/>
               </w:rPr>
               <w:t>Nil</w:t>
             </w:r>
+            <w:proofErr w:type="spellEnd"/>
           </w:p>
         </w:tc>
       </w:tr>
@@ -17559,12 +19603,14 @@
                 <w:lang w:val="sk-SK"/>
               </w:rPr>
             </w:pPr>
+            <w:proofErr w:type="spellStart"/>
             <w:r>
               <w:rPr>
                 <w:lang w:val="sk-SK"/>
               </w:rPr>
               <w:t>Number</w:t>
             </w:r>
+            <w:proofErr w:type="spellEnd"/>
           </w:p>
         </w:tc>
         <w:tc>
@@ -17578,12 +19624,14 @@
                 <w:lang w:val="sk-SK"/>
               </w:rPr>
             </w:pPr>
+            <w:proofErr w:type="spellStart"/>
             <w:r>
               <w:rPr>
                 <w:lang w:val="sk-SK"/>
               </w:rPr>
               <w:t>Number</w:t>
             </w:r>
+            <w:proofErr w:type="spellEnd"/>
           </w:p>
         </w:tc>
         <w:tc>
@@ -17597,12 +19645,14 @@
                 <w:lang w:val="sk-SK"/>
               </w:rPr>
             </w:pPr>
+            <w:proofErr w:type="spellStart"/>
             <w:r>
               <w:rPr>
                 <w:lang w:val="sk-SK"/>
               </w:rPr>
               <w:t>Number</w:t>
             </w:r>
+            <w:proofErr w:type="spellEnd"/>
           </w:p>
         </w:tc>
         <w:tc>
@@ -17654,12 +19704,14 @@
                 <w:lang w:val="sk-SK"/>
               </w:rPr>
             </w:pPr>
+            <w:proofErr w:type="spellStart"/>
             <w:r>
               <w:rPr>
                 <w:lang w:val="sk-SK"/>
               </w:rPr>
               <w:t>Nil</w:t>
             </w:r>
+            <w:proofErr w:type="spellEnd"/>
           </w:p>
         </w:tc>
       </w:tr>
@@ -17689,12 +19741,14 @@
                 <w:lang w:val="sk-SK"/>
               </w:rPr>
             </w:pPr>
+            <w:proofErr w:type="spellStart"/>
             <w:r>
               <w:rPr>
                 <w:lang w:val="sk-SK"/>
               </w:rPr>
               <w:t>Integer</w:t>
             </w:r>
+            <w:proofErr w:type="spellEnd"/>
           </w:p>
         </w:tc>
         <w:tc>
@@ -17708,12 +19762,14 @@
                 <w:lang w:val="sk-SK"/>
               </w:rPr>
             </w:pPr>
+            <w:proofErr w:type="spellStart"/>
             <w:r>
               <w:rPr>
                 <w:lang w:val="sk-SK"/>
               </w:rPr>
               <w:t>Number</w:t>
             </w:r>
+            <w:proofErr w:type="spellEnd"/>
           </w:p>
         </w:tc>
         <w:tc>
@@ -17727,12 +19783,14 @@
                 <w:lang w:val="sk-SK"/>
               </w:rPr>
             </w:pPr>
+            <w:proofErr w:type="spellStart"/>
             <w:r>
               <w:rPr>
                 <w:lang w:val="sk-SK"/>
               </w:rPr>
               <w:t>Integer</w:t>
             </w:r>
+            <w:proofErr w:type="spellEnd"/>
           </w:p>
         </w:tc>
         <w:tc>
@@ -17784,12 +19842,14 @@
                 <w:lang w:val="sk-SK"/>
               </w:rPr>
             </w:pPr>
+            <w:proofErr w:type="spellStart"/>
             <w:r>
               <w:rPr>
                 <w:lang w:val="sk-SK"/>
               </w:rPr>
               <w:t>Nil</w:t>
             </w:r>
+            <w:proofErr w:type="spellEnd"/>
           </w:p>
         </w:tc>
       </w:tr>
@@ -17819,12 +19879,14 @@
                 <w:lang w:val="sk-SK"/>
               </w:rPr>
             </w:pPr>
+            <w:proofErr w:type="spellStart"/>
             <w:r>
               <w:rPr>
                 <w:lang w:val="sk-SK"/>
               </w:rPr>
               <w:t>String</w:t>
             </w:r>
+            <w:proofErr w:type="spellEnd"/>
           </w:p>
         </w:tc>
         <w:tc>
@@ -17914,12 +19976,14 @@
                 <w:lang w:val="sk-SK"/>
               </w:rPr>
             </w:pPr>
+            <w:proofErr w:type="spellStart"/>
             <w:r>
               <w:rPr>
                 <w:lang w:val="sk-SK"/>
               </w:rPr>
               <w:t>Nil</w:t>
             </w:r>
+            <w:proofErr w:type="spellEnd"/>
           </w:p>
         </w:tc>
       </w:tr>
@@ -17949,12 +20013,14 @@
                 <w:lang w:val="sk-SK"/>
               </w:rPr>
             </w:pPr>
+            <w:proofErr w:type="spellStart"/>
             <w:r>
               <w:rPr>
                 <w:lang w:val="sk-SK"/>
               </w:rPr>
               <w:t>Bool</w:t>
             </w:r>
+            <w:proofErr w:type="spellEnd"/>
           </w:p>
         </w:tc>
         <w:tc>
@@ -18025,12 +20091,14 @@
                 <w:lang w:val="sk-SK"/>
               </w:rPr>
             </w:pPr>
+            <w:proofErr w:type="spellStart"/>
             <w:r>
               <w:rPr>
                 <w:lang w:val="sk-SK"/>
               </w:rPr>
               <w:t>Bool</w:t>
             </w:r>
+            <w:proofErr w:type="spellEnd"/>
           </w:p>
         </w:tc>
         <w:tc>
@@ -18044,12 +20112,14 @@
                 <w:lang w:val="sk-SK"/>
               </w:rPr>
             </w:pPr>
+            <w:proofErr w:type="spellStart"/>
             <w:r>
               <w:rPr>
                 <w:lang w:val="sk-SK"/>
               </w:rPr>
               <w:t>Nil</w:t>
             </w:r>
+            <w:proofErr w:type="spellEnd"/>
           </w:p>
         </w:tc>
       </w:tr>
@@ -18079,12 +20149,14 @@
                 <w:lang w:val="sk-SK"/>
               </w:rPr>
             </w:pPr>
+            <w:proofErr w:type="spellStart"/>
             <w:r>
               <w:rPr>
                 <w:lang w:val="sk-SK"/>
               </w:rPr>
               <w:t>Nil</w:t>
             </w:r>
+            <w:proofErr w:type="spellEnd"/>
           </w:p>
         </w:tc>
         <w:tc>
@@ -18098,12 +20170,14 @@
                 <w:lang w:val="sk-SK"/>
               </w:rPr>
             </w:pPr>
+            <w:proofErr w:type="spellStart"/>
             <w:r>
               <w:rPr>
                 <w:lang w:val="sk-SK"/>
               </w:rPr>
               <w:t>Nil</w:t>
             </w:r>
+            <w:proofErr w:type="spellEnd"/>
           </w:p>
         </w:tc>
         <w:tc>
@@ -18117,12 +20191,14 @@
                 <w:lang w:val="sk-SK"/>
               </w:rPr>
             </w:pPr>
+            <w:proofErr w:type="spellStart"/>
             <w:r>
               <w:rPr>
                 <w:lang w:val="sk-SK"/>
               </w:rPr>
               <w:t>Nil</w:t>
             </w:r>
+            <w:proofErr w:type="spellEnd"/>
           </w:p>
         </w:tc>
         <w:tc>
@@ -18136,12 +20212,14 @@
                 <w:lang w:val="sk-SK"/>
               </w:rPr>
             </w:pPr>
+            <w:proofErr w:type="spellStart"/>
             <w:r>
               <w:rPr>
                 <w:lang w:val="sk-SK"/>
               </w:rPr>
               <w:t>Nil</w:t>
             </w:r>
+            <w:proofErr w:type="spellEnd"/>
           </w:p>
         </w:tc>
         <w:tc>
@@ -18155,12 +20233,14 @@
                 <w:lang w:val="sk-SK"/>
               </w:rPr>
             </w:pPr>
+            <w:proofErr w:type="spellStart"/>
             <w:r>
               <w:rPr>
                 <w:lang w:val="sk-SK"/>
               </w:rPr>
               <w:t>Nil</w:t>
             </w:r>
+            <w:proofErr w:type="spellEnd"/>
           </w:p>
         </w:tc>
         <w:tc>
@@ -18174,12 +20254,14 @@
                 <w:lang w:val="sk-SK"/>
               </w:rPr>
             </w:pPr>
+            <w:proofErr w:type="spellStart"/>
             <w:r>
               <w:rPr>
                 <w:lang w:val="sk-SK"/>
               </w:rPr>
               <w:t>Nil</w:t>
             </w:r>
+            <w:proofErr w:type="spellEnd"/>
           </w:p>
         </w:tc>
       </w:tr>

</xml_diff>

<commit_message>
updated psa part of documentation
</commit_message>
<xml_diff>
--- a/documentation/dokumentace.docx
+++ b/documentation/dokumentace.docx
@@ -177,27 +177,7 @@
           <w:bCs/>
           <w:lang w:val="cs-CZ"/>
         </w:rPr>
-        <w:t xml:space="preserve">Matěj </w:t>
-      </w:r>
-      <w:proofErr w:type="spellStart"/>
-      <w:r>
-        <w:rPr>
-          <w:rFonts w:ascii="Times New Roman" w:hAnsi="Times New Roman" w:cs="Times New Roman"/>
-          <w:b/>
-          <w:bCs/>
-          <w:lang w:val="cs-CZ"/>
-        </w:rPr>
-        <w:t>Žalmánek</w:t>
-      </w:r>
-      <w:proofErr w:type="spellEnd"/>
-      <w:r>
-        <w:rPr>
-          <w:rFonts w:ascii="Times New Roman" w:hAnsi="Times New Roman" w:cs="Times New Roman"/>
-          <w:b/>
-          <w:bCs/>
-          <w:lang w:val="cs-CZ"/>
-        </w:rPr>
-        <w:t xml:space="preserve"> </w:t>
+        <w:t xml:space="preserve">Matěj Žalmánek </w:t>
       </w:r>
       <w:r>
         <w:rPr>
@@ -228,31 +208,13 @@
           <w:lang w:val="cs-CZ"/>
         </w:rPr>
       </w:pPr>
-      <w:proofErr w:type="spellStart"/>
       <w:r>
         <w:rPr>
           <w:rFonts w:ascii="Times New Roman" w:hAnsi="Times New Roman" w:cs="Times New Roman"/>
           <w:lang w:val="cs-CZ"/>
         </w:rPr>
-        <w:t>Igar</w:t>
+        <w:t>Igar Sauchanka</w:t>
       </w:r>
-      <w:proofErr w:type="spellEnd"/>
-      <w:r>
-        <w:rPr>
-          <w:rFonts w:ascii="Times New Roman" w:hAnsi="Times New Roman" w:cs="Times New Roman"/>
-          <w:lang w:val="cs-CZ"/>
-        </w:rPr>
-        <w:t xml:space="preserve"> </w:t>
-      </w:r>
-      <w:proofErr w:type="spellStart"/>
-      <w:r>
-        <w:rPr>
-          <w:rFonts w:ascii="Times New Roman" w:hAnsi="Times New Roman" w:cs="Times New Roman"/>
-          <w:lang w:val="cs-CZ"/>
-        </w:rPr>
-        <w:t>Sauchanka</w:t>
-      </w:r>
-      <w:proofErr w:type="spellEnd"/>
       <w:r>
         <w:rPr>
           <w:rFonts w:ascii="Times New Roman" w:hAnsi="Times New Roman" w:cs="Times New Roman"/>
@@ -2275,23 +2237,7 @@
           <w:rFonts w:ascii="Times New Roman" w:hAnsi="Times New Roman" w:cs="Times New Roman"/>
           <w:lang w:val="cs-CZ"/>
         </w:rPr>
-        <w:t xml:space="preserve">Cílem projektu bylo vytvořit překladač, který přeloží kód ze zdrojového jazyka IFJ21, jenž je zjednodušenou podmnožinou jazyka </w:t>
-      </w:r>
-      <w:proofErr w:type="spellStart"/>
-      <w:r>
-        <w:rPr>
-          <w:rFonts w:ascii="Times New Roman" w:hAnsi="Times New Roman" w:cs="Times New Roman"/>
-          <w:lang w:val="cs-CZ"/>
-        </w:rPr>
-        <w:t>Teal</w:t>
-      </w:r>
-      <w:proofErr w:type="spellEnd"/>
-      <w:r>
-        <w:rPr>
-          <w:rFonts w:ascii="Times New Roman" w:hAnsi="Times New Roman" w:cs="Times New Roman"/>
-          <w:lang w:val="cs-CZ"/>
-        </w:rPr>
-        <w:t>, do cílového jazyka IFJcode21 (mezikód).</w:t>
+        <w:t>Cílem projektu bylo vytvořit překladač, který přeloží kód ze zdrojového jazyka IFJ21, jenž je zjednodušenou podmnožinou jazyka Teal, do cílového jazyka IFJcode21 (mezikód).</w:t>
       </w:r>
     </w:p>
     <w:p>
@@ -2470,7 +2416,6 @@
         </w:rPr>
         <w:t xml:space="preserve">ntaktická analýza je implementována v souboru </w:t>
       </w:r>
-      <w:proofErr w:type="spellStart"/>
       <w:r>
         <w:rPr>
           <w:rStyle w:val="Strong"/>
@@ -2480,7 +2425,6 @@
         </w:rPr>
         <w:t>parser.c</w:t>
       </w:r>
-      <w:proofErr w:type="spellEnd"/>
       <w:r>
         <w:rPr>
           <w:rFonts w:ascii="Times New Roman" w:hAnsi="Times New Roman" w:cs="Times New Roman"/>
@@ -2561,7 +2505,6 @@
         </w:rPr>
         <w:t xml:space="preserve">a </w:t>
       </w:r>
-      <w:proofErr w:type="spellStart"/>
       <w:r>
         <w:rPr>
           <w:rStyle w:val="SubtleEmphasis"/>
@@ -2570,7 +2513,6 @@
         </w:rPr>
         <w:t>ScannerContext</w:t>
       </w:r>
-      <w:proofErr w:type="spellEnd"/>
       <w:r>
         <w:rPr>
           <w:rStyle w:val="SubtleEmphasis"/>
@@ -2610,7 +2552,6 @@
         </w:rPr>
         <w:t xml:space="preserve">obsahuje informace o tokenu, zatímco struktura </w:t>
       </w:r>
-      <w:proofErr w:type="spellStart"/>
       <w:r>
         <w:rPr>
           <w:rStyle w:val="SubtleEmphasis"/>
@@ -2619,7 +2560,6 @@
         </w:rPr>
         <w:t>ScannerContext</w:t>
       </w:r>
-      <w:proofErr w:type="spellEnd"/>
       <w:r>
         <w:rPr>
           <w:rStyle w:val="SubtleEmphasis"/>
@@ -2662,55 +2602,7 @@
           <w:color w:val="auto"/>
           <w:lang w:val="cs-CZ"/>
         </w:rPr>
-        <w:t xml:space="preserve">Všechny funkce realizující gramatická pravidla mají návratový typ </w:t>
-      </w:r>
-      <w:proofErr w:type="spellStart"/>
-      <w:r>
-        <w:rPr>
-          <w:rStyle w:val="SubtleEmphasis"/>
-          <w:rFonts w:ascii="Times New Roman" w:hAnsi="Times New Roman" w:cs="Times New Roman"/>
-          <w:i w:val="0"/>
-          <w:iCs w:val="0"/>
-          <w:color w:val="auto"/>
-          <w:lang w:val="cs-CZ"/>
-        </w:rPr>
-        <w:t>Boolean</w:t>
-      </w:r>
-      <w:proofErr w:type="spellEnd"/>
-      <w:r>
-        <w:rPr>
-          <w:rStyle w:val="SubtleEmphasis"/>
-          <w:rFonts w:ascii="Times New Roman" w:hAnsi="Times New Roman" w:cs="Times New Roman"/>
-          <w:i w:val="0"/>
-          <w:iCs w:val="0"/>
-          <w:color w:val="auto"/>
-          <w:lang w:val="cs-CZ"/>
-        </w:rPr>
-        <w:t xml:space="preserve">, díky kterému, pokud dojde k chybě, dojde k okamžitému přerušení </w:t>
-      </w:r>
-      <w:proofErr w:type="spellStart"/>
-      <w:r>
-        <w:rPr>
-          <w:rStyle w:val="SubtleEmphasis"/>
-          <w:rFonts w:ascii="Times New Roman" w:hAnsi="Times New Roman" w:cs="Times New Roman"/>
-          <w:i w:val="0"/>
-          <w:iCs w:val="0"/>
-          <w:color w:val="auto"/>
-          <w:lang w:val="cs-CZ"/>
-        </w:rPr>
-        <w:t>parsingu</w:t>
-      </w:r>
-      <w:proofErr w:type="spellEnd"/>
-      <w:r>
-        <w:rPr>
-          <w:rStyle w:val="SubtleEmphasis"/>
-          <w:rFonts w:ascii="Times New Roman" w:hAnsi="Times New Roman" w:cs="Times New Roman"/>
-          <w:i w:val="0"/>
-          <w:iCs w:val="0"/>
-          <w:color w:val="auto"/>
-          <w:lang w:val="cs-CZ"/>
-        </w:rPr>
-        <w:t xml:space="preserve"> a vynoření ze syntaktické analýzy.</w:t>
+        <w:t>Všechny funkce realizující gramatická pravidla mají návratový typ Boolean, díky kterému, pokud dojde k chybě, dojde k okamžitému přerušení parsingu a vynoření ze syntaktické analýzy.</w:t>
       </w:r>
     </w:p>
     <w:p>
@@ -2736,7 +2628,6 @@
         </w:rPr>
         <w:t xml:space="preserve">Komunikace mezi syntaktickou a lexikální analýzou se odehrává pomocí volání funkce </w:t>
       </w:r>
-      <w:proofErr w:type="spellStart"/>
       <w:r>
         <w:rPr>
           <w:rStyle w:val="SubtleEmphasis"/>
@@ -2745,7 +2636,6 @@
         </w:rPr>
         <w:t>GetNextToken</w:t>
       </w:r>
-      <w:proofErr w:type="spellEnd"/>
       <w:r>
         <w:rPr>
           <w:rStyle w:val="SubtleEmphasis"/>
@@ -2779,57 +2669,8 @@
           <w:color w:val="auto"/>
           <w:lang w:val="cs-CZ"/>
         </w:rPr>
-        <w:t xml:space="preserve">Další komponentou, se kterou syntaktická analýza komunikuje, je precedenční syntaktická analýza. Ke </w:t>
+        <w:t xml:space="preserve">Další komponentou, se kterou syntaktická analýza komunikuje, je precedenční syntaktická analýza. Ke komunkaci dochází prostředictvím ukazatele na strukturu </w:t>
       </w:r>
-      <w:proofErr w:type="spellStart"/>
-      <w:r>
-        <w:rPr>
-          <w:rStyle w:val="SubtleEmphasis"/>
-          <w:rFonts w:ascii="Times New Roman" w:hAnsi="Times New Roman" w:cs="Times New Roman"/>
-          <w:i w:val="0"/>
-          <w:iCs w:val="0"/>
-          <w:color w:val="auto"/>
-          <w:lang w:val="cs-CZ"/>
-        </w:rPr>
-        <w:t>komunkaci</w:t>
-      </w:r>
-      <w:proofErr w:type="spellEnd"/>
-      <w:r>
-        <w:rPr>
-          <w:rStyle w:val="SubtleEmphasis"/>
-          <w:rFonts w:ascii="Times New Roman" w:hAnsi="Times New Roman" w:cs="Times New Roman"/>
-          <w:i w:val="0"/>
-          <w:iCs w:val="0"/>
-          <w:color w:val="auto"/>
-          <w:lang w:val="cs-CZ"/>
-        </w:rPr>
-        <w:t xml:space="preserve"> dochází </w:t>
-      </w:r>
-      <w:proofErr w:type="spellStart"/>
-      <w:r>
-        <w:rPr>
-          <w:rStyle w:val="SubtleEmphasis"/>
-          <w:rFonts w:ascii="Times New Roman" w:hAnsi="Times New Roman" w:cs="Times New Roman"/>
-          <w:i w:val="0"/>
-          <w:iCs w:val="0"/>
-          <w:color w:val="auto"/>
-          <w:lang w:val="cs-CZ"/>
-        </w:rPr>
-        <w:t>prostředictvím</w:t>
-      </w:r>
-      <w:proofErr w:type="spellEnd"/>
-      <w:r>
-        <w:rPr>
-          <w:rStyle w:val="SubtleEmphasis"/>
-          <w:rFonts w:ascii="Times New Roman" w:hAnsi="Times New Roman" w:cs="Times New Roman"/>
-          <w:i w:val="0"/>
-          <w:iCs w:val="0"/>
-          <w:color w:val="auto"/>
-          <w:lang w:val="cs-CZ"/>
-        </w:rPr>
-        <w:t xml:space="preserve"> ukazatele na strukturu </w:t>
-      </w:r>
-      <w:proofErr w:type="spellStart"/>
       <w:r>
         <w:rPr>
           <w:rStyle w:val="SubtleEmphasis"/>
@@ -2838,7 +2679,6 @@
         </w:rPr>
         <w:t>ScannerContext</w:t>
       </w:r>
-      <w:proofErr w:type="spellEnd"/>
       <w:r>
         <w:rPr>
           <w:rStyle w:val="SubtleEmphasis"/>
@@ -2915,7 +2755,23 @@
           <w:color w:val="auto"/>
           <w:lang w:val="cs-CZ"/>
         </w:rPr>
-        <w:t>Precedenční syntaktická analýza</w:t>
+        <w:t>Precedenčn</w:t>
+      </w:r>
+      <w:r>
+        <w:rPr>
+          <w:rFonts w:ascii="Times New Roman" w:hAnsi="Times New Roman" w:cs="Times New Roman"/>
+          <w:color w:val="auto"/>
+          <w:lang w:val="cs-CZ"/>
+        </w:rPr>
+        <w:t>á</w:t>
+      </w:r>
+      <w:r>
+        <w:rPr>
+          <w:rFonts w:ascii="Times New Roman" w:hAnsi="Times New Roman" w:cs="Times New Roman"/>
+          <w:color w:val="auto"/>
+          <w:lang w:val="cs-CZ"/>
+        </w:rPr>
+        <w:t xml:space="preserve"> syntaktická analýza</w:t>
       </w:r>
       <w:bookmarkEnd w:id="4"/>
     </w:p>
@@ -2930,21 +2786,12 @@
           <w:lang w:val="sk-SK"/>
         </w:rPr>
       </w:pPr>
-      <w:proofErr w:type="spellStart"/>
       <w:r>
         <w:rPr>
           <w:rFonts w:ascii="Times New Roman" w:hAnsi="Times New Roman" w:cs="Times New Roman"/>
           <w:lang w:val="sk-SK"/>
         </w:rPr>
-        <w:t>Precedenčná</w:t>
-      </w:r>
-      <w:proofErr w:type="spellEnd"/>
-      <w:r>
-        <w:rPr>
-          <w:rFonts w:ascii="Times New Roman" w:hAnsi="Times New Roman" w:cs="Times New Roman"/>
-          <w:lang w:val="sk-SK"/>
-        </w:rPr>
-        <w:t xml:space="preserve"> syntaktická analýza vyhodnocuje správnosť zápisu výrazov a</w:t>
+        <w:t>Precedenčná syntaktická analýza vyhodnocuje správnosť zápisu výrazov a</w:t>
       </w:r>
       <w:r>
         <w:rPr>
@@ -2965,23 +2812,7 @@
           <w:rFonts w:ascii="Times New Roman" w:hAnsi="Times New Roman" w:cs="Times New Roman"/>
           <w:lang w:val="sk-SK"/>
         </w:rPr>
-        <w:t xml:space="preserve">. Je založená na princípe zásobníkového automatu, nasledujúci stav je určený </w:t>
-      </w:r>
-      <w:proofErr w:type="spellStart"/>
-      <w:r>
-        <w:rPr>
-          <w:rFonts w:ascii="Times New Roman" w:hAnsi="Times New Roman" w:cs="Times New Roman"/>
-          <w:lang w:val="sk-SK"/>
-        </w:rPr>
-        <w:t>precedenčnou</w:t>
-      </w:r>
-      <w:proofErr w:type="spellEnd"/>
-      <w:r>
-        <w:rPr>
-          <w:rFonts w:ascii="Times New Roman" w:hAnsi="Times New Roman" w:cs="Times New Roman"/>
-          <w:lang w:val="sk-SK"/>
-        </w:rPr>
-        <w:t xml:space="preserve"> tabuľkou. V tabuľke sa indexuje pomocou prichádzajúceho tokenu a terminálu na vrchole zásobníka. Automat pozná stavy, ktoré sú kódované nasledovne: </w:t>
+        <w:t xml:space="preserve">. Je založená na princípe zásobníkového automatu, nasledujúci stav je určený precedenčnou tabuľkou. V tabuľke sa indexuje pomocou prichádzajúceho tokenu a terminálu na vrchole zásobníka. Automat pozná stavy, ktoré sú kódované nasledovne: </w:t>
       </w:r>
       <w:r>
         <w:rPr>
@@ -3038,39 +2869,7 @@
           <w:lang w:val="sk-SK"/>
         </w:rPr>
         <w:lastRenderedPageBreak/>
-        <w:t xml:space="preserve">‘&lt;‘ -  Operátor na vrchole zásobníka má menšiu prioritu ako prichádzajúci. Ulož ho na zásobník, tak aby mal </w:t>
-      </w:r>
-      <w:proofErr w:type="spellStart"/>
-      <w:r>
-        <w:rPr>
-          <w:rFonts w:ascii="Times New Roman" w:hAnsi="Times New Roman" w:cs="Times New Roman"/>
-          <w:lang w:val="sk-SK"/>
-        </w:rPr>
-        <w:t>handle</w:t>
-      </w:r>
-      <w:proofErr w:type="spellEnd"/>
-      <w:r>
-        <w:rPr>
-          <w:rFonts w:ascii="Times New Roman" w:hAnsi="Times New Roman" w:cs="Times New Roman"/>
-          <w:lang w:val="sk-SK"/>
-        </w:rPr>
-        <w:t xml:space="preserve"> s najbližším </w:t>
-      </w:r>
-      <w:proofErr w:type="spellStart"/>
-      <w:r>
-        <w:rPr>
-          <w:rFonts w:ascii="Times New Roman" w:hAnsi="Times New Roman" w:cs="Times New Roman"/>
-          <w:lang w:val="sk-SK"/>
-        </w:rPr>
-        <w:t>neterminálom</w:t>
-      </w:r>
-      <w:proofErr w:type="spellEnd"/>
-      <w:r>
-        <w:rPr>
-          <w:rFonts w:ascii="Times New Roman" w:hAnsi="Times New Roman" w:cs="Times New Roman"/>
-          <w:lang w:val="sk-SK"/>
-        </w:rPr>
-        <w:t>, a získaj ďalší token.</w:t>
+        <w:t>‘&lt;‘ -  Operátor na vrchole zásobníka má menšiu prioritu ako prichádzajúci. Ulož ho na zásobník, tak aby mal handle s najbližším neterminálom, a získaj ďalší token.</w:t>
       </w:r>
     </w:p>
     <w:p>
@@ -3100,39 +2899,7 @@
           <w:rFonts w:ascii="Times New Roman" w:hAnsi="Times New Roman" w:cs="Times New Roman"/>
           <w:lang w:val="sk-SK"/>
         </w:rPr>
-        <w:t xml:space="preserve"> – Operátor na vrchole zásobníka má väčšiu prioritu. Spracuj ho až po </w:t>
-      </w:r>
-      <w:proofErr w:type="spellStart"/>
-      <w:r>
-        <w:rPr>
-          <w:rFonts w:ascii="Times New Roman" w:hAnsi="Times New Roman" w:cs="Times New Roman"/>
-          <w:lang w:val="sk-SK"/>
-        </w:rPr>
-        <w:t>handle</w:t>
-      </w:r>
-      <w:proofErr w:type="spellEnd"/>
-      <w:r>
-        <w:rPr>
-          <w:rFonts w:ascii="Times New Roman" w:hAnsi="Times New Roman" w:cs="Times New Roman"/>
-          <w:lang w:val="sk-SK"/>
-        </w:rPr>
-        <w:t xml:space="preserve"> na zásobníku a zavolaj </w:t>
-      </w:r>
-      <w:proofErr w:type="spellStart"/>
-      <w:r>
-        <w:rPr>
-          <w:rFonts w:ascii="Times New Roman" w:hAnsi="Times New Roman" w:cs="Times New Roman"/>
-          <w:lang w:val="sk-SK"/>
-        </w:rPr>
-        <w:t>precedečnú</w:t>
-      </w:r>
-      <w:proofErr w:type="spellEnd"/>
-      <w:r>
-        <w:rPr>
-          <w:rFonts w:ascii="Times New Roman" w:hAnsi="Times New Roman" w:cs="Times New Roman"/>
-          <w:lang w:val="sk-SK"/>
-        </w:rPr>
-        <w:t xml:space="preserve"> sémantickú akciu s predchádzajúcim tokenom.</w:t>
+        <w:t xml:space="preserve"> – Operátor na vrchole zásobníka má väčšiu prioritu. Spracuj ho až po handle na zásobníku a zavolaj precedečnú sémantickú akciu s predchádzajúcim tokenom.</w:t>
       </w:r>
     </w:p>
     <w:p>
@@ -3162,7 +2929,7 @@
           <w:rFonts w:ascii="Times New Roman" w:hAnsi="Times New Roman" w:cs="Times New Roman"/>
           <w:lang w:val="sk-SK"/>
         </w:rPr>
-        <w:t xml:space="preserve"> – Operátory na vrchole zásobníka a prichádzajúci nemôžu nijakým spôsobom interagovať. Nastala syntaktická chyba, opusti spracovanie s chybovým kódom.</w:t>
+        <w:t xml:space="preserve"> – Operátor na vrchole zásobníka a prichádzajúci nemôžu nijakým spôsobom interagovať. Nastala syntaktická chyba, opusti spracovanie s chybovým kódom.</w:t>
       </w:r>
     </w:p>
     <w:p>
@@ -3207,7 +2974,21 @@
           <w:rFonts w:ascii="Times New Roman" w:hAnsi="Times New Roman" w:cs="Times New Roman"/>
           <w:lang w:val="sk-SK"/>
         </w:rPr>
-        <w:t>‘&amp;‘ – Očakávaný koniec výrazu. Ukončí sémantické spracovanie výrazu. Ak sa do tohto stavu dostane s neprázdnym zásobníkom, ukonči spracovanie s</w:t>
+        <w:t>‘&amp;‘ – Očakávaný koniec výrazu. Ukončí sémantické spracovanie výrazu. Ak sa do tohto stavu dostane s neprázdnym zásobníkom, ukonč</w:t>
+      </w:r>
+      <w:r>
+        <w:rPr>
+          <w:rFonts w:ascii="Times New Roman" w:hAnsi="Times New Roman" w:cs="Times New Roman"/>
+          <w:lang w:val="sk-SK"/>
+        </w:rPr>
+        <w:t>í</w:t>
+      </w:r>
+      <w:r>
+        <w:rPr>
+          <w:rFonts w:ascii="Times New Roman" w:hAnsi="Times New Roman" w:cs="Times New Roman"/>
+          <w:lang w:val="sk-SK"/>
+        </w:rPr>
+        <w:t xml:space="preserve"> spracovanie s</w:t>
       </w:r>
       <w:r>
         <w:rPr>
@@ -3243,7 +3024,6 @@
         </w:rPr>
         <w:t>Tabuľka je implementovaná v </w:t>
       </w:r>
-      <w:proofErr w:type="spellStart"/>
       <w:r>
         <w:rPr>
           <w:rStyle w:val="Strong"/>
@@ -3252,7 +3032,6 @@
         </w:rPr>
         <w:t>precedence_analyzer.h</w:t>
       </w:r>
-      <w:proofErr w:type="spellEnd"/>
       <w:r>
         <w:rPr>
           <w:rFonts w:ascii="Times New Roman" w:hAnsi="Times New Roman" w:cs="Times New Roman"/>
@@ -3274,7 +3053,6 @@
         </w:rPr>
         <w:t> </w:t>
       </w:r>
-      <w:proofErr w:type="spellStart"/>
       <w:r>
         <w:rPr>
           <w:rStyle w:val="Strong"/>
@@ -3283,7 +3061,6 @@
         </w:rPr>
         <w:t>precedence_analyzer.c</w:t>
       </w:r>
-      <w:proofErr w:type="spellEnd"/>
       <w:r>
         <w:rPr>
           <w:rStyle w:val="Strong"/>
@@ -3323,23 +3100,13 @@
         <w:t xml:space="preserve"> </w:t>
       </w:r>
       <w:bookmarkStart w:id="5" w:name="_Toc89708148"/>
-      <w:proofErr w:type="spellStart"/>
       <w:r>
         <w:rPr>
           <w:rFonts w:ascii="Times New Roman" w:hAnsi="Times New Roman" w:cs="Times New Roman"/>
           <w:color w:val="auto"/>
           <w:lang w:val="cs-CZ"/>
         </w:rPr>
-        <w:t>Precedenčná</w:t>
-      </w:r>
-      <w:proofErr w:type="spellEnd"/>
-      <w:r>
-        <w:rPr>
-          <w:rFonts w:ascii="Times New Roman" w:hAnsi="Times New Roman" w:cs="Times New Roman"/>
-          <w:color w:val="auto"/>
-          <w:lang w:val="cs-CZ"/>
-        </w:rPr>
-        <w:t xml:space="preserve"> sémantická analýza</w:t>
+        <w:t>Precedenčná sémantická analýza</w:t>
       </w:r>
       <w:bookmarkEnd w:id="5"/>
     </w:p>
@@ -3351,21 +3118,12 @@
           <w:lang w:val="sk-SK"/>
         </w:rPr>
       </w:pPr>
-      <w:proofErr w:type="spellStart"/>
       <w:r>
         <w:rPr>
           <w:rFonts w:ascii="Times New Roman" w:hAnsi="Times New Roman" w:cs="Times New Roman"/>
           <w:lang w:val="sk-SK"/>
         </w:rPr>
-        <w:t>Precedenčná</w:t>
-      </w:r>
-      <w:proofErr w:type="spellEnd"/>
-      <w:r>
-        <w:rPr>
-          <w:rFonts w:ascii="Times New Roman" w:hAnsi="Times New Roman" w:cs="Times New Roman"/>
-          <w:lang w:val="sk-SK"/>
-        </w:rPr>
-        <w:t xml:space="preserve"> sémantická akcia je implementovaná ako automat. Pričom stavy rozlišujú, či bola zavolaná s identifikátorom, konštantou, aritmetickým operátorom alebo relačným operátorom. </w:t>
+        <w:t xml:space="preserve">Precedenčná sémantická akcia je implementovaná ako automat. Pričom stavy rozlišujú, či bola zavolaná s identifikátorom, konštantou, aritmetickým operátorom alebo relačným operátorom. </w:t>
       </w:r>
     </w:p>
     <w:p>
@@ -3511,23 +3269,7 @@
           <w:rFonts w:ascii="Times New Roman" w:hAnsi="Times New Roman" w:cs="Times New Roman"/>
           <w:lang w:val="sk-SK"/>
         </w:rPr>
-        <w:t xml:space="preserve"> nutná implicitná konverzia niektorého z </w:t>
-      </w:r>
-      <w:proofErr w:type="spellStart"/>
-      <w:r>
-        <w:rPr>
-          <w:rFonts w:ascii="Times New Roman" w:hAnsi="Times New Roman" w:cs="Times New Roman"/>
-          <w:lang w:val="sk-SK"/>
-        </w:rPr>
-        <w:t>operandov</w:t>
-      </w:r>
-      <w:proofErr w:type="spellEnd"/>
-      <w:r>
-        <w:rPr>
-          <w:rFonts w:ascii="Times New Roman" w:hAnsi="Times New Roman" w:cs="Times New Roman"/>
-          <w:lang w:val="sk-SK"/>
-        </w:rPr>
-        <w:t xml:space="preserve">, prípadne </w:t>
+        <w:t xml:space="preserve"> nutná implicitná konverzia niektorého z operandov, prípadne </w:t>
       </w:r>
       <w:r>
         <w:rPr>
@@ -3548,23 +3290,7 @@
           <w:rFonts w:ascii="Times New Roman" w:hAnsi="Times New Roman" w:cs="Times New Roman"/>
           <w:lang w:val="sk-SK"/>
         </w:rPr>
-        <w:t xml:space="preserve"> Následne vytvorí nový koreň pod ktorý zlúči pravý a ľavý </w:t>
-      </w:r>
-      <w:proofErr w:type="spellStart"/>
-      <w:r>
-        <w:rPr>
-          <w:rFonts w:ascii="Times New Roman" w:hAnsi="Times New Roman" w:cs="Times New Roman"/>
-          <w:lang w:val="sk-SK"/>
-        </w:rPr>
-        <w:t>podstrom</w:t>
-      </w:r>
-      <w:proofErr w:type="spellEnd"/>
-      <w:r>
-        <w:rPr>
-          <w:rFonts w:ascii="Times New Roman" w:hAnsi="Times New Roman" w:cs="Times New Roman"/>
-          <w:lang w:val="sk-SK"/>
-        </w:rPr>
-        <w:t>. Ten sa uloží ako nový vrchol zásobníka a vykoná sa generácia výsledného kódu.</w:t>
+        <w:t xml:space="preserve"> Následne vytvorí nový koreň pod ktorý zlúči pravý a ľavý podstrom. Ten sa uloží ako nový vrchol zásobníka a vykoná sa generácia výsledného kódu.</w:t>
       </w:r>
     </w:p>
     <w:p>
@@ -3607,6 +3333,13 @@
         </w:rPr>
         <w:t xml:space="preserve">Spracovanie je podobne ako pri aritmetickom, ale postup </w:t>
       </w:r>
+      <w:r>
+        <w:rPr>
+          <w:rFonts w:ascii="Times New Roman" w:hAnsi="Times New Roman" w:cs="Times New Roman"/>
+          <w:lang w:val="sk-SK"/>
+        </w:rPr>
+        <w:t>tvorenia kódu je iný.</w:t>
+      </w:r>
     </w:p>
     <w:p>
       <w:pPr>
@@ -3621,55 +3354,7 @@
           <w:rFonts w:ascii="Times New Roman" w:hAnsi="Times New Roman" w:cs="Times New Roman"/>
           <w:lang w:val="sk-SK"/>
         </w:rPr>
-        <w:t xml:space="preserve">Typová kontrola je na základe tabuľky návratových hodnôt. Tabuľka návratových hodnôt je implementovaná ako trojrozmerné pole, pričom prvý index je typ operácie, druhý typ ľavého </w:t>
-      </w:r>
-      <w:proofErr w:type="spellStart"/>
-      <w:r>
-        <w:rPr>
-          <w:rFonts w:ascii="Times New Roman" w:hAnsi="Times New Roman" w:cs="Times New Roman"/>
-          <w:lang w:val="sk-SK"/>
-        </w:rPr>
-        <w:t>operandu</w:t>
-      </w:r>
-      <w:proofErr w:type="spellEnd"/>
-      <w:r>
-        <w:rPr>
-          <w:rFonts w:ascii="Times New Roman" w:hAnsi="Times New Roman" w:cs="Times New Roman"/>
-          <w:lang w:val="sk-SK"/>
-        </w:rPr>
-        <w:t xml:space="preserve">, tretí typ pravého </w:t>
-      </w:r>
-      <w:proofErr w:type="spellStart"/>
-      <w:r>
-        <w:rPr>
-          <w:rFonts w:ascii="Times New Roman" w:hAnsi="Times New Roman" w:cs="Times New Roman"/>
-          <w:lang w:val="sk-SK"/>
-        </w:rPr>
-        <w:t>operandu</w:t>
-      </w:r>
-      <w:proofErr w:type="spellEnd"/>
-      <w:r>
-        <w:rPr>
-          <w:rFonts w:ascii="Times New Roman" w:hAnsi="Times New Roman" w:cs="Times New Roman"/>
-          <w:lang w:val="sk-SK"/>
-        </w:rPr>
-        <w:t xml:space="preserve">. Určuje aký dátový typ bude mať výsledok operácie, prípadne či daná operácia môže prebehnúť nad danými typmi a či nedochádza k neočakávanému narábaniu s hodnotou </w:t>
-      </w:r>
-      <w:proofErr w:type="spellStart"/>
-      <w:r>
-        <w:rPr>
-          <w:rFonts w:ascii="Times New Roman" w:hAnsi="Times New Roman" w:cs="Times New Roman"/>
-          <w:lang w:val="sk-SK"/>
-        </w:rPr>
-        <w:t>nil</w:t>
-      </w:r>
-      <w:proofErr w:type="spellEnd"/>
-      <w:r>
-        <w:rPr>
-          <w:rFonts w:ascii="Times New Roman" w:hAnsi="Times New Roman" w:cs="Times New Roman"/>
-          <w:lang w:val="sk-SK"/>
-        </w:rPr>
-        <w:t>.</w:t>
+        <w:t>Typová kontrola je na základe tabuľky návratových hodnôt. Tabuľka návratových hodnôt je implementovaná ako trojrozmerné pole, pričom prvý index je typ operácie, druhý typ ľavého operandu, tretí typ pravého operandu. Určuje aký dátový typ bude mať výsledok operácie, prípadne či daná operácia môže prebehnúť nad danými typmi a či nedochádza k neočakávanému narábaniu s hodnotou nil.</w:t>
       </w:r>
     </w:p>
     <w:p>
@@ -3705,7 +3390,6 @@
         </w:rPr>
         <w:t> </w:t>
       </w:r>
-      <w:proofErr w:type="spellStart"/>
       <w:r>
         <w:rPr>
           <w:rStyle w:val="Strong"/>
@@ -3722,7 +3406,6 @@
         </w:rPr>
         <w:t>.h</w:t>
       </w:r>
-      <w:proofErr w:type="spellEnd"/>
       <w:r>
         <w:rPr>
           <w:rFonts w:ascii="Times New Roman" w:hAnsi="Times New Roman" w:cs="Times New Roman"/>
@@ -3737,7 +3420,6 @@
         </w:rPr>
         <w:t>v </w:t>
       </w:r>
-      <w:proofErr w:type="spellStart"/>
       <w:r>
         <w:rPr>
           <w:rStyle w:val="Strong"/>
@@ -3754,7 +3436,6 @@
         </w:rPr>
         <w:t>.c</w:t>
       </w:r>
-      <w:proofErr w:type="spellEnd"/>
     </w:p>
     <w:p>
       <w:pPr>
@@ -4180,17 +3861,8 @@
                 <w:rFonts w:ascii="Times New Roman" w:hAnsi="Times New Roman" w:cs="Times New Roman"/>
                 <w:lang w:val="cs-CZ"/>
               </w:rPr>
-              <w:t xml:space="preserve">Matěj </w:t>
-            </w:r>
-            <w:proofErr w:type="spellStart"/>
-            <w:r>
-              <w:rPr>
-                <w:rFonts w:ascii="Times New Roman" w:hAnsi="Times New Roman" w:cs="Times New Roman"/>
-                <w:lang w:val="cs-CZ"/>
-              </w:rPr>
-              <w:t>Žalmánek</w:t>
-            </w:r>
-            <w:proofErr w:type="spellEnd"/>
+              <w:t>Matěj Žalmánek</w:t>
+            </w:r>
           </w:p>
         </w:tc>
         <w:tc>
@@ -4238,31 +3910,13 @@
                 <w:lang w:val="cs-CZ"/>
               </w:rPr>
             </w:pPr>
-            <w:proofErr w:type="spellStart"/>
-            <w:r>
-              <w:rPr>
-                <w:rFonts w:ascii="Times New Roman" w:hAnsi="Times New Roman" w:cs="Times New Roman"/>
-                <w:lang w:val="cs-CZ"/>
-              </w:rPr>
-              <w:t>Igar</w:t>
-            </w:r>
-            <w:proofErr w:type="spellEnd"/>
-            <w:r>
-              <w:rPr>
-                <w:rFonts w:ascii="Times New Roman" w:hAnsi="Times New Roman" w:cs="Times New Roman"/>
-                <w:lang w:val="cs-CZ"/>
-              </w:rPr>
-              <w:t xml:space="preserve"> </w:t>
-            </w:r>
-            <w:proofErr w:type="spellStart"/>
-            <w:r>
-              <w:rPr>
-                <w:rFonts w:ascii="Times New Roman" w:hAnsi="Times New Roman" w:cs="Times New Roman"/>
-                <w:lang w:val="cs-CZ"/>
-              </w:rPr>
-              <w:t>Sauchanka</w:t>
-            </w:r>
-            <w:proofErr w:type="spellEnd"/>
+            <w:r>
+              <w:rPr>
+                <w:rFonts w:ascii="Times New Roman" w:hAnsi="Times New Roman" w:cs="Times New Roman"/>
+                <w:lang w:val="cs-CZ"/>
+              </w:rPr>
+              <w:t>Igar Sauchanka</w:t>
+            </w:r>
           </w:p>
         </w:tc>
         <w:tc>
@@ -4601,7 +4255,6 @@
         </w:rPr>
         <w:t xml:space="preserve">aplikaci </w:t>
       </w:r>
-      <w:proofErr w:type="spellStart"/>
       <w:r>
         <w:rPr>
           <w:rFonts w:ascii="Times New Roman" w:hAnsi="Times New Roman" w:cs="Times New Roman"/>
@@ -4609,7 +4262,6 @@
         </w:rPr>
         <w:t>Discord</w:t>
       </w:r>
-      <w:proofErr w:type="spellEnd"/>
       <w:r>
         <w:rPr>
           <w:rFonts w:ascii="Times New Roman" w:hAnsi="Times New Roman" w:cs="Times New Roman"/>
@@ -4647,23 +4299,13 @@
         <w:t xml:space="preserve"> </w:t>
       </w:r>
       <w:bookmarkStart w:id="13" w:name="_Toc89708156"/>
-      <w:proofErr w:type="spellStart"/>
       <w:r>
         <w:rPr>
           <w:rFonts w:ascii="Times New Roman" w:hAnsi="Times New Roman" w:cs="Times New Roman"/>
           <w:color w:val="auto"/>
           <w:lang w:val="cs-CZ"/>
         </w:rPr>
-        <w:t>Verzovací</w:t>
-      </w:r>
-      <w:proofErr w:type="spellEnd"/>
-      <w:r>
-        <w:rPr>
-          <w:rFonts w:ascii="Times New Roman" w:hAnsi="Times New Roman" w:cs="Times New Roman"/>
-          <w:color w:val="auto"/>
-          <w:lang w:val="cs-CZ"/>
-        </w:rPr>
-        <w:t xml:space="preserve"> systém</w:t>
+        <w:t>Verzovací systém</w:t>
       </w:r>
       <w:bookmarkEnd w:id="13"/>
     </w:p>
@@ -4694,23 +4336,7 @@
           <w:rFonts w:ascii="Times New Roman" w:hAnsi="Times New Roman" w:cs="Times New Roman"/>
           <w:lang w:val="cs-CZ"/>
         </w:rPr>
-        <w:t xml:space="preserve"> a </w:t>
-      </w:r>
-      <w:proofErr w:type="spellStart"/>
-      <w:r>
-        <w:rPr>
-          <w:rFonts w:ascii="Times New Roman" w:hAnsi="Times New Roman" w:cs="Times New Roman"/>
-          <w:lang w:val="cs-CZ"/>
-        </w:rPr>
-        <w:t>repozitář</w:t>
-      </w:r>
-      <w:proofErr w:type="spellEnd"/>
-      <w:r>
-        <w:rPr>
-          <w:rFonts w:ascii="Times New Roman" w:hAnsi="Times New Roman" w:cs="Times New Roman"/>
-          <w:lang w:val="cs-CZ"/>
-        </w:rPr>
-        <w:t xml:space="preserve"> na Git</w:t>
+        <w:t xml:space="preserve"> a repozitář na Git</w:t>
       </w:r>
       <w:r>
         <w:rPr>
@@ -5153,71 +4779,7 @@
                 <w:color w:val="000000"/>
                 <w:lang w:eastAsia="en-GB"/>
               </w:rPr>
-              <w:t xml:space="preserve">function </w:t>
-            </w:r>
-            <w:proofErr w:type="spellStart"/>
-            <w:r>
-              <w:rPr>
-                <w:rFonts w:ascii="Calibri" w:eastAsia="Times New Roman" w:hAnsi="Calibri" w:cs="Calibri"/>
-                <w:color w:val="000000"/>
-                <w:lang w:eastAsia="en-GB"/>
-              </w:rPr>
-              <w:t>id_f</w:t>
-            </w:r>
-            <w:proofErr w:type="spellEnd"/>
-            <w:r>
-              <w:rPr>
-                <w:rFonts w:ascii="Calibri" w:eastAsia="Times New Roman" w:hAnsi="Calibri" w:cs="Calibri"/>
-                <w:color w:val="000000"/>
-                <w:lang w:eastAsia="en-GB"/>
-              </w:rPr>
-              <w:t xml:space="preserve"> </w:t>
-            </w:r>
-            <w:proofErr w:type="gramStart"/>
-            <w:r>
-              <w:rPr>
-                <w:rFonts w:ascii="Calibri" w:eastAsia="Times New Roman" w:hAnsi="Calibri" w:cs="Calibri"/>
-                <w:color w:val="000000"/>
-                <w:lang w:eastAsia="en-GB"/>
-              </w:rPr>
-              <w:t>( &lt;</w:t>
-            </w:r>
-            <w:proofErr w:type="spellStart"/>
-            <w:proofErr w:type="gramEnd"/>
-            <w:r>
-              <w:rPr>
-                <w:rFonts w:ascii="Calibri" w:eastAsia="Times New Roman" w:hAnsi="Calibri" w:cs="Calibri"/>
-                <w:color w:val="000000"/>
-                <w:lang w:eastAsia="en-GB"/>
-              </w:rPr>
-              <w:t>params_list</w:t>
-            </w:r>
-            <w:proofErr w:type="spellEnd"/>
-            <w:r>
-              <w:rPr>
-                <w:rFonts w:ascii="Calibri" w:eastAsia="Times New Roman" w:hAnsi="Calibri" w:cs="Calibri"/>
-                <w:color w:val="000000"/>
-                <w:lang w:eastAsia="en-GB"/>
-              </w:rPr>
-              <w:t>&gt; &lt;</w:t>
-            </w:r>
-            <w:proofErr w:type="spellStart"/>
-            <w:r>
-              <w:rPr>
-                <w:rFonts w:ascii="Calibri" w:eastAsia="Times New Roman" w:hAnsi="Calibri" w:cs="Calibri"/>
-                <w:color w:val="000000"/>
-                <w:lang w:eastAsia="en-GB"/>
-              </w:rPr>
-              <w:t>return_fc</w:t>
-            </w:r>
-            <w:proofErr w:type="spellEnd"/>
-            <w:r>
-              <w:rPr>
-                <w:rFonts w:ascii="Calibri" w:eastAsia="Times New Roman" w:hAnsi="Calibri" w:cs="Calibri"/>
-                <w:color w:val="000000"/>
-                <w:lang w:eastAsia="en-GB"/>
-              </w:rPr>
-              <w:t>&gt; end &lt;prog&gt;</w:t>
+              <w:t>function id_f ( &lt;params_list&gt; &lt;return_fc&gt; end &lt;prog&gt;</w:t>
             </w:r>
           </w:p>
         </w:tc>
@@ -5357,61 +4919,7 @@
                 <w:color w:val="000000"/>
                 <w:lang w:eastAsia="en-GB"/>
               </w:rPr>
-              <w:t xml:space="preserve">global </w:t>
-            </w:r>
-            <w:proofErr w:type="gramStart"/>
-            <w:r>
-              <w:rPr>
-                <w:rFonts w:ascii="Calibri" w:eastAsia="Times New Roman" w:hAnsi="Calibri" w:cs="Calibri"/>
-                <w:color w:val="000000"/>
-                <w:lang w:eastAsia="en-GB"/>
-              </w:rPr>
-              <w:t>id :</w:t>
-            </w:r>
-            <w:proofErr w:type="gramEnd"/>
-            <w:r>
-              <w:rPr>
-                <w:rFonts w:ascii="Calibri" w:eastAsia="Times New Roman" w:hAnsi="Calibri" w:cs="Calibri"/>
-                <w:color w:val="000000"/>
-                <w:lang w:eastAsia="en-GB"/>
-              </w:rPr>
-              <w:t xml:space="preserve"> function (&lt;</w:t>
-            </w:r>
-            <w:proofErr w:type="spellStart"/>
-            <w:r>
-              <w:rPr>
-                <w:rFonts w:ascii="Calibri" w:eastAsia="Times New Roman" w:hAnsi="Calibri" w:cs="Calibri"/>
-                <w:color w:val="000000"/>
-                <w:lang w:eastAsia="en-GB"/>
-              </w:rPr>
-              <w:t>types_list</w:t>
-            </w:r>
-            <w:proofErr w:type="spellEnd"/>
-            <w:r>
-              <w:rPr>
-                <w:rFonts w:ascii="Calibri" w:eastAsia="Times New Roman" w:hAnsi="Calibri" w:cs="Calibri"/>
-                <w:color w:val="000000"/>
-                <w:lang w:eastAsia="en-GB"/>
-              </w:rPr>
-              <w:t>&gt; &lt;</w:t>
-            </w:r>
-            <w:proofErr w:type="spellStart"/>
-            <w:r>
-              <w:rPr>
-                <w:rFonts w:ascii="Calibri" w:eastAsia="Times New Roman" w:hAnsi="Calibri" w:cs="Calibri"/>
-                <w:color w:val="000000"/>
-                <w:lang w:eastAsia="en-GB"/>
-              </w:rPr>
-              <w:t>fc_decl_ret</w:t>
-            </w:r>
-            <w:proofErr w:type="spellEnd"/>
-            <w:r>
-              <w:rPr>
-                <w:rFonts w:ascii="Calibri" w:eastAsia="Times New Roman" w:hAnsi="Calibri" w:cs="Calibri"/>
-                <w:color w:val="000000"/>
-                <w:lang w:eastAsia="en-GB"/>
-              </w:rPr>
-              <w:t>&gt;</w:t>
+              <w:t>global id : function (&lt;types_list&gt; &lt;fc_decl_ret&gt;</w:t>
             </w:r>
           </w:p>
         </w:tc>
@@ -5691,25 +5199,7 @@
                 <w:color w:val="000000"/>
                 <w:lang w:eastAsia="en-GB"/>
               </w:rPr>
-              <w:t>&lt;</w:t>
-            </w:r>
-            <w:proofErr w:type="spellStart"/>
-            <w:r>
-              <w:rPr>
-                <w:rFonts w:ascii="Calibri" w:eastAsia="Times New Roman" w:hAnsi="Calibri" w:cs="Calibri"/>
-                <w:color w:val="000000"/>
-                <w:lang w:eastAsia="en-GB"/>
-              </w:rPr>
-              <w:t>function_call</w:t>
-            </w:r>
-            <w:proofErr w:type="spellEnd"/>
-            <w:r>
-              <w:rPr>
-                <w:rFonts w:ascii="Calibri" w:eastAsia="Times New Roman" w:hAnsi="Calibri" w:cs="Calibri"/>
-                <w:color w:val="000000"/>
-                <w:lang w:eastAsia="en-GB"/>
-              </w:rPr>
-              <w:t>&gt;</w:t>
+              <w:t>&lt;function_call&gt;</w:t>
             </w:r>
           </w:p>
         </w:tc>
@@ -5782,25 +5272,7 @@
                 <w:color w:val="000000"/>
                 <w:lang w:eastAsia="en-GB"/>
               </w:rPr>
-              <w:t>&lt;</w:t>
-            </w:r>
-            <w:proofErr w:type="spellStart"/>
-            <w:r>
-              <w:rPr>
-                <w:rFonts w:ascii="Calibri" w:eastAsia="Times New Roman" w:hAnsi="Calibri" w:cs="Calibri"/>
-                <w:color w:val="000000"/>
-                <w:lang w:eastAsia="en-GB"/>
-              </w:rPr>
-              <w:t>params_list</w:t>
-            </w:r>
-            <w:proofErr w:type="spellEnd"/>
-            <w:r>
-              <w:rPr>
-                <w:rFonts w:ascii="Calibri" w:eastAsia="Times New Roman" w:hAnsi="Calibri" w:cs="Calibri"/>
-                <w:color w:val="000000"/>
-                <w:lang w:eastAsia="en-GB"/>
-              </w:rPr>
-              <w:t>&gt;</w:t>
+              <w:t>&lt;params_list&gt;</w:t>
             </w:r>
           </w:p>
         </w:tc>
@@ -5940,25 +5412,7 @@
                 <w:color w:val="000000"/>
                 <w:lang w:eastAsia="en-GB"/>
               </w:rPr>
-              <w:t>&lt;</w:t>
-            </w:r>
-            <w:proofErr w:type="spellStart"/>
-            <w:r>
-              <w:rPr>
-                <w:rFonts w:ascii="Calibri" w:eastAsia="Times New Roman" w:hAnsi="Calibri" w:cs="Calibri"/>
-                <w:color w:val="000000"/>
-                <w:lang w:eastAsia="en-GB"/>
-              </w:rPr>
-              <w:t>params_list</w:t>
-            </w:r>
-            <w:proofErr w:type="spellEnd"/>
-            <w:r>
-              <w:rPr>
-                <w:rFonts w:ascii="Calibri" w:eastAsia="Times New Roman" w:hAnsi="Calibri" w:cs="Calibri"/>
-                <w:color w:val="000000"/>
-                <w:lang w:eastAsia="en-GB"/>
-              </w:rPr>
-              <w:t>&gt;</w:t>
+              <w:t>&lt;params_list&gt;</w:t>
             </w:r>
           </w:p>
         </w:tc>
@@ -6025,43 +5479,7 @@
                 <w:color w:val="000000"/>
                 <w:lang w:eastAsia="en-GB"/>
               </w:rPr>
-              <w:t>&lt;</w:t>
-            </w:r>
-            <w:proofErr w:type="spellStart"/>
-            <w:r>
-              <w:rPr>
-                <w:rFonts w:ascii="Calibri" w:eastAsia="Times New Roman" w:hAnsi="Calibri" w:cs="Calibri"/>
-                <w:color w:val="000000"/>
-                <w:lang w:eastAsia="en-GB"/>
-              </w:rPr>
-              <w:t>first_param</w:t>
-            </w:r>
-            <w:proofErr w:type="spellEnd"/>
-            <w:r>
-              <w:rPr>
-                <w:rFonts w:ascii="Calibri" w:eastAsia="Times New Roman" w:hAnsi="Calibri" w:cs="Calibri"/>
-                <w:color w:val="000000"/>
-                <w:lang w:eastAsia="en-GB"/>
-              </w:rPr>
-              <w:t>&gt; &lt;</w:t>
-            </w:r>
-            <w:proofErr w:type="spellStart"/>
-            <w:r>
-              <w:rPr>
-                <w:rFonts w:ascii="Calibri" w:eastAsia="Times New Roman" w:hAnsi="Calibri" w:cs="Calibri"/>
-                <w:color w:val="000000"/>
-                <w:lang w:eastAsia="en-GB"/>
-              </w:rPr>
-              <w:t>next_params</w:t>
-            </w:r>
-            <w:proofErr w:type="spellEnd"/>
-            <w:r>
-              <w:rPr>
-                <w:rFonts w:ascii="Calibri" w:eastAsia="Times New Roman" w:hAnsi="Calibri" w:cs="Calibri"/>
-                <w:color w:val="000000"/>
-                <w:lang w:eastAsia="en-GB"/>
-              </w:rPr>
-              <w:t>&gt;</w:t>
+              <w:t>&lt;first_param&gt; &lt;next_params&gt;</w:t>
             </w:r>
           </w:p>
         </w:tc>
@@ -6134,25 +5552,7 @@
                 <w:color w:val="000000"/>
                 <w:lang w:eastAsia="en-GB"/>
               </w:rPr>
-              <w:t>&lt;</w:t>
-            </w:r>
-            <w:proofErr w:type="spellStart"/>
-            <w:r>
-              <w:rPr>
-                <w:rFonts w:ascii="Calibri" w:eastAsia="Times New Roman" w:hAnsi="Calibri" w:cs="Calibri"/>
-                <w:color w:val="000000"/>
-                <w:lang w:eastAsia="en-GB"/>
-              </w:rPr>
-              <w:t>first_param</w:t>
-            </w:r>
-            <w:proofErr w:type="spellEnd"/>
-            <w:r>
-              <w:rPr>
-                <w:rFonts w:ascii="Calibri" w:eastAsia="Times New Roman" w:hAnsi="Calibri" w:cs="Calibri"/>
-                <w:color w:val="000000"/>
-                <w:lang w:eastAsia="en-GB"/>
-              </w:rPr>
-              <w:t>&gt;</w:t>
+              <w:t>&lt;first_param&gt;</w:t>
             </w:r>
           </w:p>
         </w:tc>
@@ -6292,25 +5692,7 @@
                 <w:color w:val="000000"/>
                 <w:lang w:eastAsia="en-GB"/>
               </w:rPr>
-              <w:t>&lt;</w:t>
-            </w:r>
-            <w:proofErr w:type="spellStart"/>
-            <w:r>
-              <w:rPr>
-                <w:rFonts w:ascii="Calibri" w:eastAsia="Times New Roman" w:hAnsi="Calibri" w:cs="Calibri"/>
-                <w:color w:val="000000"/>
-                <w:lang w:eastAsia="en-GB"/>
-              </w:rPr>
-              <w:t>next_params</w:t>
-            </w:r>
-            <w:proofErr w:type="spellEnd"/>
-            <w:r>
-              <w:rPr>
-                <w:rFonts w:ascii="Calibri" w:eastAsia="Times New Roman" w:hAnsi="Calibri" w:cs="Calibri"/>
-                <w:color w:val="000000"/>
-                <w:lang w:eastAsia="en-GB"/>
-              </w:rPr>
-              <w:t>&gt;</w:t>
+              <w:t>&lt;next_params&gt;</w:t>
             </w:r>
           </w:p>
         </w:tc>
@@ -6450,25 +5832,7 @@
                 <w:color w:val="000000"/>
                 <w:lang w:eastAsia="en-GB"/>
               </w:rPr>
-              <w:t>&lt;</w:t>
-            </w:r>
-            <w:proofErr w:type="spellStart"/>
-            <w:r>
-              <w:rPr>
-                <w:rFonts w:ascii="Calibri" w:eastAsia="Times New Roman" w:hAnsi="Calibri" w:cs="Calibri"/>
-                <w:color w:val="000000"/>
-                <w:lang w:eastAsia="en-GB"/>
-              </w:rPr>
-              <w:t>next_params</w:t>
-            </w:r>
-            <w:proofErr w:type="spellEnd"/>
-            <w:r>
-              <w:rPr>
-                <w:rFonts w:ascii="Calibri" w:eastAsia="Times New Roman" w:hAnsi="Calibri" w:cs="Calibri"/>
-                <w:color w:val="000000"/>
-                <w:lang w:eastAsia="en-GB"/>
-              </w:rPr>
-              <w:t>&gt;</w:t>
+              <w:t>&lt;next_params&gt;</w:t>
             </w:r>
           </w:p>
         </w:tc>
@@ -6535,25 +5899,7 @@
                 <w:color w:val="000000"/>
                 <w:lang w:eastAsia="en-GB"/>
               </w:rPr>
-              <w:t>&lt;param&gt; &lt;</w:t>
-            </w:r>
-            <w:proofErr w:type="spellStart"/>
-            <w:r>
-              <w:rPr>
-                <w:rFonts w:ascii="Calibri" w:eastAsia="Times New Roman" w:hAnsi="Calibri" w:cs="Calibri"/>
-                <w:color w:val="000000"/>
-                <w:lang w:eastAsia="en-GB"/>
-              </w:rPr>
-              <w:t>next_params</w:t>
-            </w:r>
-            <w:proofErr w:type="spellEnd"/>
-            <w:r>
-              <w:rPr>
-                <w:rFonts w:ascii="Calibri" w:eastAsia="Times New Roman" w:hAnsi="Calibri" w:cs="Calibri"/>
-                <w:color w:val="000000"/>
-                <w:lang w:eastAsia="en-GB"/>
-              </w:rPr>
-              <w:t>&gt;</w:t>
+              <w:t>&lt;param&gt; &lt;next_params&gt;</w:t>
             </w:r>
           </w:p>
         </w:tc>
@@ -6624,25 +5970,7 @@
                 <w:color w:val="000000"/>
                 <w:lang w:eastAsia="en-GB"/>
               </w:rPr>
-              <w:t>&lt;</w:t>
-            </w:r>
-            <w:proofErr w:type="spellStart"/>
-            <w:r>
-              <w:rPr>
-                <w:rFonts w:ascii="Calibri" w:eastAsia="Times New Roman" w:hAnsi="Calibri" w:cs="Calibri"/>
-                <w:color w:val="000000"/>
-                <w:lang w:eastAsia="en-GB"/>
-              </w:rPr>
-              <w:t>types_list</w:t>
-            </w:r>
-            <w:proofErr w:type="spellEnd"/>
-            <w:r>
-              <w:rPr>
-                <w:rFonts w:ascii="Calibri" w:eastAsia="Times New Roman" w:hAnsi="Calibri" w:cs="Calibri"/>
-                <w:color w:val="000000"/>
-                <w:lang w:eastAsia="en-GB"/>
-              </w:rPr>
-              <w:t>&gt;</w:t>
+              <w:t>&lt;types_list&gt;</w:t>
             </w:r>
           </w:p>
         </w:tc>
@@ -6707,43 +6035,7 @@
                 <w:color w:val="000000"/>
                 <w:lang w:eastAsia="en-GB"/>
               </w:rPr>
-              <w:t>&lt;</w:t>
-            </w:r>
-            <w:proofErr w:type="spellStart"/>
-            <w:r>
-              <w:rPr>
-                <w:rFonts w:ascii="Calibri" w:eastAsia="Times New Roman" w:hAnsi="Calibri" w:cs="Calibri"/>
-                <w:color w:val="000000"/>
-                <w:lang w:eastAsia="en-GB"/>
-              </w:rPr>
-              <w:t>first_type</w:t>
-            </w:r>
-            <w:proofErr w:type="spellEnd"/>
-            <w:r>
-              <w:rPr>
-                <w:rFonts w:ascii="Calibri" w:eastAsia="Times New Roman" w:hAnsi="Calibri" w:cs="Calibri"/>
-                <w:color w:val="000000"/>
-                <w:lang w:eastAsia="en-GB"/>
-              </w:rPr>
-              <w:t>&gt; &lt;</w:t>
-            </w:r>
-            <w:proofErr w:type="spellStart"/>
-            <w:r>
-              <w:rPr>
-                <w:rFonts w:ascii="Calibri" w:eastAsia="Times New Roman" w:hAnsi="Calibri" w:cs="Calibri"/>
-                <w:color w:val="000000"/>
-                <w:lang w:eastAsia="en-GB"/>
-              </w:rPr>
-              <w:t>next_types</w:t>
-            </w:r>
-            <w:proofErr w:type="spellEnd"/>
-            <w:r>
-              <w:rPr>
-                <w:rFonts w:ascii="Calibri" w:eastAsia="Times New Roman" w:hAnsi="Calibri" w:cs="Calibri"/>
-                <w:color w:val="000000"/>
-                <w:lang w:eastAsia="en-GB"/>
-              </w:rPr>
-              <w:t xml:space="preserve">&gt; </w:t>
+              <w:t xml:space="preserve">&lt;first_type&gt; &lt;next_types&gt; </w:t>
             </w:r>
           </w:p>
         </w:tc>
@@ -6816,25 +6108,7 @@
                 <w:color w:val="000000"/>
                 <w:lang w:eastAsia="en-GB"/>
               </w:rPr>
-              <w:t>&lt;</w:t>
-            </w:r>
-            <w:proofErr w:type="spellStart"/>
-            <w:r>
-              <w:rPr>
-                <w:rFonts w:ascii="Calibri" w:eastAsia="Times New Roman" w:hAnsi="Calibri" w:cs="Calibri"/>
-                <w:color w:val="000000"/>
-                <w:lang w:eastAsia="en-GB"/>
-              </w:rPr>
-              <w:t>types_list</w:t>
-            </w:r>
-            <w:proofErr w:type="spellEnd"/>
-            <w:r>
-              <w:rPr>
-                <w:rFonts w:ascii="Calibri" w:eastAsia="Times New Roman" w:hAnsi="Calibri" w:cs="Calibri"/>
-                <w:color w:val="000000"/>
-                <w:lang w:eastAsia="en-GB"/>
-              </w:rPr>
-              <w:t>&gt;</w:t>
+              <w:t>&lt;types_list&gt;</w:t>
             </w:r>
           </w:p>
         </w:tc>
@@ -6974,25 +6248,7 @@
                 <w:color w:val="000000"/>
                 <w:lang w:eastAsia="en-GB"/>
               </w:rPr>
-              <w:t>&lt;</w:t>
-            </w:r>
-            <w:proofErr w:type="spellStart"/>
-            <w:r>
-              <w:rPr>
-                <w:rFonts w:ascii="Calibri" w:eastAsia="Times New Roman" w:hAnsi="Calibri" w:cs="Calibri"/>
-                <w:color w:val="000000"/>
-                <w:lang w:eastAsia="en-GB"/>
-              </w:rPr>
-              <w:t>next_types</w:t>
-            </w:r>
-            <w:proofErr w:type="spellEnd"/>
-            <w:r>
-              <w:rPr>
-                <w:rFonts w:ascii="Calibri" w:eastAsia="Times New Roman" w:hAnsi="Calibri" w:cs="Calibri"/>
-                <w:color w:val="000000"/>
-                <w:lang w:eastAsia="en-GB"/>
-              </w:rPr>
-              <w:t>&gt;</w:t>
+              <w:t>&lt;next_types&gt;</w:t>
             </w:r>
           </w:p>
         </w:tc>
@@ -7132,25 +6388,7 @@
                 <w:color w:val="000000"/>
                 <w:lang w:eastAsia="en-GB"/>
               </w:rPr>
-              <w:t>&lt;</w:t>
-            </w:r>
-            <w:proofErr w:type="spellStart"/>
-            <w:r>
-              <w:rPr>
-                <w:rFonts w:ascii="Calibri" w:eastAsia="Times New Roman" w:hAnsi="Calibri" w:cs="Calibri"/>
-                <w:color w:val="000000"/>
-                <w:lang w:eastAsia="en-GB"/>
-              </w:rPr>
-              <w:t>next_types</w:t>
-            </w:r>
-            <w:proofErr w:type="spellEnd"/>
-            <w:r>
-              <w:rPr>
-                <w:rFonts w:ascii="Calibri" w:eastAsia="Times New Roman" w:hAnsi="Calibri" w:cs="Calibri"/>
-                <w:color w:val="000000"/>
-                <w:lang w:eastAsia="en-GB"/>
-              </w:rPr>
-              <w:t>&gt;</w:t>
+              <w:t>&lt;next_types&gt;</w:t>
             </w:r>
           </w:p>
         </w:tc>
@@ -7217,25 +6455,7 @@
                 <w:color w:val="000000"/>
                 <w:lang w:eastAsia="en-GB"/>
               </w:rPr>
-              <w:t>, &lt;type&gt; &lt;</w:t>
-            </w:r>
-            <w:proofErr w:type="spellStart"/>
-            <w:r>
-              <w:rPr>
-                <w:rFonts w:ascii="Calibri" w:eastAsia="Times New Roman" w:hAnsi="Calibri" w:cs="Calibri"/>
-                <w:color w:val="000000"/>
-                <w:lang w:eastAsia="en-GB"/>
-              </w:rPr>
-              <w:t>next_types</w:t>
-            </w:r>
-            <w:proofErr w:type="spellEnd"/>
-            <w:r>
-              <w:rPr>
-                <w:rFonts w:ascii="Calibri" w:eastAsia="Times New Roman" w:hAnsi="Calibri" w:cs="Calibri"/>
-                <w:color w:val="000000"/>
-                <w:lang w:eastAsia="en-GB"/>
-              </w:rPr>
-              <w:t>&gt;</w:t>
+              <w:t>, &lt;type&gt; &lt;next_types&gt;</w:t>
             </w:r>
           </w:p>
         </w:tc>
@@ -7509,23 +6729,13 @@
                 <w:lang w:eastAsia="en-GB"/>
               </w:rPr>
             </w:pPr>
-            <w:proofErr w:type="gramStart"/>
-            <w:r>
-              <w:rPr>
-                <w:rFonts w:ascii="Calibri" w:eastAsia="Times New Roman" w:hAnsi="Calibri" w:cs="Calibri"/>
-                <w:color w:val="000000"/>
-                <w:lang w:eastAsia="en-GB"/>
-              </w:rPr>
-              <w:t>id :</w:t>
-            </w:r>
-            <w:proofErr w:type="gramEnd"/>
-            <w:r>
-              <w:rPr>
-                <w:rFonts w:ascii="Calibri" w:eastAsia="Times New Roman" w:hAnsi="Calibri" w:cs="Calibri"/>
-                <w:color w:val="000000"/>
-                <w:lang w:eastAsia="en-GB"/>
-              </w:rPr>
-              <w:t xml:space="preserve"> &lt;type&gt;</w:t>
+            <w:r>
+              <w:rPr>
+                <w:rFonts w:ascii="Calibri" w:eastAsia="Times New Roman" w:hAnsi="Calibri" w:cs="Calibri"/>
+                <w:color w:val="000000"/>
+                <w:lang w:eastAsia="en-GB"/>
+              </w:rPr>
+              <w:t>id : &lt;type&gt;</w:t>
             </w:r>
           </w:p>
         </w:tc>
@@ -8018,25 +7228,7 @@
                 <w:color w:val="000000"/>
                 <w:lang w:eastAsia="en-GB"/>
               </w:rPr>
-              <w:t>&lt;</w:t>
-            </w:r>
-            <w:proofErr w:type="spellStart"/>
-            <w:r>
-              <w:rPr>
-                <w:rFonts w:ascii="Calibri" w:eastAsia="Times New Roman" w:hAnsi="Calibri" w:cs="Calibri"/>
-                <w:color w:val="000000"/>
-                <w:lang w:eastAsia="en-GB"/>
-              </w:rPr>
-              <w:t>return_fc</w:t>
-            </w:r>
-            <w:proofErr w:type="spellEnd"/>
-            <w:r>
-              <w:rPr>
-                <w:rFonts w:ascii="Calibri" w:eastAsia="Times New Roman" w:hAnsi="Calibri" w:cs="Calibri"/>
-                <w:color w:val="000000"/>
-                <w:lang w:eastAsia="en-GB"/>
-              </w:rPr>
-              <w:t>&gt;</w:t>
+              <w:t>&lt;return_fc&gt;</w:t>
             </w:r>
           </w:p>
         </w:tc>
@@ -8103,43 +7295,7 @@
                 <w:color w:val="000000"/>
                 <w:lang w:eastAsia="en-GB"/>
               </w:rPr>
-              <w:t>: &lt;</w:t>
-            </w:r>
-            <w:proofErr w:type="spellStart"/>
-            <w:r>
-              <w:rPr>
-                <w:rFonts w:ascii="Calibri" w:eastAsia="Times New Roman" w:hAnsi="Calibri" w:cs="Calibri"/>
-                <w:color w:val="000000"/>
-                <w:lang w:eastAsia="en-GB"/>
-              </w:rPr>
-              <w:t>first_ret</w:t>
-            </w:r>
-            <w:proofErr w:type="spellEnd"/>
-            <w:r>
-              <w:rPr>
-                <w:rFonts w:ascii="Calibri" w:eastAsia="Times New Roman" w:hAnsi="Calibri" w:cs="Calibri"/>
-                <w:color w:val="000000"/>
-                <w:lang w:eastAsia="en-GB"/>
-              </w:rPr>
-              <w:t>&gt; &lt;</w:t>
-            </w:r>
-            <w:proofErr w:type="spellStart"/>
-            <w:r>
-              <w:rPr>
-                <w:rFonts w:ascii="Calibri" w:eastAsia="Times New Roman" w:hAnsi="Calibri" w:cs="Calibri"/>
-                <w:color w:val="000000"/>
-                <w:lang w:eastAsia="en-GB"/>
-              </w:rPr>
-              <w:t>next_rets</w:t>
-            </w:r>
-            <w:proofErr w:type="spellEnd"/>
-            <w:r>
-              <w:rPr>
-                <w:rFonts w:ascii="Calibri" w:eastAsia="Times New Roman" w:hAnsi="Calibri" w:cs="Calibri"/>
-                <w:color w:val="000000"/>
-                <w:lang w:eastAsia="en-GB"/>
-              </w:rPr>
-              <w:t>&gt;</w:t>
+              <w:t>: &lt;first_ret&gt; &lt;next_rets&gt;</w:t>
             </w:r>
           </w:p>
         </w:tc>
@@ -8212,25 +7368,7 @@
                 <w:color w:val="000000"/>
                 <w:lang w:eastAsia="en-GB"/>
               </w:rPr>
-              <w:t>&lt;</w:t>
-            </w:r>
-            <w:proofErr w:type="spellStart"/>
-            <w:r>
-              <w:rPr>
-                <w:rFonts w:ascii="Calibri" w:eastAsia="Times New Roman" w:hAnsi="Calibri" w:cs="Calibri"/>
-                <w:color w:val="000000"/>
-                <w:lang w:eastAsia="en-GB"/>
-              </w:rPr>
-              <w:t>return_fc</w:t>
-            </w:r>
-            <w:proofErr w:type="spellEnd"/>
-            <w:r>
-              <w:rPr>
-                <w:rFonts w:ascii="Calibri" w:eastAsia="Times New Roman" w:hAnsi="Calibri" w:cs="Calibri"/>
-                <w:color w:val="000000"/>
-                <w:lang w:eastAsia="en-GB"/>
-              </w:rPr>
-              <w:t>&gt;</w:t>
+              <w:t>&lt;return_fc&gt;</w:t>
             </w:r>
           </w:p>
         </w:tc>
@@ -8297,25 +7435,7 @@
                 <w:color w:val="000000"/>
                 <w:lang w:eastAsia="en-GB"/>
               </w:rPr>
-              <w:t>&lt;</w:t>
-            </w:r>
-            <w:proofErr w:type="spellStart"/>
-            <w:r>
-              <w:rPr>
-                <w:rFonts w:ascii="Calibri" w:eastAsia="Times New Roman" w:hAnsi="Calibri" w:cs="Calibri"/>
-                <w:color w:val="000000"/>
-                <w:lang w:eastAsia="en-GB"/>
-              </w:rPr>
-              <w:t>function_body</w:t>
-            </w:r>
-            <w:proofErr w:type="spellEnd"/>
-            <w:r>
-              <w:rPr>
-                <w:rFonts w:ascii="Calibri" w:eastAsia="Times New Roman" w:hAnsi="Calibri" w:cs="Calibri"/>
-                <w:color w:val="000000"/>
-                <w:lang w:eastAsia="en-GB"/>
-              </w:rPr>
-              <w:t>&gt;</w:t>
+              <w:t>&lt;function_body&gt;</w:t>
             </w:r>
           </w:p>
         </w:tc>
@@ -8388,25 +7508,7 @@
                 <w:color w:val="000000"/>
                 <w:lang w:eastAsia="en-GB"/>
               </w:rPr>
-              <w:t>&lt;</w:t>
-            </w:r>
-            <w:proofErr w:type="spellStart"/>
-            <w:r>
-              <w:rPr>
-                <w:rFonts w:ascii="Calibri" w:eastAsia="Times New Roman" w:hAnsi="Calibri" w:cs="Calibri"/>
-                <w:color w:val="000000"/>
-                <w:lang w:eastAsia="en-GB"/>
-              </w:rPr>
-              <w:t>first_ret</w:t>
-            </w:r>
-            <w:proofErr w:type="spellEnd"/>
-            <w:r>
-              <w:rPr>
-                <w:rFonts w:ascii="Calibri" w:eastAsia="Times New Roman" w:hAnsi="Calibri" w:cs="Calibri"/>
-                <w:color w:val="000000"/>
-                <w:lang w:eastAsia="en-GB"/>
-              </w:rPr>
-              <w:t>&gt;</w:t>
+              <w:t>&lt;first_ret&gt;</w:t>
             </w:r>
           </w:p>
         </w:tc>
@@ -8546,25 +7648,7 @@
                 <w:color w:val="000000"/>
                 <w:lang w:eastAsia="en-GB"/>
               </w:rPr>
-              <w:t>&lt;</w:t>
-            </w:r>
-            <w:proofErr w:type="spellStart"/>
-            <w:r>
-              <w:rPr>
-                <w:rFonts w:ascii="Calibri" w:eastAsia="Times New Roman" w:hAnsi="Calibri" w:cs="Calibri"/>
-                <w:color w:val="000000"/>
-                <w:lang w:eastAsia="en-GB"/>
-              </w:rPr>
-              <w:t>next_rets</w:t>
-            </w:r>
-            <w:proofErr w:type="spellEnd"/>
-            <w:r>
-              <w:rPr>
-                <w:rFonts w:ascii="Calibri" w:eastAsia="Times New Roman" w:hAnsi="Calibri" w:cs="Calibri"/>
-                <w:color w:val="000000"/>
-                <w:lang w:eastAsia="en-GB"/>
-              </w:rPr>
-              <w:t>&gt;</w:t>
+              <w:t>&lt;next_rets&gt;</w:t>
             </w:r>
           </w:p>
         </w:tc>
@@ -8631,25 +7715,7 @@
                 <w:color w:val="000000"/>
                 <w:lang w:eastAsia="en-GB"/>
               </w:rPr>
-              <w:t>, &lt;type&gt; &lt;</w:t>
-            </w:r>
-            <w:proofErr w:type="spellStart"/>
-            <w:r>
-              <w:rPr>
-                <w:rFonts w:ascii="Calibri" w:eastAsia="Times New Roman" w:hAnsi="Calibri" w:cs="Calibri"/>
-                <w:color w:val="000000"/>
-                <w:lang w:eastAsia="en-GB"/>
-              </w:rPr>
-              <w:t>next_rets</w:t>
-            </w:r>
-            <w:proofErr w:type="spellEnd"/>
-            <w:r>
-              <w:rPr>
-                <w:rFonts w:ascii="Calibri" w:eastAsia="Times New Roman" w:hAnsi="Calibri" w:cs="Calibri"/>
-                <w:color w:val="000000"/>
-                <w:lang w:eastAsia="en-GB"/>
-              </w:rPr>
-              <w:t>&gt;</w:t>
+              <w:t>, &lt;type&gt; &lt;next_rets&gt;</w:t>
             </w:r>
           </w:p>
         </w:tc>
@@ -8722,25 +7788,7 @@
                 <w:color w:val="000000"/>
                 <w:lang w:eastAsia="en-GB"/>
               </w:rPr>
-              <w:t>&lt;</w:t>
-            </w:r>
-            <w:proofErr w:type="spellStart"/>
-            <w:r>
-              <w:rPr>
-                <w:rFonts w:ascii="Calibri" w:eastAsia="Times New Roman" w:hAnsi="Calibri" w:cs="Calibri"/>
-                <w:color w:val="000000"/>
-                <w:lang w:eastAsia="en-GB"/>
-              </w:rPr>
-              <w:t>next_rets</w:t>
-            </w:r>
-            <w:proofErr w:type="spellEnd"/>
-            <w:r>
-              <w:rPr>
-                <w:rFonts w:ascii="Calibri" w:eastAsia="Times New Roman" w:hAnsi="Calibri" w:cs="Calibri"/>
-                <w:color w:val="000000"/>
-                <w:lang w:eastAsia="en-GB"/>
-              </w:rPr>
-              <w:t>&gt;</w:t>
+              <w:t>&lt;next_rets&gt;</w:t>
             </w:r>
           </w:p>
         </w:tc>
@@ -8807,25 +7855,7 @@
                 <w:color w:val="000000"/>
                 <w:lang w:eastAsia="en-GB"/>
               </w:rPr>
-              <w:t>&lt;</w:t>
-            </w:r>
-            <w:proofErr w:type="spellStart"/>
-            <w:r>
-              <w:rPr>
-                <w:rFonts w:ascii="Calibri" w:eastAsia="Times New Roman" w:hAnsi="Calibri" w:cs="Calibri"/>
-                <w:color w:val="000000"/>
-                <w:lang w:eastAsia="en-GB"/>
-              </w:rPr>
-              <w:t>function_body</w:t>
-            </w:r>
-            <w:proofErr w:type="spellEnd"/>
-            <w:r>
-              <w:rPr>
-                <w:rFonts w:ascii="Calibri" w:eastAsia="Times New Roman" w:hAnsi="Calibri" w:cs="Calibri"/>
-                <w:color w:val="000000"/>
-                <w:lang w:eastAsia="en-GB"/>
-              </w:rPr>
-              <w:t>&gt;</w:t>
+              <w:t>&lt;function_body&gt;</w:t>
             </w:r>
           </w:p>
         </w:tc>
@@ -8898,25 +7928,7 @@
                 <w:color w:val="000000"/>
                 <w:lang w:eastAsia="en-GB"/>
               </w:rPr>
-              <w:t>&lt;</w:t>
-            </w:r>
-            <w:proofErr w:type="spellStart"/>
-            <w:r>
-              <w:rPr>
-                <w:rFonts w:ascii="Calibri" w:eastAsia="Times New Roman" w:hAnsi="Calibri" w:cs="Calibri"/>
-                <w:color w:val="000000"/>
-                <w:lang w:eastAsia="en-GB"/>
-              </w:rPr>
-              <w:t>first_type</w:t>
-            </w:r>
-            <w:proofErr w:type="spellEnd"/>
-            <w:r>
-              <w:rPr>
-                <w:rFonts w:ascii="Calibri" w:eastAsia="Times New Roman" w:hAnsi="Calibri" w:cs="Calibri"/>
-                <w:color w:val="000000"/>
-                <w:lang w:eastAsia="en-GB"/>
-              </w:rPr>
-              <w:t>&gt;</w:t>
+              <w:t>&lt;first_type&gt;</w:t>
             </w:r>
           </w:p>
         </w:tc>
@@ -9056,25 +8068,7 @@
                 <w:color w:val="000000"/>
                 <w:lang w:eastAsia="en-GB"/>
               </w:rPr>
-              <w:t>&lt;</w:t>
-            </w:r>
-            <w:proofErr w:type="spellStart"/>
-            <w:r>
-              <w:rPr>
-                <w:rFonts w:ascii="Calibri" w:eastAsia="Times New Roman" w:hAnsi="Calibri" w:cs="Calibri"/>
-                <w:color w:val="000000"/>
-                <w:lang w:eastAsia="en-GB"/>
-              </w:rPr>
-              <w:t>fc_decl_ret</w:t>
-            </w:r>
-            <w:proofErr w:type="spellEnd"/>
-            <w:r>
-              <w:rPr>
-                <w:rFonts w:ascii="Calibri" w:eastAsia="Times New Roman" w:hAnsi="Calibri" w:cs="Calibri"/>
-                <w:color w:val="000000"/>
-                <w:lang w:eastAsia="en-GB"/>
-              </w:rPr>
-              <w:t>&gt;</w:t>
+              <w:t>&lt;fc_decl_ret&gt;</w:t>
             </w:r>
           </w:p>
         </w:tc>
@@ -9141,43 +8135,7 @@
                 <w:color w:val="000000"/>
                 <w:lang w:eastAsia="en-GB"/>
               </w:rPr>
-              <w:t>: &lt;</w:t>
-            </w:r>
-            <w:proofErr w:type="spellStart"/>
-            <w:r>
-              <w:rPr>
-                <w:rFonts w:ascii="Calibri" w:eastAsia="Times New Roman" w:hAnsi="Calibri" w:cs="Calibri"/>
-                <w:color w:val="000000"/>
-                <w:lang w:eastAsia="en-GB"/>
-              </w:rPr>
-              <w:t>fc_ret_first_type</w:t>
-            </w:r>
-            <w:proofErr w:type="spellEnd"/>
-            <w:r>
-              <w:rPr>
-                <w:rFonts w:ascii="Calibri" w:eastAsia="Times New Roman" w:hAnsi="Calibri" w:cs="Calibri"/>
-                <w:color w:val="000000"/>
-                <w:lang w:eastAsia="en-GB"/>
-              </w:rPr>
-              <w:t>&gt; &lt;</w:t>
-            </w:r>
-            <w:proofErr w:type="spellStart"/>
-            <w:r>
-              <w:rPr>
-                <w:rFonts w:ascii="Calibri" w:eastAsia="Times New Roman" w:hAnsi="Calibri" w:cs="Calibri"/>
-                <w:color w:val="000000"/>
-                <w:lang w:eastAsia="en-GB"/>
-              </w:rPr>
-              <w:t>fc_ret_next_types</w:t>
-            </w:r>
-            <w:proofErr w:type="spellEnd"/>
-            <w:r>
-              <w:rPr>
-                <w:rFonts w:ascii="Calibri" w:eastAsia="Times New Roman" w:hAnsi="Calibri" w:cs="Calibri"/>
-                <w:color w:val="000000"/>
-                <w:lang w:eastAsia="en-GB"/>
-              </w:rPr>
-              <w:t>&gt;</w:t>
+              <w:t>: &lt;fc_ret_first_type&gt; &lt;fc_ret_next_types&gt;</w:t>
             </w:r>
           </w:p>
         </w:tc>
@@ -9250,25 +8208,7 @@
                 <w:color w:val="000000"/>
                 <w:lang w:eastAsia="en-GB"/>
               </w:rPr>
-              <w:t>&lt;</w:t>
-            </w:r>
-            <w:proofErr w:type="spellStart"/>
-            <w:r>
-              <w:rPr>
-                <w:rFonts w:ascii="Calibri" w:eastAsia="Times New Roman" w:hAnsi="Calibri" w:cs="Calibri"/>
-                <w:color w:val="000000"/>
-                <w:lang w:eastAsia="en-GB"/>
-              </w:rPr>
-              <w:t>fc_ret_first_type</w:t>
-            </w:r>
-            <w:proofErr w:type="spellEnd"/>
-            <w:r>
-              <w:rPr>
-                <w:rFonts w:ascii="Calibri" w:eastAsia="Times New Roman" w:hAnsi="Calibri" w:cs="Calibri"/>
-                <w:color w:val="000000"/>
-                <w:lang w:eastAsia="en-GB"/>
-              </w:rPr>
-              <w:t>&gt;</w:t>
+              <w:t>&lt;fc_ret_first_type&gt;</w:t>
             </w:r>
           </w:p>
         </w:tc>
@@ -9408,25 +8348,7 @@
                 <w:color w:val="000000"/>
                 <w:lang w:eastAsia="en-GB"/>
               </w:rPr>
-              <w:t>&lt;</w:t>
-            </w:r>
-            <w:proofErr w:type="spellStart"/>
-            <w:r>
-              <w:rPr>
-                <w:rFonts w:ascii="Calibri" w:eastAsia="Times New Roman" w:hAnsi="Calibri" w:cs="Calibri"/>
-                <w:color w:val="000000"/>
-                <w:lang w:eastAsia="en-GB"/>
-              </w:rPr>
-              <w:t>fc_ret_next_types</w:t>
-            </w:r>
-            <w:proofErr w:type="spellEnd"/>
-            <w:r>
-              <w:rPr>
-                <w:rFonts w:ascii="Calibri" w:eastAsia="Times New Roman" w:hAnsi="Calibri" w:cs="Calibri"/>
-                <w:color w:val="000000"/>
-                <w:lang w:eastAsia="en-GB"/>
-              </w:rPr>
-              <w:t>&gt;</w:t>
+              <w:t>&lt;fc_ret_next_types&gt;</w:t>
             </w:r>
           </w:p>
         </w:tc>
@@ -9493,25 +8415,7 @@
                 <w:color w:val="000000"/>
                 <w:lang w:eastAsia="en-GB"/>
               </w:rPr>
-              <w:t>, &lt;type&gt; &lt;</w:t>
-            </w:r>
-            <w:proofErr w:type="spellStart"/>
-            <w:r>
-              <w:rPr>
-                <w:rFonts w:ascii="Calibri" w:eastAsia="Times New Roman" w:hAnsi="Calibri" w:cs="Calibri"/>
-                <w:color w:val="000000"/>
-                <w:lang w:eastAsia="en-GB"/>
-              </w:rPr>
-              <w:t>fc_ret_next_types</w:t>
-            </w:r>
-            <w:proofErr w:type="spellEnd"/>
-            <w:r>
-              <w:rPr>
-                <w:rFonts w:ascii="Calibri" w:eastAsia="Times New Roman" w:hAnsi="Calibri" w:cs="Calibri"/>
-                <w:color w:val="000000"/>
-                <w:lang w:eastAsia="en-GB"/>
-              </w:rPr>
-              <w:t>&gt;</w:t>
+              <w:t>, &lt;type&gt; &lt;fc_ret_next_types&gt;</w:t>
             </w:r>
           </w:p>
         </w:tc>
@@ -9584,25 +8488,7 @@
                 <w:color w:val="000000"/>
                 <w:lang w:eastAsia="en-GB"/>
               </w:rPr>
-              <w:t>&lt;</w:t>
-            </w:r>
-            <w:proofErr w:type="spellStart"/>
-            <w:r>
-              <w:rPr>
-                <w:rFonts w:ascii="Calibri" w:eastAsia="Times New Roman" w:hAnsi="Calibri" w:cs="Calibri"/>
-                <w:color w:val="000000"/>
-                <w:lang w:eastAsia="en-GB"/>
-              </w:rPr>
-              <w:t>fc_ret_next_types</w:t>
-            </w:r>
-            <w:proofErr w:type="spellEnd"/>
-            <w:r>
-              <w:rPr>
-                <w:rFonts w:ascii="Calibri" w:eastAsia="Times New Roman" w:hAnsi="Calibri" w:cs="Calibri"/>
-                <w:color w:val="000000"/>
-                <w:lang w:eastAsia="en-GB"/>
-              </w:rPr>
-              <w:t>&gt;</w:t>
+              <w:t>&lt;fc_ret_next_types&gt;</w:t>
             </w:r>
           </w:p>
         </w:tc>
@@ -9742,25 +8628,7 @@
                 <w:color w:val="000000"/>
                 <w:lang w:eastAsia="en-GB"/>
               </w:rPr>
-              <w:t>&lt;</w:t>
-            </w:r>
-            <w:proofErr w:type="spellStart"/>
-            <w:r>
-              <w:rPr>
-                <w:rFonts w:ascii="Calibri" w:eastAsia="Times New Roman" w:hAnsi="Calibri" w:cs="Calibri"/>
-                <w:color w:val="000000"/>
-                <w:lang w:eastAsia="en-GB"/>
-              </w:rPr>
-              <w:t>fc_decl_ret</w:t>
-            </w:r>
-            <w:proofErr w:type="spellEnd"/>
-            <w:r>
-              <w:rPr>
-                <w:rFonts w:ascii="Calibri" w:eastAsia="Times New Roman" w:hAnsi="Calibri" w:cs="Calibri"/>
-                <w:color w:val="000000"/>
-                <w:lang w:eastAsia="en-GB"/>
-              </w:rPr>
-              <w:t>&gt;</w:t>
+              <w:t>&lt;fc_decl_ret&gt;</w:t>
             </w:r>
           </w:p>
         </w:tc>
@@ -9900,25 +8768,7 @@
                 <w:color w:val="000000"/>
                 <w:lang w:eastAsia="en-GB"/>
               </w:rPr>
-              <w:t>&lt;</w:t>
-            </w:r>
-            <w:proofErr w:type="spellStart"/>
-            <w:r>
-              <w:rPr>
-                <w:rFonts w:ascii="Calibri" w:eastAsia="Times New Roman" w:hAnsi="Calibri" w:cs="Calibri"/>
-                <w:color w:val="000000"/>
-                <w:lang w:eastAsia="en-GB"/>
-              </w:rPr>
-              <w:t>function_call</w:t>
-            </w:r>
-            <w:proofErr w:type="spellEnd"/>
-            <w:r>
-              <w:rPr>
-                <w:rFonts w:ascii="Calibri" w:eastAsia="Times New Roman" w:hAnsi="Calibri" w:cs="Calibri"/>
-                <w:color w:val="000000"/>
-                <w:lang w:eastAsia="en-GB"/>
-              </w:rPr>
-              <w:t>&gt;</w:t>
+              <w:t>&lt;function_call&gt;</w:t>
             </w:r>
           </w:p>
         </w:tc>
@@ -9979,51 +8829,13 @@
                 <w:lang w:eastAsia="en-GB"/>
               </w:rPr>
             </w:pPr>
-            <w:proofErr w:type="spellStart"/>
-            <w:r>
-              <w:rPr>
-                <w:rFonts w:ascii="Calibri" w:eastAsia="Times New Roman" w:hAnsi="Calibri" w:cs="Calibri"/>
-                <w:color w:val="000000"/>
-                <w:lang w:eastAsia="en-GB"/>
-              </w:rPr>
-              <w:t>id_f</w:t>
-            </w:r>
-            <w:proofErr w:type="spellEnd"/>
-            <w:r>
-              <w:rPr>
-                <w:rFonts w:ascii="Calibri" w:eastAsia="Times New Roman" w:hAnsi="Calibri" w:cs="Calibri"/>
-                <w:color w:val="000000"/>
-                <w:lang w:eastAsia="en-GB"/>
-              </w:rPr>
-              <w:t xml:space="preserve"> </w:t>
-            </w:r>
-            <w:proofErr w:type="gramStart"/>
-            <w:r>
-              <w:rPr>
-                <w:rFonts w:ascii="Calibri" w:eastAsia="Times New Roman" w:hAnsi="Calibri" w:cs="Calibri"/>
-                <w:color w:val="000000"/>
-                <w:lang w:eastAsia="en-GB"/>
-              </w:rPr>
-              <w:t>( &lt;</w:t>
-            </w:r>
-            <w:proofErr w:type="spellStart"/>
-            <w:proofErr w:type="gramEnd"/>
-            <w:r>
-              <w:rPr>
-                <w:rFonts w:ascii="Calibri" w:eastAsia="Times New Roman" w:hAnsi="Calibri" w:cs="Calibri"/>
-                <w:color w:val="000000"/>
-                <w:lang w:eastAsia="en-GB"/>
-              </w:rPr>
-              <w:t>args_list</w:t>
-            </w:r>
-            <w:proofErr w:type="spellEnd"/>
-            <w:r>
-              <w:rPr>
-                <w:rFonts w:ascii="Calibri" w:eastAsia="Times New Roman" w:hAnsi="Calibri" w:cs="Calibri"/>
-                <w:color w:val="000000"/>
-                <w:lang w:eastAsia="en-GB"/>
-              </w:rPr>
-              <w:t>&gt;</w:t>
+            <w:r>
+              <w:rPr>
+                <w:rFonts w:ascii="Calibri" w:eastAsia="Times New Roman" w:hAnsi="Calibri" w:cs="Calibri"/>
+                <w:color w:val="000000"/>
+                <w:lang w:eastAsia="en-GB"/>
+              </w:rPr>
+              <w:t>id_f ( &lt;args_list&gt;</w:t>
             </w:r>
           </w:p>
         </w:tc>
@@ -10096,25 +8908,7 @@
                 <w:color w:val="000000"/>
                 <w:lang w:eastAsia="en-GB"/>
               </w:rPr>
-              <w:t>&lt;</w:t>
-            </w:r>
-            <w:proofErr w:type="spellStart"/>
-            <w:r>
-              <w:rPr>
-                <w:rFonts w:ascii="Calibri" w:eastAsia="Times New Roman" w:hAnsi="Calibri" w:cs="Calibri"/>
-                <w:color w:val="000000"/>
-                <w:lang w:eastAsia="en-GB"/>
-              </w:rPr>
-              <w:t>args_list</w:t>
-            </w:r>
-            <w:proofErr w:type="spellEnd"/>
-            <w:r>
-              <w:rPr>
-                <w:rFonts w:ascii="Calibri" w:eastAsia="Times New Roman" w:hAnsi="Calibri" w:cs="Calibri"/>
-                <w:color w:val="000000"/>
-                <w:lang w:eastAsia="en-GB"/>
-              </w:rPr>
-              <w:t>&gt;</w:t>
+              <w:t>&lt;args_list&gt;</w:t>
             </w:r>
           </w:p>
         </w:tc>
@@ -10254,25 +9048,7 @@
                 <w:color w:val="000000"/>
                 <w:lang w:eastAsia="en-GB"/>
               </w:rPr>
-              <w:t>&lt;</w:t>
-            </w:r>
-            <w:proofErr w:type="spellStart"/>
-            <w:r>
-              <w:rPr>
-                <w:rFonts w:ascii="Calibri" w:eastAsia="Times New Roman" w:hAnsi="Calibri" w:cs="Calibri"/>
-                <w:color w:val="000000"/>
-                <w:lang w:eastAsia="en-GB"/>
-              </w:rPr>
-              <w:t>args_list</w:t>
-            </w:r>
-            <w:proofErr w:type="spellEnd"/>
-            <w:r>
-              <w:rPr>
-                <w:rFonts w:ascii="Calibri" w:eastAsia="Times New Roman" w:hAnsi="Calibri" w:cs="Calibri"/>
-                <w:color w:val="000000"/>
-                <w:lang w:eastAsia="en-GB"/>
-              </w:rPr>
-              <w:t>&gt;</w:t>
+              <w:t>&lt;args_list&gt;</w:t>
             </w:r>
           </w:p>
         </w:tc>
@@ -10339,43 +9115,7 @@
                 <w:color w:val="000000"/>
                 <w:lang w:eastAsia="en-GB"/>
               </w:rPr>
-              <w:t>&lt;</w:t>
-            </w:r>
-            <w:proofErr w:type="spellStart"/>
-            <w:r>
-              <w:rPr>
-                <w:rFonts w:ascii="Calibri" w:eastAsia="Times New Roman" w:hAnsi="Calibri" w:cs="Calibri"/>
-                <w:color w:val="000000"/>
-                <w:lang w:eastAsia="en-GB"/>
-              </w:rPr>
-              <w:t>first_arg</w:t>
-            </w:r>
-            <w:proofErr w:type="spellEnd"/>
-            <w:r>
-              <w:rPr>
-                <w:rFonts w:ascii="Calibri" w:eastAsia="Times New Roman" w:hAnsi="Calibri" w:cs="Calibri"/>
-                <w:color w:val="000000"/>
-                <w:lang w:eastAsia="en-GB"/>
-              </w:rPr>
-              <w:t>&gt; &lt;</w:t>
-            </w:r>
-            <w:proofErr w:type="spellStart"/>
-            <w:r>
-              <w:rPr>
-                <w:rFonts w:ascii="Calibri" w:eastAsia="Times New Roman" w:hAnsi="Calibri" w:cs="Calibri"/>
-                <w:color w:val="000000"/>
-                <w:lang w:eastAsia="en-GB"/>
-              </w:rPr>
-              <w:t>next_args</w:t>
-            </w:r>
-            <w:proofErr w:type="spellEnd"/>
-            <w:r>
-              <w:rPr>
-                <w:rFonts w:ascii="Calibri" w:eastAsia="Times New Roman" w:hAnsi="Calibri" w:cs="Calibri"/>
-                <w:color w:val="000000"/>
-                <w:lang w:eastAsia="en-GB"/>
-              </w:rPr>
-              <w:t>&gt;</w:t>
+              <w:t>&lt;first_arg&gt; &lt;next_args&gt;</w:t>
             </w:r>
           </w:p>
         </w:tc>
@@ -10448,25 +9188,7 @@
                 <w:color w:val="000000"/>
                 <w:lang w:eastAsia="en-GB"/>
               </w:rPr>
-              <w:t>&lt;</w:t>
-            </w:r>
-            <w:proofErr w:type="spellStart"/>
-            <w:r>
-              <w:rPr>
-                <w:rFonts w:ascii="Calibri" w:eastAsia="Times New Roman" w:hAnsi="Calibri" w:cs="Calibri"/>
-                <w:color w:val="000000"/>
-                <w:lang w:eastAsia="en-GB"/>
-              </w:rPr>
-              <w:t>first_arg</w:t>
-            </w:r>
-            <w:proofErr w:type="spellEnd"/>
-            <w:r>
-              <w:rPr>
-                <w:rFonts w:ascii="Calibri" w:eastAsia="Times New Roman" w:hAnsi="Calibri" w:cs="Calibri"/>
-                <w:color w:val="000000"/>
-                <w:lang w:eastAsia="en-GB"/>
-              </w:rPr>
-              <w:t>&gt;</w:t>
+              <w:t>&lt;first_arg&gt;</w:t>
             </w:r>
           </w:p>
         </w:tc>
@@ -10606,25 +9328,7 @@
                 <w:color w:val="000000"/>
                 <w:lang w:eastAsia="en-GB"/>
               </w:rPr>
-              <w:t>&lt;</w:t>
-            </w:r>
-            <w:proofErr w:type="spellStart"/>
-            <w:r>
-              <w:rPr>
-                <w:rFonts w:ascii="Calibri" w:eastAsia="Times New Roman" w:hAnsi="Calibri" w:cs="Calibri"/>
-                <w:color w:val="000000"/>
-                <w:lang w:eastAsia="en-GB"/>
-              </w:rPr>
-              <w:t>next_args</w:t>
-            </w:r>
-            <w:proofErr w:type="spellEnd"/>
-            <w:r>
-              <w:rPr>
-                <w:rFonts w:ascii="Calibri" w:eastAsia="Times New Roman" w:hAnsi="Calibri" w:cs="Calibri"/>
-                <w:color w:val="000000"/>
-                <w:lang w:eastAsia="en-GB"/>
-              </w:rPr>
-              <w:t>&gt;</w:t>
+              <w:t>&lt;next_args&gt;</w:t>
             </w:r>
           </w:p>
         </w:tc>
@@ -10691,25 +9395,7 @@
                 <w:color w:val="000000"/>
                 <w:lang w:eastAsia="en-GB"/>
               </w:rPr>
-              <w:t>, &lt;value&gt; &lt;</w:t>
-            </w:r>
-            <w:proofErr w:type="spellStart"/>
-            <w:r>
-              <w:rPr>
-                <w:rFonts w:ascii="Calibri" w:eastAsia="Times New Roman" w:hAnsi="Calibri" w:cs="Calibri"/>
-                <w:color w:val="000000"/>
-                <w:lang w:eastAsia="en-GB"/>
-              </w:rPr>
-              <w:t>next_args</w:t>
-            </w:r>
-            <w:proofErr w:type="spellEnd"/>
-            <w:r>
-              <w:rPr>
-                <w:rFonts w:ascii="Calibri" w:eastAsia="Times New Roman" w:hAnsi="Calibri" w:cs="Calibri"/>
-                <w:color w:val="000000"/>
-                <w:lang w:eastAsia="en-GB"/>
-              </w:rPr>
-              <w:t>&gt;</w:t>
+              <w:t>, &lt;value&gt; &lt;next_args&gt;</w:t>
             </w:r>
           </w:p>
         </w:tc>
@@ -10983,7 +9669,6 @@
                 <w:lang w:eastAsia="en-GB"/>
               </w:rPr>
             </w:pPr>
-            <w:proofErr w:type="spellStart"/>
             <w:r>
               <w:rPr>
                 <w:rFonts w:ascii="Calibri" w:eastAsia="Times New Roman" w:hAnsi="Calibri" w:cs="Calibri"/>
@@ -10992,7 +9677,6 @@
               </w:rPr>
               <w:t>string_value</w:t>
             </w:r>
-            <w:proofErr w:type="spellEnd"/>
           </w:p>
         </w:tc>
       </w:tr>
@@ -11125,7 +9809,6 @@
                 <w:lang w:eastAsia="en-GB"/>
               </w:rPr>
             </w:pPr>
-            <w:proofErr w:type="spellStart"/>
             <w:r>
               <w:rPr>
                 <w:rFonts w:ascii="Calibri" w:eastAsia="Times New Roman" w:hAnsi="Calibri" w:cs="Calibri"/>
@@ -11134,7 +9817,6 @@
               </w:rPr>
               <w:t>number_value</w:t>
             </w:r>
-            <w:proofErr w:type="spellEnd"/>
           </w:p>
         </w:tc>
       </w:tr>
@@ -11267,7 +9949,6 @@
                 <w:lang w:eastAsia="en-GB"/>
               </w:rPr>
             </w:pPr>
-            <w:proofErr w:type="spellStart"/>
             <w:r>
               <w:rPr>
                 <w:rFonts w:ascii="Calibri" w:eastAsia="Times New Roman" w:hAnsi="Calibri" w:cs="Calibri"/>
@@ -11276,7 +9957,6 @@
               </w:rPr>
               <w:t>number_int_value</w:t>
             </w:r>
-            <w:proofErr w:type="spellEnd"/>
           </w:p>
         </w:tc>
       </w:tr>
@@ -11488,25 +10168,7 @@
                 <w:color w:val="000000"/>
                 <w:lang w:eastAsia="en-GB"/>
               </w:rPr>
-              <w:t>&lt;</w:t>
-            </w:r>
-            <w:proofErr w:type="spellStart"/>
-            <w:r>
-              <w:rPr>
-                <w:rFonts w:ascii="Calibri" w:eastAsia="Times New Roman" w:hAnsi="Calibri" w:cs="Calibri"/>
-                <w:color w:val="000000"/>
-                <w:lang w:eastAsia="en-GB"/>
-              </w:rPr>
-              <w:t>next_args</w:t>
-            </w:r>
-            <w:proofErr w:type="spellEnd"/>
-            <w:r>
-              <w:rPr>
-                <w:rFonts w:ascii="Calibri" w:eastAsia="Times New Roman" w:hAnsi="Calibri" w:cs="Calibri"/>
-                <w:color w:val="000000"/>
-                <w:lang w:eastAsia="en-GB"/>
-              </w:rPr>
-              <w:t>&gt;</w:t>
+              <w:t>&lt;next_args&gt;</w:t>
             </w:r>
           </w:p>
         </w:tc>
@@ -11646,25 +10308,7 @@
                 <w:color w:val="000000"/>
                 <w:lang w:eastAsia="en-GB"/>
               </w:rPr>
-              <w:t>&lt;</w:t>
-            </w:r>
-            <w:proofErr w:type="spellStart"/>
-            <w:r>
-              <w:rPr>
-                <w:rFonts w:ascii="Calibri" w:eastAsia="Times New Roman" w:hAnsi="Calibri" w:cs="Calibri"/>
-                <w:color w:val="000000"/>
-                <w:lang w:eastAsia="en-GB"/>
-              </w:rPr>
-              <w:t>function_body</w:t>
-            </w:r>
-            <w:proofErr w:type="spellEnd"/>
-            <w:r>
-              <w:rPr>
-                <w:rFonts w:ascii="Calibri" w:eastAsia="Times New Roman" w:hAnsi="Calibri" w:cs="Calibri"/>
-                <w:color w:val="000000"/>
-                <w:lang w:eastAsia="en-GB"/>
-              </w:rPr>
-              <w:t>&gt;</w:t>
+              <w:t>&lt;function_body&gt;</w:t>
             </w:r>
           </w:p>
         </w:tc>
@@ -11804,25 +10448,7 @@
                 <w:color w:val="000000"/>
                 <w:lang w:eastAsia="en-GB"/>
               </w:rPr>
-              <w:t>&lt;</w:t>
-            </w:r>
-            <w:proofErr w:type="spellStart"/>
-            <w:r>
-              <w:rPr>
-                <w:rFonts w:ascii="Calibri" w:eastAsia="Times New Roman" w:hAnsi="Calibri" w:cs="Calibri"/>
-                <w:color w:val="000000"/>
-                <w:lang w:eastAsia="en-GB"/>
-              </w:rPr>
-              <w:t>function_body</w:t>
-            </w:r>
-            <w:proofErr w:type="spellEnd"/>
-            <w:r>
-              <w:rPr>
-                <w:rFonts w:ascii="Calibri" w:eastAsia="Times New Roman" w:hAnsi="Calibri" w:cs="Calibri"/>
-                <w:color w:val="000000"/>
-                <w:lang w:eastAsia="en-GB"/>
-              </w:rPr>
-              <w:t>&gt;</w:t>
+              <w:t>&lt;function_body&gt;</w:t>
             </w:r>
           </w:p>
         </w:tc>
@@ -11962,25 +10588,7 @@
                 <w:color w:val="000000"/>
                 <w:lang w:eastAsia="en-GB"/>
               </w:rPr>
-              <w:t>&lt;</w:t>
-            </w:r>
-            <w:proofErr w:type="spellStart"/>
-            <w:r>
-              <w:rPr>
-                <w:rFonts w:ascii="Calibri" w:eastAsia="Times New Roman" w:hAnsi="Calibri" w:cs="Calibri"/>
-                <w:color w:val="000000"/>
-                <w:lang w:eastAsia="en-GB"/>
-              </w:rPr>
-              <w:t>function_body</w:t>
-            </w:r>
-            <w:proofErr w:type="spellEnd"/>
-            <w:r>
-              <w:rPr>
-                <w:rFonts w:ascii="Calibri" w:eastAsia="Times New Roman" w:hAnsi="Calibri" w:cs="Calibri"/>
-                <w:color w:val="000000"/>
-                <w:lang w:eastAsia="en-GB"/>
-              </w:rPr>
-              <w:t>&gt;</w:t>
+              <w:t>&lt;function_body&gt;</w:t>
             </w:r>
           </w:p>
         </w:tc>
@@ -12047,25 +10655,7 @@
                 <w:color w:val="000000"/>
                 <w:lang w:eastAsia="en-GB"/>
               </w:rPr>
-              <w:t xml:space="preserve">local </w:t>
-            </w:r>
-            <w:proofErr w:type="gramStart"/>
-            <w:r>
-              <w:rPr>
-                <w:rFonts w:ascii="Calibri" w:eastAsia="Times New Roman" w:hAnsi="Calibri" w:cs="Calibri"/>
-                <w:color w:val="000000"/>
-                <w:lang w:eastAsia="en-GB"/>
-              </w:rPr>
-              <w:t>id :</w:t>
-            </w:r>
-            <w:proofErr w:type="gramEnd"/>
-            <w:r>
-              <w:rPr>
-                <w:rFonts w:ascii="Calibri" w:eastAsia="Times New Roman" w:hAnsi="Calibri" w:cs="Calibri"/>
-                <w:color w:val="000000"/>
-                <w:lang w:eastAsia="en-GB"/>
-              </w:rPr>
-              <w:t xml:space="preserve"> &lt;type&gt; &lt;assignment&gt;</w:t>
+              <w:t>local id : &lt;type&gt; &lt;assignment&gt;</w:t>
             </w:r>
           </w:p>
         </w:tc>
@@ -12078,7 +10668,7 @@
           <w:tcPr>
             <w:tcW w:w="607" w:type="dxa"/>
             <w:tcBorders>
-              <w:top w:val="nil"/>
+              <w:top w:val="single" w:sz="4" w:space="0" w:color="auto"/>
               <w:left w:val="single" w:sz="4" w:space="0" w:color="auto"/>
               <w:bottom w:val="single" w:sz="4" w:space="0" w:color="auto"/>
               <w:right w:val="single" w:sz="4" w:space="0" w:color="auto"/>
@@ -12113,7 +10703,7 @@
           <w:tcPr>
             <w:tcW w:w="2063" w:type="dxa"/>
             <w:tcBorders>
-              <w:top w:val="nil"/>
+              <w:top w:val="single" w:sz="4" w:space="0" w:color="auto"/>
               <w:left w:val="nil"/>
               <w:bottom w:val="single" w:sz="4" w:space="0" w:color="auto"/>
               <w:right w:val="single" w:sz="4" w:space="0" w:color="auto"/>
@@ -12139,25 +10729,7 @@
                 <w:color w:val="000000"/>
                 <w:lang w:eastAsia="en-GB"/>
               </w:rPr>
-              <w:t>&lt;</w:t>
-            </w:r>
-            <w:proofErr w:type="spellStart"/>
-            <w:r>
-              <w:rPr>
-                <w:rFonts w:ascii="Calibri" w:eastAsia="Times New Roman" w:hAnsi="Calibri" w:cs="Calibri"/>
-                <w:color w:val="000000"/>
-                <w:lang w:eastAsia="en-GB"/>
-              </w:rPr>
-              <w:t>function_body</w:t>
-            </w:r>
-            <w:proofErr w:type="spellEnd"/>
-            <w:r>
-              <w:rPr>
-                <w:rFonts w:ascii="Calibri" w:eastAsia="Times New Roman" w:hAnsi="Calibri" w:cs="Calibri"/>
-                <w:color w:val="000000"/>
-                <w:lang w:eastAsia="en-GB"/>
-              </w:rPr>
-              <w:t>&gt;</w:t>
+              <w:t>&lt;function_body&gt;</w:t>
             </w:r>
           </w:p>
         </w:tc>
@@ -12165,7 +10737,7 @@
           <w:tcPr>
             <w:tcW w:w="416" w:type="dxa"/>
             <w:tcBorders>
-              <w:top w:val="nil"/>
+              <w:top w:val="single" w:sz="4" w:space="0" w:color="auto"/>
               <w:left w:val="nil"/>
               <w:bottom w:val="single" w:sz="4" w:space="0" w:color="auto"/>
               <w:right w:val="single" w:sz="4" w:space="0" w:color="auto"/>
@@ -12199,68 +10771,32 @@
           <w:tcPr>
             <w:tcW w:w="5000" w:type="dxa"/>
             <w:tcBorders>
-              <w:top w:val="nil"/>
-              <w:left w:val="nil"/>
-              <w:bottom w:val="single" w:sz="4" w:space="0" w:color="auto"/>
-              <w:right w:val="single" w:sz="4" w:space="0" w:color="auto"/>
-            </w:tcBorders>
-            <w:shd w:val="clear" w:color="auto" w:fill="auto"/>
-            <w:noWrap/>
-            <w:vAlign w:val="bottom"/>
-            <w:hideMark/>
-          </w:tcPr>
-          <w:p>
-            <w:pPr>
-              <w:spacing w:after="0" w:line="240" w:lineRule="auto"/>
-              <w:rPr>
-                <w:rFonts w:ascii="Calibri" w:eastAsia="Times New Roman" w:hAnsi="Calibri" w:cs="Calibri"/>
-                <w:color w:val="000000"/>
-                <w:lang w:eastAsia="en-GB"/>
-              </w:rPr>
-            </w:pPr>
-            <w:r>
-              <w:rPr>
-                <w:rFonts w:ascii="Calibri" w:eastAsia="Times New Roman" w:hAnsi="Calibri" w:cs="Calibri"/>
-                <w:color w:val="000000"/>
-                <w:lang w:eastAsia="en-GB"/>
-              </w:rPr>
-              <w:t>&lt;</w:t>
-            </w:r>
-            <w:proofErr w:type="spellStart"/>
-            <w:r>
-              <w:rPr>
-                <w:rFonts w:ascii="Calibri" w:eastAsia="Times New Roman" w:hAnsi="Calibri" w:cs="Calibri"/>
-                <w:color w:val="000000"/>
-                <w:lang w:eastAsia="en-GB"/>
-              </w:rPr>
-              <w:t>function_call</w:t>
-            </w:r>
-            <w:proofErr w:type="spellEnd"/>
-            <w:r>
-              <w:rPr>
-                <w:rFonts w:ascii="Calibri" w:eastAsia="Times New Roman" w:hAnsi="Calibri" w:cs="Calibri"/>
-                <w:color w:val="000000"/>
-                <w:lang w:eastAsia="en-GB"/>
-              </w:rPr>
-              <w:t>&gt; &lt;</w:t>
-            </w:r>
-            <w:proofErr w:type="spellStart"/>
-            <w:r>
-              <w:rPr>
-                <w:rFonts w:ascii="Calibri" w:eastAsia="Times New Roman" w:hAnsi="Calibri" w:cs="Calibri"/>
-                <w:color w:val="000000"/>
-                <w:lang w:eastAsia="en-GB"/>
-              </w:rPr>
-              <w:t>function_body</w:t>
-            </w:r>
-            <w:proofErr w:type="spellEnd"/>
-            <w:r>
-              <w:rPr>
-                <w:rFonts w:ascii="Calibri" w:eastAsia="Times New Roman" w:hAnsi="Calibri" w:cs="Calibri"/>
-                <w:color w:val="000000"/>
-                <w:lang w:eastAsia="en-GB"/>
-              </w:rPr>
-              <w:t>&gt;</w:t>
+              <w:top w:val="single" w:sz="4" w:space="0" w:color="auto"/>
+              <w:left w:val="nil"/>
+              <w:bottom w:val="single" w:sz="4" w:space="0" w:color="auto"/>
+              <w:right w:val="single" w:sz="4" w:space="0" w:color="auto"/>
+            </w:tcBorders>
+            <w:shd w:val="clear" w:color="auto" w:fill="auto"/>
+            <w:noWrap/>
+            <w:vAlign w:val="bottom"/>
+            <w:hideMark/>
+          </w:tcPr>
+          <w:p>
+            <w:pPr>
+              <w:spacing w:after="0" w:line="240" w:lineRule="auto"/>
+              <w:rPr>
+                <w:rFonts w:ascii="Calibri" w:eastAsia="Times New Roman" w:hAnsi="Calibri" w:cs="Calibri"/>
+                <w:color w:val="000000"/>
+                <w:lang w:eastAsia="en-GB"/>
+              </w:rPr>
+            </w:pPr>
+            <w:r>
+              <w:rPr>
+                <w:rFonts w:ascii="Calibri" w:eastAsia="Times New Roman" w:hAnsi="Calibri" w:cs="Calibri"/>
+                <w:color w:val="000000"/>
+                <w:lang w:eastAsia="en-GB"/>
+              </w:rPr>
+              <w:t>&lt;function_call&gt; &lt;function_body&gt;</w:t>
             </w:r>
           </w:p>
         </w:tc>
@@ -12333,25 +10869,7 @@
                 <w:color w:val="000000"/>
                 <w:lang w:eastAsia="en-GB"/>
               </w:rPr>
-              <w:t>&lt;</w:t>
-            </w:r>
-            <w:proofErr w:type="spellStart"/>
-            <w:r>
-              <w:rPr>
-                <w:rFonts w:ascii="Calibri" w:eastAsia="Times New Roman" w:hAnsi="Calibri" w:cs="Calibri"/>
-                <w:color w:val="000000"/>
-                <w:lang w:eastAsia="en-GB"/>
-              </w:rPr>
-              <w:t>function_body</w:t>
-            </w:r>
-            <w:proofErr w:type="spellEnd"/>
-            <w:r>
-              <w:rPr>
-                <w:rFonts w:ascii="Calibri" w:eastAsia="Times New Roman" w:hAnsi="Calibri" w:cs="Calibri"/>
-                <w:color w:val="000000"/>
-                <w:lang w:eastAsia="en-GB"/>
-              </w:rPr>
-              <w:t>&gt;</w:t>
+              <w:t>&lt;function_body&gt;</w:t>
             </w:r>
           </w:p>
         </w:tc>
@@ -12491,25 +11009,7 @@
                 <w:color w:val="000000"/>
                 <w:lang w:eastAsia="en-GB"/>
               </w:rPr>
-              <w:t>&lt;</w:t>
-            </w:r>
-            <w:proofErr w:type="spellStart"/>
-            <w:r>
-              <w:rPr>
-                <w:rFonts w:ascii="Calibri" w:eastAsia="Times New Roman" w:hAnsi="Calibri" w:cs="Calibri"/>
-                <w:color w:val="000000"/>
-                <w:lang w:eastAsia="en-GB"/>
-              </w:rPr>
-              <w:t>function_body</w:t>
-            </w:r>
-            <w:proofErr w:type="spellEnd"/>
-            <w:r>
-              <w:rPr>
-                <w:rFonts w:ascii="Calibri" w:eastAsia="Times New Roman" w:hAnsi="Calibri" w:cs="Calibri"/>
-                <w:color w:val="000000"/>
-                <w:lang w:eastAsia="en-GB"/>
-              </w:rPr>
-              <w:t>&gt;</w:t>
+              <w:t>&lt;function_body&gt;</w:t>
             </w:r>
           </w:p>
         </w:tc>
@@ -12649,25 +11149,7 @@
                 <w:color w:val="000000"/>
                 <w:lang w:eastAsia="en-GB"/>
               </w:rPr>
-              <w:t>&lt;</w:t>
-            </w:r>
-            <w:proofErr w:type="spellStart"/>
-            <w:r>
-              <w:rPr>
-                <w:rFonts w:ascii="Calibri" w:eastAsia="Times New Roman" w:hAnsi="Calibri" w:cs="Calibri"/>
-                <w:color w:val="000000"/>
-                <w:lang w:eastAsia="en-GB"/>
-              </w:rPr>
-              <w:t>function_body</w:t>
-            </w:r>
-            <w:proofErr w:type="spellEnd"/>
-            <w:r>
-              <w:rPr>
-                <w:rFonts w:ascii="Calibri" w:eastAsia="Times New Roman" w:hAnsi="Calibri" w:cs="Calibri"/>
-                <w:color w:val="000000"/>
-                <w:lang w:eastAsia="en-GB"/>
-              </w:rPr>
-              <w:t>&gt;</w:t>
+              <w:t>&lt;function_body&gt;</w:t>
             </w:r>
           </w:p>
         </w:tc>
@@ -12874,25 +11356,7 @@
                 <w:color w:val="000000"/>
                 <w:lang w:eastAsia="en-GB"/>
               </w:rPr>
-              <w:t>id &lt;</w:t>
-            </w:r>
-            <w:proofErr w:type="spellStart"/>
-            <w:r>
-              <w:rPr>
-                <w:rFonts w:ascii="Calibri" w:eastAsia="Times New Roman" w:hAnsi="Calibri" w:cs="Calibri"/>
-                <w:color w:val="000000"/>
-                <w:lang w:eastAsia="en-GB"/>
-              </w:rPr>
-              <w:t>next_id</w:t>
-            </w:r>
-            <w:proofErr w:type="spellEnd"/>
-            <w:r>
-              <w:rPr>
-                <w:rFonts w:ascii="Calibri" w:eastAsia="Times New Roman" w:hAnsi="Calibri" w:cs="Calibri"/>
-                <w:color w:val="000000"/>
-                <w:lang w:eastAsia="en-GB"/>
-              </w:rPr>
-              <w:t>&gt;</w:t>
+              <w:t>id &lt;next_id&gt;</w:t>
             </w:r>
           </w:p>
         </w:tc>
@@ -12965,25 +11429,7 @@
                 <w:color w:val="000000"/>
                 <w:lang w:eastAsia="en-GB"/>
               </w:rPr>
-              <w:t>&lt;</w:t>
-            </w:r>
-            <w:proofErr w:type="spellStart"/>
-            <w:r>
-              <w:rPr>
-                <w:rFonts w:ascii="Calibri" w:eastAsia="Times New Roman" w:hAnsi="Calibri" w:cs="Calibri"/>
-                <w:color w:val="000000"/>
-                <w:lang w:eastAsia="en-GB"/>
-              </w:rPr>
-              <w:t>next_id</w:t>
-            </w:r>
-            <w:proofErr w:type="spellEnd"/>
-            <w:r>
-              <w:rPr>
-                <w:rFonts w:ascii="Calibri" w:eastAsia="Times New Roman" w:hAnsi="Calibri" w:cs="Calibri"/>
-                <w:color w:val="000000"/>
-                <w:lang w:eastAsia="en-GB"/>
-              </w:rPr>
-              <w:t>&gt;</w:t>
+              <w:t>&lt;next_id&gt;</w:t>
             </w:r>
           </w:p>
         </w:tc>
@@ -13050,25 +11496,7 @@
                 <w:color w:val="000000"/>
                 <w:lang w:eastAsia="en-GB"/>
               </w:rPr>
-              <w:t>, id &lt;</w:t>
-            </w:r>
-            <w:proofErr w:type="spellStart"/>
-            <w:r>
-              <w:rPr>
-                <w:rFonts w:ascii="Calibri" w:eastAsia="Times New Roman" w:hAnsi="Calibri" w:cs="Calibri"/>
-                <w:color w:val="000000"/>
-                <w:lang w:eastAsia="en-GB"/>
-              </w:rPr>
-              <w:t>next_id</w:t>
-            </w:r>
-            <w:proofErr w:type="spellEnd"/>
-            <w:r>
-              <w:rPr>
-                <w:rFonts w:ascii="Calibri" w:eastAsia="Times New Roman" w:hAnsi="Calibri" w:cs="Calibri"/>
-                <w:color w:val="000000"/>
-                <w:lang w:eastAsia="en-GB"/>
-              </w:rPr>
-              <w:t>&gt;</w:t>
+              <w:t>, id &lt;next_id&gt;</w:t>
             </w:r>
           </w:p>
         </w:tc>
@@ -13141,25 +11569,7 @@
                 <w:color w:val="000000"/>
                 <w:lang w:eastAsia="en-GB"/>
               </w:rPr>
-              <w:t>&lt;</w:t>
-            </w:r>
-            <w:proofErr w:type="spellStart"/>
-            <w:r>
-              <w:rPr>
-                <w:rFonts w:ascii="Calibri" w:eastAsia="Times New Roman" w:hAnsi="Calibri" w:cs="Calibri"/>
-                <w:color w:val="000000"/>
-                <w:lang w:eastAsia="en-GB"/>
-              </w:rPr>
-              <w:t>next_id</w:t>
-            </w:r>
-            <w:proofErr w:type="spellEnd"/>
-            <w:r>
-              <w:rPr>
-                <w:rFonts w:ascii="Calibri" w:eastAsia="Times New Roman" w:hAnsi="Calibri" w:cs="Calibri"/>
-                <w:color w:val="000000"/>
-                <w:lang w:eastAsia="en-GB"/>
-              </w:rPr>
-              <w:t>&gt;</w:t>
+              <w:t>&lt;next_id&gt;</w:t>
             </w:r>
           </w:p>
         </w:tc>
@@ -13366,43 +11776,7 @@
                 <w:color w:val="000000"/>
                 <w:lang w:eastAsia="en-GB"/>
               </w:rPr>
-              <w:t>&lt;</w:t>
-            </w:r>
-            <w:proofErr w:type="spellStart"/>
-            <w:r>
-              <w:rPr>
-                <w:rFonts w:ascii="Calibri" w:eastAsia="Times New Roman" w:hAnsi="Calibri" w:cs="Calibri"/>
-                <w:color w:val="000000"/>
-                <w:lang w:eastAsia="en-GB"/>
-              </w:rPr>
-              <w:t>exp_first</w:t>
-            </w:r>
-            <w:proofErr w:type="spellEnd"/>
-            <w:r>
-              <w:rPr>
-                <w:rFonts w:ascii="Calibri" w:eastAsia="Times New Roman" w:hAnsi="Calibri" w:cs="Calibri"/>
-                <w:color w:val="000000"/>
-                <w:lang w:eastAsia="en-GB"/>
-              </w:rPr>
-              <w:t>&gt; &lt;</w:t>
-            </w:r>
-            <w:proofErr w:type="spellStart"/>
-            <w:r>
-              <w:rPr>
-                <w:rFonts w:ascii="Calibri" w:eastAsia="Times New Roman" w:hAnsi="Calibri" w:cs="Calibri"/>
-                <w:color w:val="000000"/>
-                <w:lang w:eastAsia="en-GB"/>
-              </w:rPr>
-              <w:t>next_expr</w:t>
-            </w:r>
-            <w:proofErr w:type="spellEnd"/>
-            <w:r>
-              <w:rPr>
-                <w:rFonts w:ascii="Calibri" w:eastAsia="Times New Roman" w:hAnsi="Calibri" w:cs="Calibri"/>
-                <w:color w:val="000000"/>
-                <w:lang w:eastAsia="en-GB"/>
-              </w:rPr>
-              <w:t>&gt;</w:t>
+              <w:t>&lt;exp_first&gt; &lt;next_expr&gt;</w:t>
             </w:r>
           </w:p>
         </w:tc>
@@ -13475,25 +11849,7 @@
                 <w:color w:val="000000"/>
                 <w:lang w:eastAsia="en-GB"/>
               </w:rPr>
-              <w:t>&lt;</w:t>
-            </w:r>
-            <w:proofErr w:type="spellStart"/>
-            <w:r>
-              <w:rPr>
-                <w:rFonts w:ascii="Calibri" w:eastAsia="Times New Roman" w:hAnsi="Calibri" w:cs="Calibri"/>
-                <w:color w:val="000000"/>
-                <w:lang w:eastAsia="en-GB"/>
-              </w:rPr>
-              <w:t>exp_first</w:t>
-            </w:r>
-            <w:proofErr w:type="spellEnd"/>
-            <w:r>
-              <w:rPr>
-                <w:rFonts w:ascii="Calibri" w:eastAsia="Times New Roman" w:hAnsi="Calibri" w:cs="Calibri"/>
-                <w:color w:val="000000"/>
-                <w:lang w:eastAsia="en-GB"/>
-              </w:rPr>
-              <w:t>&gt;</w:t>
+              <w:t>&lt;exp_first&gt;</w:t>
             </w:r>
           </w:p>
         </w:tc>
@@ -13633,25 +11989,7 @@
                 <w:color w:val="000000"/>
                 <w:lang w:eastAsia="en-GB"/>
               </w:rPr>
-              <w:t>&lt;</w:t>
-            </w:r>
-            <w:proofErr w:type="spellStart"/>
-            <w:r>
-              <w:rPr>
-                <w:rFonts w:ascii="Calibri" w:eastAsia="Times New Roman" w:hAnsi="Calibri" w:cs="Calibri"/>
-                <w:color w:val="000000"/>
-                <w:lang w:eastAsia="en-GB"/>
-              </w:rPr>
-              <w:t>next_expr</w:t>
-            </w:r>
-            <w:proofErr w:type="spellEnd"/>
-            <w:r>
-              <w:rPr>
-                <w:rFonts w:ascii="Calibri" w:eastAsia="Times New Roman" w:hAnsi="Calibri" w:cs="Calibri"/>
-                <w:color w:val="000000"/>
-                <w:lang w:eastAsia="en-GB"/>
-              </w:rPr>
-              <w:t>&gt;</w:t>
+              <w:t>&lt;next_expr&gt;</w:t>
             </w:r>
           </w:p>
         </w:tc>
@@ -13718,25 +12056,7 @@
                 <w:color w:val="000000"/>
                 <w:lang w:eastAsia="en-GB"/>
               </w:rPr>
-              <w:t>, &lt;expression&gt; &lt;</w:t>
-            </w:r>
-            <w:proofErr w:type="spellStart"/>
-            <w:r>
-              <w:rPr>
-                <w:rFonts w:ascii="Calibri" w:eastAsia="Times New Roman" w:hAnsi="Calibri" w:cs="Calibri"/>
-                <w:color w:val="000000"/>
-                <w:lang w:eastAsia="en-GB"/>
-              </w:rPr>
-              <w:t>next_expr</w:t>
-            </w:r>
-            <w:proofErr w:type="spellEnd"/>
-            <w:r>
-              <w:rPr>
-                <w:rFonts w:ascii="Calibri" w:eastAsia="Times New Roman" w:hAnsi="Calibri" w:cs="Calibri"/>
-                <w:color w:val="000000"/>
-                <w:lang w:eastAsia="en-GB"/>
-              </w:rPr>
-              <w:t>&gt;</w:t>
+              <w:t>, &lt;expression&gt; &lt;next_expr&gt;</w:t>
             </w:r>
           </w:p>
         </w:tc>
@@ -13809,25 +12129,7 @@
                 <w:color w:val="000000"/>
                 <w:lang w:eastAsia="en-GB"/>
               </w:rPr>
-              <w:t>&lt;</w:t>
-            </w:r>
-            <w:proofErr w:type="spellStart"/>
-            <w:r>
-              <w:rPr>
-                <w:rFonts w:ascii="Calibri" w:eastAsia="Times New Roman" w:hAnsi="Calibri" w:cs="Calibri"/>
-                <w:color w:val="000000"/>
-                <w:lang w:eastAsia="en-GB"/>
-              </w:rPr>
-              <w:t>next_expr</w:t>
-            </w:r>
-            <w:proofErr w:type="spellEnd"/>
-            <w:r>
-              <w:rPr>
-                <w:rFonts w:ascii="Calibri" w:eastAsia="Times New Roman" w:hAnsi="Calibri" w:cs="Calibri"/>
-                <w:color w:val="000000"/>
-                <w:lang w:eastAsia="en-GB"/>
-              </w:rPr>
-              <w:t>&gt;</w:t>
+              <w:t>&lt;next_expr&gt;</w:t>
             </w:r>
           </w:p>
         </w:tc>
@@ -13894,25 +12196,7 @@
                 <w:color w:val="000000"/>
                 <w:lang w:eastAsia="en-GB"/>
               </w:rPr>
-              <w:t>&lt;</w:t>
-            </w:r>
-            <w:proofErr w:type="spellStart"/>
-            <w:r>
-              <w:rPr>
-                <w:rFonts w:ascii="Calibri" w:eastAsia="Times New Roman" w:hAnsi="Calibri" w:cs="Calibri"/>
-                <w:color w:val="000000"/>
-                <w:lang w:eastAsia="en-GB"/>
-              </w:rPr>
-              <w:t>function_body</w:t>
-            </w:r>
-            <w:proofErr w:type="spellEnd"/>
-            <w:r>
-              <w:rPr>
-                <w:rFonts w:ascii="Calibri" w:eastAsia="Times New Roman" w:hAnsi="Calibri" w:cs="Calibri"/>
-                <w:color w:val="000000"/>
-                <w:lang w:eastAsia="en-GB"/>
-              </w:rPr>
-              <w:t>&gt;</w:t>
+              <w:t>&lt;function_body&gt;</w:t>
             </w:r>
           </w:p>
         </w:tc>
@@ -14192,36 +12476,8 @@
                 <w:color w:val="000000"/>
                 <w:lang w:eastAsia="en-GB"/>
               </w:rPr>
-              <w:t xml:space="preserve">call </w:t>
-            </w:r>
-            <w:proofErr w:type="spellStart"/>
-            <w:r>
-              <w:rPr>
-                <w:rFonts w:ascii="Calibri" w:eastAsia="Times New Roman" w:hAnsi="Calibri" w:cs="Calibri"/>
-                <w:color w:val="000000"/>
-                <w:lang w:eastAsia="en-GB"/>
-              </w:rPr>
-              <w:t>precedenční</w:t>
-            </w:r>
-            <w:proofErr w:type="spellEnd"/>
-            <w:r>
-              <w:rPr>
-                <w:rFonts w:ascii="Calibri" w:eastAsia="Times New Roman" w:hAnsi="Calibri" w:cs="Calibri"/>
-                <w:color w:val="000000"/>
-                <w:lang w:eastAsia="en-GB"/>
-              </w:rPr>
-              <w:t xml:space="preserve"> </w:t>
-            </w:r>
-            <w:proofErr w:type="spellStart"/>
-            <w:r>
-              <w:rPr>
-                <w:rFonts w:ascii="Calibri" w:eastAsia="Times New Roman" w:hAnsi="Calibri" w:cs="Calibri"/>
-                <w:color w:val="000000"/>
-                <w:lang w:eastAsia="en-GB"/>
-              </w:rPr>
-              <w:t>analýza</w:t>
-            </w:r>
-            <w:proofErr w:type="spellEnd"/>
+              <w:t>call precedenční analýza</w:t>
+            </w:r>
           </w:p>
         </w:tc>
       </w:tr>
@@ -14360,25 +12616,7 @@
                 <w:color w:val="000000"/>
                 <w:lang w:eastAsia="en-GB"/>
               </w:rPr>
-              <w:t>&lt;</w:t>
-            </w:r>
-            <w:proofErr w:type="spellStart"/>
-            <w:r>
-              <w:rPr>
-                <w:rFonts w:ascii="Calibri" w:eastAsia="Times New Roman" w:hAnsi="Calibri" w:cs="Calibri"/>
-                <w:color w:val="000000"/>
-                <w:lang w:eastAsia="en-GB"/>
-              </w:rPr>
-              <w:t>function_call</w:t>
-            </w:r>
-            <w:proofErr w:type="spellEnd"/>
-            <w:r>
-              <w:rPr>
-                <w:rFonts w:ascii="Calibri" w:eastAsia="Times New Roman" w:hAnsi="Calibri" w:cs="Calibri"/>
-                <w:color w:val="000000"/>
-                <w:lang w:eastAsia="en-GB"/>
-              </w:rPr>
-              <w:t>&gt;</w:t>
+              <w:t>&lt;function_call&gt;</w:t>
             </w:r>
           </w:p>
         </w:tc>
@@ -14658,25 +12896,7 @@
                 <w:color w:val="000000"/>
                 <w:lang w:eastAsia="en-GB"/>
               </w:rPr>
-              <w:t>&lt;</w:t>
-            </w:r>
-            <w:proofErr w:type="spellStart"/>
-            <w:r>
-              <w:rPr>
-                <w:rFonts w:ascii="Calibri" w:eastAsia="Times New Roman" w:hAnsi="Calibri" w:cs="Calibri"/>
-                <w:color w:val="000000"/>
-                <w:lang w:eastAsia="en-GB"/>
-              </w:rPr>
-              <w:t>function_body</w:t>
-            </w:r>
-            <w:proofErr w:type="spellEnd"/>
-            <w:r>
-              <w:rPr>
-                <w:rFonts w:ascii="Calibri" w:eastAsia="Times New Roman" w:hAnsi="Calibri" w:cs="Calibri"/>
-                <w:color w:val="000000"/>
-                <w:lang w:eastAsia="en-GB"/>
-              </w:rPr>
-              <w:t>&gt;</w:t>
+              <w:t>&lt;function_body&gt;</w:t>
             </w:r>
           </w:p>
         </w:tc>
@@ -15096,25 +13316,7 @@
                 <w:color w:val="000000"/>
                 <w:lang w:eastAsia="en-GB"/>
               </w:rPr>
-              <w:t>&lt;</w:t>
-            </w:r>
-            <w:proofErr w:type="spellStart"/>
-            <w:r>
-              <w:rPr>
-                <w:rFonts w:ascii="Calibri" w:eastAsia="Times New Roman" w:hAnsi="Calibri" w:cs="Calibri"/>
-                <w:color w:val="000000"/>
-                <w:lang w:eastAsia="en-GB"/>
-              </w:rPr>
-              <w:t>function_body</w:t>
-            </w:r>
-            <w:proofErr w:type="spellEnd"/>
-            <w:r>
-              <w:rPr>
-                <w:rFonts w:ascii="Calibri" w:eastAsia="Times New Roman" w:hAnsi="Calibri" w:cs="Calibri"/>
-                <w:color w:val="000000"/>
-                <w:lang w:eastAsia="en-GB"/>
-              </w:rPr>
-              <w:t>&gt;</w:t>
+              <w:t>&lt;function_body&gt;</w:t>
             </w:r>
           </w:p>
         </w:tc>
@@ -15254,43 +13456,7 @@
                 <w:color w:val="000000"/>
                 <w:lang w:eastAsia="en-GB"/>
               </w:rPr>
-              <w:t>while &lt;</w:t>
-            </w:r>
-            <w:proofErr w:type="spellStart"/>
-            <w:r>
-              <w:rPr>
-                <w:rFonts w:ascii="Calibri" w:eastAsia="Times New Roman" w:hAnsi="Calibri" w:cs="Calibri"/>
-                <w:color w:val="000000"/>
-                <w:lang w:eastAsia="en-GB"/>
-              </w:rPr>
-              <w:t>exp_cond</w:t>
-            </w:r>
-            <w:proofErr w:type="spellEnd"/>
-            <w:r>
-              <w:rPr>
-                <w:rFonts w:ascii="Calibri" w:eastAsia="Times New Roman" w:hAnsi="Calibri" w:cs="Calibri"/>
-                <w:color w:val="000000"/>
-                <w:lang w:eastAsia="en-GB"/>
-              </w:rPr>
-              <w:t>&gt; do &lt;</w:t>
-            </w:r>
-            <w:proofErr w:type="spellStart"/>
-            <w:r>
-              <w:rPr>
-                <w:rFonts w:ascii="Calibri" w:eastAsia="Times New Roman" w:hAnsi="Calibri" w:cs="Calibri"/>
-                <w:color w:val="000000"/>
-                <w:lang w:eastAsia="en-GB"/>
-              </w:rPr>
-              <w:t>function_body</w:t>
-            </w:r>
-            <w:proofErr w:type="spellEnd"/>
-            <w:r>
-              <w:rPr>
-                <w:rFonts w:ascii="Calibri" w:eastAsia="Times New Roman" w:hAnsi="Calibri" w:cs="Calibri"/>
-                <w:color w:val="000000"/>
-                <w:lang w:eastAsia="en-GB"/>
-              </w:rPr>
-              <w:t>&gt; &lt;end&gt;</w:t>
+              <w:t>while &lt;exp_cond&gt; do &lt;function_body&gt; &lt;end&gt;</w:t>
             </w:r>
           </w:p>
         </w:tc>
@@ -15430,61 +13596,7 @@
                 <w:color w:val="000000"/>
                 <w:lang w:eastAsia="en-GB"/>
               </w:rPr>
-              <w:t>if &lt;</w:t>
-            </w:r>
-            <w:proofErr w:type="spellStart"/>
-            <w:r>
-              <w:rPr>
-                <w:rFonts w:ascii="Calibri" w:eastAsia="Times New Roman" w:hAnsi="Calibri" w:cs="Calibri"/>
-                <w:color w:val="000000"/>
-                <w:lang w:eastAsia="en-GB"/>
-              </w:rPr>
-              <w:t>exp_cond</w:t>
-            </w:r>
-            <w:proofErr w:type="spellEnd"/>
-            <w:r>
-              <w:rPr>
-                <w:rFonts w:ascii="Calibri" w:eastAsia="Times New Roman" w:hAnsi="Calibri" w:cs="Calibri"/>
-                <w:color w:val="000000"/>
-                <w:lang w:eastAsia="en-GB"/>
-              </w:rPr>
-              <w:t>&gt; then &lt;</w:t>
-            </w:r>
-            <w:proofErr w:type="spellStart"/>
-            <w:r>
-              <w:rPr>
-                <w:rFonts w:ascii="Calibri" w:eastAsia="Times New Roman" w:hAnsi="Calibri" w:cs="Calibri"/>
-                <w:color w:val="000000"/>
-                <w:lang w:eastAsia="en-GB"/>
-              </w:rPr>
-              <w:t>function_body</w:t>
-            </w:r>
-            <w:proofErr w:type="spellEnd"/>
-            <w:r>
-              <w:rPr>
-                <w:rFonts w:ascii="Calibri" w:eastAsia="Times New Roman" w:hAnsi="Calibri" w:cs="Calibri"/>
-                <w:color w:val="000000"/>
-                <w:lang w:eastAsia="en-GB"/>
-              </w:rPr>
-              <w:t>&gt; &lt;</w:t>
-            </w:r>
-            <w:proofErr w:type="spellStart"/>
-            <w:r>
-              <w:rPr>
-                <w:rFonts w:ascii="Calibri" w:eastAsia="Times New Roman" w:hAnsi="Calibri" w:cs="Calibri"/>
-                <w:color w:val="000000"/>
-                <w:lang w:eastAsia="en-GB"/>
-              </w:rPr>
-              <w:t>elsif</w:t>
-            </w:r>
-            <w:proofErr w:type="spellEnd"/>
-            <w:r>
-              <w:rPr>
-                <w:rFonts w:ascii="Calibri" w:eastAsia="Times New Roman" w:hAnsi="Calibri" w:cs="Calibri"/>
-                <w:color w:val="000000"/>
-                <w:lang w:eastAsia="en-GB"/>
-              </w:rPr>
-              <w:t>&gt;</w:t>
+              <w:t>if &lt;exp_cond&gt; then &lt;function_body&gt; &lt;elsif&gt;</w:t>
             </w:r>
           </w:p>
         </w:tc>
@@ -15624,43 +13736,7 @@
                 <w:color w:val="000000"/>
                 <w:lang w:eastAsia="en-GB"/>
               </w:rPr>
-              <w:t>elseif &lt;</w:t>
-            </w:r>
-            <w:proofErr w:type="spellStart"/>
-            <w:r>
-              <w:rPr>
-                <w:rFonts w:ascii="Calibri" w:eastAsia="Times New Roman" w:hAnsi="Calibri" w:cs="Calibri"/>
-                <w:color w:val="000000"/>
-                <w:lang w:eastAsia="en-GB"/>
-              </w:rPr>
-              <w:t>exp_cond</w:t>
-            </w:r>
-            <w:proofErr w:type="spellEnd"/>
-            <w:r>
-              <w:rPr>
-                <w:rFonts w:ascii="Calibri" w:eastAsia="Times New Roman" w:hAnsi="Calibri" w:cs="Calibri"/>
-                <w:color w:val="000000"/>
-                <w:lang w:eastAsia="en-GB"/>
-              </w:rPr>
-              <w:t>&gt; then &lt;</w:t>
-            </w:r>
-            <w:proofErr w:type="spellStart"/>
-            <w:r>
-              <w:rPr>
-                <w:rFonts w:ascii="Calibri" w:eastAsia="Times New Roman" w:hAnsi="Calibri" w:cs="Calibri"/>
-                <w:color w:val="000000"/>
-                <w:lang w:eastAsia="en-GB"/>
-              </w:rPr>
-              <w:t>function_body</w:t>
-            </w:r>
-            <w:proofErr w:type="spellEnd"/>
-            <w:r>
-              <w:rPr>
-                <w:rFonts w:ascii="Calibri" w:eastAsia="Times New Roman" w:hAnsi="Calibri" w:cs="Calibri"/>
-                <w:color w:val="000000"/>
-                <w:lang w:eastAsia="en-GB"/>
-              </w:rPr>
-              <w:t>&gt; &lt;elseif&gt;</w:t>
+              <w:t>elseif &lt;exp_cond&gt; then &lt;function_body&gt; &lt;elseif&gt;</w:t>
             </w:r>
           </w:p>
         </w:tc>
@@ -15800,25 +13876,7 @@
                 <w:color w:val="000000"/>
                 <w:lang w:eastAsia="en-GB"/>
               </w:rPr>
-              <w:t>else &lt;</w:t>
-            </w:r>
-            <w:proofErr w:type="spellStart"/>
-            <w:r>
-              <w:rPr>
-                <w:rFonts w:ascii="Calibri" w:eastAsia="Times New Roman" w:hAnsi="Calibri" w:cs="Calibri"/>
-                <w:color w:val="000000"/>
-                <w:lang w:eastAsia="en-GB"/>
-              </w:rPr>
-              <w:t>function_body</w:t>
-            </w:r>
-            <w:proofErr w:type="spellEnd"/>
-            <w:r>
-              <w:rPr>
-                <w:rFonts w:ascii="Calibri" w:eastAsia="Times New Roman" w:hAnsi="Calibri" w:cs="Calibri"/>
-                <w:color w:val="000000"/>
-                <w:lang w:eastAsia="en-GB"/>
-              </w:rPr>
-              <w:t>&gt; &lt;end&gt;</w:t>
+              <w:t>else &lt;function_body&gt; &lt;end&gt;</w:t>
             </w:r>
           </w:p>
         </w:tc>
@@ -16098,25 +14156,7 @@
                 <w:color w:val="000000"/>
                 <w:lang w:eastAsia="en-GB"/>
               </w:rPr>
-              <w:t>end &lt;</w:t>
-            </w:r>
-            <w:proofErr w:type="spellStart"/>
-            <w:r>
-              <w:rPr>
-                <w:rFonts w:ascii="Calibri" w:eastAsia="Times New Roman" w:hAnsi="Calibri" w:cs="Calibri"/>
-                <w:color w:val="000000"/>
-                <w:lang w:eastAsia="en-GB"/>
-              </w:rPr>
-              <w:t>function_body</w:t>
-            </w:r>
-            <w:proofErr w:type="spellEnd"/>
-            <w:r>
-              <w:rPr>
-                <w:rFonts w:ascii="Calibri" w:eastAsia="Times New Roman" w:hAnsi="Calibri" w:cs="Calibri"/>
-                <w:color w:val="000000"/>
-                <w:lang w:eastAsia="en-GB"/>
-              </w:rPr>
-              <w:t>&gt;</w:t>
+              <w:t>end &lt;function_body&gt;</w:t>
             </w:r>
           </w:p>
         </w:tc>
@@ -16189,25 +14229,7 @@
                 <w:color w:val="000000"/>
                 <w:lang w:eastAsia="en-GB"/>
               </w:rPr>
-              <w:t>&lt;</w:t>
-            </w:r>
-            <w:proofErr w:type="spellStart"/>
-            <w:r>
-              <w:rPr>
-                <w:rFonts w:ascii="Calibri" w:eastAsia="Times New Roman" w:hAnsi="Calibri" w:cs="Calibri"/>
-                <w:color w:val="000000"/>
-                <w:lang w:eastAsia="en-GB"/>
-              </w:rPr>
-              <w:t>exp_cond</w:t>
-            </w:r>
-            <w:proofErr w:type="spellEnd"/>
-            <w:r>
-              <w:rPr>
-                <w:rFonts w:ascii="Calibri" w:eastAsia="Times New Roman" w:hAnsi="Calibri" w:cs="Calibri"/>
-                <w:color w:val="000000"/>
-                <w:lang w:eastAsia="en-GB"/>
-              </w:rPr>
-              <w:t>&gt;</w:t>
+              <w:t>&lt;exp_cond&gt;</w:t>
             </w:r>
           </w:p>
         </w:tc>
@@ -16274,36 +14296,8 @@
                 <w:color w:val="000000"/>
                 <w:lang w:eastAsia="en-GB"/>
               </w:rPr>
-              <w:t xml:space="preserve">call </w:t>
-            </w:r>
-            <w:proofErr w:type="spellStart"/>
-            <w:r>
-              <w:rPr>
-                <w:rFonts w:ascii="Calibri" w:eastAsia="Times New Roman" w:hAnsi="Calibri" w:cs="Calibri"/>
-                <w:color w:val="000000"/>
-                <w:lang w:eastAsia="en-GB"/>
-              </w:rPr>
-              <w:t>precedenční</w:t>
-            </w:r>
-            <w:proofErr w:type="spellEnd"/>
-            <w:r>
-              <w:rPr>
-                <w:rFonts w:ascii="Calibri" w:eastAsia="Times New Roman" w:hAnsi="Calibri" w:cs="Calibri"/>
-                <w:color w:val="000000"/>
-                <w:lang w:eastAsia="en-GB"/>
-              </w:rPr>
-              <w:t xml:space="preserve"> </w:t>
-            </w:r>
-            <w:proofErr w:type="spellStart"/>
-            <w:r>
-              <w:rPr>
-                <w:rFonts w:ascii="Calibri" w:eastAsia="Times New Roman" w:hAnsi="Calibri" w:cs="Calibri"/>
-                <w:color w:val="000000"/>
-                <w:lang w:eastAsia="en-GB"/>
-              </w:rPr>
-              <w:t>analýza</w:t>
-            </w:r>
-            <w:proofErr w:type="spellEnd"/>
+              <w:t>call precedenční analýza</w:t>
+            </w:r>
           </w:p>
         </w:tc>
       </w:tr>
@@ -16452,6 +14446,7 @@
       </w:pPr>
       <w:r>
         <w:rPr>
+          <w:noProof/>
           <w:lang w:val="cs-CZ"/>
         </w:rPr>
         <w:drawing>
@@ -16574,21 +14569,12 @@
                 <w:lang w:val="cs-CZ"/>
               </w:rPr>
             </w:pPr>
-            <w:proofErr w:type="spellStart"/>
-            <w:r>
-              <w:rPr>
-                <w:rFonts w:ascii="Times New Roman" w:hAnsi="Times New Roman" w:cs="Times New Roman"/>
-                <w:lang w:val="cs-CZ"/>
-              </w:rPr>
-              <w:t>Príchodzí</w:t>
-            </w:r>
-            <w:proofErr w:type="spellEnd"/>
-            <w:r>
-              <w:rPr>
-                <w:rFonts w:ascii="Times New Roman" w:hAnsi="Times New Roman" w:cs="Times New Roman"/>
-                <w:lang w:val="cs-CZ"/>
-              </w:rPr>
-              <w:t xml:space="preserve"> token</w:t>
+            <w:r>
+              <w:rPr>
+                <w:rFonts w:ascii="Times New Roman" w:hAnsi="Times New Roman" w:cs="Times New Roman"/>
+                <w:lang w:val="cs-CZ"/>
+              </w:rPr>
+              <w:t>Príchodzí token</w:t>
             </w:r>
           </w:p>
         </w:tc>
@@ -16614,17 +14600,8 @@
                 <w:rFonts w:ascii="Times New Roman" w:hAnsi="Times New Roman" w:cs="Times New Roman"/>
                 <w:lang w:val="cs-CZ"/>
               </w:rPr>
-              <w:t xml:space="preserve">Vrchol </w:t>
-            </w:r>
-            <w:proofErr w:type="spellStart"/>
-            <w:r>
-              <w:rPr>
-                <w:rFonts w:ascii="Times New Roman" w:hAnsi="Times New Roman" w:cs="Times New Roman"/>
-                <w:lang w:val="cs-CZ"/>
-              </w:rPr>
-              <w:t>zásobníka</w:t>
-            </w:r>
-            <w:proofErr w:type="spellEnd"/>
+              <w:t>Vrchol zásobníka</w:t>
+            </w:r>
           </w:p>
         </w:tc>
         <w:tc>
@@ -16639,11 +14616,21 @@
                 <w:lang w:val="cs-CZ"/>
               </w:rPr>
             </w:pPr>
+            <w:r>
+              <w:rPr>
+                <w:rFonts w:ascii="Times New Roman" w:hAnsi="Times New Roman" w:cs="Times New Roman"/>
+                <w:lang w:val="cs-CZ"/>
+              </w:rPr>
+              <w:t>Typ</w:t>
+            </w:r>
           </w:p>
         </w:tc>
         <w:tc>
           <w:tcPr>
             <w:tcW w:w="687" w:type="dxa"/>
+            <w:tcBorders>
+              <w:bottom w:val="single" w:sz="18" w:space="0" w:color="auto"/>
+            </w:tcBorders>
           </w:tcPr>
           <w:p>
             <w:pPr>
@@ -16665,6 +14652,9 @@
         <w:tc>
           <w:tcPr>
             <w:tcW w:w="689" w:type="dxa"/>
+            <w:tcBorders>
+              <w:bottom w:val="single" w:sz="18" w:space="0" w:color="auto"/>
+            </w:tcBorders>
           </w:tcPr>
           <w:p>
             <w:pPr>
@@ -16686,6 +14676,9 @@
         <w:tc>
           <w:tcPr>
             <w:tcW w:w="600" w:type="dxa"/>
+            <w:tcBorders>
+              <w:bottom w:val="single" w:sz="18" w:space="0" w:color="auto"/>
+            </w:tcBorders>
           </w:tcPr>
           <w:p>
             <w:pPr>
@@ -16707,6 +14700,9 @@
         <w:tc>
           <w:tcPr>
             <w:tcW w:w="761" w:type="dxa"/>
+            <w:tcBorders>
+              <w:bottom w:val="single" w:sz="18" w:space="0" w:color="auto"/>
+            </w:tcBorders>
           </w:tcPr>
           <w:p>
             <w:pPr>
@@ -16728,6 +14724,9 @@
         <w:tc>
           <w:tcPr>
             <w:tcW w:w="893" w:type="dxa"/>
+            <w:tcBorders>
+              <w:bottom w:val="single" w:sz="18" w:space="0" w:color="auto"/>
+            </w:tcBorders>
           </w:tcPr>
           <w:p>
             <w:pPr>
@@ -16749,6 +14748,9 @@
         <w:tc>
           <w:tcPr>
             <w:tcW w:w="586" w:type="dxa"/>
+            <w:tcBorders>
+              <w:bottom w:val="single" w:sz="18" w:space="0" w:color="auto"/>
+            </w:tcBorders>
           </w:tcPr>
           <w:p>
             <w:pPr>
@@ -16770,16 +14772,18 @@
         <w:tc>
           <w:tcPr>
             <w:tcW w:w="733" w:type="dxa"/>
-          </w:tcPr>
-          <w:p>
-            <w:pPr>
-              <w:jc w:val="center"/>
-              <w:rPr>
-                <w:rFonts w:ascii="Times New Roman" w:hAnsi="Times New Roman" w:cs="Times New Roman"/>
-                <w:lang w:val="cs-CZ"/>
-              </w:rPr>
-            </w:pPr>
-            <w:proofErr w:type="spellStart"/>
+            <w:tcBorders>
+              <w:bottom w:val="single" w:sz="18" w:space="0" w:color="auto"/>
+            </w:tcBorders>
+          </w:tcPr>
+          <w:p>
+            <w:pPr>
+              <w:jc w:val="center"/>
+              <w:rPr>
+                <w:rFonts w:ascii="Times New Roman" w:hAnsi="Times New Roman" w:cs="Times New Roman"/>
+                <w:lang w:val="cs-CZ"/>
+              </w:rPr>
+            </w:pPr>
             <w:r>
               <w:rPr>
                 <w:rFonts w:ascii="Times New Roman" w:hAnsi="Times New Roman" w:cs="Times New Roman"/>
@@ -16787,12 +14791,14 @@
               </w:rPr>
               <w:t>f_id</w:t>
             </w:r>
-            <w:proofErr w:type="spellEnd"/>
           </w:p>
         </w:tc>
         <w:tc>
           <w:tcPr>
             <w:tcW w:w="682" w:type="dxa"/>
+            <w:tcBorders>
+              <w:bottom w:val="single" w:sz="18" w:space="0" w:color="auto"/>
+            </w:tcBorders>
           </w:tcPr>
           <w:p>
             <w:pPr>
@@ -16814,6 +14820,9 @@
         <w:tc>
           <w:tcPr>
             <w:tcW w:w="682" w:type="dxa"/>
+            <w:tcBorders>
+              <w:bottom w:val="single" w:sz="18" w:space="0" w:color="auto"/>
+            </w:tcBorders>
           </w:tcPr>
           <w:p>
             <w:pPr>
@@ -16835,6 +14844,9 @@
         <w:tc>
           <w:tcPr>
             <w:tcW w:w="672" w:type="dxa"/>
+            <w:tcBorders>
+              <w:bottom w:val="single" w:sz="18" w:space="0" w:color="auto"/>
+            </w:tcBorders>
           </w:tcPr>
           <w:p>
             <w:pPr>
@@ -16872,6 +14884,9 @@
         <w:tc>
           <w:tcPr>
             <w:tcW w:w="885" w:type="dxa"/>
+            <w:tcBorders>
+              <w:right w:val="single" w:sz="18" w:space="0" w:color="auto"/>
+            </w:tcBorders>
           </w:tcPr>
           <w:p>
             <w:pPr>
@@ -16893,6 +14908,10 @@
         <w:tc>
           <w:tcPr>
             <w:tcW w:w="687" w:type="dxa"/>
+            <w:tcBorders>
+              <w:top w:val="single" w:sz="18" w:space="0" w:color="auto"/>
+              <w:left w:val="single" w:sz="18" w:space="0" w:color="auto"/>
+            </w:tcBorders>
           </w:tcPr>
           <w:p>
             <w:pPr>
@@ -16914,6 +14933,9 @@
         <w:tc>
           <w:tcPr>
             <w:tcW w:w="689" w:type="dxa"/>
+            <w:tcBorders>
+              <w:top w:val="single" w:sz="18" w:space="0" w:color="auto"/>
+            </w:tcBorders>
           </w:tcPr>
           <w:p>
             <w:pPr>
@@ -16935,6 +14957,9 @@
         <w:tc>
           <w:tcPr>
             <w:tcW w:w="600" w:type="dxa"/>
+            <w:tcBorders>
+              <w:top w:val="single" w:sz="18" w:space="0" w:color="auto"/>
+            </w:tcBorders>
           </w:tcPr>
           <w:p>
             <w:pPr>
@@ -16956,6 +14981,9 @@
         <w:tc>
           <w:tcPr>
             <w:tcW w:w="761" w:type="dxa"/>
+            <w:tcBorders>
+              <w:top w:val="single" w:sz="18" w:space="0" w:color="auto"/>
+            </w:tcBorders>
           </w:tcPr>
           <w:p>
             <w:pPr>
@@ -16977,6 +15005,9 @@
         <w:tc>
           <w:tcPr>
             <w:tcW w:w="893" w:type="dxa"/>
+            <w:tcBorders>
+              <w:top w:val="single" w:sz="18" w:space="0" w:color="auto"/>
+            </w:tcBorders>
           </w:tcPr>
           <w:p>
             <w:pPr>
@@ -16998,6 +15029,9 @@
         <w:tc>
           <w:tcPr>
             <w:tcW w:w="586" w:type="dxa"/>
+            <w:tcBorders>
+              <w:top w:val="single" w:sz="18" w:space="0" w:color="auto"/>
+            </w:tcBorders>
           </w:tcPr>
           <w:p>
             <w:pPr>
@@ -17019,6 +15053,9 @@
         <w:tc>
           <w:tcPr>
             <w:tcW w:w="733" w:type="dxa"/>
+            <w:tcBorders>
+              <w:top w:val="single" w:sz="18" w:space="0" w:color="auto"/>
+            </w:tcBorders>
           </w:tcPr>
           <w:p>
             <w:pPr>
@@ -17040,6 +15077,9 @@
         <w:tc>
           <w:tcPr>
             <w:tcW w:w="682" w:type="dxa"/>
+            <w:tcBorders>
+              <w:top w:val="single" w:sz="18" w:space="0" w:color="auto"/>
+            </w:tcBorders>
           </w:tcPr>
           <w:p>
             <w:pPr>
@@ -17061,6 +15101,9 @@
         <w:tc>
           <w:tcPr>
             <w:tcW w:w="682" w:type="dxa"/>
+            <w:tcBorders>
+              <w:top w:val="single" w:sz="18" w:space="0" w:color="auto"/>
+            </w:tcBorders>
           </w:tcPr>
           <w:p>
             <w:pPr>
@@ -17082,6 +15125,9 @@
         <w:tc>
           <w:tcPr>
             <w:tcW w:w="672" w:type="dxa"/>
+            <w:tcBorders>
+              <w:top w:val="single" w:sz="18" w:space="0" w:color="auto"/>
+            </w:tcBorders>
           </w:tcPr>
           <w:p>
             <w:pPr>
@@ -17119,6 +15165,9 @@
         <w:tc>
           <w:tcPr>
             <w:tcW w:w="885" w:type="dxa"/>
+            <w:tcBorders>
+              <w:right w:val="single" w:sz="18" w:space="0" w:color="auto"/>
+            </w:tcBorders>
           </w:tcPr>
           <w:p>
             <w:pPr>
@@ -17140,6 +15189,9 @@
         <w:tc>
           <w:tcPr>
             <w:tcW w:w="687" w:type="dxa"/>
+            <w:tcBorders>
+              <w:left w:val="single" w:sz="18" w:space="0" w:color="auto"/>
+            </w:tcBorders>
           </w:tcPr>
           <w:p>
             <w:pPr>
@@ -17366,6 +15418,9 @@
         <w:tc>
           <w:tcPr>
             <w:tcW w:w="885" w:type="dxa"/>
+            <w:tcBorders>
+              <w:right w:val="single" w:sz="18" w:space="0" w:color="auto"/>
+            </w:tcBorders>
           </w:tcPr>
           <w:p>
             <w:pPr>
@@ -17387,6 +15442,9 @@
         <w:tc>
           <w:tcPr>
             <w:tcW w:w="687" w:type="dxa"/>
+            <w:tcBorders>
+              <w:left w:val="single" w:sz="18" w:space="0" w:color="auto"/>
+            </w:tcBorders>
           </w:tcPr>
           <w:p>
             <w:pPr>
@@ -17613,6 +15671,9 @@
         <w:tc>
           <w:tcPr>
             <w:tcW w:w="885" w:type="dxa"/>
+            <w:tcBorders>
+              <w:right w:val="single" w:sz="18" w:space="0" w:color="auto"/>
+            </w:tcBorders>
           </w:tcPr>
           <w:p>
             <w:pPr>
@@ -17634,6 +15695,9 @@
         <w:tc>
           <w:tcPr>
             <w:tcW w:w="687" w:type="dxa"/>
+            <w:tcBorders>
+              <w:left w:val="single" w:sz="18" w:space="0" w:color="auto"/>
+            </w:tcBorders>
           </w:tcPr>
           <w:p>
             <w:pPr>
@@ -17860,6 +15924,9 @@
         <w:tc>
           <w:tcPr>
             <w:tcW w:w="885" w:type="dxa"/>
+            <w:tcBorders>
+              <w:right w:val="single" w:sz="18" w:space="0" w:color="auto"/>
+            </w:tcBorders>
           </w:tcPr>
           <w:p>
             <w:pPr>
@@ -17881,6 +15948,9 @@
         <w:tc>
           <w:tcPr>
             <w:tcW w:w="687" w:type="dxa"/>
+            <w:tcBorders>
+              <w:left w:val="single" w:sz="18" w:space="0" w:color="auto"/>
+            </w:tcBorders>
           </w:tcPr>
           <w:p>
             <w:pPr>
@@ -18107,6 +16177,9 @@
         <w:tc>
           <w:tcPr>
             <w:tcW w:w="885" w:type="dxa"/>
+            <w:tcBorders>
+              <w:right w:val="single" w:sz="18" w:space="0" w:color="auto"/>
+            </w:tcBorders>
           </w:tcPr>
           <w:p>
             <w:pPr>
@@ -18128,6 +16201,9 @@
         <w:tc>
           <w:tcPr>
             <w:tcW w:w="687" w:type="dxa"/>
+            <w:tcBorders>
+              <w:left w:val="single" w:sz="18" w:space="0" w:color="auto"/>
+            </w:tcBorders>
           </w:tcPr>
           <w:p>
             <w:pPr>
@@ -18354,16 +16430,18 @@
         <w:tc>
           <w:tcPr>
             <w:tcW w:w="885" w:type="dxa"/>
-          </w:tcPr>
-          <w:p>
-            <w:pPr>
-              <w:jc w:val="center"/>
-              <w:rPr>
-                <w:rFonts w:ascii="Times New Roman" w:hAnsi="Times New Roman" w:cs="Times New Roman"/>
-                <w:lang w:val="cs-CZ"/>
-              </w:rPr>
-            </w:pPr>
-            <w:proofErr w:type="spellStart"/>
+            <w:tcBorders>
+              <w:right w:val="single" w:sz="18" w:space="0" w:color="auto"/>
+            </w:tcBorders>
+          </w:tcPr>
+          <w:p>
+            <w:pPr>
+              <w:jc w:val="center"/>
+              <w:rPr>
+                <w:rFonts w:ascii="Times New Roman" w:hAnsi="Times New Roman" w:cs="Times New Roman"/>
+                <w:lang w:val="cs-CZ"/>
+              </w:rPr>
+            </w:pPr>
             <w:r>
               <w:rPr>
                 <w:rFonts w:ascii="Times New Roman" w:hAnsi="Times New Roman" w:cs="Times New Roman"/>
@@ -18371,12 +16449,14 @@
               </w:rPr>
               <w:t>f_id</w:t>
             </w:r>
-            <w:proofErr w:type="spellEnd"/>
           </w:p>
         </w:tc>
         <w:tc>
           <w:tcPr>
             <w:tcW w:w="687" w:type="dxa"/>
+            <w:tcBorders>
+              <w:left w:val="single" w:sz="18" w:space="0" w:color="auto"/>
+            </w:tcBorders>
           </w:tcPr>
           <w:p>
             <w:pPr>
@@ -18603,6 +16683,9 @@
         <w:tc>
           <w:tcPr>
             <w:tcW w:w="885" w:type="dxa"/>
+            <w:tcBorders>
+              <w:right w:val="single" w:sz="18" w:space="0" w:color="auto"/>
+            </w:tcBorders>
           </w:tcPr>
           <w:p>
             <w:pPr>
@@ -18624,6 +16707,9 @@
         <w:tc>
           <w:tcPr>
             <w:tcW w:w="687" w:type="dxa"/>
+            <w:tcBorders>
+              <w:left w:val="single" w:sz="18" w:space="0" w:color="auto"/>
+            </w:tcBorders>
           </w:tcPr>
           <w:p>
             <w:pPr>
@@ -18850,6 +16936,9 @@
         <w:tc>
           <w:tcPr>
             <w:tcW w:w="885" w:type="dxa"/>
+            <w:tcBorders>
+              <w:right w:val="single" w:sz="18" w:space="0" w:color="auto"/>
+            </w:tcBorders>
           </w:tcPr>
           <w:p>
             <w:pPr>
@@ -18871,6 +16960,9 @@
         <w:tc>
           <w:tcPr>
             <w:tcW w:w="687" w:type="dxa"/>
+            <w:tcBorders>
+              <w:left w:val="single" w:sz="18" w:space="0" w:color="auto"/>
+            </w:tcBorders>
           </w:tcPr>
           <w:p>
             <w:pPr>
@@ -19097,6 +17189,9 @@
         <w:tc>
           <w:tcPr>
             <w:tcW w:w="885" w:type="dxa"/>
+            <w:tcBorders>
+              <w:right w:val="single" w:sz="18" w:space="0" w:color="auto"/>
+            </w:tcBorders>
           </w:tcPr>
           <w:p>
             <w:pPr>
@@ -19118,6 +17213,9 @@
         <w:tc>
           <w:tcPr>
             <w:tcW w:w="687" w:type="dxa"/>
+            <w:tcBorders>
+              <w:left w:val="single" w:sz="18" w:space="0" w:color="auto"/>
+            </w:tcBorders>
           </w:tcPr>
           <w:p>
             <w:pPr>
@@ -19354,21 +17452,12 @@
         </w:rPr>
         <w:t>Tabu</w:t>
       </w:r>
-      <w:proofErr w:type="spellStart"/>
       <w:r>
         <w:rPr>
           <w:rFonts w:ascii="Times New Roman" w:hAnsi="Times New Roman" w:cs="Times New Roman"/>
           <w:lang w:val="sk-SK"/>
         </w:rPr>
-        <w:t>ľka</w:t>
-      </w:r>
-      <w:proofErr w:type="spellEnd"/>
-      <w:r>
-        <w:rPr>
-          <w:rFonts w:ascii="Times New Roman" w:hAnsi="Times New Roman" w:cs="Times New Roman"/>
-          <w:lang w:val="sk-SK"/>
-        </w:rPr>
-        <w:t xml:space="preserve"> návratových typov</w:t>
+        <w:t>ľka návratových typov</w:t>
       </w:r>
       <w:bookmarkEnd w:id="18"/>
     </w:p>
@@ -19412,6 +17501,12 @@
                 <w:lang w:val="sk-SK"/>
               </w:rPr>
             </w:pPr>
+            <w:r>
+              <w:rPr>
+                <w:lang w:val="sk-SK"/>
+              </w:rPr>
+              <w:t>+ -</w:t>
+            </w:r>
           </w:p>
         </w:tc>
         <w:tc>
@@ -19461,6 +17556,10 @@
         <w:tc>
           <w:tcPr>
             <w:tcW w:w="1170" w:type="dxa"/>
+            <w:tcBorders>
+              <w:bottom w:val="single" w:sz="18" w:space="0" w:color="auto"/>
+              <w:right w:val="single" w:sz="18" w:space="0" w:color="auto"/>
+            </w:tcBorders>
           </w:tcPr>
           <w:p>
             <w:pPr>
@@ -19469,11 +17568,21 @@
                 <w:lang w:val="sk-SK"/>
               </w:rPr>
             </w:pPr>
+            <w:r>
+              <w:rPr>
+                <w:lang w:val="sk-SK"/>
+              </w:rPr>
+              <w:t>Typy op.</w:t>
+            </w:r>
           </w:p>
         </w:tc>
         <w:tc>
           <w:tcPr>
             <w:tcW w:w="1440" w:type="dxa"/>
+            <w:tcBorders>
+              <w:left w:val="single" w:sz="18" w:space="0" w:color="auto"/>
+              <w:bottom w:val="single" w:sz="18" w:space="0" w:color="auto"/>
+            </w:tcBorders>
           </w:tcPr>
           <w:p>
             <w:pPr>
@@ -19482,19 +17591,20 @@
                 <w:lang w:val="sk-SK"/>
               </w:rPr>
             </w:pPr>
-            <w:proofErr w:type="spellStart"/>
             <w:r>
               <w:rPr>
                 <w:lang w:val="sk-SK"/>
               </w:rPr>
               <w:t>Number</w:t>
             </w:r>
-            <w:proofErr w:type="spellEnd"/>
           </w:p>
         </w:tc>
         <w:tc>
           <w:tcPr>
             <w:tcW w:w="1350" w:type="dxa"/>
+            <w:tcBorders>
+              <w:bottom w:val="single" w:sz="18" w:space="0" w:color="auto"/>
+            </w:tcBorders>
           </w:tcPr>
           <w:p>
             <w:pPr>
@@ -19503,19 +17613,20 @@
                 <w:lang w:val="sk-SK"/>
               </w:rPr>
             </w:pPr>
-            <w:proofErr w:type="spellStart"/>
             <w:r>
               <w:rPr>
                 <w:lang w:val="sk-SK"/>
               </w:rPr>
               <w:t>Integer</w:t>
             </w:r>
-            <w:proofErr w:type="spellEnd"/>
           </w:p>
         </w:tc>
         <w:tc>
           <w:tcPr>
             <w:tcW w:w="1620" w:type="dxa"/>
+            <w:tcBorders>
+              <w:bottom w:val="single" w:sz="18" w:space="0" w:color="auto"/>
+            </w:tcBorders>
           </w:tcPr>
           <w:p>
             <w:pPr>
@@ -19524,19 +17635,20 @@
                 <w:lang w:val="sk-SK"/>
               </w:rPr>
             </w:pPr>
-            <w:proofErr w:type="spellStart"/>
             <w:r>
               <w:rPr>
                 <w:lang w:val="sk-SK"/>
               </w:rPr>
               <w:t>String</w:t>
             </w:r>
-            <w:proofErr w:type="spellEnd"/>
           </w:p>
         </w:tc>
         <w:tc>
           <w:tcPr>
             <w:tcW w:w="1530" w:type="dxa"/>
+            <w:tcBorders>
+              <w:bottom w:val="single" w:sz="18" w:space="0" w:color="auto"/>
+            </w:tcBorders>
           </w:tcPr>
           <w:p>
             <w:pPr>
@@ -19545,19 +17657,20 @@
                 <w:lang w:val="sk-SK"/>
               </w:rPr>
             </w:pPr>
-            <w:proofErr w:type="spellStart"/>
             <w:r>
               <w:rPr>
                 <w:lang w:val="sk-SK"/>
               </w:rPr>
               <w:t>Bool</w:t>
             </w:r>
-            <w:proofErr w:type="spellEnd"/>
           </w:p>
         </w:tc>
         <w:tc>
           <w:tcPr>
             <w:tcW w:w="1417" w:type="dxa"/>
+            <w:tcBorders>
+              <w:bottom w:val="single" w:sz="18" w:space="0" w:color="auto"/>
+            </w:tcBorders>
           </w:tcPr>
           <w:p>
             <w:pPr>
@@ -19566,14 +17679,12 @@
                 <w:lang w:val="sk-SK"/>
               </w:rPr>
             </w:pPr>
-            <w:proofErr w:type="spellStart"/>
             <w:r>
               <w:rPr>
                 <w:lang w:val="sk-SK"/>
               </w:rPr>
               <w:t>Nil</w:t>
             </w:r>
-            <w:proofErr w:type="spellEnd"/>
           </w:p>
         </w:tc>
       </w:tr>
@@ -19595,6 +17706,10 @@
         <w:tc>
           <w:tcPr>
             <w:tcW w:w="1170" w:type="dxa"/>
+            <w:tcBorders>
+              <w:top w:val="single" w:sz="18" w:space="0" w:color="auto"/>
+              <w:right w:val="single" w:sz="18" w:space="0" w:color="auto"/>
+            </w:tcBorders>
           </w:tcPr>
           <w:p>
             <w:pPr>
@@ -19603,19 +17718,21 @@
                 <w:lang w:val="sk-SK"/>
               </w:rPr>
             </w:pPr>
-            <w:proofErr w:type="spellStart"/>
             <w:r>
               <w:rPr>
                 <w:lang w:val="sk-SK"/>
               </w:rPr>
               <w:t>Number</w:t>
             </w:r>
-            <w:proofErr w:type="spellEnd"/>
           </w:p>
         </w:tc>
         <w:tc>
           <w:tcPr>
             <w:tcW w:w="1440" w:type="dxa"/>
+            <w:tcBorders>
+              <w:top w:val="single" w:sz="18" w:space="0" w:color="auto"/>
+              <w:left w:val="single" w:sz="18" w:space="0" w:color="auto"/>
+            </w:tcBorders>
           </w:tcPr>
           <w:p>
             <w:pPr>
@@ -19624,19 +17741,20 @@
                 <w:lang w:val="sk-SK"/>
               </w:rPr>
             </w:pPr>
-            <w:proofErr w:type="spellStart"/>
             <w:r>
               <w:rPr>
                 <w:lang w:val="sk-SK"/>
               </w:rPr>
               <w:t>Number</w:t>
             </w:r>
-            <w:proofErr w:type="spellEnd"/>
           </w:p>
         </w:tc>
         <w:tc>
           <w:tcPr>
             <w:tcW w:w="1350" w:type="dxa"/>
+            <w:tcBorders>
+              <w:top w:val="single" w:sz="18" w:space="0" w:color="auto"/>
+            </w:tcBorders>
           </w:tcPr>
           <w:p>
             <w:pPr>
@@ -19645,19 +17763,20 @@
                 <w:lang w:val="sk-SK"/>
               </w:rPr>
             </w:pPr>
-            <w:proofErr w:type="spellStart"/>
             <w:r>
               <w:rPr>
                 <w:lang w:val="sk-SK"/>
               </w:rPr>
               <w:t>Number</w:t>
             </w:r>
-            <w:proofErr w:type="spellEnd"/>
           </w:p>
         </w:tc>
         <w:tc>
           <w:tcPr>
             <w:tcW w:w="1620" w:type="dxa"/>
+            <w:tcBorders>
+              <w:top w:val="single" w:sz="18" w:space="0" w:color="auto"/>
+            </w:tcBorders>
           </w:tcPr>
           <w:p>
             <w:pPr>
@@ -19677,6 +17796,9 @@
         <w:tc>
           <w:tcPr>
             <w:tcW w:w="1530" w:type="dxa"/>
+            <w:tcBorders>
+              <w:top w:val="single" w:sz="18" w:space="0" w:color="auto"/>
+            </w:tcBorders>
           </w:tcPr>
           <w:p>
             <w:pPr>
@@ -19696,6 +17818,9 @@
         <w:tc>
           <w:tcPr>
             <w:tcW w:w="1417" w:type="dxa"/>
+            <w:tcBorders>
+              <w:top w:val="single" w:sz="18" w:space="0" w:color="auto"/>
+            </w:tcBorders>
           </w:tcPr>
           <w:p>
             <w:pPr>
@@ -19704,14 +17829,12 @@
                 <w:lang w:val="sk-SK"/>
               </w:rPr>
             </w:pPr>
-            <w:proofErr w:type="spellStart"/>
             <w:r>
               <w:rPr>
                 <w:lang w:val="sk-SK"/>
               </w:rPr>
               <w:t>Nil</w:t>
             </w:r>
-            <w:proofErr w:type="spellEnd"/>
           </w:p>
         </w:tc>
       </w:tr>
@@ -19733,6 +17856,9 @@
         <w:tc>
           <w:tcPr>
             <w:tcW w:w="1170" w:type="dxa"/>
+            <w:tcBorders>
+              <w:right w:val="single" w:sz="18" w:space="0" w:color="auto"/>
+            </w:tcBorders>
           </w:tcPr>
           <w:p>
             <w:pPr>
@@ -19741,19 +17867,20 @@
                 <w:lang w:val="sk-SK"/>
               </w:rPr>
             </w:pPr>
-            <w:proofErr w:type="spellStart"/>
             <w:r>
               <w:rPr>
                 <w:lang w:val="sk-SK"/>
               </w:rPr>
               <w:t>Integer</w:t>
             </w:r>
-            <w:proofErr w:type="spellEnd"/>
           </w:p>
         </w:tc>
         <w:tc>
           <w:tcPr>
             <w:tcW w:w="1440" w:type="dxa"/>
+            <w:tcBorders>
+              <w:left w:val="single" w:sz="18" w:space="0" w:color="auto"/>
+            </w:tcBorders>
           </w:tcPr>
           <w:p>
             <w:pPr>
@@ -19762,14 +17889,12 @@
                 <w:lang w:val="sk-SK"/>
               </w:rPr>
             </w:pPr>
-            <w:proofErr w:type="spellStart"/>
             <w:r>
               <w:rPr>
                 <w:lang w:val="sk-SK"/>
               </w:rPr>
               <w:t>Number</w:t>
             </w:r>
-            <w:proofErr w:type="spellEnd"/>
           </w:p>
         </w:tc>
         <w:tc>
@@ -19783,14 +17908,12 @@
                 <w:lang w:val="sk-SK"/>
               </w:rPr>
             </w:pPr>
-            <w:proofErr w:type="spellStart"/>
             <w:r>
               <w:rPr>
                 <w:lang w:val="sk-SK"/>
               </w:rPr>
               <w:t>Integer</w:t>
             </w:r>
-            <w:proofErr w:type="spellEnd"/>
           </w:p>
         </w:tc>
         <w:tc>
@@ -19842,14 +17965,12 @@
                 <w:lang w:val="sk-SK"/>
               </w:rPr>
             </w:pPr>
-            <w:proofErr w:type="spellStart"/>
             <w:r>
               <w:rPr>
                 <w:lang w:val="sk-SK"/>
               </w:rPr>
               <w:t>Nil</w:t>
             </w:r>
-            <w:proofErr w:type="spellEnd"/>
           </w:p>
         </w:tc>
       </w:tr>
@@ -19871,6 +17992,9 @@
         <w:tc>
           <w:tcPr>
             <w:tcW w:w="1170" w:type="dxa"/>
+            <w:tcBorders>
+              <w:right w:val="single" w:sz="18" w:space="0" w:color="auto"/>
+            </w:tcBorders>
           </w:tcPr>
           <w:p>
             <w:pPr>
@@ -19879,19 +18003,20 @@
                 <w:lang w:val="sk-SK"/>
               </w:rPr>
             </w:pPr>
-            <w:proofErr w:type="spellStart"/>
             <w:r>
               <w:rPr>
                 <w:lang w:val="sk-SK"/>
               </w:rPr>
               <w:t>String</w:t>
             </w:r>
-            <w:proofErr w:type="spellEnd"/>
           </w:p>
         </w:tc>
         <w:tc>
           <w:tcPr>
             <w:tcW w:w="1440" w:type="dxa"/>
+            <w:tcBorders>
+              <w:left w:val="single" w:sz="18" w:space="0" w:color="auto"/>
+            </w:tcBorders>
           </w:tcPr>
           <w:p>
             <w:pPr>
@@ -19976,14 +18101,12 @@
                 <w:lang w:val="sk-SK"/>
               </w:rPr>
             </w:pPr>
-            <w:proofErr w:type="spellStart"/>
             <w:r>
               <w:rPr>
                 <w:lang w:val="sk-SK"/>
               </w:rPr>
               <w:t>Nil</w:t>
             </w:r>
-            <w:proofErr w:type="spellEnd"/>
           </w:p>
         </w:tc>
       </w:tr>
@@ -20005,6 +18128,9 @@
         <w:tc>
           <w:tcPr>
             <w:tcW w:w="1170" w:type="dxa"/>
+            <w:tcBorders>
+              <w:right w:val="single" w:sz="18" w:space="0" w:color="auto"/>
+            </w:tcBorders>
           </w:tcPr>
           <w:p>
             <w:pPr>
@@ -20013,19 +18139,20 @@
                 <w:lang w:val="sk-SK"/>
               </w:rPr>
             </w:pPr>
-            <w:proofErr w:type="spellStart"/>
             <w:r>
               <w:rPr>
                 <w:lang w:val="sk-SK"/>
               </w:rPr>
               <w:t>Bool</w:t>
             </w:r>
-            <w:proofErr w:type="spellEnd"/>
           </w:p>
         </w:tc>
         <w:tc>
           <w:tcPr>
             <w:tcW w:w="1440" w:type="dxa"/>
+            <w:tcBorders>
+              <w:left w:val="single" w:sz="18" w:space="0" w:color="auto"/>
+            </w:tcBorders>
           </w:tcPr>
           <w:p>
             <w:pPr>
@@ -20091,14 +18218,12 @@
                 <w:lang w:val="sk-SK"/>
               </w:rPr>
             </w:pPr>
-            <w:proofErr w:type="spellStart"/>
             <w:r>
               <w:rPr>
                 <w:lang w:val="sk-SK"/>
               </w:rPr>
               <w:t>Bool</w:t>
             </w:r>
-            <w:proofErr w:type="spellEnd"/>
           </w:p>
         </w:tc>
         <w:tc>
@@ -20112,14 +18237,12 @@
                 <w:lang w:val="sk-SK"/>
               </w:rPr>
             </w:pPr>
-            <w:proofErr w:type="spellStart"/>
             <w:r>
               <w:rPr>
                 <w:lang w:val="sk-SK"/>
               </w:rPr>
               <w:t>Nil</w:t>
             </w:r>
-            <w:proofErr w:type="spellEnd"/>
           </w:p>
         </w:tc>
       </w:tr>
@@ -20141,6 +18264,9 @@
         <w:tc>
           <w:tcPr>
             <w:tcW w:w="1170" w:type="dxa"/>
+            <w:tcBorders>
+              <w:right w:val="single" w:sz="18" w:space="0" w:color="auto"/>
+            </w:tcBorders>
           </w:tcPr>
           <w:p>
             <w:pPr>
@@ -20149,19 +18275,20 @@
                 <w:lang w:val="sk-SK"/>
               </w:rPr>
             </w:pPr>
-            <w:proofErr w:type="spellStart"/>
             <w:r>
               <w:rPr>
                 <w:lang w:val="sk-SK"/>
               </w:rPr>
               <w:t>Nil</w:t>
             </w:r>
-            <w:proofErr w:type="spellEnd"/>
           </w:p>
         </w:tc>
         <w:tc>
           <w:tcPr>
             <w:tcW w:w="1440" w:type="dxa"/>
+            <w:tcBorders>
+              <w:left w:val="single" w:sz="18" w:space="0" w:color="auto"/>
+            </w:tcBorders>
           </w:tcPr>
           <w:p>
             <w:pPr>
@@ -20170,14 +18297,12 @@
                 <w:lang w:val="sk-SK"/>
               </w:rPr>
             </w:pPr>
-            <w:proofErr w:type="spellStart"/>
             <w:r>
               <w:rPr>
                 <w:lang w:val="sk-SK"/>
               </w:rPr>
               <w:t>Nil</w:t>
             </w:r>
-            <w:proofErr w:type="spellEnd"/>
           </w:p>
         </w:tc>
         <w:tc>
@@ -20191,14 +18316,12 @@
                 <w:lang w:val="sk-SK"/>
               </w:rPr>
             </w:pPr>
-            <w:proofErr w:type="spellStart"/>
             <w:r>
               <w:rPr>
                 <w:lang w:val="sk-SK"/>
               </w:rPr>
               <w:t>Nil</w:t>
             </w:r>
-            <w:proofErr w:type="spellEnd"/>
           </w:p>
         </w:tc>
         <w:tc>
@@ -20212,14 +18335,12 @@
                 <w:lang w:val="sk-SK"/>
               </w:rPr>
             </w:pPr>
-            <w:proofErr w:type="spellStart"/>
             <w:r>
               <w:rPr>
                 <w:lang w:val="sk-SK"/>
               </w:rPr>
               <w:t>Nil</w:t>
             </w:r>
-            <w:proofErr w:type="spellEnd"/>
           </w:p>
         </w:tc>
         <w:tc>
@@ -20233,14 +18354,12 @@
                 <w:lang w:val="sk-SK"/>
               </w:rPr>
             </w:pPr>
-            <w:proofErr w:type="spellStart"/>
             <w:r>
               <w:rPr>
                 <w:lang w:val="sk-SK"/>
               </w:rPr>
               <w:t>Nil</w:t>
             </w:r>
-            <w:proofErr w:type="spellEnd"/>
           </w:p>
         </w:tc>
         <w:tc>
@@ -20254,14 +18373,12 @@
                 <w:lang w:val="sk-SK"/>
               </w:rPr>
             </w:pPr>
-            <w:proofErr w:type="spellStart"/>
             <w:r>
               <w:rPr>
                 <w:lang w:val="sk-SK"/>
               </w:rPr>
               <w:t>Nil</w:t>
             </w:r>
-            <w:proofErr w:type="spellEnd"/>
           </w:p>
         </w:tc>
       </w:tr>

</xml_diff>

<commit_message>
added documentiation on code generation and table of symbols
</commit_message>
<xml_diff>
--- a/documentation/dokumentace.docx
+++ b/documentation/dokumentace.docx
@@ -3073,58 +3073,33 @@
           <w:lang w:val="sk-SK"/>
         </w:rPr>
       </w:pPr>
-      <w:proofErr w:type="spellStart"/>
       <w:r>
         <w:rPr>
           <w:rFonts w:ascii="Times New Roman" w:hAnsi="Times New Roman" w:cs="Times New Roman"/>
           <w:lang w:val="sk-SK"/>
         </w:rPr>
-        <w:t>Precedenčná</w:t>
-      </w:r>
-      <w:proofErr w:type="spellEnd"/>
+        <w:t>Precedenčná syntaktická analýza vyhodnocuje správnosť zápisu výrazov a</w:t>
+      </w:r>
       <w:r>
         <w:rPr>
           <w:rFonts w:ascii="Times New Roman" w:hAnsi="Times New Roman" w:cs="Times New Roman"/>
           <w:lang w:val="sk-SK"/>
         </w:rPr>
-        <w:t xml:space="preserve"> syntaktická analýza vyhodnocuje správnosť zápisu výrazov a</w:t>
+        <w:t> </w:t>
       </w:r>
       <w:r>
         <w:rPr>
           <w:rFonts w:ascii="Times New Roman" w:hAnsi="Times New Roman" w:cs="Times New Roman"/>
           <w:lang w:val="sk-SK"/>
         </w:rPr>
-        <w:t> </w:t>
+        <w:t>podmienok</w:t>
       </w:r>
       <w:r>
         <w:rPr>
           <w:rFonts w:ascii="Times New Roman" w:hAnsi="Times New Roman" w:cs="Times New Roman"/>
           <w:lang w:val="sk-SK"/>
         </w:rPr>
-        <w:t>podmienok</w:t>
-      </w:r>
-      <w:r>
-        <w:rPr>
-          <w:rFonts w:ascii="Times New Roman" w:hAnsi="Times New Roman" w:cs="Times New Roman"/>
-          <w:lang w:val="sk-SK"/>
-        </w:rPr>
-        <w:t xml:space="preserve">. Je založená na princípe zásobníkového automatu, nasledujúci stav je určený </w:t>
-      </w:r>
-      <w:proofErr w:type="spellStart"/>
-      <w:r>
-        <w:rPr>
-          <w:rFonts w:ascii="Times New Roman" w:hAnsi="Times New Roman" w:cs="Times New Roman"/>
-          <w:lang w:val="sk-SK"/>
-        </w:rPr>
-        <w:t>precedenčnou</w:t>
-      </w:r>
-      <w:proofErr w:type="spellEnd"/>
-      <w:r>
-        <w:rPr>
-          <w:rFonts w:ascii="Times New Roman" w:hAnsi="Times New Roman" w:cs="Times New Roman"/>
-          <w:lang w:val="sk-SK"/>
-        </w:rPr>
-        <w:t xml:space="preserve"> tabuľkou. V tabuľke sa indexuje pomocou prichádzajúceho tokenu a terminálu na vrchole zásobníka. Automat pozná stavy, ktoré sú kódované nasledovne: </w:t>
+        <w:t xml:space="preserve">. Je založená na princípe zásobníkového automatu, nasledujúci stav je určený precedenčnou tabuľkou. V tabuľke sa indexuje pomocou prichádzajúceho tokenu a terminálu na vrchole zásobníka. Automat pozná stavy, ktoré sú kódované nasledovne: </w:t>
       </w:r>
       <w:r>
         <w:rPr>
@@ -3181,39 +3156,7 @@
           <w:lang w:val="sk-SK"/>
         </w:rPr>
         <w:lastRenderedPageBreak/>
-        <w:t xml:space="preserve">‘&lt;‘ -  Operátor na vrchole zásobníka má menšiu prioritu ako prichádzajúci. Ulož ho na zásobník, tak aby mal </w:t>
-      </w:r>
-      <w:proofErr w:type="spellStart"/>
-      <w:r>
-        <w:rPr>
-          <w:rFonts w:ascii="Times New Roman" w:hAnsi="Times New Roman" w:cs="Times New Roman"/>
-          <w:lang w:val="sk-SK"/>
-        </w:rPr>
-        <w:t>handle</w:t>
-      </w:r>
-      <w:proofErr w:type="spellEnd"/>
-      <w:r>
-        <w:rPr>
-          <w:rFonts w:ascii="Times New Roman" w:hAnsi="Times New Roman" w:cs="Times New Roman"/>
-          <w:lang w:val="sk-SK"/>
-        </w:rPr>
-        <w:t xml:space="preserve"> s najbližším </w:t>
-      </w:r>
-      <w:proofErr w:type="spellStart"/>
-      <w:r>
-        <w:rPr>
-          <w:rFonts w:ascii="Times New Roman" w:hAnsi="Times New Roman" w:cs="Times New Roman"/>
-          <w:lang w:val="sk-SK"/>
-        </w:rPr>
-        <w:t>neterminálom</w:t>
-      </w:r>
-      <w:proofErr w:type="spellEnd"/>
-      <w:r>
-        <w:rPr>
-          <w:rFonts w:ascii="Times New Roman" w:hAnsi="Times New Roman" w:cs="Times New Roman"/>
-          <w:lang w:val="sk-SK"/>
-        </w:rPr>
-        <w:t>, a získaj ďalší token.</w:t>
+        <w:t>‘&lt;‘ -  Operátor na vrchole zásobníka má menšiu prioritu ako prichádzajúci. Ulož ho na zásobník, tak aby mal handle s najbližším neterminálom, a získaj ďalší token.</w:t>
       </w:r>
     </w:p>
     <w:p>
@@ -3243,39 +3186,7 @@
           <w:rFonts w:ascii="Times New Roman" w:hAnsi="Times New Roman" w:cs="Times New Roman"/>
           <w:lang w:val="sk-SK"/>
         </w:rPr>
-        <w:t xml:space="preserve"> – Operátor na vrchole zásobníka má väčšiu prioritu. Spracuj ho až po </w:t>
-      </w:r>
-      <w:proofErr w:type="spellStart"/>
-      <w:r>
-        <w:rPr>
-          <w:rFonts w:ascii="Times New Roman" w:hAnsi="Times New Roman" w:cs="Times New Roman"/>
-          <w:lang w:val="sk-SK"/>
-        </w:rPr>
-        <w:t>handle</w:t>
-      </w:r>
-      <w:proofErr w:type="spellEnd"/>
-      <w:r>
-        <w:rPr>
-          <w:rFonts w:ascii="Times New Roman" w:hAnsi="Times New Roman" w:cs="Times New Roman"/>
-          <w:lang w:val="sk-SK"/>
-        </w:rPr>
-        <w:t xml:space="preserve"> na zásobníku a zavolaj </w:t>
-      </w:r>
-      <w:proofErr w:type="spellStart"/>
-      <w:r>
-        <w:rPr>
-          <w:rFonts w:ascii="Times New Roman" w:hAnsi="Times New Roman" w:cs="Times New Roman"/>
-          <w:lang w:val="sk-SK"/>
-        </w:rPr>
-        <w:t>precedečnú</w:t>
-      </w:r>
-      <w:proofErr w:type="spellEnd"/>
-      <w:r>
-        <w:rPr>
-          <w:rFonts w:ascii="Times New Roman" w:hAnsi="Times New Roman" w:cs="Times New Roman"/>
-          <w:lang w:val="sk-SK"/>
-        </w:rPr>
-        <w:t xml:space="preserve"> sémantickú akciu s predchádzajúcim tokenom.</w:t>
+        <w:t xml:space="preserve"> – Operátor na vrchole zásobníka má väčšiu prioritu. Spracuj ho až po handle na zásobníku a zavolaj precedečnú sémantickú akciu s predchádzajúcim tokenom.</w:t>
       </w:r>
     </w:p>
     <w:p>
@@ -3466,23 +3377,13 @@
         <w:t xml:space="preserve"> </w:t>
       </w:r>
       <w:bookmarkStart w:id="5" w:name="_Toc89802206"/>
-      <w:proofErr w:type="spellStart"/>
       <w:r>
         <w:rPr>
           <w:rFonts w:ascii="Times New Roman" w:hAnsi="Times New Roman" w:cs="Times New Roman"/>
           <w:color w:val="auto"/>
           <w:lang w:val="cs-CZ"/>
         </w:rPr>
-        <w:t>Precedenčná</w:t>
-      </w:r>
-      <w:proofErr w:type="spellEnd"/>
-      <w:r>
-        <w:rPr>
-          <w:rFonts w:ascii="Times New Roman" w:hAnsi="Times New Roman" w:cs="Times New Roman"/>
-          <w:color w:val="auto"/>
-          <w:lang w:val="cs-CZ"/>
-        </w:rPr>
-        <w:t xml:space="preserve"> sémantická analýza</w:t>
+        <w:t>Precedenčná sémantická analýza</w:t>
       </w:r>
       <w:bookmarkEnd w:id="5"/>
     </w:p>
@@ -3494,21 +3395,12 @@
           <w:lang w:val="sk-SK"/>
         </w:rPr>
       </w:pPr>
-      <w:proofErr w:type="spellStart"/>
       <w:r>
         <w:rPr>
           <w:rFonts w:ascii="Times New Roman" w:hAnsi="Times New Roman" w:cs="Times New Roman"/>
           <w:lang w:val="sk-SK"/>
         </w:rPr>
-        <w:t>Precedenčná</w:t>
-      </w:r>
-      <w:proofErr w:type="spellEnd"/>
-      <w:r>
-        <w:rPr>
-          <w:rFonts w:ascii="Times New Roman" w:hAnsi="Times New Roman" w:cs="Times New Roman"/>
-          <w:lang w:val="sk-SK"/>
-        </w:rPr>
-        <w:t xml:space="preserve"> sémantická akcia je implementovaná ako automat. Pričom stavy rozlišujú, či bola zavolaná s identifikátorom, konštantou, aritmetickým operátorom alebo relačným operátorom. </w:t>
+        <w:t>Precedenčná sémantická akcia je implementovaná ako automat. Pričom stavy rozlišujú, či bola zavolaná s identifikátorom, konštantou, aritmetickým operátorom alebo relačným operátorom.</w:t>
       </w:r>
     </w:p>
     <w:p>
@@ -3524,7 +3416,117 @@
           <w:rFonts w:ascii="Times New Roman" w:hAnsi="Times New Roman" w:cs="Times New Roman"/>
           <w:lang w:val="sk-SK"/>
         </w:rPr>
-        <w:t xml:space="preserve">Popis stavov: </w:t>
+        <w:t>Výrazy sa v precedenčnej analýze prevedú na postfixovú notáciu  a následne sa pri sémantických akciách  tvorí abstraktný syntaktický strom. ASS je využívaný na zisťovanie návratových hodnôt jednotlivých operácii aj na tvorenie výsledného kódu. Knižnica na podporu práce s výrazovým stromom je implementovaná v </w:t>
+      </w:r>
+      <w:r>
+        <w:rPr>
+          <w:rStyle w:val="Strong"/>
+          <w:color w:val="A5A5A5" w:themeColor="accent3"/>
+          <w:lang w:val="cs-CZ"/>
+        </w:rPr>
+        <w:t>expression_tree.*</w:t>
+      </w:r>
+      <w:r>
+        <w:rPr>
+          <w:rFonts w:ascii="Times New Roman" w:hAnsi="Times New Roman" w:cs="Times New Roman"/>
+          <w:lang w:val="sk-SK"/>
+        </w:rPr>
+        <w:t>. Knižnica na tvorbu kódu zo stromu je v </w:t>
+      </w:r>
+      <w:proofErr w:type="spellStart"/>
+      <w:r>
+        <w:rPr>
+          <w:rStyle w:val="Strong"/>
+          <w:color w:val="A5A5A5" w:themeColor="accent3"/>
+          <w:lang w:val="cs-CZ"/>
+        </w:rPr>
+        <w:t>cg_expression_tree.c</w:t>
+      </w:r>
+      <w:proofErr w:type="spellEnd"/>
+      <w:r>
+        <w:rPr>
+          <w:rStyle w:val="Strong"/>
+          <w:color w:val="A5A5A5" w:themeColor="accent3"/>
+          <w:lang w:val="cs-CZ"/>
+        </w:rPr>
+        <w:t xml:space="preserve">, </w:t>
+      </w:r>
+      <w:r>
+        <w:rPr>
+          <w:rFonts w:ascii="Times New Roman" w:hAnsi="Times New Roman" w:cs="Times New Roman"/>
+          <w:lang w:val="sk-SK"/>
+        </w:rPr>
+        <w:t>je to nadstavba nad generátorom kódu</w:t>
+      </w:r>
+      <w:r>
+        <w:rPr>
+          <w:rStyle w:val="Strong"/>
+          <w:color w:val="A5A5A5" w:themeColor="accent3"/>
+          <w:lang w:val="cs-CZ"/>
+        </w:rPr>
+        <w:t xml:space="preserve">. </w:t>
+      </w:r>
+      <w:r>
+        <w:rPr>
+          <w:rFonts w:ascii="Times New Roman" w:hAnsi="Times New Roman" w:cs="Times New Roman"/>
+          <w:lang w:val="sk-SK"/>
+        </w:rPr>
+        <w:t xml:space="preserve">Pričom </w:t>
+      </w:r>
+      <w:proofErr w:type="spellStart"/>
+      <w:r>
+        <w:rPr>
+          <w:rFonts w:ascii="Times New Roman" w:hAnsi="Times New Roman" w:cs="Times New Roman"/>
+          <w:lang w:val="sk-SK"/>
+        </w:rPr>
+        <w:t>expression_tree</w:t>
+      </w:r>
+      <w:proofErr w:type="spellEnd"/>
+      <w:r>
+        <w:rPr>
+          <w:rFonts w:ascii="Times New Roman" w:hAnsi="Times New Roman" w:cs="Times New Roman"/>
+          <w:lang w:val="sk-SK"/>
+        </w:rPr>
+        <w:t xml:space="preserve"> je nadstavba nad </w:t>
+      </w:r>
+      <w:proofErr w:type="spellStart"/>
+      <w:r>
+        <w:rPr>
+          <w:rFonts w:ascii="Times New Roman" w:hAnsi="Times New Roman" w:cs="Times New Roman"/>
+          <w:lang w:val="sk-SK"/>
+        </w:rPr>
+        <w:t>symtable</w:t>
+      </w:r>
+      <w:proofErr w:type="spellEnd"/>
+      <w:r>
+        <w:rPr>
+          <w:rFonts w:ascii="Times New Roman" w:hAnsi="Times New Roman" w:cs="Times New Roman"/>
+          <w:lang w:val="sk-SK"/>
+        </w:rPr>
+        <w:t xml:space="preserve"> stromom</w:t>
+      </w:r>
+      <w:r>
+        <w:rPr>
+          <w:rFonts w:ascii="Times New Roman" w:hAnsi="Times New Roman" w:cs="Times New Roman"/>
+          <w:lang w:val="sk-SK"/>
+        </w:rPr>
+        <w:t xml:space="preserve">. </w:t>
+      </w:r>
+    </w:p>
+    <w:p>
+      <w:pPr>
+        <w:ind w:left="720"/>
+        <w:rPr>
+          <w:rFonts w:ascii="Times New Roman" w:hAnsi="Times New Roman" w:cs="Times New Roman"/>
+          <w:lang w:val="sk-SK"/>
+        </w:rPr>
+      </w:pPr>
+      <w:r>
+        <w:rPr>
+          <w:rFonts w:ascii="Times New Roman" w:hAnsi="Times New Roman" w:cs="Times New Roman"/>
+          <w:lang w:val="sk-SK"/>
+        </w:rPr>
+        <w:t xml:space="preserve">Popis stavov precedenčnej sémantickej analýzy: </w:t>
       </w:r>
     </w:p>
     <w:p>
@@ -3584,130 +3586,7 @@
           <w:rFonts w:ascii="Times New Roman" w:hAnsi="Times New Roman" w:cs="Times New Roman"/>
           <w:lang w:val="sk-SK"/>
         </w:rPr>
-        <w:t xml:space="preserve">Aritmetický operátor – </w:t>
-      </w:r>
-      <w:r>
-        <w:rPr>
-          <w:rFonts w:ascii="Times New Roman" w:hAnsi="Times New Roman" w:cs="Times New Roman"/>
-          <w:lang w:val="sk-SK"/>
-        </w:rPr>
-        <w:t>Načíta</w:t>
-      </w:r>
-      <w:r>
-        <w:rPr>
-          <w:rFonts w:ascii="Times New Roman" w:hAnsi="Times New Roman" w:cs="Times New Roman"/>
-          <w:lang w:val="sk-SK"/>
-        </w:rPr>
-        <w:t xml:space="preserve"> zo zásobníka stromov 2 najvrchnejšie.</w:t>
-      </w:r>
-      <w:r>
-        <w:rPr>
-          <w:rFonts w:ascii="Times New Roman" w:hAnsi="Times New Roman" w:cs="Times New Roman"/>
-          <w:lang w:val="sk-SK"/>
-        </w:rPr>
-        <w:t xml:space="preserve"> Z tabuľky návratových hodnôt</w:t>
-      </w:r>
-      <w:r>
-        <w:rPr>
-          <w:rFonts w:ascii="Times New Roman" w:hAnsi="Times New Roman" w:cs="Times New Roman"/>
-          <w:lang w:val="sk-SK"/>
-        </w:rPr>
-        <w:t xml:space="preserve"> </w:t>
-      </w:r>
-      <w:r>
-        <w:rPr>
-          <w:rFonts w:ascii="Times New Roman" w:hAnsi="Times New Roman" w:cs="Times New Roman"/>
-          <w:lang w:val="sk-SK"/>
-        </w:rPr>
-        <w:t>p</w:t>
-      </w:r>
-      <w:r>
-        <w:rPr>
-          <w:rFonts w:ascii="Times New Roman" w:hAnsi="Times New Roman" w:cs="Times New Roman"/>
-          <w:lang w:val="sk-SK"/>
-        </w:rPr>
-        <w:t xml:space="preserve">odľa operácie </w:t>
-      </w:r>
-      <w:r>
-        <w:rPr>
-          <w:rFonts w:ascii="Times New Roman" w:hAnsi="Times New Roman" w:cs="Times New Roman"/>
-          <w:lang w:val="sk-SK"/>
-        </w:rPr>
-        <w:t xml:space="preserve">a </w:t>
-      </w:r>
-      <w:r>
-        <w:rPr>
-          <w:rFonts w:ascii="Times New Roman" w:hAnsi="Times New Roman" w:cs="Times New Roman"/>
-          <w:lang w:val="sk-SK"/>
-        </w:rPr>
-        <w:t>dátových typov koreňov vyhodnotí, či je</w:t>
-      </w:r>
-      <w:r>
-        <w:rPr>
-          <w:rFonts w:ascii="Times New Roman" w:hAnsi="Times New Roman" w:cs="Times New Roman"/>
-          <w:lang w:val="sk-SK"/>
-        </w:rPr>
-        <w:t xml:space="preserve"> možná daná operácia alebo je</w:t>
-      </w:r>
-      <w:r>
-        <w:rPr>
-          <w:rFonts w:ascii="Times New Roman" w:hAnsi="Times New Roman" w:cs="Times New Roman"/>
-          <w:lang w:val="sk-SK"/>
-        </w:rPr>
-        <w:t xml:space="preserve"> nutná implicitná konverzia niektorého z </w:t>
-      </w:r>
-      <w:proofErr w:type="spellStart"/>
-      <w:r>
-        <w:rPr>
-          <w:rFonts w:ascii="Times New Roman" w:hAnsi="Times New Roman" w:cs="Times New Roman"/>
-          <w:lang w:val="sk-SK"/>
-        </w:rPr>
-        <w:t>operandov</w:t>
-      </w:r>
-      <w:proofErr w:type="spellEnd"/>
-      <w:r>
-        <w:rPr>
-          <w:rFonts w:ascii="Times New Roman" w:hAnsi="Times New Roman" w:cs="Times New Roman"/>
-          <w:lang w:val="sk-SK"/>
-        </w:rPr>
-        <w:t xml:space="preserve">, prípadne </w:t>
-      </w:r>
-      <w:r>
-        <w:rPr>
-          <w:rFonts w:ascii="Times New Roman" w:hAnsi="Times New Roman" w:cs="Times New Roman"/>
-          <w:lang w:val="sk-SK"/>
-        </w:rPr>
-        <w:t>ju</w:t>
-      </w:r>
-      <w:r>
-        <w:rPr>
-          <w:rFonts w:ascii="Times New Roman" w:hAnsi="Times New Roman" w:cs="Times New Roman"/>
-          <w:lang w:val="sk-SK"/>
-        </w:rPr>
-        <w:t xml:space="preserve"> vykoná.</w:t>
-      </w:r>
-      <w:r>
-        <w:rPr>
-          <w:rFonts w:ascii="Times New Roman" w:hAnsi="Times New Roman" w:cs="Times New Roman"/>
-          <w:lang w:val="sk-SK"/>
-        </w:rPr>
-        <w:t xml:space="preserve"> Následne vytvorí nový koreň pod ktorý zlúči pravý a ľavý </w:t>
-      </w:r>
-      <w:proofErr w:type="spellStart"/>
-      <w:r>
-        <w:rPr>
-          <w:rFonts w:ascii="Times New Roman" w:hAnsi="Times New Roman" w:cs="Times New Roman"/>
-          <w:lang w:val="sk-SK"/>
-        </w:rPr>
-        <w:t>podstrom</w:t>
-      </w:r>
-      <w:proofErr w:type="spellEnd"/>
-      <w:r>
-        <w:rPr>
-          <w:rFonts w:ascii="Times New Roman" w:hAnsi="Times New Roman" w:cs="Times New Roman"/>
-          <w:lang w:val="sk-SK"/>
-        </w:rPr>
-        <w:t>. Ten sa uloží ako nový vrchol zásobníka a vykoná sa generácia výsledného kódu.</w:t>
+        <w:t>Aritmetický operátor – Načíta zo zásobníka stromov 2 najvrchnejšie. Z tabuľky návratových hodnôt podľa operácie a dátových typov koreňov vyhodnotí, či je možná daná operácia alebo je nutná implicitná konverzia niektorého z operandov, prípadne ju vykoná. Následne vytvorí nový koreň pod ktorý zlúči pravý a ľavý podstrom. Ten sa uloží ako nový vrchol zásobníka a vykoná sa generácia výsledného kódu.</w:t>
       </w:r>
     </w:p>
     <w:p>
@@ -3727,28 +3606,7 @@
           <w:rFonts w:ascii="Times New Roman" w:hAnsi="Times New Roman" w:cs="Times New Roman"/>
           <w:lang w:val="sk-SK"/>
         </w:rPr>
-        <w:t xml:space="preserve">Relačný operátor </w:t>
-      </w:r>
-      <w:r>
-        <w:rPr>
-          <w:rFonts w:ascii="Times New Roman" w:hAnsi="Times New Roman" w:cs="Times New Roman"/>
-          <w:lang w:val="sk-SK"/>
-        </w:rPr>
-        <w:t>–</w:t>
-      </w:r>
-      <w:r>
-        <w:rPr>
-          <w:rFonts w:ascii="Times New Roman" w:hAnsi="Times New Roman" w:cs="Times New Roman"/>
-          <w:lang w:val="sk-SK"/>
-        </w:rPr>
-        <w:t xml:space="preserve"> </w:t>
-      </w:r>
-      <w:r>
-        <w:rPr>
-          <w:rFonts w:ascii="Times New Roman" w:hAnsi="Times New Roman" w:cs="Times New Roman"/>
-          <w:lang w:val="sk-SK"/>
-        </w:rPr>
-        <w:t xml:space="preserve">Spracovanie je podobne ako pri aritmetickom, ale postup </w:t>
+        <w:t xml:space="preserve">Relačný operátor – Spracovanie je podobne ako pri aritmetickom, ale postup </w:t>
       </w:r>
     </w:p>
     <w:p>
@@ -3764,55 +3622,7 @@
           <w:rFonts w:ascii="Times New Roman" w:hAnsi="Times New Roman" w:cs="Times New Roman"/>
           <w:lang w:val="sk-SK"/>
         </w:rPr>
-        <w:t xml:space="preserve">Typová kontrola je na základe tabuľky návratových hodnôt. Tabuľka návratových hodnôt je implementovaná ako trojrozmerné pole, pričom prvý index je typ operácie, druhý typ ľavého </w:t>
-      </w:r>
-      <w:proofErr w:type="spellStart"/>
-      <w:r>
-        <w:rPr>
-          <w:rFonts w:ascii="Times New Roman" w:hAnsi="Times New Roman" w:cs="Times New Roman"/>
-          <w:lang w:val="sk-SK"/>
-        </w:rPr>
-        <w:t>operandu</w:t>
-      </w:r>
-      <w:proofErr w:type="spellEnd"/>
-      <w:r>
-        <w:rPr>
-          <w:rFonts w:ascii="Times New Roman" w:hAnsi="Times New Roman" w:cs="Times New Roman"/>
-          <w:lang w:val="sk-SK"/>
-        </w:rPr>
-        <w:t xml:space="preserve">, tretí typ pravého </w:t>
-      </w:r>
-      <w:proofErr w:type="spellStart"/>
-      <w:r>
-        <w:rPr>
-          <w:rFonts w:ascii="Times New Roman" w:hAnsi="Times New Roman" w:cs="Times New Roman"/>
-          <w:lang w:val="sk-SK"/>
-        </w:rPr>
-        <w:t>operandu</w:t>
-      </w:r>
-      <w:proofErr w:type="spellEnd"/>
-      <w:r>
-        <w:rPr>
-          <w:rFonts w:ascii="Times New Roman" w:hAnsi="Times New Roman" w:cs="Times New Roman"/>
-          <w:lang w:val="sk-SK"/>
-        </w:rPr>
-        <w:t xml:space="preserve">. Určuje aký dátový typ bude mať výsledok operácie, prípadne či daná operácia môže prebehnúť nad danými typmi a či nedochádza k neočakávanému narábaniu s hodnotou </w:t>
-      </w:r>
-      <w:proofErr w:type="spellStart"/>
-      <w:r>
-        <w:rPr>
-          <w:rFonts w:ascii="Times New Roman" w:hAnsi="Times New Roman" w:cs="Times New Roman"/>
-          <w:lang w:val="sk-SK"/>
-        </w:rPr>
-        <w:t>nil</w:t>
-      </w:r>
-      <w:proofErr w:type="spellEnd"/>
-      <w:r>
-        <w:rPr>
-          <w:rFonts w:ascii="Times New Roman" w:hAnsi="Times New Roman" w:cs="Times New Roman"/>
-          <w:lang w:val="sk-SK"/>
-        </w:rPr>
-        <w:t>.</w:t>
+        <w:t>Typová kontrola je na základe tabuľky návratových hodnôt. Tabuľka návratových hodnôt je implementovaná ako trojrozmerné pole, pričom prvý index je typ operácie, druhý typ ľavého operandu, tretí typ pravého operandu. Určuje aký dátový typ bude mať výsledok operácie, prípadne či daná operácia môže prebehnúť nad danými typmi a či nedochádza k neočakávanému narábaniu s hodnotou nil.</w:t>
       </w:r>
     </w:p>
     <w:p>
@@ -3960,20 +3770,205 @@
         <w:t xml:space="preserve"> </w:t>
       </w:r>
       <w:bookmarkStart w:id="7" w:name="_Toc89802208"/>
+      <w:bookmarkStart w:id="8" w:name="_Toc89802523"/>
       <w:r>
         <w:rPr>
           <w:rFonts w:ascii="Times New Roman" w:hAnsi="Times New Roman" w:cs="Times New Roman"/>
           <w:color w:val="auto"/>
           <w:lang w:val="cs-CZ"/>
         </w:rPr>
-        <w:t>Generátor mezikódu</w:t>
+        <w:t>Generátor kódu</w:t>
       </w:r>
       <w:bookmarkEnd w:id="7"/>
+      <w:bookmarkEnd w:id="8"/>
     </w:p>
     <w:p>
       <w:pPr>
         <w:rPr>
-          <w:lang w:val="cs-CZ"/>
+          <w:rFonts w:ascii="Times New Roman" w:hAnsi="Times New Roman" w:cs="Times New Roman"/>
+          <w:lang w:val="sk-SK"/>
+        </w:rPr>
+      </w:pPr>
+      <w:r>
+        <w:rPr>
+          <w:rFonts w:ascii="Times New Roman" w:hAnsi="Times New Roman" w:cs="Times New Roman"/>
+          <w:lang w:val="sk-SK"/>
+        </w:rPr>
+        <w:t xml:space="preserve"> Generátor kódu má tri základné druhy funkcií. </w:t>
+      </w:r>
+    </w:p>
+    <w:p>
+      <w:pPr>
+        <w:rPr>
+          <w:rFonts w:ascii="Times New Roman" w:hAnsi="Times New Roman" w:cs="Times New Roman"/>
+          <w:lang w:val="sk-SK"/>
+        </w:rPr>
+      </w:pPr>
+      <w:r>
+        <w:rPr>
+          <w:rFonts w:ascii="Times New Roman" w:hAnsi="Times New Roman" w:cs="Times New Roman"/>
+          <w:lang w:val="sk-SK"/>
+        </w:rPr>
+        <w:lastRenderedPageBreak/>
+        <w:t xml:space="preserve">Prvý typ funkcií je na formátovanie premenných, konštánt a </w:t>
+      </w:r>
+      <w:proofErr w:type="spellStart"/>
+      <w:r>
+        <w:rPr>
+          <w:rFonts w:ascii="Times New Roman" w:hAnsi="Times New Roman" w:cs="Times New Roman"/>
+          <w:lang w:val="sk-SK"/>
+        </w:rPr>
+        <w:t>labelov</w:t>
+      </w:r>
+      <w:proofErr w:type="spellEnd"/>
+      <w:r>
+        <w:rPr>
+          <w:rFonts w:ascii="Times New Roman" w:hAnsi="Times New Roman" w:cs="Times New Roman"/>
+          <w:lang w:val="sk-SK"/>
+        </w:rPr>
+        <w:t>. V našej implementácii sa pri podmienke netvorí nový FRAME v </w:t>
+      </w:r>
+      <w:proofErr w:type="spellStart"/>
+      <w:r>
+        <w:rPr>
+          <w:rFonts w:ascii="Times New Roman" w:hAnsi="Times New Roman" w:cs="Times New Roman"/>
+          <w:lang w:val="sk-SK"/>
+        </w:rPr>
+        <w:t>IFJcode</w:t>
+      </w:r>
+      <w:proofErr w:type="spellEnd"/>
+      <w:r>
+        <w:rPr>
+          <w:rFonts w:ascii="Times New Roman" w:hAnsi="Times New Roman" w:cs="Times New Roman"/>
+          <w:lang w:val="sk-SK"/>
+        </w:rPr>
+        <w:t xml:space="preserve">, a preto je nutné zaistiť nepremenovanie premennej alternáciou jej názvu, pridaním </w:t>
+      </w:r>
+      <w:proofErr w:type="spellStart"/>
+      <w:r>
+        <w:rPr>
+          <w:rFonts w:ascii="Times New Roman" w:hAnsi="Times New Roman" w:cs="Times New Roman"/>
+          <w:lang w:val="sk-SK"/>
+        </w:rPr>
+        <w:t>predpon</w:t>
+      </w:r>
+      <w:proofErr w:type="spellEnd"/>
+      <w:r>
+        <w:rPr>
+          <w:rFonts w:ascii="Times New Roman" w:hAnsi="Times New Roman" w:cs="Times New Roman"/>
+          <w:lang w:val="sk-SK"/>
+        </w:rPr>
+        <w:t xml:space="preserve"> a prípon oproti jej menu v IFJ21. Konštanty sa formátujú ako je zadané v zadaní. </w:t>
+      </w:r>
+    </w:p>
+    <w:p>
+      <w:pPr>
+        <w:rPr>
+          <w:rFonts w:ascii="Times New Roman" w:hAnsi="Times New Roman" w:cs="Times New Roman"/>
+          <w:lang w:val="sk-SK"/>
+        </w:rPr>
+      </w:pPr>
+      <w:proofErr w:type="spellStart"/>
+      <w:r>
+        <w:rPr>
+          <w:rFonts w:ascii="Times New Roman" w:hAnsi="Times New Roman" w:cs="Times New Roman"/>
+          <w:lang w:val="sk-SK"/>
+        </w:rPr>
+        <w:t>Zformátované</w:t>
+      </w:r>
+      <w:proofErr w:type="spellEnd"/>
+      <w:r>
+        <w:rPr>
+          <w:rFonts w:ascii="Times New Roman" w:hAnsi="Times New Roman" w:cs="Times New Roman"/>
+          <w:lang w:val="sk-SK"/>
+        </w:rPr>
+        <w:t xml:space="preserve"> premenné a </w:t>
+      </w:r>
+      <w:proofErr w:type="spellStart"/>
+      <w:r>
+        <w:rPr>
+          <w:rFonts w:ascii="Times New Roman" w:hAnsi="Times New Roman" w:cs="Times New Roman"/>
+          <w:lang w:val="sk-SK"/>
+        </w:rPr>
+        <w:t>labely</w:t>
+      </w:r>
+      <w:proofErr w:type="spellEnd"/>
+      <w:r>
+        <w:rPr>
+          <w:rFonts w:ascii="Times New Roman" w:hAnsi="Times New Roman" w:cs="Times New Roman"/>
+          <w:lang w:val="sk-SK"/>
+        </w:rPr>
+        <w:t xml:space="preserve"> sa zadajú do funkcií, ktoré už priamo vygenerujú reťazec príkazu v IFJcode21. Pre každý príkaz, v </w:t>
+      </w:r>
+      <w:proofErr w:type="spellStart"/>
+      <w:r>
+        <w:rPr>
+          <w:rFonts w:ascii="Times New Roman" w:hAnsi="Times New Roman" w:cs="Times New Roman"/>
+          <w:lang w:val="sk-SK"/>
+        </w:rPr>
+        <w:t>IFJcode</w:t>
+      </w:r>
+      <w:proofErr w:type="spellEnd"/>
+      <w:r>
+        <w:rPr>
+          <w:rFonts w:ascii="Times New Roman" w:hAnsi="Times New Roman" w:cs="Times New Roman"/>
+          <w:lang w:val="sk-SK"/>
+        </w:rPr>
+        <w:t xml:space="preserve">,  je separátna funkcia. </w:t>
+      </w:r>
+    </w:p>
+    <w:p>
+      <w:pPr>
+        <w:rPr>
+          <w:rFonts w:ascii="Times New Roman" w:hAnsi="Times New Roman" w:cs="Times New Roman"/>
+          <w:lang w:val="sk-SK"/>
+        </w:rPr>
+      </w:pPr>
+      <w:r>
+        <w:rPr>
+          <w:rFonts w:ascii="Times New Roman" w:hAnsi="Times New Roman" w:cs="Times New Roman"/>
+          <w:lang w:val="sk-SK"/>
+        </w:rPr>
+        <w:t xml:space="preserve">Vygenerovaný reťazec príkazu dostane ako parameter funkcia </w:t>
+      </w:r>
+      <w:proofErr w:type="spellStart"/>
+      <w:r>
+        <w:rPr>
+          <w:rFonts w:ascii="Times New Roman" w:hAnsi="Times New Roman" w:cs="Times New Roman"/>
+          <w:lang w:val="sk-SK"/>
+        </w:rPr>
+        <w:t>cg_envelope</w:t>
+      </w:r>
+      <w:proofErr w:type="spellEnd"/>
+      <w:r>
+        <w:rPr>
+          <w:rFonts w:ascii="Times New Roman" w:hAnsi="Times New Roman" w:cs="Times New Roman"/>
+          <w:lang w:val="sk-SK"/>
+        </w:rPr>
+        <w:t xml:space="preserve">. Podľa toho či je práve spracovávaná konštrukcia while, príkaz vypíše na konzolu alebo ho odloží na frontu. Príkazy deklarácie premenných sa vždy vypíšu, takto je všetko čo je deklarované vo while deklarované pred ním. Po ukončení najvrchnejšieho </w:t>
+      </w:r>
+      <w:proofErr w:type="spellStart"/>
+      <w:r>
+        <w:rPr>
+          <w:rFonts w:ascii="Times New Roman" w:hAnsi="Times New Roman" w:cs="Times New Roman"/>
+          <w:lang w:val="sk-SK"/>
+        </w:rPr>
+        <w:t>whilu</w:t>
+      </w:r>
+      <w:proofErr w:type="spellEnd"/>
+      <w:r>
+        <w:rPr>
+          <w:rFonts w:ascii="Times New Roman" w:hAnsi="Times New Roman" w:cs="Times New Roman"/>
+          <w:lang w:val="sk-SK"/>
+        </w:rPr>
+        <w:t xml:space="preserve"> sa všetky pozdržané príkazy naraz vypíšu.</w:t>
+      </w:r>
+    </w:p>
+    <w:p>
+      <w:pPr>
+        <w:rPr>
+          <w:rFonts w:ascii="Times New Roman" w:hAnsi="Times New Roman" w:cs="Times New Roman"/>
+          <w:lang w:val="sk-SK"/>
         </w:rPr>
       </w:pPr>
     </w:p>
@@ -3998,23 +3993,238 @@
         </w:rPr>
         <w:t xml:space="preserve"> </w:t>
       </w:r>
-      <w:bookmarkStart w:id="8" w:name="_Toc89802209"/>
+      <w:proofErr w:type="spellStart"/>
       <w:r>
         <w:rPr>
           <w:rFonts w:ascii="Times New Roman" w:hAnsi="Times New Roman" w:cs="Times New Roman"/>
           <w:color w:val="auto"/>
           <w:lang w:val="cs-CZ"/>
         </w:rPr>
-        <w:t>Překlad</w:t>
-      </w:r>
-      <w:bookmarkEnd w:id="8"/>
+        <w:t>Implementácia</w:t>
+      </w:r>
+      <w:proofErr w:type="spellEnd"/>
+      <w:r>
+        <w:rPr>
+          <w:rFonts w:ascii="Times New Roman" w:hAnsi="Times New Roman" w:cs="Times New Roman"/>
+          <w:color w:val="auto"/>
+          <w:lang w:val="cs-CZ"/>
+        </w:rPr>
+        <w:t xml:space="preserve"> </w:t>
+      </w:r>
+      <w:proofErr w:type="spellStart"/>
+      <w:r>
+        <w:rPr>
+          <w:rFonts w:ascii="Times New Roman" w:hAnsi="Times New Roman" w:cs="Times New Roman"/>
+          <w:color w:val="auto"/>
+          <w:lang w:val="cs-CZ"/>
+        </w:rPr>
+        <w:t>tabuľky</w:t>
+      </w:r>
+      <w:proofErr w:type="spellEnd"/>
+      <w:r>
+        <w:rPr>
+          <w:rFonts w:ascii="Times New Roman" w:hAnsi="Times New Roman" w:cs="Times New Roman"/>
+          <w:color w:val="auto"/>
+          <w:lang w:val="cs-CZ"/>
+        </w:rPr>
+        <w:t xml:space="preserve"> </w:t>
+      </w:r>
+      <w:proofErr w:type="spellStart"/>
+      <w:r>
+        <w:rPr>
+          <w:rFonts w:ascii="Times New Roman" w:hAnsi="Times New Roman" w:cs="Times New Roman"/>
+          <w:color w:val="auto"/>
+          <w:lang w:val="cs-CZ"/>
+        </w:rPr>
+        <w:t>symbolov</w:t>
+      </w:r>
+      <w:proofErr w:type="spellEnd"/>
     </w:p>
     <w:p>
       <w:pPr>
         <w:rPr>
-          <w:lang w:val="cs-CZ"/>
+          <w:lang w:val="sk-SK"/>
         </w:rPr>
       </w:pPr>
+      <w:r>
+        <w:rPr>
+          <w:lang w:val="sk-SK"/>
+        </w:rPr>
+        <w:t xml:space="preserve">Tabuľka symbolov ja implementovaná </w:t>
+      </w:r>
+      <w:r>
+        <w:rPr>
+          <w:lang w:val="sk-SK"/>
+        </w:rPr>
+        <w:t>ako binárny vyhľadávací strom. Základné funkcie na prácu so stromom a dátové štruktúry sú implementované v </w:t>
+      </w:r>
+      <w:proofErr w:type="spellStart"/>
+      <w:r>
+        <w:rPr>
+          <w:rStyle w:val="Strong"/>
+          <w:color w:val="A5A5A5" w:themeColor="accent3"/>
+          <w:lang w:val="cs-CZ"/>
+        </w:rPr>
+        <w:t>symtable</w:t>
+      </w:r>
+      <w:proofErr w:type="spellEnd"/>
+      <w:r>
+        <w:rPr>
+          <w:rStyle w:val="Strong"/>
+          <w:color w:val="A5A5A5" w:themeColor="accent3"/>
+          <w:lang w:val="cs-CZ"/>
+        </w:rPr>
+        <w:t xml:space="preserve"> </w:t>
+      </w:r>
+      <w:r>
+        <w:rPr>
+          <w:lang w:val="sk-SK"/>
+        </w:rPr>
+        <w:t>knižnici. Funkcie na pracovanie s premennými sú implementované v </w:t>
+      </w:r>
+      <w:proofErr w:type="spellStart"/>
+      <w:r>
+        <w:rPr>
+          <w:rStyle w:val="Strong"/>
+          <w:color w:val="A5A5A5" w:themeColor="accent3"/>
+          <w:lang w:val="cs-CZ"/>
+        </w:rPr>
+        <w:t>ts_handler</w:t>
+      </w:r>
+      <w:proofErr w:type="spellEnd"/>
+      <w:r>
+        <w:rPr>
+          <w:lang w:val="sk-SK"/>
+        </w:rPr>
+        <w:t xml:space="preserve">  knižnici. Funkcie na </w:t>
+      </w:r>
+      <w:proofErr w:type="spellStart"/>
+      <w:r>
+        <w:rPr>
+          <w:lang w:val="sk-SK"/>
+        </w:rPr>
+        <w:t>prácovanie</w:t>
+      </w:r>
+      <w:proofErr w:type="spellEnd"/>
+      <w:r>
+        <w:rPr>
+          <w:lang w:val="sk-SK"/>
+        </w:rPr>
+        <w:t xml:space="preserve"> s funkciami sú v </w:t>
+      </w:r>
+      <w:proofErr w:type="spellStart"/>
+      <w:r>
+        <w:rPr>
+          <w:rStyle w:val="Strong"/>
+          <w:color w:val="A5A5A5" w:themeColor="accent3"/>
+          <w:lang w:val="cs-CZ"/>
+        </w:rPr>
+        <w:t>fun_data</w:t>
+      </w:r>
+      <w:proofErr w:type="spellEnd"/>
+      <w:r>
+        <w:rPr>
+          <w:rStyle w:val="Strong"/>
+          <w:color w:val="A5A5A5" w:themeColor="accent3"/>
+          <w:lang w:val="cs-CZ"/>
+        </w:rPr>
+        <w:t xml:space="preserve"> </w:t>
+      </w:r>
+      <w:r>
+        <w:rPr>
+          <w:lang w:val="sk-SK"/>
+        </w:rPr>
+        <w:t>a</w:t>
+      </w:r>
+      <w:r>
+        <w:rPr>
+          <w:rStyle w:val="Strong"/>
+          <w:color w:val="A5A5A5" w:themeColor="accent3"/>
+          <w:lang w:val="cs-CZ"/>
+        </w:rPr>
+        <w:t xml:space="preserve"> </w:t>
+      </w:r>
+      <w:proofErr w:type="spellStart"/>
+      <w:r>
+        <w:rPr>
+          <w:rStyle w:val="Strong"/>
+          <w:color w:val="A5A5A5" w:themeColor="accent3"/>
+          <w:lang w:val="cs-CZ"/>
+        </w:rPr>
+        <w:t>fun_table</w:t>
+      </w:r>
+      <w:proofErr w:type="spellEnd"/>
+      <w:r>
+        <w:rPr>
+          <w:rStyle w:val="Strong"/>
+          <w:color w:val="A5A5A5" w:themeColor="accent3"/>
+          <w:lang w:val="cs-CZ"/>
+        </w:rPr>
+        <w:t xml:space="preserve"> </w:t>
+      </w:r>
+      <w:r>
+        <w:rPr>
+          <w:lang w:val="sk-SK"/>
+        </w:rPr>
+        <w:t xml:space="preserve">  knižniciach.</w:t>
+      </w:r>
+    </w:p>
+    <w:p>
+      <w:pPr>
+        <w:rPr>
+          <w:lang w:val="sk-SK"/>
+        </w:rPr>
+      </w:pPr>
+      <w:r>
+        <w:rPr>
+          <w:lang w:val="sk-SK"/>
+        </w:rPr>
+        <w:t xml:space="preserve">Pridávanie a vyhľadávanie v tabuľke symbolov je implementované pomocou hashovania. Z mena každej premennej alebo funkcie sa vypočíta hash, pomocou ktorého sa potom orientuje v príslušnom strome ako v klasickom binárnom. V prípade ak by malo viac mien rovnaký hash, sa daný nový uzol uloží ako najľavejší od uzlu s rovnakým hashom. </w:t>
+      </w:r>
+    </w:p>
+    <w:p>
+      <w:pPr>
+        <w:rPr>
+          <w:lang w:val="sk-SK"/>
+        </w:rPr>
+      </w:pPr>
+      <w:r>
+        <w:rPr>
+          <w:lang w:val="sk-SK"/>
+        </w:rPr>
+        <w:t xml:space="preserve">Premenné sú uložené v stromoch uložených v zreťazenom zozname. Nový strom sa vytvára vždy pri riadiacej štruktúre(if alebo while), takto je zabezpečená možnosť znova deklarovať rovnomenné premenné v jednej funkcii. Pri deklarovaní sa stačí pozerať na najvrchnejší strom, či už nie je deklarovaná. Pri hľadaní sa prehľadávajú všetky stromy. Aby sa zabezpečila unikátnosť mena premenných, každý prvok zreťazeného zoznamu stromov má svoj identifikátor. Identifikátor je pridelený pri deklarácii prvku zoznamu. Identifikátor je v podstate počítadlo riadiacich konštrukcií vo funkcii. Identifikátor je dôležitý pri generovaní kódu. Vynuluje sa pri ukončení funkcie. Pri ukončení riadiacich konštrukcií sa dealokuje najvrchnejší prvok zo zoznamu tabuľky symbolov aj s jeho stromom premenných. </w:t>
+      </w:r>
+    </w:p>
+    <w:p>
+      <w:pPr>
+        <w:rPr>
+          <w:lang w:val="sk-SK"/>
+        </w:rPr>
+      </w:pPr>
+      <w:r>
+        <w:rPr>
+          <w:lang w:val="sk-SK"/>
+        </w:rPr>
+        <w:t>Tabu</w:t>
+      </w:r>
+      <w:r>
+        <w:rPr>
+          <w:lang w:val="sk-SK"/>
+        </w:rPr>
+        <w:t>ľ</w:t>
+      </w:r>
+      <w:r>
+        <w:rPr>
+          <w:lang w:val="sk-SK"/>
+        </w:rPr>
+        <w:t>ka symbolov pre funkcie pozostáva z troch stromov</w:t>
+      </w:r>
+      <w:r>
+        <w:rPr>
+          <w:lang w:val="sk-SK"/>
+        </w:rPr>
+        <w:t xml:space="preserve">, pre deklarované definované a vstavané funkcie. Každý uzol stromu obsahuje názov funkcie, jej parametre a návratové hodnoty. </w:t>
+      </w:r>
     </w:p>
     <w:p>
       <w:pPr>
@@ -4048,7 +4258,6 @@
           <w:szCs w:val="40"/>
           <w:lang w:val="cs-CZ"/>
         </w:rPr>
-        <w:lastRenderedPageBreak/>
         <w:t xml:space="preserve"> </w:t>
       </w:r>
       <w:bookmarkStart w:id="9" w:name="_Toc89802210"/>
@@ -4238,6 +4447,7 @@
           <w:szCs w:val="28"/>
           <w:lang w:val="cs-CZ"/>
         </w:rPr>
+        <w:lastRenderedPageBreak/>
         <w:t>Zásobník symbolů</w:t>
       </w:r>
     </w:p>
@@ -4994,7 +5204,6 @@
           <w:szCs w:val="40"/>
           <w:lang w:val="cs-CZ"/>
         </w:rPr>
-        <w:lastRenderedPageBreak/>
         <w:t xml:space="preserve"> </w:t>
       </w:r>
       <w:bookmarkStart w:id="15" w:name="_Toc89802216"/>
@@ -6049,6 +6258,7 @@
                 <w:color w:val="000000"/>
                 <w:lang w:eastAsia="en-GB"/>
               </w:rPr>
+              <w:lastRenderedPageBreak/>
               <w:t>7</w:t>
             </w:r>
           </w:p>
@@ -12269,7 +12479,6 @@
                 <w:color w:val="000000"/>
                 <w:lang w:eastAsia="en-GB"/>
               </w:rPr>
-              <w:lastRenderedPageBreak/>
               <w:t>42</w:t>
             </w:r>
           </w:p>
@@ -13624,6 +13833,7 @@
                 <w:color w:val="000000"/>
                 <w:lang w:eastAsia="en-GB"/>
               </w:rPr>
+              <w:lastRenderedPageBreak/>
               <w:t>51</w:t>
             </w:r>
           </w:p>
@@ -16441,6 +16651,7 @@
       </w:pPr>
       <w:r>
         <w:rPr>
+          <w:noProof/>
           <w:lang w:val="cs-CZ"/>
         </w:rPr>
         <w:drawing>
@@ -16505,9 +16716,61 @@
           <w:lang w:val="cs-CZ"/>
         </w:rPr>
         <w:lastRenderedPageBreak/>
-        <w:t>Precedenční tabulka</w:t>
+        <w:t>Precedenčn</w:t>
+      </w:r>
+      <w:r>
+        <w:rPr>
+          <w:rFonts w:ascii="Times New Roman" w:hAnsi="Times New Roman" w:cs="Times New Roman"/>
+          <w:color w:val="auto"/>
+          <w:sz w:val="40"/>
+          <w:szCs w:val="40"/>
+          <w:lang w:val="cs-CZ"/>
+        </w:rPr>
+        <w:t>á</w:t>
+      </w:r>
+      <w:r>
+        <w:rPr>
+          <w:rFonts w:ascii="Times New Roman" w:hAnsi="Times New Roman" w:cs="Times New Roman"/>
+          <w:color w:val="auto"/>
+          <w:sz w:val="40"/>
+          <w:szCs w:val="40"/>
+          <w:lang w:val="cs-CZ"/>
+        </w:rPr>
+        <w:t xml:space="preserve"> </w:t>
+      </w:r>
+      <w:proofErr w:type="spellStart"/>
+      <w:r>
+        <w:rPr>
+          <w:rFonts w:ascii="Times New Roman" w:hAnsi="Times New Roman" w:cs="Times New Roman"/>
+          <w:color w:val="auto"/>
+          <w:sz w:val="40"/>
+          <w:szCs w:val="40"/>
+          <w:lang w:val="cs-CZ"/>
+        </w:rPr>
+        <w:t>tabu</w:t>
+      </w:r>
+      <w:r>
+        <w:rPr>
+          <w:rFonts w:ascii="Times New Roman" w:hAnsi="Times New Roman" w:cs="Times New Roman"/>
+          <w:color w:val="auto"/>
+          <w:sz w:val="40"/>
+          <w:szCs w:val="40"/>
+          <w:lang w:val="cs-CZ"/>
+        </w:rPr>
+        <w:t>ľk</w:t>
       </w:r>
       <w:bookmarkEnd w:id="17"/>
+      <w:r>
+        <w:rPr>
+          <w:rFonts w:ascii="Times New Roman" w:hAnsi="Times New Roman" w:cs="Times New Roman"/>
+          <w:color w:val="auto"/>
+          <w:sz w:val="40"/>
+          <w:szCs w:val="40"/>
+          <w:lang w:val="cs-CZ"/>
+        </w:rPr>
+        <w:t>a</w:t>
+      </w:r>
+      <w:proofErr w:type="spellEnd"/>
     </w:p>
     <w:p>
       <w:pPr>
@@ -16537,9 +16800,17 @@
         <w:gridCol w:w="672"/>
       </w:tblGrid>
       <w:tr>
+        <w:trPr>
+          <w:trHeight w:val="364"/>
+        </w:trPr>
         <w:tc>
           <w:tcPr>
             <w:tcW w:w="520" w:type="dxa"/>
+            <w:tcBorders>
+              <w:bottom w:val="nil"/>
+              <w:right w:val="nil"/>
+              <w:tl2br w:val="single" w:sz="6" w:space="0" w:color="auto"/>
+            </w:tcBorders>
           </w:tcPr>
           <w:p>
             <w:pPr>
@@ -16554,30 +16825,47 @@
           <w:tcPr>
             <w:tcW w:w="7870" w:type="dxa"/>
             <w:gridSpan w:val="11"/>
-          </w:tcPr>
-          <w:p>
-            <w:pPr>
-              <w:jc w:val="center"/>
-              <w:rPr>
-                <w:rFonts w:ascii="Times New Roman" w:hAnsi="Times New Roman" w:cs="Times New Roman"/>
-                <w:lang w:val="cs-CZ"/>
-              </w:rPr>
-            </w:pPr>
+            <w:tcBorders>
+              <w:left w:val="nil"/>
+            </w:tcBorders>
+          </w:tcPr>
+          <w:p>
+            <w:pPr>
+              <w:jc w:val="center"/>
+              <w:rPr>
+                <w:rFonts w:ascii="Times New Roman" w:hAnsi="Times New Roman" w:cs="Times New Roman"/>
+                <w:lang w:val="sk-SK"/>
+              </w:rPr>
+            </w:pPr>
+            <w:r>
+              <w:rPr>
+                <w:rFonts w:ascii="Times New Roman" w:hAnsi="Times New Roman" w:cs="Times New Roman"/>
+                <w:lang w:val="sk-SK"/>
+              </w:rPr>
+              <w:t xml:space="preserve">Typ </w:t>
+            </w:r>
             <w:proofErr w:type="spellStart"/>
             <w:r>
               <w:rPr>
                 <w:rFonts w:ascii="Times New Roman" w:hAnsi="Times New Roman" w:cs="Times New Roman"/>
-                <w:lang w:val="cs-CZ"/>
-              </w:rPr>
-              <w:t>Príchodzí</w:t>
+                <w:lang w:val="sk-SK"/>
+              </w:rPr>
+              <w:t>príchodzíeho</w:t>
             </w:r>
             <w:proofErr w:type="spellEnd"/>
             <w:r>
               <w:rPr>
                 <w:rFonts w:ascii="Times New Roman" w:hAnsi="Times New Roman" w:cs="Times New Roman"/>
-                <w:lang w:val="cs-CZ"/>
+                <w:lang w:val="sk-SK"/>
               </w:rPr>
               <w:t xml:space="preserve"> token</w:t>
+            </w:r>
+            <w:r>
+              <w:rPr>
+                <w:rFonts w:ascii="Times New Roman" w:hAnsi="Times New Roman" w:cs="Times New Roman"/>
+                <w:lang w:val="sk-SK"/>
+              </w:rPr>
+              <w:t>u</w:t>
             </w:r>
           </w:p>
         </w:tc>
@@ -16587,6 +16875,10 @@
           <w:tcPr>
             <w:tcW w:w="520" w:type="dxa"/>
             <w:vMerge w:val="restart"/>
+            <w:tcBorders>
+              <w:top w:val="nil"/>
+              <w:bottom w:val="single" w:sz="6" w:space="0" w:color="auto"/>
+            </w:tcBorders>
             <w:textDirection w:val="btLr"/>
           </w:tcPr>
           <w:p>
@@ -16595,44 +16887,208 @@
               <w:jc w:val="center"/>
               <w:rPr>
                 <w:rFonts w:ascii="Times New Roman" w:hAnsi="Times New Roman" w:cs="Times New Roman"/>
-                <w:lang w:val="cs-CZ"/>
-              </w:rPr>
-            </w:pPr>
-            <w:r>
-              <w:rPr>
-                <w:rFonts w:ascii="Times New Roman" w:hAnsi="Times New Roman" w:cs="Times New Roman"/>
-                <w:lang w:val="cs-CZ"/>
-              </w:rPr>
-              <w:t xml:space="preserve">Vrchol </w:t>
-            </w:r>
+                <w:lang w:val="sk-SK"/>
+              </w:rPr>
+            </w:pPr>
+            <w:r>
+              <w:rPr>
+                <w:rFonts w:ascii="Times New Roman" w:hAnsi="Times New Roman" w:cs="Times New Roman"/>
+                <w:lang w:val="sk-SK"/>
+              </w:rPr>
+              <w:t xml:space="preserve"> Typ na vrchole zásobníku</w:t>
+            </w:r>
+          </w:p>
+        </w:tc>
+        <w:tc>
+          <w:tcPr>
+            <w:tcW w:w="885" w:type="dxa"/>
+          </w:tcPr>
+          <w:p>
+            <w:pPr>
+              <w:jc w:val="center"/>
+              <w:rPr>
+                <w:rFonts w:ascii="Times New Roman" w:hAnsi="Times New Roman" w:cs="Times New Roman"/>
+                <w:lang w:val="cs-CZ"/>
+              </w:rPr>
+            </w:pPr>
+          </w:p>
+        </w:tc>
+        <w:tc>
+          <w:tcPr>
+            <w:tcW w:w="687" w:type="dxa"/>
+            <w:tcBorders>
+              <w:bottom w:val="single" w:sz="18" w:space="0" w:color="auto"/>
+            </w:tcBorders>
+          </w:tcPr>
+          <w:p>
+            <w:pPr>
+              <w:jc w:val="center"/>
+              <w:rPr>
+                <w:rFonts w:ascii="Times New Roman" w:hAnsi="Times New Roman" w:cs="Times New Roman"/>
+                <w:lang w:val="en-US"/>
+              </w:rPr>
+            </w:pPr>
+            <w:r>
+              <w:rPr>
+                <w:rFonts w:ascii="Times New Roman" w:hAnsi="Times New Roman" w:cs="Times New Roman"/>
+                <w:lang w:val="en-US"/>
+              </w:rPr>
+              <w:t>#</w:t>
+            </w:r>
+          </w:p>
+        </w:tc>
+        <w:tc>
+          <w:tcPr>
+            <w:tcW w:w="689" w:type="dxa"/>
+            <w:tcBorders>
+              <w:bottom w:val="single" w:sz="18" w:space="0" w:color="auto"/>
+            </w:tcBorders>
+          </w:tcPr>
+          <w:p>
+            <w:pPr>
+              <w:jc w:val="center"/>
+              <w:rPr>
+                <w:rFonts w:ascii="Times New Roman" w:hAnsi="Times New Roman" w:cs="Times New Roman"/>
+                <w:lang w:val="cs-CZ"/>
+              </w:rPr>
+            </w:pPr>
+            <w:r>
+              <w:rPr>
+                <w:rFonts w:ascii="Times New Roman" w:hAnsi="Times New Roman" w:cs="Times New Roman"/>
+                <w:lang w:val="cs-CZ"/>
+              </w:rPr>
+              <w:t>/ // *</w:t>
+            </w:r>
+          </w:p>
+        </w:tc>
+        <w:tc>
+          <w:tcPr>
+            <w:tcW w:w="600" w:type="dxa"/>
+            <w:tcBorders>
+              <w:bottom w:val="single" w:sz="18" w:space="0" w:color="auto"/>
+            </w:tcBorders>
+          </w:tcPr>
+          <w:p>
+            <w:pPr>
+              <w:jc w:val="center"/>
+              <w:rPr>
+                <w:rFonts w:ascii="Times New Roman" w:hAnsi="Times New Roman" w:cs="Times New Roman"/>
+                <w:lang w:val="cs-CZ"/>
+              </w:rPr>
+            </w:pPr>
+            <w:r>
+              <w:rPr>
+                <w:rFonts w:ascii="Times New Roman" w:hAnsi="Times New Roman" w:cs="Times New Roman"/>
+                <w:lang w:val="cs-CZ"/>
+              </w:rPr>
+              <w:t>+ -</w:t>
+            </w:r>
+          </w:p>
+        </w:tc>
+        <w:tc>
+          <w:tcPr>
+            <w:tcW w:w="761" w:type="dxa"/>
+            <w:tcBorders>
+              <w:bottom w:val="single" w:sz="18" w:space="0" w:color="auto"/>
+            </w:tcBorders>
+          </w:tcPr>
+          <w:p>
+            <w:pPr>
+              <w:jc w:val="center"/>
+              <w:rPr>
+                <w:rFonts w:ascii="Times New Roman" w:hAnsi="Times New Roman" w:cs="Times New Roman"/>
+                <w:lang w:val="cs-CZ"/>
+              </w:rPr>
+            </w:pPr>
+            <w:r>
+              <w:rPr>
+                <w:rFonts w:ascii="Times New Roman" w:hAnsi="Times New Roman" w:cs="Times New Roman"/>
+                <w:lang w:val="cs-CZ"/>
+              </w:rPr>
+              <w:t>..</w:t>
+            </w:r>
+          </w:p>
+        </w:tc>
+        <w:tc>
+          <w:tcPr>
+            <w:tcW w:w="893" w:type="dxa"/>
+            <w:tcBorders>
+              <w:bottom w:val="single" w:sz="18" w:space="0" w:color="auto"/>
+            </w:tcBorders>
+          </w:tcPr>
+          <w:p>
+            <w:pPr>
+              <w:jc w:val="center"/>
+              <w:rPr>
+                <w:rFonts w:ascii="Times New Roman" w:hAnsi="Times New Roman" w:cs="Times New Roman"/>
+                <w:lang w:val="cs-CZ"/>
+              </w:rPr>
+            </w:pPr>
+            <w:r>
+              <w:rPr>
+                <w:rFonts w:ascii="Times New Roman" w:hAnsi="Times New Roman" w:cs="Times New Roman"/>
+                <w:lang w:val="cs-CZ"/>
+              </w:rPr>
+              <w:t>&gt;&lt; ~ =</w:t>
+            </w:r>
+          </w:p>
+        </w:tc>
+        <w:tc>
+          <w:tcPr>
+            <w:tcW w:w="586" w:type="dxa"/>
+            <w:tcBorders>
+              <w:bottom w:val="single" w:sz="18" w:space="0" w:color="auto"/>
+            </w:tcBorders>
+          </w:tcPr>
+          <w:p>
+            <w:pPr>
+              <w:jc w:val="center"/>
+              <w:rPr>
+                <w:rFonts w:ascii="Times New Roman" w:hAnsi="Times New Roman" w:cs="Times New Roman"/>
+                <w:lang w:val="sk-SK"/>
+              </w:rPr>
+            </w:pPr>
+            <w:r>
+              <w:rPr>
+                <w:rFonts w:ascii="Times New Roman" w:hAnsi="Times New Roman" w:cs="Times New Roman"/>
+                <w:lang w:val="sk-SK"/>
+              </w:rPr>
+              <w:t>i</w:t>
+            </w:r>
+          </w:p>
+        </w:tc>
+        <w:tc>
+          <w:tcPr>
+            <w:tcW w:w="733" w:type="dxa"/>
+            <w:tcBorders>
+              <w:bottom w:val="single" w:sz="18" w:space="0" w:color="auto"/>
+            </w:tcBorders>
+          </w:tcPr>
+          <w:p>
+            <w:pPr>
+              <w:jc w:val="center"/>
+              <w:rPr>
+                <w:rFonts w:ascii="Times New Roman" w:hAnsi="Times New Roman" w:cs="Times New Roman"/>
+                <w:lang w:val="cs-CZ"/>
+              </w:rPr>
+            </w:pPr>
             <w:proofErr w:type="spellStart"/>
             <w:r>
               <w:rPr>
                 <w:rFonts w:ascii="Times New Roman" w:hAnsi="Times New Roman" w:cs="Times New Roman"/>
                 <w:lang w:val="cs-CZ"/>
               </w:rPr>
-              <w:t>zásobníka</w:t>
+              <w:t>f_id</w:t>
             </w:r>
             <w:proofErr w:type="spellEnd"/>
           </w:p>
         </w:tc>
         <w:tc>
           <w:tcPr>
-            <w:tcW w:w="885" w:type="dxa"/>
-          </w:tcPr>
-          <w:p>
-            <w:pPr>
-              <w:jc w:val="center"/>
-              <w:rPr>
-                <w:rFonts w:ascii="Times New Roman" w:hAnsi="Times New Roman" w:cs="Times New Roman"/>
-                <w:lang w:val="cs-CZ"/>
-              </w:rPr>
-            </w:pPr>
-          </w:p>
-        </w:tc>
-        <w:tc>
-          <w:tcPr>
-            <w:tcW w:w="687" w:type="dxa"/>
+            <w:tcW w:w="682" w:type="dxa"/>
+            <w:tcBorders>
+              <w:bottom w:val="single" w:sz="18" w:space="0" w:color="auto"/>
+            </w:tcBorders>
           </w:tcPr>
           <w:p>
             <w:pPr>
@@ -16647,162 +17103,16 @@
                 <w:rFonts w:ascii="Times New Roman" w:hAnsi="Times New Roman" w:cs="Times New Roman"/>
                 <w:lang w:val="en-US"/>
               </w:rPr>
-              <w:t>#</w:t>
-            </w:r>
-          </w:p>
-        </w:tc>
-        <w:tc>
-          <w:tcPr>
-            <w:tcW w:w="689" w:type="dxa"/>
-          </w:tcPr>
-          <w:p>
-            <w:pPr>
-              <w:jc w:val="center"/>
-              <w:rPr>
-                <w:rFonts w:ascii="Times New Roman" w:hAnsi="Times New Roman" w:cs="Times New Roman"/>
-                <w:lang w:val="cs-CZ"/>
-              </w:rPr>
-            </w:pPr>
-            <w:r>
-              <w:rPr>
-                <w:rFonts w:ascii="Times New Roman" w:hAnsi="Times New Roman" w:cs="Times New Roman"/>
-                <w:lang w:val="cs-CZ"/>
-              </w:rPr>
-              <w:t>/ // *</w:t>
-            </w:r>
-          </w:p>
-        </w:tc>
-        <w:tc>
-          <w:tcPr>
-            <w:tcW w:w="600" w:type="dxa"/>
-          </w:tcPr>
-          <w:p>
-            <w:pPr>
-              <w:jc w:val="center"/>
-              <w:rPr>
-                <w:rFonts w:ascii="Times New Roman" w:hAnsi="Times New Roman" w:cs="Times New Roman"/>
-                <w:lang w:val="cs-CZ"/>
-              </w:rPr>
-            </w:pPr>
-            <w:r>
-              <w:rPr>
-                <w:rFonts w:ascii="Times New Roman" w:hAnsi="Times New Roman" w:cs="Times New Roman"/>
-                <w:lang w:val="cs-CZ"/>
-              </w:rPr>
-              <w:t>+ -</w:t>
-            </w:r>
-          </w:p>
-        </w:tc>
-        <w:tc>
-          <w:tcPr>
-            <w:tcW w:w="761" w:type="dxa"/>
-          </w:tcPr>
-          <w:p>
-            <w:pPr>
-              <w:jc w:val="center"/>
-              <w:rPr>
-                <w:rFonts w:ascii="Times New Roman" w:hAnsi="Times New Roman" w:cs="Times New Roman"/>
-                <w:lang w:val="cs-CZ"/>
-              </w:rPr>
-            </w:pPr>
-            <w:r>
-              <w:rPr>
-                <w:rFonts w:ascii="Times New Roman" w:hAnsi="Times New Roman" w:cs="Times New Roman"/>
-                <w:lang w:val="cs-CZ"/>
-              </w:rPr>
-              <w:t>..</w:t>
-            </w:r>
-          </w:p>
-        </w:tc>
-        <w:tc>
-          <w:tcPr>
-            <w:tcW w:w="893" w:type="dxa"/>
-          </w:tcPr>
-          <w:p>
-            <w:pPr>
-              <w:jc w:val="center"/>
-              <w:rPr>
-                <w:rFonts w:ascii="Times New Roman" w:hAnsi="Times New Roman" w:cs="Times New Roman"/>
-                <w:lang w:val="cs-CZ"/>
-              </w:rPr>
-            </w:pPr>
-            <w:r>
-              <w:rPr>
-                <w:rFonts w:ascii="Times New Roman" w:hAnsi="Times New Roman" w:cs="Times New Roman"/>
-                <w:lang w:val="cs-CZ"/>
-              </w:rPr>
-              <w:t>&gt;&lt; ~ =</w:t>
-            </w:r>
-          </w:p>
-        </w:tc>
-        <w:tc>
-          <w:tcPr>
-            <w:tcW w:w="586" w:type="dxa"/>
-          </w:tcPr>
-          <w:p>
-            <w:pPr>
-              <w:jc w:val="center"/>
-              <w:rPr>
-                <w:rFonts w:ascii="Times New Roman" w:hAnsi="Times New Roman" w:cs="Times New Roman"/>
-                <w:lang w:val="sk-SK"/>
-              </w:rPr>
-            </w:pPr>
-            <w:r>
-              <w:rPr>
-                <w:rFonts w:ascii="Times New Roman" w:hAnsi="Times New Roman" w:cs="Times New Roman"/>
-                <w:lang w:val="sk-SK"/>
-              </w:rPr>
-              <w:t>i</w:t>
-            </w:r>
-          </w:p>
-        </w:tc>
-        <w:tc>
-          <w:tcPr>
-            <w:tcW w:w="733" w:type="dxa"/>
-          </w:tcPr>
-          <w:p>
-            <w:pPr>
-              <w:jc w:val="center"/>
-              <w:rPr>
-                <w:rFonts w:ascii="Times New Roman" w:hAnsi="Times New Roman" w:cs="Times New Roman"/>
-                <w:lang w:val="cs-CZ"/>
-              </w:rPr>
-            </w:pPr>
-            <w:proofErr w:type="spellStart"/>
-            <w:r>
-              <w:rPr>
-                <w:rFonts w:ascii="Times New Roman" w:hAnsi="Times New Roman" w:cs="Times New Roman"/>
-                <w:lang w:val="cs-CZ"/>
-              </w:rPr>
-              <w:t>f_id</w:t>
-            </w:r>
-            <w:proofErr w:type="spellEnd"/>
+              <w:t>(</w:t>
+            </w:r>
           </w:p>
         </w:tc>
         <w:tc>
           <w:tcPr>
             <w:tcW w:w="682" w:type="dxa"/>
-          </w:tcPr>
-          <w:p>
-            <w:pPr>
-              <w:jc w:val="center"/>
-              <w:rPr>
-                <w:rFonts w:ascii="Times New Roman" w:hAnsi="Times New Roman" w:cs="Times New Roman"/>
-                <w:lang w:val="en-US"/>
-              </w:rPr>
-            </w:pPr>
-            <w:r>
-              <w:rPr>
-                <w:rFonts w:ascii="Times New Roman" w:hAnsi="Times New Roman" w:cs="Times New Roman"/>
-                <w:lang w:val="en-US"/>
-              </w:rPr>
-              <w:t>(</w:t>
-            </w:r>
-          </w:p>
-        </w:tc>
-        <w:tc>
-          <w:tcPr>
-            <w:tcW w:w="682" w:type="dxa"/>
+            <w:tcBorders>
+              <w:bottom w:val="single" w:sz="18" w:space="0" w:color="auto"/>
+            </w:tcBorders>
           </w:tcPr>
           <w:p>
             <w:pPr>
@@ -16824,6 +17134,9 @@
         <w:tc>
           <w:tcPr>
             <w:tcW w:w="672" w:type="dxa"/>
+            <w:tcBorders>
+              <w:bottom w:val="single" w:sz="18" w:space="0" w:color="auto"/>
+            </w:tcBorders>
           </w:tcPr>
           <w:p>
             <w:pPr>
@@ -16848,6 +17161,9 @@
           <w:tcPr>
             <w:tcW w:w="520" w:type="dxa"/>
             <w:vMerge/>
+            <w:tcBorders>
+              <w:bottom w:val="single" w:sz="6" w:space="0" w:color="auto"/>
+            </w:tcBorders>
           </w:tcPr>
           <w:p>
             <w:pPr>
@@ -16861,6 +17177,9 @@
         <w:tc>
           <w:tcPr>
             <w:tcW w:w="885" w:type="dxa"/>
+            <w:tcBorders>
+              <w:right w:val="single" w:sz="18" w:space="0" w:color="auto"/>
+            </w:tcBorders>
           </w:tcPr>
           <w:p>
             <w:pPr>
@@ -16882,6 +17201,10 @@
         <w:tc>
           <w:tcPr>
             <w:tcW w:w="687" w:type="dxa"/>
+            <w:tcBorders>
+              <w:top w:val="single" w:sz="18" w:space="0" w:color="auto"/>
+              <w:left w:val="single" w:sz="18" w:space="0" w:color="auto"/>
+            </w:tcBorders>
           </w:tcPr>
           <w:p>
             <w:pPr>
@@ -16903,6 +17226,9 @@
         <w:tc>
           <w:tcPr>
             <w:tcW w:w="689" w:type="dxa"/>
+            <w:tcBorders>
+              <w:top w:val="single" w:sz="18" w:space="0" w:color="auto"/>
+            </w:tcBorders>
           </w:tcPr>
           <w:p>
             <w:pPr>
@@ -16924,6 +17250,9 @@
         <w:tc>
           <w:tcPr>
             <w:tcW w:w="600" w:type="dxa"/>
+            <w:tcBorders>
+              <w:top w:val="single" w:sz="18" w:space="0" w:color="auto"/>
+            </w:tcBorders>
           </w:tcPr>
           <w:p>
             <w:pPr>
@@ -16945,6 +17274,9 @@
         <w:tc>
           <w:tcPr>
             <w:tcW w:w="761" w:type="dxa"/>
+            <w:tcBorders>
+              <w:top w:val="single" w:sz="18" w:space="0" w:color="auto"/>
+            </w:tcBorders>
           </w:tcPr>
           <w:p>
             <w:pPr>
@@ -16966,6 +17298,9 @@
         <w:tc>
           <w:tcPr>
             <w:tcW w:w="893" w:type="dxa"/>
+            <w:tcBorders>
+              <w:top w:val="single" w:sz="18" w:space="0" w:color="auto"/>
+            </w:tcBorders>
           </w:tcPr>
           <w:p>
             <w:pPr>
@@ -16987,6 +17322,9 @@
         <w:tc>
           <w:tcPr>
             <w:tcW w:w="586" w:type="dxa"/>
+            <w:tcBorders>
+              <w:top w:val="single" w:sz="18" w:space="0" w:color="auto"/>
+            </w:tcBorders>
           </w:tcPr>
           <w:p>
             <w:pPr>
@@ -17008,6 +17346,9 @@
         <w:tc>
           <w:tcPr>
             <w:tcW w:w="733" w:type="dxa"/>
+            <w:tcBorders>
+              <w:top w:val="single" w:sz="18" w:space="0" w:color="auto"/>
+            </w:tcBorders>
           </w:tcPr>
           <w:p>
             <w:pPr>
@@ -17029,6 +17370,9 @@
         <w:tc>
           <w:tcPr>
             <w:tcW w:w="682" w:type="dxa"/>
+            <w:tcBorders>
+              <w:top w:val="single" w:sz="18" w:space="0" w:color="auto"/>
+            </w:tcBorders>
           </w:tcPr>
           <w:p>
             <w:pPr>
@@ -17050,6 +17394,9 @@
         <w:tc>
           <w:tcPr>
             <w:tcW w:w="682" w:type="dxa"/>
+            <w:tcBorders>
+              <w:top w:val="single" w:sz="18" w:space="0" w:color="auto"/>
+            </w:tcBorders>
           </w:tcPr>
           <w:p>
             <w:pPr>
@@ -17071,6 +17418,9 @@
         <w:tc>
           <w:tcPr>
             <w:tcW w:w="672" w:type="dxa"/>
+            <w:tcBorders>
+              <w:top w:val="single" w:sz="18" w:space="0" w:color="auto"/>
+            </w:tcBorders>
           </w:tcPr>
           <w:p>
             <w:pPr>
@@ -17095,6 +17445,9 @@
           <w:tcPr>
             <w:tcW w:w="520" w:type="dxa"/>
             <w:vMerge/>
+            <w:tcBorders>
+              <w:bottom w:val="single" w:sz="6" w:space="0" w:color="auto"/>
+            </w:tcBorders>
           </w:tcPr>
           <w:p>
             <w:pPr>
@@ -17108,6 +17461,9 @@
         <w:tc>
           <w:tcPr>
             <w:tcW w:w="885" w:type="dxa"/>
+            <w:tcBorders>
+              <w:right w:val="single" w:sz="18" w:space="0" w:color="auto"/>
+            </w:tcBorders>
           </w:tcPr>
           <w:p>
             <w:pPr>
@@ -17129,6 +17485,9 @@
         <w:tc>
           <w:tcPr>
             <w:tcW w:w="687" w:type="dxa"/>
+            <w:tcBorders>
+              <w:left w:val="single" w:sz="18" w:space="0" w:color="auto"/>
+            </w:tcBorders>
           </w:tcPr>
           <w:p>
             <w:pPr>
@@ -17342,6 +17701,9 @@
           <w:tcPr>
             <w:tcW w:w="520" w:type="dxa"/>
             <w:vMerge/>
+            <w:tcBorders>
+              <w:bottom w:val="single" w:sz="6" w:space="0" w:color="auto"/>
+            </w:tcBorders>
           </w:tcPr>
           <w:p>
             <w:pPr>
@@ -17355,6 +17717,9 @@
         <w:tc>
           <w:tcPr>
             <w:tcW w:w="885" w:type="dxa"/>
+            <w:tcBorders>
+              <w:right w:val="single" w:sz="18" w:space="0" w:color="auto"/>
+            </w:tcBorders>
           </w:tcPr>
           <w:p>
             <w:pPr>
@@ -17376,6 +17741,9 @@
         <w:tc>
           <w:tcPr>
             <w:tcW w:w="687" w:type="dxa"/>
+            <w:tcBorders>
+              <w:left w:val="single" w:sz="18" w:space="0" w:color="auto"/>
+            </w:tcBorders>
           </w:tcPr>
           <w:p>
             <w:pPr>
@@ -17589,6 +17957,9 @@
           <w:tcPr>
             <w:tcW w:w="520" w:type="dxa"/>
             <w:vMerge/>
+            <w:tcBorders>
+              <w:bottom w:val="single" w:sz="6" w:space="0" w:color="auto"/>
+            </w:tcBorders>
           </w:tcPr>
           <w:p>
             <w:pPr>
@@ -17602,6 +17973,9 @@
         <w:tc>
           <w:tcPr>
             <w:tcW w:w="885" w:type="dxa"/>
+            <w:tcBorders>
+              <w:right w:val="single" w:sz="18" w:space="0" w:color="auto"/>
+            </w:tcBorders>
           </w:tcPr>
           <w:p>
             <w:pPr>
@@ -17623,6 +17997,9 @@
         <w:tc>
           <w:tcPr>
             <w:tcW w:w="687" w:type="dxa"/>
+            <w:tcBorders>
+              <w:left w:val="single" w:sz="18" w:space="0" w:color="auto"/>
+            </w:tcBorders>
           </w:tcPr>
           <w:p>
             <w:pPr>
@@ -17836,6 +18213,9 @@
           <w:tcPr>
             <w:tcW w:w="520" w:type="dxa"/>
             <w:vMerge/>
+            <w:tcBorders>
+              <w:bottom w:val="single" w:sz="6" w:space="0" w:color="auto"/>
+            </w:tcBorders>
           </w:tcPr>
           <w:p>
             <w:pPr>
@@ -17849,6 +18229,9 @@
         <w:tc>
           <w:tcPr>
             <w:tcW w:w="885" w:type="dxa"/>
+            <w:tcBorders>
+              <w:right w:val="single" w:sz="18" w:space="0" w:color="auto"/>
+            </w:tcBorders>
           </w:tcPr>
           <w:p>
             <w:pPr>
@@ -17870,6 +18253,9 @@
         <w:tc>
           <w:tcPr>
             <w:tcW w:w="687" w:type="dxa"/>
+            <w:tcBorders>
+              <w:left w:val="single" w:sz="18" w:space="0" w:color="auto"/>
+            </w:tcBorders>
           </w:tcPr>
           <w:p>
             <w:pPr>
@@ -18083,6 +18469,9 @@
           <w:tcPr>
             <w:tcW w:w="520" w:type="dxa"/>
             <w:vMerge/>
+            <w:tcBorders>
+              <w:bottom w:val="single" w:sz="6" w:space="0" w:color="auto"/>
+            </w:tcBorders>
           </w:tcPr>
           <w:p>
             <w:pPr>
@@ -18096,6 +18485,9 @@
         <w:tc>
           <w:tcPr>
             <w:tcW w:w="885" w:type="dxa"/>
+            <w:tcBorders>
+              <w:right w:val="single" w:sz="18" w:space="0" w:color="auto"/>
+            </w:tcBorders>
           </w:tcPr>
           <w:p>
             <w:pPr>
@@ -18117,6 +18509,9 @@
         <w:tc>
           <w:tcPr>
             <w:tcW w:w="687" w:type="dxa"/>
+            <w:tcBorders>
+              <w:left w:val="single" w:sz="18" w:space="0" w:color="auto"/>
+            </w:tcBorders>
           </w:tcPr>
           <w:p>
             <w:pPr>
@@ -18330,6 +18725,9 @@
           <w:tcPr>
             <w:tcW w:w="520" w:type="dxa"/>
             <w:vMerge/>
+            <w:tcBorders>
+              <w:bottom w:val="single" w:sz="6" w:space="0" w:color="auto"/>
+            </w:tcBorders>
           </w:tcPr>
           <w:p>
             <w:pPr>
@@ -18343,6 +18741,9 @@
         <w:tc>
           <w:tcPr>
             <w:tcW w:w="885" w:type="dxa"/>
+            <w:tcBorders>
+              <w:right w:val="single" w:sz="18" w:space="0" w:color="auto"/>
+            </w:tcBorders>
           </w:tcPr>
           <w:p>
             <w:pPr>
@@ -18366,6 +18767,9 @@
         <w:tc>
           <w:tcPr>
             <w:tcW w:w="687" w:type="dxa"/>
+            <w:tcBorders>
+              <w:left w:val="single" w:sz="18" w:space="0" w:color="auto"/>
+            </w:tcBorders>
           </w:tcPr>
           <w:p>
             <w:pPr>
@@ -18579,6 +18983,9 @@
           <w:tcPr>
             <w:tcW w:w="520" w:type="dxa"/>
             <w:vMerge/>
+            <w:tcBorders>
+              <w:bottom w:val="single" w:sz="6" w:space="0" w:color="auto"/>
+            </w:tcBorders>
           </w:tcPr>
           <w:p>
             <w:pPr>
@@ -18592,6 +18999,9 @@
         <w:tc>
           <w:tcPr>
             <w:tcW w:w="885" w:type="dxa"/>
+            <w:tcBorders>
+              <w:right w:val="single" w:sz="18" w:space="0" w:color="auto"/>
+            </w:tcBorders>
           </w:tcPr>
           <w:p>
             <w:pPr>
@@ -18613,6 +19023,9 @@
         <w:tc>
           <w:tcPr>
             <w:tcW w:w="687" w:type="dxa"/>
+            <w:tcBorders>
+              <w:left w:val="single" w:sz="18" w:space="0" w:color="auto"/>
+            </w:tcBorders>
           </w:tcPr>
           <w:p>
             <w:pPr>
@@ -18826,6 +19239,9 @@
           <w:tcPr>
             <w:tcW w:w="520" w:type="dxa"/>
             <w:vMerge/>
+            <w:tcBorders>
+              <w:bottom w:val="single" w:sz="6" w:space="0" w:color="auto"/>
+            </w:tcBorders>
           </w:tcPr>
           <w:p>
             <w:pPr>
@@ -18839,6 +19255,9 @@
         <w:tc>
           <w:tcPr>
             <w:tcW w:w="885" w:type="dxa"/>
+            <w:tcBorders>
+              <w:right w:val="single" w:sz="18" w:space="0" w:color="auto"/>
+            </w:tcBorders>
           </w:tcPr>
           <w:p>
             <w:pPr>
@@ -18860,6 +19279,9 @@
         <w:tc>
           <w:tcPr>
             <w:tcW w:w="687" w:type="dxa"/>
+            <w:tcBorders>
+              <w:left w:val="single" w:sz="18" w:space="0" w:color="auto"/>
+            </w:tcBorders>
           </w:tcPr>
           <w:p>
             <w:pPr>
@@ -19073,6 +19495,9 @@
           <w:tcPr>
             <w:tcW w:w="520" w:type="dxa"/>
             <w:vMerge/>
+            <w:tcBorders>
+              <w:bottom w:val="single" w:sz="6" w:space="0" w:color="auto"/>
+            </w:tcBorders>
           </w:tcPr>
           <w:p>
             <w:pPr>
@@ -19086,6 +19511,9 @@
         <w:tc>
           <w:tcPr>
             <w:tcW w:w="885" w:type="dxa"/>
+            <w:tcBorders>
+              <w:right w:val="single" w:sz="18" w:space="0" w:color="auto"/>
+            </w:tcBorders>
           </w:tcPr>
           <w:p>
             <w:pPr>
@@ -19107,6 +19535,9 @@
         <w:tc>
           <w:tcPr>
             <w:tcW w:w="687" w:type="dxa"/>
+            <w:tcBorders>
+              <w:left w:val="single" w:sz="18" w:space="0" w:color="auto"/>
+            </w:tcBorders>
           </w:tcPr>
           <w:p>
             <w:pPr>
@@ -19371,7 +19802,7 @@
         <w:rPr>
           <w:lang w:val="sk-SK"/>
         </w:rPr>
-        <w:t>Časť tabuľky pre sčítanie a odčítanie</w:t>
+        <w:t xml:space="preserve">Jedna dimenzia tabuľky návratových typov. Konkrétne pre sčítanie a odčítanie. Inak má tabuľka osem dimenzií pre ostatné aritmetické, relačné, priraďovacie operácie.  </w:t>
       </w:r>
     </w:p>
     <w:tbl>
@@ -19393,6 +19824,11 @@
         <w:tc>
           <w:tcPr>
             <w:tcW w:w="535" w:type="dxa"/>
+            <w:tcBorders>
+              <w:bottom w:val="nil"/>
+              <w:right w:val="nil"/>
+              <w:tl2br w:val="single" w:sz="6" w:space="0" w:color="auto"/>
+            </w:tcBorders>
           </w:tcPr>
           <w:p>
             <w:pPr>
@@ -19407,6 +19843,9 @@
           <w:tcPr>
             <w:tcW w:w="8527" w:type="dxa"/>
             <w:gridSpan w:val="6"/>
+            <w:tcBorders>
+              <w:left w:val="nil"/>
+            </w:tcBorders>
           </w:tcPr>
           <w:p>
             <w:pPr>
@@ -19429,6 +19868,9 @@
           <w:tcPr>
             <w:tcW w:w="535" w:type="dxa"/>
             <w:vMerge w:val="restart"/>
+            <w:tcBorders>
+              <w:top w:val="nil"/>
+            </w:tcBorders>
             <w:textDirection w:val="btLr"/>
           </w:tcPr>
           <w:p>
@@ -19463,6 +19905,9 @@
         <w:tc>
           <w:tcPr>
             <w:tcW w:w="1440" w:type="dxa"/>
+            <w:tcBorders>
+              <w:bottom w:val="single" w:sz="18" w:space="0" w:color="auto"/>
+            </w:tcBorders>
           </w:tcPr>
           <w:p>
             <w:pPr>
@@ -19484,6 +19929,9 @@
         <w:tc>
           <w:tcPr>
             <w:tcW w:w="1350" w:type="dxa"/>
+            <w:tcBorders>
+              <w:bottom w:val="single" w:sz="18" w:space="0" w:color="auto"/>
+            </w:tcBorders>
           </w:tcPr>
           <w:p>
             <w:pPr>
@@ -19505,6 +19953,9 @@
         <w:tc>
           <w:tcPr>
             <w:tcW w:w="1620" w:type="dxa"/>
+            <w:tcBorders>
+              <w:bottom w:val="single" w:sz="18" w:space="0" w:color="auto"/>
+            </w:tcBorders>
           </w:tcPr>
           <w:p>
             <w:pPr>
@@ -19526,6 +19977,9 @@
         <w:tc>
           <w:tcPr>
             <w:tcW w:w="1530" w:type="dxa"/>
+            <w:tcBorders>
+              <w:bottom w:val="single" w:sz="18" w:space="0" w:color="auto"/>
+            </w:tcBorders>
           </w:tcPr>
           <w:p>
             <w:pPr>
@@ -19547,6 +20001,9 @@
         <w:tc>
           <w:tcPr>
             <w:tcW w:w="1417" w:type="dxa"/>
+            <w:tcBorders>
+              <w:bottom w:val="single" w:sz="18" w:space="0" w:color="auto"/>
+            </w:tcBorders>
           </w:tcPr>
           <w:p>
             <w:pPr>
@@ -19555,14 +20012,12 @@
                 <w:lang w:val="sk-SK"/>
               </w:rPr>
             </w:pPr>
-            <w:proofErr w:type="spellStart"/>
             <w:r>
               <w:rPr>
                 <w:lang w:val="sk-SK"/>
               </w:rPr>
               <w:t>Nil</w:t>
             </w:r>
-            <w:proofErr w:type="spellEnd"/>
           </w:p>
         </w:tc>
       </w:tr>
@@ -19584,6 +20039,9 @@
         <w:tc>
           <w:tcPr>
             <w:tcW w:w="1170" w:type="dxa"/>
+            <w:tcBorders>
+              <w:right w:val="single" w:sz="18" w:space="0" w:color="auto"/>
+            </w:tcBorders>
           </w:tcPr>
           <w:p>
             <w:pPr>
@@ -19605,6 +20063,10 @@
         <w:tc>
           <w:tcPr>
             <w:tcW w:w="1440" w:type="dxa"/>
+            <w:tcBorders>
+              <w:top w:val="single" w:sz="18" w:space="0" w:color="auto"/>
+              <w:left w:val="single" w:sz="18" w:space="0" w:color="auto"/>
+            </w:tcBorders>
           </w:tcPr>
           <w:p>
             <w:pPr>
@@ -19626,6 +20088,9 @@
         <w:tc>
           <w:tcPr>
             <w:tcW w:w="1350" w:type="dxa"/>
+            <w:tcBorders>
+              <w:top w:val="single" w:sz="18" w:space="0" w:color="auto"/>
+            </w:tcBorders>
           </w:tcPr>
           <w:p>
             <w:pPr>
@@ -19647,6 +20112,9 @@
         <w:tc>
           <w:tcPr>
             <w:tcW w:w="1620" w:type="dxa"/>
+            <w:tcBorders>
+              <w:top w:val="single" w:sz="18" w:space="0" w:color="auto"/>
+            </w:tcBorders>
           </w:tcPr>
           <w:p>
             <w:pPr>
@@ -19666,6 +20134,9 @@
         <w:tc>
           <w:tcPr>
             <w:tcW w:w="1530" w:type="dxa"/>
+            <w:tcBorders>
+              <w:top w:val="single" w:sz="18" w:space="0" w:color="auto"/>
+            </w:tcBorders>
           </w:tcPr>
           <w:p>
             <w:pPr>
@@ -19685,6 +20156,9 @@
         <w:tc>
           <w:tcPr>
             <w:tcW w:w="1417" w:type="dxa"/>
+            <w:tcBorders>
+              <w:top w:val="single" w:sz="18" w:space="0" w:color="auto"/>
+            </w:tcBorders>
           </w:tcPr>
           <w:p>
             <w:pPr>
@@ -19693,14 +20167,12 @@
                 <w:lang w:val="sk-SK"/>
               </w:rPr>
             </w:pPr>
-            <w:proofErr w:type="spellStart"/>
             <w:r>
               <w:rPr>
                 <w:lang w:val="sk-SK"/>
               </w:rPr>
               <w:t>Nil</w:t>
             </w:r>
-            <w:proofErr w:type="spellEnd"/>
           </w:p>
         </w:tc>
       </w:tr>
@@ -19722,6 +20194,9 @@
         <w:tc>
           <w:tcPr>
             <w:tcW w:w="1170" w:type="dxa"/>
+            <w:tcBorders>
+              <w:right w:val="single" w:sz="18" w:space="0" w:color="auto"/>
+            </w:tcBorders>
           </w:tcPr>
           <w:p>
             <w:pPr>
@@ -19743,6 +20218,9 @@
         <w:tc>
           <w:tcPr>
             <w:tcW w:w="1440" w:type="dxa"/>
+            <w:tcBorders>
+              <w:left w:val="single" w:sz="18" w:space="0" w:color="auto"/>
+            </w:tcBorders>
           </w:tcPr>
           <w:p>
             <w:pPr>
@@ -19831,14 +20309,12 @@
                 <w:lang w:val="sk-SK"/>
               </w:rPr>
             </w:pPr>
-            <w:proofErr w:type="spellStart"/>
             <w:r>
               <w:rPr>
                 <w:lang w:val="sk-SK"/>
               </w:rPr>
               <w:t>Nil</w:t>
             </w:r>
-            <w:proofErr w:type="spellEnd"/>
           </w:p>
         </w:tc>
       </w:tr>
@@ -19860,6 +20336,9 @@
         <w:tc>
           <w:tcPr>
             <w:tcW w:w="1170" w:type="dxa"/>
+            <w:tcBorders>
+              <w:right w:val="single" w:sz="18" w:space="0" w:color="auto"/>
+            </w:tcBorders>
           </w:tcPr>
           <w:p>
             <w:pPr>
@@ -19881,6 +20360,9 @@
         <w:tc>
           <w:tcPr>
             <w:tcW w:w="1440" w:type="dxa"/>
+            <w:tcBorders>
+              <w:left w:val="single" w:sz="18" w:space="0" w:color="auto"/>
+            </w:tcBorders>
           </w:tcPr>
           <w:p>
             <w:pPr>
@@ -19965,14 +20447,12 @@
                 <w:lang w:val="sk-SK"/>
               </w:rPr>
             </w:pPr>
-            <w:proofErr w:type="spellStart"/>
             <w:r>
               <w:rPr>
                 <w:lang w:val="sk-SK"/>
               </w:rPr>
               <w:t>Nil</w:t>
             </w:r>
-            <w:proofErr w:type="spellEnd"/>
           </w:p>
         </w:tc>
       </w:tr>
@@ -19994,6 +20474,9 @@
         <w:tc>
           <w:tcPr>
             <w:tcW w:w="1170" w:type="dxa"/>
+            <w:tcBorders>
+              <w:right w:val="single" w:sz="18" w:space="0" w:color="auto"/>
+            </w:tcBorders>
           </w:tcPr>
           <w:p>
             <w:pPr>
@@ -20015,6 +20498,9 @@
         <w:tc>
           <w:tcPr>
             <w:tcW w:w="1440" w:type="dxa"/>
+            <w:tcBorders>
+              <w:left w:val="single" w:sz="18" w:space="0" w:color="auto"/>
+            </w:tcBorders>
           </w:tcPr>
           <w:p>
             <w:pPr>
@@ -20101,14 +20587,12 @@
                 <w:lang w:val="sk-SK"/>
               </w:rPr>
             </w:pPr>
-            <w:proofErr w:type="spellStart"/>
             <w:r>
               <w:rPr>
                 <w:lang w:val="sk-SK"/>
               </w:rPr>
               <w:t>Nil</w:t>
             </w:r>
-            <w:proofErr w:type="spellEnd"/>
           </w:p>
         </w:tc>
       </w:tr>
@@ -20130,6 +20614,9 @@
         <w:tc>
           <w:tcPr>
             <w:tcW w:w="1170" w:type="dxa"/>
+            <w:tcBorders>
+              <w:right w:val="single" w:sz="18" w:space="0" w:color="auto"/>
+            </w:tcBorders>
           </w:tcPr>
           <w:p>
             <w:pPr>
@@ -20138,19 +20625,20 @@
                 <w:lang w:val="sk-SK"/>
               </w:rPr>
             </w:pPr>
-            <w:proofErr w:type="spellStart"/>
             <w:r>
               <w:rPr>
                 <w:lang w:val="sk-SK"/>
               </w:rPr>
               <w:t>Nil</w:t>
             </w:r>
-            <w:proofErr w:type="spellEnd"/>
           </w:p>
         </w:tc>
         <w:tc>
           <w:tcPr>
             <w:tcW w:w="1440" w:type="dxa"/>
+            <w:tcBorders>
+              <w:left w:val="single" w:sz="18" w:space="0" w:color="auto"/>
+            </w:tcBorders>
           </w:tcPr>
           <w:p>
             <w:pPr>
@@ -20159,14 +20647,12 @@
                 <w:lang w:val="sk-SK"/>
               </w:rPr>
             </w:pPr>
-            <w:proofErr w:type="spellStart"/>
             <w:r>
               <w:rPr>
                 <w:lang w:val="sk-SK"/>
               </w:rPr>
               <w:t>Nil</w:t>
             </w:r>
-            <w:proofErr w:type="spellEnd"/>
           </w:p>
         </w:tc>
         <w:tc>
@@ -20180,14 +20666,12 @@
                 <w:lang w:val="sk-SK"/>
               </w:rPr>
             </w:pPr>
-            <w:proofErr w:type="spellStart"/>
             <w:r>
               <w:rPr>
                 <w:lang w:val="sk-SK"/>
               </w:rPr>
               <w:t>Nil</w:t>
             </w:r>
-            <w:proofErr w:type="spellEnd"/>
           </w:p>
         </w:tc>
         <w:tc>
@@ -20201,14 +20685,12 @@
                 <w:lang w:val="sk-SK"/>
               </w:rPr>
             </w:pPr>
-            <w:proofErr w:type="spellStart"/>
             <w:r>
               <w:rPr>
                 <w:lang w:val="sk-SK"/>
               </w:rPr>
               <w:t>Nil</w:t>
             </w:r>
-            <w:proofErr w:type="spellEnd"/>
           </w:p>
         </w:tc>
         <w:tc>
@@ -20222,14 +20704,12 @@
                 <w:lang w:val="sk-SK"/>
               </w:rPr>
             </w:pPr>
-            <w:proofErr w:type="spellStart"/>
             <w:r>
               <w:rPr>
                 <w:lang w:val="sk-SK"/>
               </w:rPr>
               <w:t>Nil</w:t>
             </w:r>
-            <w:proofErr w:type="spellEnd"/>
           </w:p>
         </w:tc>
         <w:tc>
@@ -20243,14 +20723,12 @@
                 <w:lang w:val="sk-SK"/>
               </w:rPr>
             </w:pPr>
-            <w:proofErr w:type="spellStart"/>
             <w:r>
               <w:rPr>
                 <w:lang w:val="sk-SK"/>
               </w:rPr>
               <w:t>Nil</w:t>
             </w:r>
-            <w:proofErr w:type="spellEnd"/>
           </w:p>
         </w:tc>
       </w:tr>
@@ -20267,6 +20745,11 @@
     </w:p>
     <w:p>
       <w:pPr>
+        <w:pStyle w:val="ListParagraph"/>
+        <w:numPr>
+          <w:ilvl w:val="0"/>
+          <w:numId w:val="16"/>
+        </w:numPr>
         <w:rPr>
           <w:rFonts w:ascii="Times New Roman" w:hAnsi="Times New Roman" w:cs="Times New Roman"/>
           <w:sz w:val="18"/>
@@ -20281,8 +20764,175 @@
           <w:szCs w:val="18"/>
           <w:lang w:val="sk-SK"/>
         </w:rPr>
-        <w:t>*NO_TYPE znamená, že nad danými dvoma dátovými typmi nie je možné vykonať zadanú operáciu</w:t>
-      </w:r>
+        <w:t>NO_TYPE</w:t>
+      </w:r>
+      <w:r>
+        <w:rPr>
+          <w:rFonts w:ascii="Times New Roman" w:hAnsi="Times New Roman" w:cs="Times New Roman"/>
+          <w:sz w:val="18"/>
+          <w:szCs w:val="18"/>
+          <w:lang w:val="sk-SK"/>
+        </w:rPr>
+        <w:t xml:space="preserve"> -</w:t>
+      </w:r>
+      <w:r>
+        <w:rPr>
+          <w:rFonts w:ascii="Times New Roman" w:hAnsi="Times New Roman" w:cs="Times New Roman"/>
+          <w:sz w:val="18"/>
+          <w:szCs w:val="18"/>
+          <w:lang w:val="sk-SK"/>
+        </w:rPr>
+        <w:t xml:space="preserve"> znamená, že nad danými dvoma dátovými typmi nie je možné vykonať zadanú operáciu</w:t>
+      </w:r>
+    </w:p>
+    <w:p>
+      <w:pPr>
+        <w:pStyle w:val="ListParagraph"/>
+        <w:numPr>
+          <w:ilvl w:val="0"/>
+          <w:numId w:val="16"/>
+        </w:numPr>
+        <w:rPr>
+          <w:rFonts w:ascii="Times New Roman" w:hAnsi="Times New Roman" w:cs="Times New Roman"/>
+          <w:sz w:val="18"/>
+          <w:szCs w:val="18"/>
+          <w:lang w:val="sk-SK"/>
+        </w:rPr>
+      </w:pPr>
+      <w:proofErr w:type="spellStart"/>
+      <w:r>
+        <w:rPr>
+          <w:rFonts w:ascii="Times New Roman" w:hAnsi="Times New Roman" w:cs="Times New Roman"/>
+          <w:sz w:val="18"/>
+          <w:szCs w:val="18"/>
+          <w:lang w:val="sk-SK"/>
+        </w:rPr>
+        <w:t>Number</w:t>
+      </w:r>
+      <w:proofErr w:type="spellEnd"/>
+      <w:r>
+        <w:rPr>
+          <w:rFonts w:ascii="Times New Roman" w:hAnsi="Times New Roman" w:cs="Times New Roman"/>
+          <w:sz w:val="18"/>
+          <w:szCs w:val="18"/>
+          <w:lang w:val="sk-SK"/>
+        </w:rPr>
+        <w:t xml:space="preserve">, </w:t>
+      </w:r>
+      <w:proofErr w:type="spellStart"/>
+      <w:r>
+        <w:rPr>
+          <w:rFonts w:ascii="Times New Roman" w:hAnsi="Times New Roman" w:cs="Times New Roman"/>
+          <w:sz w:val="18"/>
+          <w:szCs w:val="18"/>
+          <w:lang w:val="sk-SK"/>
+        </w:rPr>
+        <w:t>Bool</w:t>
+      </w:r>
+      <w:proofErr w:type="spellEnd"/>
+      <w:r>
+        <w:rPr>
+          <w:rFonts w:ascii="Times New Roman" w:hAnsi="Times New Roman" w:cs="Times New Roman"/>
+          <w:sz w:val="18"/>
+          <w:szCs w:val="18"/>
+          <w:lang w:val="sk-SK"/>
+        </w:rPr>
+        <w:t xml:space="preserve">, </w:t>
+      </w:r>
+      <w:proofErr w:type="spellStart"/>
+      <w:r>
+        <w:rPr>
+          <w:rFonts w:ascii="Times New Roman" w:hAnsi="Times New Roman" w:cs="Times New Roman"/>
+          <w:sz w:val="18"/>
+          <w:szCs w:val="18"/>
+          <w:lang w:val="sk-SK"/>
+        </w:rPr>
+        <w:t>String</w:t>
+      </w:r>
+      <w:proofErr w:type="spellEnd"/>
+      <w:r>
+        <w:rPr>
+          <w:rFonts w:ascii="Times New Roman" w:hAnsi="Times New Roman" w:cs="Times New Roman"/>
+          <w:sz w:val="18"/>
+          <w:szCs w:val="18"/>
+          <w:lang w:val="sk-SK"/>
+        </w:rPr>
+        <w:t xml:space="preserve">, </w:t>
+      </w:r>
+      <w:proofErr w:type="spellStart"/>
+      <w:r>
+        <w:rPr>
+          <w:rFonts w:ascii="Times New Roman" w:hAnsi="Times New Roman" w:cs="Times New Roman"/>
+          <w:sz w:val="18"/>
+          <w:szCs w:val="18"/>
+          <w:lang w:val="sk-SK"/>
+        </w:rPr>
+        <w:t>Integer</w:t>
+      </w:r>
+      <w:proofErr w:type="spellEnd"/>
+      <w:r>
+        <w:rPr>
+          <w:rFonts w:ascii="Times New Roman" w:hAnsi="Times New Roman" w:cs="Times New Roman"/>
+          <w:sz w:val="18"/>
+          <w:szCs w:val="18"/>
+          <w:lang w:val="sk-SK"/>
+        </w:rPr>
+        <w:t xml:space="preserve"> – aký dátový typ bude mať </w:t>
+      </w:r>
+      <w:proofErr w:type="spellStart"/>
+      <w:r>
+        <w:rPr>
+          <w:rFonts w:ascii="Times New Roman" w:hAnsi="Times New Roman" w:cs="Times New Roman"/>
+          <w:sz w:val="18"/>
+          <w:szCs w:val="18"/>
+          <w:lang w:val="sk-SK"/>
+        </w:rPr>
+        <w:t>návratova´hodnota</w:t>
+      </w:r>
+      <w:proofErr w:type="spellEnd"/>
+      <w:r>
+        <w:rPr>
+          <w:rFonts w:ascii="Times New Roman" w:hAnsi="Times New Roman" w:cs="Times New Roman"/>
+          <w:sz w:val="18"/>
+          <w:szCs w:val="18"/>
+          <w:lang w:val="sk-SK"/>
+        </w:rPr>
+        <w:t xml:space="preserve"> operácie</w:t>
+      </w:r>
+    </w:p>
+    <w:p>
+      <w:pPr>
+        <w:pStyle w:val="ListParagraph"/>
+        <w:numPr>
+          <w:ilvl w:val="0"/>
+          <w:numId w:val="16"/>
+        </w:numPr>
+        <w:rPr>
+          <w:rFonts w:ascii="Times New Roman" w:hAnsi="Times New Roman" w:cs="Times New Roman"/>
+          <w:sz w:val="18"/>
+          <w:szCs w:val="18"/>
+          <w:lang w:val="sk-SK"/>
+        </w:rPr>
+      </w:pPr>
+      <w:r>
+        <w:rPr>
+          <w:rFonts w:ascii="Times New Roman" w:hAnsi="Times New Roman" w:cs="Times New Roman"/>
+          <w:sz w:val="18"/>
+          <w:szCs w:val="18"/>
+          <w:lang w:val="sk-SK"/>
+        </w:rPr>
+        <w:t xml:space="preserve">Nil – značí neočakávané narábanie s hodnotou nil </w:t>
+      </w:r>
+    </w:p>
+    <w:p>
+      <w:pPr>
+        <w:rPr>
+          <w:rFonts w:ascii="Times New Roman" w:hAnsi="Times New Roman" w:cs="Times New Roman"/>
+          <w:sz w:val="18"/>
+          <w:szCs w:val="18"/>
+          <w:lang w:val="sk-SK"/>
+        </w:rPr>
+      </w:pPr>
     </w:p>
     <w:sectPr>
       <w:pgSz w:w="11906" w:h="16838"/>
@@ -20848,6 +21498,119 @@
       </w:rPr>
     </w:lvl>
   </w:abstractNum>
+  <w:abstractNum w:abstractNumId="4" w15:restartNumberingAfterBreak="0">
+    <w:nsid w:val="662905D7"/>
+    <w:multiLevelType w:val="hybridMultilevel"/>
+    <w:tmpl w:val="8850F3DA"/>
+    <w:lvl w:ilvl="0" w:tplc="04090001">
+      <w:start w:val="1"/>
+      <w:numFmt w:val="bullet"/>
+      <w:lvlText w:val=""/>
+      <w:lvlJc w:val="left"/>
+      <w:pPr>
+        <w:ind w:left="720" w:hanging="360"/>
+      </w:pPr>
+      <w:rPr>
+        <w:rFonts w:ascii="Symbol" w:hAnsi="Symbol" w:hint="default"/>
+      </w:rPr>
+    </w:lvl>
+    <w:lvl w:ilvl="1" w:tplc="04090003" w:tentative="1">
+      <w:start w:val="1"/>
+      <w:numFmt w:val="bullet"/>
+      <w:lvlText w:val="o"/>
+      <w:lvlJc w:val="left"/>
+      <w:pPr>
+        <w:ind w:left="1440" w:hanging="360"/>
+      </w:pPr>
+      <w:rPr>
+        <w:rFonts w:ascii="Courier New" w:hAnsi="Courier New" w:cs="Courier New" w:hint="default"/>
+      </w:rPr>
+    </w:lvl>
+    <w:lvl w:ilvl="2" w:tplc="04090005" w:tentative="1">
+      <w:start w:val="1"/>
+      <w:numFmt w:val="bullet"/>
+      <w:lvlText w:val=""/>
+      <w:lvlJc w:val="left"/>
+      <w:pPr>
+        <w:ind w:left="2160" w:hanging="360"/>
+      </w:pPr>
+      <w:rPr>
+        <w:rFonts w:ascii="Wingdings" w:hAnsi="Wingdings" w:hint="default"/>
+      </w:rPr>
+    </w:lvl>
+    <w:lvl w:ilvl="3" w:tplc="04090001" w:tentative="1">
+      <w:start w:val="1"/>
+      <w:numFmt w:val="bullet"/>
+      <w:lvlText w:val=""/>
+      <w:lvlJc w:val="left"/>
+      <w:pPr>
+        <w:ind w:left="2880" w:hanging="360"/>
+      </w:pPr>
+      <w:rPr>
+        <w:rFonts w:ascii="Symbol" w:hAnsi="Symbol" w:hint="default"/>
+      </w:rPr>
+    </w:lvl>
+    <w:lvl w:ilvl="4" w:tplc="04090003" w:tentative="1">
+      <w:start w:val="1"/>
+      <w:numFmt w:val="bullet"/>
+      <w:lvlText w:val="o"/>
+      <w:lvlJc w:val="left"/>
+      <w:pPr>
+        <w:ind w:left="3600" w:hanging="360"/>
+      </w:pPr>
+      <w:rPr>
+        <w:rFonts w:ascii="Courier New" w:hAnsi="Courier New" w:cs="Courier New" w:hint="default"/>
+      </w:rPr>
+    </w:lvl>
+    <w:lvl w:ilvl="5" w:tplc="04090005" w:tentative="1">
+      <w:start w:val="1"/>
+      <w:numFmt w:val="bullet"/>
+      <w:lvlText w:val=""/>
+      <w:lvlJc w:val="left"/>
+      <w:pPr>
+        <w:ind w:left="4320" w:hanging="360"/>
+      </w:pPr>
+      <w:rPr>
+        <w:rFonts w:ascii="Wingdings" w:hAnsi="Wingdings" w:hint="default"/>
+      </w:rPr>
+    </w:lvl>
+    <w:lvl w:ilvl="6" w:tplc="04090001" w:tentative="1">
+      <w:start w:val="1"/>
+      <w:numFmt w:val="bullet"/>
+      <w:lvlText w:val=""/>
+      <w:lvlJc w:val="left"/>
+      <w:pPr>
+        <w:ind w:left="5040" w:hanging="360"/>
+      </w:pPr>
+      <w:rPr>
+        <w:rFonts w:ascii="Symbol" w:hAnsi="Symbol" w:hint="default"/>
+      </w:rPr>
+    </w:lvl>
+    <w:lvl w:ilvl="7" w:tplc="04090003" w:tentative="1">
+      <w:start w:val="1"/>
+      <w:numFmt w:val="bullet"/>
+      <w:lvlText w:val="o"/>
+      <w:lvlJc w:val="left"/>
+      <w:pPr>
+        <w:ind w:left="5760" w:hanging="360"/>
+      </w:pPr>
+      <w:rPr>
+        <w:rFonts w:ascii="Courier New" w:hAnsi="Courier New" w:cs="Courier New" w:hint="default"/>
+      </w:rPr>
+    </w:lvl>
+    <w:lvl w:ilvl="8" w:tplc="04090005" w:tentative="1">
+      <w:start w:val="1"/>
+      <w:numFmt w:val="bullet"/>
+      <w:lvlText w:val=""/>
+      <w:lvlJc w:val="left"/>
+      <w:pPr>
+        <w:ind w:left="6480" w:hanging="360"/>
+      </w:pPr>
+      <w:rPr>
+        <w:rFonts w:ascii="Wingdings" w:hAnsi="Wingdings" w:hint="default"/>
+      </w:rPr>
+    </w:lvl>
+  </w:abstractNum>
   <w:num w:numId="1">
     <w:abstractNumId w:val="2"/>
   </w:num>
@@ -20892,6 +21655,9 @@
   </w:num>
   <w:num w:numId="15">
     <w:abstractNumId w:val="1"/>
+  </w:num>
+  <w:num w:numId="16">
+    <w:abstractNumId w:val="4"/>
   </w:num>
 </w:numbering>
 </file>

</xml_diff>

<commit_message>
Přidání do dokumentace části související se scannerem
</commit_message>
<xml_diff>
--- a/documentation/dokumentace.docx
+++ b/documentation/dokumentace.docx
@@ -177,27 +177,7 @@
           <w:bCs/>
           <w:lang w:val="cs-CZ"/>
         </w:rPr>
-        <w:t xml:space="preserve">Matěj </w:t>
-      </w:r>
-      <w:proofErr w:type="spellStart"/>
-      <w:r>
-        <w:rPr>
-          <w:rFonts w:ascii="Times New Roman" w:hAnsi="Times New Roman" w:cs="Times New Roman"/>
-          <w:b/>
-          <w:bCs/>
-          <w:lang w:val="cs-CZ"/>
-        </w:rPr>
-        <w:t>Žalmánek</w:t>
-      </w:r>
-      <w:proofErr w:type="spellEnd"/>
-      <w:r>
-        <w:rPr>
-          <w:rFonts w:ascii="Times New Roman" w:hAnsi="Times New Roman" w:cs="Times New Roman"/>
-          <w:b/>
-          <w:bCs/>
-          <w:lang w:val="cs-CZ"/>
-        </w:rPr>
-        <w:t xml:space="preserve"> </w:t>
+        <w:t xml:space="preserve">Matěj Žalmánek </w:t>
       </w:r>
       <w:r>
         <w:rPr>
@@ -2404,10 +2384,173 @@
     </w:p>
     <w:p>
       <w:pPr>
-        <w:rPr>
+        <w:ind w:left="720"/>
+        <w:rPr>
+          <w:rFonts w:ascii="Times New Roman" w:hAnsi="Times New Roman" w:cs="Times New Roman"/>
           <w:lang w:val="cs-CZ"/>
         </w:rPr>
       </w:pPr>
+      <w:r>
+        <w:rPr>
+          <w:rFonts w:ascii="Times New Roman" w:hAnsi="Times New Roman" w:cs="Times New Roman"/>
+          <w:lang w:val="cs-CZ"/>
+        </w:rPr>
+        <w:t>První částí překladače je scanner, nebo také lexikální analyzátor, který je implementován za pomocí konečného automatu, který odpovídá</w:t>
+      </w:r>
+      <w:r>
+        <w:rPr>
+          <w:rFonts w:ascii="Times New Roman" w:hAnsi="Times New Roman" w:cs="Times New Roman"/>
+          <w:lang w:val="cs-CZ"/>
+        </w:rPr>
+        <w:t xml:space="preserve"> námi</w:t>
+      </w:r>
+      <w:r>
+        <w:rPr>
+          <w:rFonts w:ascii="Times New Roman" w:hAnsi="Times New Roman" w:cs="Times New Roman"/>
+          <w:lang w:val="cs-CZ"/>
+        </w:rPr>
+        <w:t xml:space="preserve"> předem definovaným regulárním výrazům</w:t>
+      </w:r>
+      <w:r>
+        <w:rPr>
+          <w:rFonts w:ascii="Times New Roman" w:hAnsi="Times New Roman" w:cs="Times New Roman"/>
+          <w:lang w:val="cs-CZ"/>
+        </w:rPr>
+        <w:t>, které popisují všechny konstrukce překládaného jazyka.</w:t>
+      </w:r>
+      <w:r>
+        <w:rPr>
+          <w:rFonts w:ascii="Times New Roman" w:hAnsi="Times New Roman" w:cs="Times New Roman"/>
+          <w:lang w:val="cs-CZ"/>
+        </w:rPr>
+        <w:t xml:space="preserve"> Obrázek konečného automatu, který reprezentuje</w:t>
+      </w:r>
+      <w:r>
+        <w:rPr>
+          <w:rFonts w:ascii="Times New Roman" w:hAnsi="Times New Roman" w:cs="Times New Roman"/>
+          <w:lang w:val="cs-CZ"/>
+        </w:rPr>
+        <w:t xml:space="preserve"> námi implementovaný scanner je přiložený v bodě 6.</w:t>
+      </w:r>
+      <w:r>
+        <w:rPr>
+          <w:rFonts w:ascii="Times New Roman" w:hAnsi="Times New Roman" w:cs="Times New Roman"/>
+          <w:lang w:val="cs-CZ"/>
+        </w:rPr>
+        <w:t xml:space="preserve"> </w:t>
+      </w:r>
+    </w:p>
+    <w:p>
+      <w:pPr>
+        <w:ind w:left="720"/>
+        <w:rPr>
+          <w:rFonts w:ascii="Times New Roman" w:hAnsi="Times New Roman" w:cs="Times New Roman"/>
+          <w:lang w:val="cs-CZ"/>
+        </w:rPr>
+      </w:pPr>
+      <w:r>
+        <w:rPr>
+          <w:rFonts w:ascii="Times New Roman" w:hAnsi="Times New Roman" w:cs="Times New Roman"/>
+          <w:lang w:val="cs-CZ"/>
+        </w:rPr>
+        <w:t xml:space="preserve">Pro komunikaci se scannerem slouží dvě funkce, </w:t>
+      </w:r>
+      <w:proofErr w:type="spellStart"/>
+      <w:r>
+        <w:rPr>
+          <w:rFonts w:ascii="Times New Roman" w:hAnsi="Times New Roman" w:cs="Times New Roman"/>
+          <w:i/>
+          <w:iCs/>
+          <w:lang w:val="cs-CZ"/>
+        </w:rPr>
+        <w:t>GetNextToken</w:t>
+      </w:r>
+      <w:proofErr w:type="spellEnd"/>
+      <w:r>
+        <w:rPr>
+          <w:rFonts w:ascii="Times New Roman" w:hAnsi="Times New Roman" w:cs="Times New Roman"/>
+          <w:lang w:val="cs-CZ"/>
+        </w:rPr>
+        <w:t xml:space="preserve"> a </w:t>
+      </w:r>
+      <w:proofErr w:type="spellStart"/>
+      <w:r>
+        <w:rPr>
+          <w:rFonts w:ascii="Times New Roman" w:hAnsi="Times New Roman" w:cs="Times New Roman"/>
+          <w:i/>
+          <w:iCs/>
+          <w:lang w:val="cs-CZ"/>
+        </w:rPr>
+        <w:t>TokenStore</w:t>
+      </w:r>
+      <w:proofErr w:type="spellEnd"/>
+      <w:r>
+        <w:rPr>
+          <w:rFonts w:ascii="Times New Roman" w:hAnsi="Times New Roman" w:cs="Times New Roman"/>
+          <w:lang w:val="cs-CZ"/>
+        </w:rPr>
+        <w:t xml:space="preserve">. </w:t>
+      </w:r>
+      <w:r>
+        <w:rPr>
+          <w:rFonts w:ascii="Times New Roman" w:hAnsi="Times New Roman" w:cs="Times New Roman"/>
+          <w:lang w:val="cs-CZ"/>
+        </w:rPr>
+        <w:t xml:space="preserve"> </w:t>
+      </w:r>
+      <w:r>
+        <w:rPr>
+          <w:rFonts w:ascii="Times New Roman" w:hAnsi="Times New Roman" w:cs="Times New Roman"/>
+          <w:lang w:val="cs-CZ"/>
+        </w:rPr>
+        <w:t>Jak již z nabízeného rozhraní napovídá, scanner ukládá tokeny do fronty tokenů, které si poté vnější části mohou dle libosti ukládat / vybírat.</w:t>
+      </w:r>
+      <w:r>
+        <w:rPr>
+          <w:rFonts w:ascii="Times New Roman" w:hAnsi="Times New Roman" w:cs="Times New Roman"/>
+          <w:lang w:val="cs-CZ"/>
+        </w:rPr>
+        <w:t xml:space="preserve"> Jelikož pro ulehčení gramatiky jsme se rozhodli používat lexému ID_F, scanner se také snaží zjišťovat, zda se jedná o identifikátor funkce, či nikoliv a z toho vychází povinnost ukládat</w:t>
+      </w:r>
+      <w:r>
+        <w:rPr>
+          <w:rFonts w:ascii="Times New Roman" w:hAnsi="Times New Roman" w:cs="Times New Roman"/>
+          <w:lang w:val="cs-CZ"/>
+        </w:rPr>
+        <w:t xml:space="preserve"> některé tokeny čtené scannerem navíc</w:t>
+      </w:r>
+      <w:r>
+        <w:rPr>
+          <w:rFonts w:ascii="Times New Roman" w:hAnsi="Times New Roman" w:cs="Times New Roman"/>
+          <w:lang w:val="cs-CZ"/>
+        </w:rPr>
+        <w:t>, ale s nižší prioritou, než kdyby je ukládala jiná část programu než scanner.</w:t>
+      </w:r>
+      <w:r>
+        <w:rPr>
+          <w:rFonts w:ascii="Times New Roman" w:hAnsi="Times New Roman" w:cs="Times New Roman"/>
+          <w:lang w:val="cs-CZ"/>
+        </w:rPr>
+        <w:t xml:space="preserve"> Další důležitou částí námi implementovaného scanneru je pole řetězců, do kterého ukládá atributy tokenů za pomocí datové struktury </w:t>
+      </w:r>
+      <w:proofErr w:type="spellStart"/>
+      <w:r>
+        <w:rPr>
+          <w:rFonts w:ascii="Times New Roman" w:hAnsi="Times New Roman" w:cs="Times New Roman"/>
+          <w:i/>
+          <w:iCs/>
+          <w:lang w:val="cs-CZ"/>
+        </w:rPr>
+        <w:t>StringsArray</w:t>
+      </w:r>
+      <w:proofErr w:type="spellEnd"/>
+      <w:r>
+        <w:rPr>
+          <w:rFonts w:ascii="Times New Roman" w:hAnsi="Times New Roman" w:cs="Times New Roman"/>
+          <w:lang w:val="cs-CZ"/>
+        </w:rPr>
+        <w:t xml:space="preserve"> popsané níže.</w:t>
+      </w:r>
     </w:p>
     <w:p>
       <w:pPr>
@@ -2958,6 +3101,7 @@
           <w:color w:val="auto"/>
           <w:lang w:val="cs-CZ"/>
         </w:rPr>
+        <w:lastRenderedPageBreak/>
         <w:t xml:space="preserve">Poslední komponentou, se kterou je zajištěna komunikace, je sémantická analýza. </w:t>
       </w:r>
       <w:r>
@@ -3180,7 +3324,6 @@
           <w:rFonts w:ascii="Times New Roman" w:hAnsi="Times New Roman" w:cs="Times New Roman"/>
           <w:lang w:val="sk-SK"/>
         </w:rPr>
-        <w:lastRenderedPageBreak/>
         <w:t xml:space="preserve">‘&lt;‘ -  Operátor na vrchole zásobníka má menšiu prioritu ako prichádzajúci. Ulož ho na zásobník, tak aby mal </w:t>
       </w:r>
       <w:proofErr w:type="spellStart"/>
@@ -3957,6 +4100,7 @@
           <w:color w:val="auto"/>
           <w:lang w:val="cs-CZ"/>
         </w:rPr>
+        <w:lastRenderedPageBreak/>
         <w:t xml:space="preserve"> </w:t>
       </w:r>
       <w:bookmarkStart w:id="7" w:name="_Toc89802208"/>
@@ -4048,7 +4192,6 @@
           <w:szCs w:val="40"/>
           <w:lang w:val="cs-CZ"/>
         </w:rPr>
-        <w:lastRenderedPageBreak/>
         <w:t xml:space="preserve"> </w:t>
       </w:r>
       <w:bookmarkStart w:id="9" w:name="_Toc89802210"/>
@@ -4243,6 +4386,8 @@
     </w:p>
     <w:p>
       <w:pPr>
+        <w:pStyle w:val="ListParagraph"/>
+        <w:ind w:left="750"/>
         <w:rPr>
           <w:rFonts w:ascii="Times New Roman" w:eastAsiaTheme="majorEastAsia" w:hAnsi="Times New Roman" w:cs="Times New Roman"/>
           <w:b/>
@@ -4253,6 +4398,243 @@
           <w:lang w:val="cs-CZ"/>
         </w:rPr>
       </w:pPr>
+    </w:p>
+    <w:p>
+      <w:pPr>
+        <w:pStyle w:val="ListParagraph"/>
+        <w:numPr>
+          <w:ilvl w:val="1"/>
+          <w:numId w:val="1"/>
+        </w:numPr>
+        <w:rPr>
+          <w:rFonts w:ascii="Times New Roman" w:eastAsiaTheme="majorEastAsia" w:hAnsi="Times New Roman" w:cs="Times New Roman"/>
+          <w:b/>
+          <w:bCs/>
+          <w:smallCaps/>
+          <w:sz w:val="28"/>
+          <w:szCs w:val="28"/>
+          <w:lang w:val="cs-CZ"/>
+        </w:rPr>
+      </w:pPr>
+      <w:r>
+        <w:rPr>
+          <w:rFonts w:ascii="Times New Roman" w:eastAsiaTheme="majorEastAsia" w:hAnsi="Times New Roman" w:cs="Times New Roman"/>
+          <w:b/>
+          <w:bCs/>
+          <w:smallCaps/>
+          <w:sz w:val="28"/>
+          <w:szCs w:val="28"/>
+          <w:lang w:val="cs-CZ"/>
+        </w:rPr>
+        <w:t>Pole řetězců</w:t>
+      </w:r>
+    </w:p>
+    <w:p>
+      <w:pPr>
+        <w:ind w:left="720"/>
+        <w:rPr>
+          <w:rFonts w:ascii="Times New Roman" w:eastAsiaTheme="majorEastAsia" w:hAnsi="Times New Roman" w:cs="Times New Roman"/>
+          <w:b/>
+          <w:bCs/>
+          <w:smallCaps/>
+          <w:sz w:val="28"/>
+          <w:szCs w:val="28"/>
+          <w:lang w:val="cs-CZ"/>
+        </w:rPr>
+      </w:pPr>
+      <w:r>
+        <w:rPr>
+          <w:rFonts w:ascii="Times New Roman" w:hAnsi="Times New Roman" w:cs="Times New Roman"/>
+          <w:lang w:val="cs-CZ"/>
+        </w:rPr>
+        <w:t>Tato datová struktura slouží pro ukládání atributů tokenů</w:t>
+      </w:r>
+      <w:r>
+        <w:rPr>
+          <w:rFonts w:ascii="Times New Roman" w:hAnsi="Times New Roman" w:cs="Times New Roman"/>
+          <w:lang w:val="cs-CZ"/>
+        </w:rPr>
+        <w:t xml:space="preserve"> a b</w:t>
+      </w:r>
+      <w:r>
+        <w:rPr>
+          <w:rFonts w:ascii="Times New Roman" w:hAnsi="Times New Roman" w:cs="Times New Roman"/>
+          <w:lang w:val="cs-CZ"/>
+        </w:rPr>
+        <w:t>yla navržena</w:t>
+      </w:r>
+      <w:r>
+        <w:rPr>
+          <w:rFonts w:ascii="Times New Roman" w:hAnsi="Times New Roman" w:cs="Times New Roman"/>
+          <w:lang w:val="cs-CZ"/>
+        </w:rPr>
+        <w:t xml:space="preserve"> výhradně</w:t>
+      </w:r>
+      <w:r>
+        <w:rPr>
+          <w:rFonts w:ascii="Times New Roman" w:hAnsi="Times New Roman" w:cs="Times New Roman"/>
+          <w:lang w:val="cs-CZ"/>
+        </w:rPr>
+        <w:t xml:space="preserve"> pro tyto potřeby. </w:t>
+      </w:r>
+      <w:r>
+        <w:rPr>
+          <w:rFonts w:ascii="Times New Roman" w:hAnsi="Times New Roman" w:cs="Times New Roman"/>
+          <w:lang w:val="cs-CZ"/>
+        </w:rPr>
+        <w:t>Funguje za pomocí statického pole, které</w:t>
+      </w:r>
+      <w:r>
+        <w:rPr>
+          <w:rFonts w:ascii="Times New Roman" w:hAnsi="Times New Roman" w:cs="Times New Roman"/>
+          <w:lang w:val="cs-CZ"/>
+        </w:rPr>
+        <w:t xml:space="preserve"> se vkládá jako prvek do fronty </w:t>
+      </w:r>
+      <w:r>
+        <w:rPr>
+          <w:rFonts w:ascii="Times New Roman" w:hAnsi="Times New Roman" w:cs="Times New Roman"/>
+          <w:lang w:val="cs-CZ"/>
+        </w:rPr>
+        <w:t>těchto polí.</w:t>
+      </w:r>
+      <w:r>
+        <w:rPr>
+          <w:rFonts w:ascii="Times New Roman" w:hAnsi="Times New Roman" w:cs="Times New Roman"/>
+          <w:lang w:val="cs-CZ"/>
+        </w:rPr>
+        <w:t xml:space="preserve"> Výsledkem je tedy fronta polí, kde jedno pole má předem definovanou velikost, v našem případě </w:t>
+      </w:r>
+      <w:proofErr w:type="gramStart"/>
+      <w:r>
+        <w:rPr>
+          <w:rFonts w:ascii="Times New Roman" w:hAnsi="Times New Roman" w:cs="Times New Roman"/>
+          <w:lang w:val="cs-CZ"/>
+        </w:rPr>
+        <w:t>1024B</w:t>
+      </w:r>
+      <w:proofErr w:type="gramEnd"/>
+      <w:r>
+        <w:rPr>
+          <w:rFonts w:ascii="Times New Roman" w:hAnsi="Times New Roman" w:cs="Times New Roman"/>
+          <w:lang w:val="cs-CZ"/>
+        </w:rPr>
+        <w:t xml:space="preserve">. </w:t>
+      </w:r>
+      <w:r>
+        <w:rPr>
+          <w:rFonts w:ascii="Times New Roman" w:hAnsi="Times New Roman" w:cs="Times New Roman"/>
+          <w:lang w:val="cs-CZ"/>
+        </w:rPr>
+        <w:t>Jelikož se snaží tato datová struktura vyhovět požadavkům pro vkládání řetězců ze scanneru</w:t>
+      </w:r>
+      <w:r>
+        <w:rPr>
+          <w:rFonts w:ascii="Times New Roman" w:hAnsi="Times New Roman" w:cs="Times New Roman"/>
+          <w:lang w:val="cs-CZ"/>
+        </w:rPr>
+        <w:t xml:space="preserve"> a šetřit paměť</w:t>
+      </w:r>
+      <w:r>
+        <w:rPr>
+          <w:rFonts w:ascii="Times New Roman" w:hAnsi="Times New Roman" w:cs="Times New Roman"/>
+          <w:lang w:val="cs-CZ"/>
+        </w:rPr>
+        <w:t xml:space="preserve">, nabízí </w:t>
+      </w:r>
+      <w:proofErr w:type="spellStart"/>
+      <w:r>
+        <w:rPr>
+          <w:rFonts w:ascii="Times New Roman" w:hAnsi="Times New Roman" w:cs="Times New Roman"/>
+          <w:lang w:val="cs-CZ"/>
+        </w:rPr>
+        <w:t>zinvalidovat</w:t>
+      </w:r>
+      <w:proofErr w:type="spellEnd"/>
+      <w:r>
+        <w:rPr>
+          <w:rFonts w:ascii="Times New Roman" w:hAnsi="Times New Roman" w:cs="Times New Roman"/>
+          <w:lang w:val="cs-CZ"/>
+        </w:rPr>
+        <w:t xml:space="preserve"> vložené znaky</w:t>
+      </w:r>
+      <w:r>
+        <w:rPr>
+          <w:rFonts w:ascii="Times New Roman" w:hAnsi="Times New Roman" w:cs="Times New Roman"/>
+          <w:lang w:val="cs-CZ"/>
+        </w:rPr>
+        <w:t xml:space="preserve"> po poslední vložený separátor</w:t>
+      </w:r>
+      <w:r>
+        <w:rPr>
+          <w:rFonts w:ascii="Times New Roman" w:hAnsi="Times New Roman" w:cs="Times New Roman"/>
+          <w:lang w:val="cs-CZ"/>
+        </w:rPr>
+        <w:t xml:space="preserve"> a tím začít vkládat znovu na pozice, na které již bylo jednou vkládáno.</w:t>
+      </w:r>
+      <w:r>
+        <w:rPr>
+          <w:rFonts w:ascii="Times New Roman" w:hAnsi="Times New Roman" w:cs="Times New Roman"/>
+          <w:lang w:val="cs-CZ"/>
+        </w:rPr>
+        <w:t xml:space="preserve"> Pro ulehčení práce s touto datovou strukturou nám tato datová struktura nabízí získat ukazatel na</w:t>
+      </w:r>
+      <w:r>
+        <w:rPr>
+          <w:rFonts w:ascii="Times New Roman" w:hAnsi="Times New Roman" w:cs="Times New Roman"/>
+          <w:lang w:val="cs-CZ"/>
+        </w:rPr>
+        <w:t xml:space="preserve"> začátek</w:t>
+      </w:r>
+      <w:r>
+        <w:rPr>
+          <w:rFonts w:ascii="Times New Roman" w:hAnsi="Times New Roman" w:cs="Times New Roman"/>
+          <w:lang w:val="cs-CZ"/>
+        </w:rPr>
+        <w:t xml:space="preserve"> poslední</w:t>
+      </w:r>
+      <w:r>
+        <w:rPr>
+          <w:rFonts w:ascii="Times New Roman" w:hAnsi="Times New Roman" w:cs="Times New Roman"/>
+          <w:lang w:val="cs-CZ"/>
+        </w:rPr>
+        <w:t>ho</w:t>
+      </w:r>
+      <w:r>
+        <w:rPr>
+          <w:rFonts w:ascii="Times New Roman" w:hAnsi="Times New Roman" w:cs="Times New Roman"/>
+          <w:lang w:val="cs-CZ"/>
+        </w:rPr>
+        <w:t xml:space="preserve"> vkládan</w:t>
+      </w:r>
+      <w:r>
+        <w:rPr>
+          <w:rFonts w:ascii="Times New Roman" w:hAnsi="Times New Roman" w:cs="Times New Roman"/>
+          <w:lang w:val="cs-CZ"/>
+        </w:rPr>
+        <w:t>ého</w:t>
+      </w:r>
+      <w:r>
+        <w:rPr>
+          <w:rFonts w:ascii="Times New Roman" w:hAnsi="Times New Roman" w:cs="Times New Roman"/>
+          <w:lang w:val="cs-CZ"/>
+        </w:rPr>
+        <w:t xml:space="preserve"> řetěz</w:t>
+      </w:r>
+      <w:r>
+        <w:rPr>
+          <w:rFonts w:ascii="Times New Roman" w:hAnsi="Times New Roman" w:cs="Times New Roman"/>
+          <w:lang w:val="cs-CZ"/>
+        </w:rPr>
+        <w:t>ce</w:t>
+      </w:r>
+      <w:r>
+        <w:rPr>
+          <w:rFonts w:ascii="Times New Roman" w:hAnsi="Times New Roman" w:cs="Times New Roman"/>
+          <w:lang w:val="cs-CZ"/>
+        </w:rPr>
+        <w:t>.</w:t>
+      </w:r>
     </w:p>
     <w:p>
       <w:pPr>
@@ -4323,17 +4705,8 @@
                 <w:rFonts w:ascii="Times New Roman" w:hAnsi="Times New Roman" w:cs="Times New Roman"/>
                 <w:lang w:val="cs-CZ"/>
               </w:rPr>
-              <w:t xml:space="preserve">Matěj </w:t>
-            </w:r>
-            <w:proofErr w:type="spellStart"/>
-            <w:r>
-              <w:rPr>
-                <w:rFonts w:ascii="Times New Roman" w:hAnsi="Times New Roman" w:cs="Times New Roman"/>
-                <w:lang w:val="cs-CZ"/>
-              </w:rPr>
-              <w:t>Žalmánek</w:t>
-            </w:r>
-            <w:proofErr w:type="spellEnd"/>
+              <w:t>Matěj Žalmánek</w:t>
+            </w:r>
           </w:p>
         </w:tc>
         <w:tc>
@@ -4632,6 +5005,7 @@
           <w:color w:val="auto"/>
           <w:lang w:val="cs-CZ"/>
         </w:rPr>
+        <w:lastRenderedPageBreak/>
         <w:t xml:space="preserve"> </w:t>
       </w:r>
       <w:bookmarkStart w:id="12" w:name="_Toc89802213"/>
@@ -4970,6 +5344,951 @@
           <w:lang w:val="cs-CZ"/>
         </w:rPr>
       </w:pPr>
+      <w:r>
+        <w:rPr>
+          <w:rFonts w:ascii="Times New Roman" w:hAnsi="Times New Roman" w:cs="Times New Roman"/>
+          <w:noProof/>
+          <w:lang w:val="cs-CZ"/>
+        </w:rPr>
+        <w:drawing>
+          <wp:anchor distT="0" distB="0" distL="114300" distR="114300" simplePos="0" relativeHeight="251658240" behindDoc="1" locked="0" layoutInCell="1" allowOverlap="1" wp14:anchorId="49BE945C" wp14:editId="2428EC0C">
+            <wp:simplePos x="0" y="0"/>
+            <wp:positionH relativeFrom="column">
+              <wp:posOffset>82550</wp:posOffset>
+            </wp:positionH>
+            <wp:positionV relativeFrom="paragraph">
+              <wp:posOffset>524510</wp:posOffset>
+            </wp:positionV>
+            <wp:extent cx="5762625" cy="4829175"/>
+            <wp:effectExtent l="0" t="0" r="9525" b="9525"/>
+            <wp:wrapTight wrapText="bothSides">
+              <wp:wrapPolygon edited="0">
+                <wp:start x="0" y="0"/>
+                <wp:lineTo x="0" y="21557"/>
+                <wp:lineTo x="21564" y="21557"/>
+                <wp:lineTo x="21564" y="0"/>
+                <wp:lineTo x="0" y="0"/>
+              </wp:wrapPolygon>
+            </wp:wrapTight>
+            <wp:docPr id="2" name="Picture 2"/>
+            <wp:cNvGraphicFramePr>
+              <a:graphicFrameLocks xmlns:a="http://schemas.openxmlformats.org/drawingml/2006/main" noChangeAspect="1"/>
+            </wp:cNvGraphicFramePr>
+            <a:graphic xmlns:a="http://schemas.openxmlformats.org/drawingml/2006/main">
+              <a:graphicData uri="http://schemas.openxmlformats.org/drawingml/2006/picture">
+                <pic:pic xmlns:pic="http://schemas.openxmlformats.org/drawingml/2006/picture">
+                  <pic:nvPicPr>
+                    <pic:cNvPr id="0" name="Picture 1"/>
+                    <pic:cNvPicPr>
+                      <a:picLocks noChangeAspect="1" noChangeArrowheads="1"/>
+                    </pic:cNvPicPr>
+                  </pic:nvPicPr>
+                  <pic:blipFill>
+                    <a:blip r:embed="rId9">
+                      <a:extLst>
+                        <a:ext uri="{28A0092B-C50C-407E-A947-70E740481C1C}">
+                          <a14:useLocalDpi xmlns:a14="http://schemas.microsoft.com/office/drawing/2010/main" val="0"/>
+                        </a:ext>
+                      </a:extLst>
+                    </a:blip>
+                    <a:srcRect/>
+                    <a:stretch>
+                      <a:fillRect/>
+                    </a:stretch>
+                  </pic:blipFill>
+                  <pic:spPr bwMode="auto">
+                    <a:xfrm>
+                      <a:off x="0" y="0"/>
+                      <a:ext cx="5762625" cy="4829175"/>
+                    </a:xfrm>
+                    <a:prstGeom prst="rect">
+                      <a:avLst/>
+                    </a:prstGeom>
+                    <a:noFill/>
+                    <a:ln>
+                      <a:noFill/>
+                    </a:ln>
+                  </pic:spPr>
+                </pic:pic>
+              </a:graphicData>
+            </a:graphic>
+            <wp14:sizeRelH relativeFrom="margin">
+              <wp14:pctWidth>0</wp14:pctWidth>
+            </wp14:sizeRelH>
+            <wp14:sizeRelV relativeFrom="margin">
+              <wp14:pctHeight>0</wp14:pctHeight>
+            </wp14:sizeRelV>
+          </wp:anchor>
+        </w:drawing>
+      </w:r>
+      <w:r>
+        <w:rPr>
+          <w:rFonts w:ascii="Times New Roman" w:hAnsi="Times New Roman" w:cs="Times New Roman"/>
+          <w:lang w:val="cs-CZ"/>
+        </w:rPr>
+        <w:t>Poznámka: Pro přehlednost je stavový automat ve třech obrázcích. Stav Start (S) je vždy jeden a ten samý stav</w:t>
+      </w:r>
+      <w:r>
+        <w:rPr>
+          <w:rFonts w:ascii="Times New Roman" w:hAnsi="Times New Roman" w:cs="Times New Roman"/>
+          <w:lang w:val="cs-CZ"/>
+        </w:rPr>
+        <w:t xml:space="preserve"> ve všech třech obrázcích</w:t>
+      </w:r>
+      <w:r>
+        <w:rPr>
+          <w:rFonts w:ascii="Times New Roman" w:hAnsi="Times New Roman" w:cs="Times New Roman"/>
+          <w:lang w:val="cs-CZ"/>
+        </w:rPr>
+        <w:t>.</w:t>
+      </w:r>
+    </w:p>
+    <w:p>
+      <w:pPr>
+        <w:rPr>
+          <w:rFonts w:ascii="Times New Roman" w:hAnsi="Times New Roman" w:cs="Times New Roman"/>
+          <w:lang w:val="cs-CZ"/>
+        </w:rPr>
+      </w:pPr>
+    </w:p>
+    <w:p>
+      <w:pPr>
+        <w:rPr>
+          <w:rFonts w:ascii="Times New Roman" w:hAnsi="Times New Roman" w:cs="Times New Roman"/>
+          <w:lang w:val="cs-CZ"/>
+        </w:rPr>
+      </w:pPr>
+      <w:r>
+        <w:rPr>
+          <w:rFonts w:ascii="Times New Roman" w:hAnsi="Times New Roman" w:cs="Times New Roman"/>
+          <w:noProof/>
+          <w:lang w:val="cs-CZ"/>
+        </w:rPr>
+        <w:lastRenderedPageBreak/>
+        <mc:AlternateContent>
+          <mc:Choice Requires="wps">
+            <w:drawing>
+              <wp:anchor distT="45720" distB="45720" distL="114300" distR="114300" simplePos="0" relativeHeight="251662336" behindDoc="0" locked="0" layoutInCell="1" allowOverlap="1" wp14:anchorId="375685BF" wp14:editId="4AFD42EE">
+                <wp:simplePos x="0" y="0"/>
+                <wp:positionH relativeFrom="column">
+                  <wp:posOffset>4023995</wp:posOffset>
+                </wp:positionH>
+                <wp:positionV relativeFrom="paragraph">
+                  <wp:posOffset>8308340</wp:posOffset>
+                </wp:positionV>
+                <wp:extent cx="1208405" cy="581025"/>
+                <wp:effectExtent l="0" t="0" r="0" b="0"/>
+                <wp:wrapSquare wrapText="bothSides"/>
+                <wp:docPr id="217" name="Text Box 2"/>
+                <wp:cNvGraphicFramePr>
+                  <a:graphicFrameLocks xmlns:a="http://schemas.openxmlformats.org/drawingml/2006/main"/>
+                </wp:cNvGraphicFramePr>
+                <a:graphic xmlns:a="http://schemas.openxmlformats.org/drawingml/2006/main">
+                  <a:graphicData uri="http://schemas.microsoft.com/office/word/2010/wordprocessingShape">
+                    <wps:wsp>
+                      <wps:cNvSpPr txBox="1">
+                        <a:spLocks noChangeArrowheads="1"/>
+                      </wps:cNvSpPr>
+                      <wps:spPr bwMode="auto">
+                        <a:xfrm>
+                          <a:off x="0" y="0"/>
+                          <a:ext cx="1208405" cy="581025"/>
+                        </a:xfrm>
+                        <a:prstGeom prst="rect">
+                          <a:avLst/>
+                        </a:prstGeom>
+                        <a:noFill/>
+                        <a:ln w="9525">
+                          <a:noFill/>
+                          <a:miter lim="800000"/>
+                          <a:headEnd/>
+                          <a:tailEnd/>
+                        </a:ln>
+                      </wps:spPr>
+                      <wps:txbx>
+                        <w:txbxContent>
+                          <w:p>
+                            <w:pPr>
+                              <w:rPr>
+                                <w:rFonts w:ascii="Times New Roman" w:hAnsi="Times New Roman" w:cs="Times New Roman"/>
+                                <w:lang w:val="cs-CZ"/>
+                              </w:rPr>
+                            </w:pPr>
+                            <w:r>
+                              <w:rPr>
+                                <w:rFonts w:ascii="Times New Roman" w:hAnsi="Times New Roman" w:cs="Times New Roman"/>
+                                <w:lang w:val="cs-CZ"/>
+                              </w:rPr>
+                              <w:t>a = {A-Z, a-z, _}</w:t>
+                            </w:r>
+                          </w:p>
+                          <w:p>
+                            <w:pPr>
+                              <w:rPr>
+                                <w:rFonts w:ascii="Times New Roman" w:hAnsi="Times New Roman" w:cs="Times New Roman"/>
+                                <w:lang w:val="cs-CZ"/>
+                              </w:rPr>
+                            </w:pPr>
+                            <w:r>
+                              <w:rPr>
+                                <w:rFonts w:ascii="Times New Roman" w:hAnsi="Times New Roman" w:cs="Times New Roman"/>
+                                <w:lang w:val="cs-CZ"/>
+                              </w:rPr>
+                              <w:t>c = {</w:t>
+                            </w:r>
+                            <w:proofErr w:type="gramStart"/>
+                            <w:r>
+                              <w:rPr>
+                                <w:rFonts w:ascii="Times New Roman" w:hAnsi="Times New Roman" w:cs="Times New Roman"/>
+                                <w:lang w:val="cs-CZ"/>
+                              </w:rPr>
+                              <w:t>+,-</w:t>
+                            </w:r>
+                            <w:proofErr w:type="gramEnd"/>
+                            <w:r>
+                              <w:rPr>
+                                <w:rFonts w:ascii="Times New Roman" w:hAnsi="Times New Roman" w:cs="Times New Roman"/>
+                                <w:lang w:val="cs-CZ"/>
+                              </w:rPr>
+                              <w:t>}</w:t>
+                            </w:r>
+                          </w:p>
+                          <w:p>
+                            <w:pPr>
+                              <w:rPr>
+                                <w:rFonts w:ascii="Times New Roman" w:hAnsi="Times New Roman" w:cs="Times New Roman"/>
+                                <w:lang w:val="cs-CZ"/>
+                              </w:rPr>
+                            </w:pPr>
+                          </w:p>
+                        </w:txbxContent>
+                      </wps:txbx>
+                      <wps:bodyPr rot="0" vert="horz" wrap="square" lIns="91440" tIns="45720" rIns="91440" bIns="45720" anchor="t" anchorCtr="0">
+                        <a:noAutofit/>
+                      </wps:bodyPr>
+                    </wps:wsp>
+                  </a:graphicData>
+                </a:graphic>
+                <wp14:sizeRelH relativeFrom="margin">
+                  <wp14:pctWidth>0</wp14:pctWidth>
+                </wp14:sizeRelH>
+                <wp14:sizeRelV relativeFrom="margin">
+                  <wp14:pctHeight>0</wp14:pctHeight>
+                </wp14:sizeRelV>
+              </wp:anchor>
+            </w:drawing>
+          </mc:Choice>
+          <mc:Fallback>
+            <w:pict>
+              <v:shapetype w14:anchorId="375685BF" id="_x0000_t202" coordsize="21600,21600" o:spt="202" path="m,l,21600r21600,l21600,xe">
+                <v:stroke joinstyle="miter"/>
+                <v:path gradientshapeok="t" o:connecttype="rect"/>
+              </v:shapetype>
+              <v:shape id="Text Box 2" o:spid="_x0000_s1026" type="#_x0000_t202" style="position:absolute;margin-left:316.85pt;margin-top:654.2pt;width:95.15pt;height:45.75pt;z-index:251662336;visibility:visible;mso-wrap-style:square;mso-width-percent:0;mso-height-percent:0;mso-wrap-distance-left:9pt;mso-wrap-distance-top:3.6pt;mso-wrap-distance-right:9pt;mso-wrap-distance-bottom:3.6pt;mso-position-horizontal:absolute;mso-position-horizontal-relative:text;mso-position-vertical:absolute;mso-position-vertical-relative:text;mso-width-percent:0;mso-height-percent:0;mso-width-relative:margin;mso-height-relative:margin;v-text-anchor:top" o:gfxdata="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" filled="f" stroked="f">
+                <v:textbox>
+                  <w:txbxContent>
+                    <w:p>
+                      <w:pPr>
+                        <w:rPr>
+                          <w:rFonts w:ascii="Times New Roman" w:hAnsi="Times New Roman" w:cs="Times New Roman"/>
+                          <w:lang w:val="cs-CZ"/>
+                        </w:rPr>
+                      </w:pPr>
+                      <w:r>
+                        <w:rPr>
+                          <w:rFonts w:ascii="Times New Roman" w:hAnsi="Times New Roman" w:cs="Times New Roman"/>
+                          <w:lang w:val="cs-CZ"/>
+                        </w:rPr>
+                        <w:t>a = {A-Z, a-z, _}</w:t>
+                      </w:r>
+                    </w:p>
+                    <w:p>
+                      <w:pPr>
+                        <w:rPr>
+                          <w:rFonts w:ascii="Times New Roman" w:hAnsi="Times New Roman" w:cs="Times New Roman"/>
+                          <w:lang w:val="cs-CZ"/>
+                        </w:rPr>
+                      </w:pPr>
+                      <w:r>
+                        <w:rPr>
+                          <w:rFonts w:ascii="Times New Roman" w:hAnsi="Times New Roman" w:cs="Times New Roman"/>
+                          <w:lang w:val="cs-CZ"/>
+                        </w:rPr>
+                        <w:t>c = {</w:t>
+                      </w:r>
+                      <w:proofErr w:type="gramStart"/>
+                      <w:r>
+                        <w:rPr>
+                          <w:rFonts w:ascii="Times New Roman" w:hAnsi="Times New Roman" w:cs="Times New Roman"/>
+                          <w:lang w:val="cs-CZ"/>
+                        </w:rPr>
+                        <w:t>+,-</w:t>
+                      </w:r>
+                      <w:proofErr w:type="gramEnd"/>
+                      <w:r>
+                        <w:rPr>
+                          <w:rFonts w:ascii="Times New Roman" w:hAnsi="Times New Roman" w:cs="Times New Roman"/>
+                          <w:lang w:val="cs-CZ"/>
+                        </w:rPr>
+                        <w:t>}</w:t>
+                      </w:r>
+                    </w:p>
+                    <w:p>
+                      <w:pPr>
+                        <w:rPr>
+                          <w:rFonts w:ascii="Times New Roman" w:hAnsi="Times New Roman" w:cs="Times New Roman"/>
+                          <w:lang w:val="cs-CZ"/>
+                        </w:rPr>
+                      </w:pPr>
+                    </w:p>
+                  </w:txbxContent>
+                </v:textbox>
+                <w10:wrap type="square"/>
+              </v:shape>
+            </w:pict>
+          </mc:Fallback>
+        </mc:AlternateContent>
+      </w:r>
+      <w:r>
+        <w:rPr>
+          <w:rFonts w:ascii="Times New Roman" w:hAnsi="Times New Roman" w:cs="Times New Roman"/>
+          <w:noProof/>
+          <w:lang w:val="cs-CZ"/>
+        </w:rPr>
+        <mc:AlternateContent>
+          <mc:Choice Requires="wps">
+            <w:drawing>
+              <wp:anchor distT="45720" distB="45720" distL="114300" distR="114300" simplePos="0" relativeHeight="251664384" behindDoc="1" locked="0" layoutInCell="1" allowOverlap="1" wp14:anchorId="77C88380" wp14:editId="50E1F7E4">
+                <wp:simplePos x="0" y="0"/>
+                <wp:positionH relativeFrom="column">
+                  <wp:posOffset>1948180</wp:posOffset>
+                </wp:positionH>
+                <wp:positionV relativeFrom="paragraph">
+                  <wp:posOffset>8308340</wp:posOffset>
+                </wp:positionV>
+                <wp:extent cx="2076450" cy="533400"/>
+                <wp:effectExtent l="0" t="0" r="0" b="0"/>
+                <wp:wrapTight wrapText="bothSides">
+                  <wp:wrapPolygon edited="0">
+                    <wp:start x="594" y="0"/>
+                    <wp:lineTo x="594" y="20829"/>
+                    <wp:lineTo x="20807" y="20829"/>
+                    <wp:lineTo x="20807" y="0"/>
+                    <wp:lineTo x="594" y="0"/>
+                  </wp:wrapPolygon>
+                </wp:wrapTight>
+                <wp:docPr id="6" name="Text Box 2"/>
+                <wp:cNvGraphicFramePr>
+                  <a:graphicFrameLocks xmlns:a="http://schemas.openxmlformats.org/drawingml/2006/main"/>
+                </wp:cNvGraphicFramePr>
+                <a:graphic xmlns:a="http://schemas.openxmlformats.org/drawingml/2006/main">
+                  <a:graphicData uri="http://schemas.microsoft.com/office/word/2010/wordprocessingShape">
+                    <wps:wsp>
+                      <wps:cNvSpPr txBox="1">
+                        <a:spLocks noChangeArrowheads="1"/>
+                      </wps:cNvSpPr>
+                      <wps:spPr bwMode="auto">
+                        <a:xfrm>
+                          <a:off x="0" y="0"/>
+                          <a:ext cx="2076450" cy="533400"/>
+                        </a:xfrm>
+                        <a:prstGeom prst="rect">
+                          <a:avLst/>
+                        </a:prstGeom>
+                        <a:noFill/>
+                        <a:ln w="9525">
+                          <a:noFill/>
+                          <a:miter lim="800000"/>
+                          <a:headEnd/>
+                          <a:tailEnd/>
+                        </a:ln>
+                      </wps:spPr>
+                      <wps:txbx>
+                        <w:txbxContent>
+                          <w:p>
+                            <w:pPr>
+                              <w:rPr>
+                                <w:rFonts w:ascii="Times New Roman" w:hAnsi="Times New Roman" w:cs="Times New Roman"/>
+                                <w:lang w:val="cs-CZ"/>
+                              </w:rPr>
+                            </w:pPr>
+                            <w:r>
+                              <w:rPr>
+                                <w:rFonts w:ascii="Times New Roman" w:hAnsi="Times New Roman" w:cs="Times New Roman"/>
+                                <w:lang w:val="cs-CZ"/>
+                              </w:rPr>
+                              <w:t>f = cokoliv kromě konce řádku</w:t>
+                            </w:r>
+                          </w:p>
+                          <w:p>
+                            <w:pPr>
+                              <w:rPr>
+                                <w:rFonts w:ascii="Times New Roman" w:hAnsi="Times New Roman" w:cs="Times New Roman"/>
+                                <w:lang w:val="cs-CZ"/>
+                              </w:rPr>
+                            </w:pPr>
+                            <w:r>
+                              <w:rPr>
+                                <w:rFonts w:ascii="Times New Roman" w:hAnsi="Times New Roman" w:cs="Times New Roman"/>
+                                <w:lang w:val="cs-CZ"/>
+                              </w:rPr>
+                              <w:t xml:space="preserve">k = </w:t>
+                            </w:r>
+                            <w:r>
+                              <w:rPr>
+                                <w:rFonts w:ascii="Times New Roman" w:hAnsi="Times New Roman" w:cs="Times New Roman"/>
+                                <w:lang w:val="cs-CZ"/>
+                              </w:rPr>
+                              <w:t>konec</w:t>
+                            </w:r>
+                            <w:r>
+                              <w:rPr>
+                                <w:rFonts w:ascii="Times New Roman" w:hAnsi="Times New Roman" w:cs="Times New Roman"/>
+                                <w:lang w:val="cs-CZ"/>
+                              </w:rPr>
+                              <w:t xml:space="preserve"> řádku</w:t>
+                            </w:r>
+                          </w:p>
+                          <w:p>
+                            <w:pPr>
+                              <w:rPr>
+                                <w:rFonts w:ascii="Times New Roman" w:hAnsi="Times New Roman" w:cs="Times New Roman"/>
+                                <w:lang w:val="cs-CZ"/>
+                              </w:rPr>
+                            </w:pPr>
+                          </w:p>
+                        </w:txbxContent>
+                      </wps:txbx>
+                      <wps:bodyPr rot="0" vert="horz" wrap="square" lIns="91440" tIns="45720" rIns="91440" bIns="45720" anchor="t" anchorCtr="0">
+                        <a:noAutofit/>
+                      </wps:bodyPr>
+                    </wps:wsp>
+                  </a:graphicData>
+                </a:graphic>
+                <wp14:sizeRelH relativeFrom="margin">
+                  <wp14:pctWidth>0</wp14:pctWidth>
+                </wp14:sizeRelH>
+                <wp14:sizeRelV relativeFrom="margin">
+                  <wp14:pctHeight>0</wp14:pctHeight>
+                </wp14:sizeRelV>
+              </wp:anchor>
+            </w:drawing>
+          </mc:Choice>
+          <mc:Fallback>
+            <w:pict>
+              <v:shape w14:anchorId="77C88380" id="_x0000_s1027" type="#_x0000_t202" style="position:absolute;margin-left:153.4pt;margin-top:654.2pt;width:163.5pt;height:42pt;z-index:-251652096;visibility:visible;mso-wrap-style:square;mso-width-percent:0;mso-height-percent:0;mso-wrap-distance-left:9pt;mso-wrap-distance-top:3.6pt;mso-wrap-distance-right:9pt;mso-wrap-distance-bottom:3.6pt;mso-position-horizontal:absolute;mso-position-horizontal-relative:text;mso-position-vertical:absolute;mso-position-vertical-relative:text;mso-width-percent:0;mso-height-percent:0;mso-width-relative:margin;mso-height-relative:margin;v-text-anchor:top" o:gfxdata="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" filled="f" stroked="f">
+                <v:textbox>
+                  <w:txbxContent>
+                    <w:p>
+                      <w:pPr>
+                        <w:rPr>
+                          <w:rFonts w:ascii="Times New Roman" w:hAnsi="Times New Roman" w:cs="Times New Roman"/>
+                          <w:lang w:val="cs-CZ"/>
+                        </w:rPr>
+                      </w:pPr>
+                      <w:r>
+                        <w:rPr>
+                          <w:rFonts w:ascii="Times New Roman" w:hAnsi="Times New Roman" w:cs="Times New Roman"/>
+                          <w:lang w:val="cs-CZ"/>
+                        </w:rPr>
+                        <w:t>f = cokoliv kromě konce řádku</w:t>
+                      </w:r>
+                    </w:p>
+                    <w:p>
+                      <w:pPr>
+                        <w:rPr>
+                          <w:rFonts w:ascii="Times New Roman" w:hAnsi="Times New Roman" w:cs="Times New Roman"/>
+                          <w:lang w:val="cs-CZ"/>
+                        </w:rPr>
+                      </w:pPr>
+                      <w:r>
+                        <w:rPr>
+                          <w:rFonts w:ascii="Times New Roman" w:hAnsi="Times New Roman" w:cs="Times New Roman"/>
+                          <w:lang w:val="cs-CZ"/>
+                        </w:rPr>
+                        <w:t xml:space="preserve">k = </w:t>
+                      </w:r>
+                      <w:r>
+                        <w:rPr>
+                          <w:rFonts w:ascii="Times New Roman" w:hAnsi="Times New Roman" w:cs="Times New Roman"/>
+                          <w:lang w:val="cs-CZ"/>
+                        </w:rPr>
+                        <w:t>konec</w:t>
+                      </w:r>
+                      <w:r>
+                        <w:rPr>
+                          <w:rFonts w:ascii="Times New Roman" w:hAnsi="Times New Roman" w:cs="Times New Roman"/>
+                          <w:lang w:val="cs-CZ"/>
+                        </w:rPr>
+                        <w:t xml:space="preserve"> řádku</w:t>
+                      </w:r>
+                    </w:p>
+                    <w:p>
+                      <w:pPr>
+                        <w:rPr>
+                          <w:rFonts w:ascii="Times New Roman" w:hAnsi="Times New Roman" w:cs="Times New Roman"/>
+                          <w:lang w:val="cs-CZ"/>
+                        </w:rPr>
+                      </w:pPr>
+                    </w:p>
+                  </w:txbxContent>
+                </v:textbox>
+                <w10:wrap type="tight"/>
+              </v:shape>
+            </w:pict>
+          </mc:Fallback>
+        </mc:AlternateContent>
+      </w:r>
+      <w:r>
+        <w:rPr>
+          <w:rFonts w:ascii="Times New Roman" w:hAnsi="Times New Roman" w:cs="Times New Roman"/>
+          <w:noProof/>
+          <w:lang w:val="cs-CZ"/>
+        </w:rPr>
+        <mc:AlternateContent>
+          <mc:Choice Requires="wps">
+            <w:drawing>
+              <wp:anchor distT="45720" distB="45720" distL="114300" distR="114300" simplePos="0" relativeHeight="251668480" behindDoc="1" locked="0" layoutInCell="1" allowOverlap="1" wp14:anchorId="41448097" wp14:editId="7822347E">
+                <wp:simplePos x="0" y="0"/>
+                <wp:positionH relativeFrom="column">
+                  <wp:posOffset>965835</wp:posOffset>
+                </wp:positionH>
+                <wp:positionV relativeFrom="paragraph">
+                  <wp:posOffset>8308340</wp:posOffset>
+                </wp:positionV>
+                <wp:extent cx="1208405" cy="581025"/>
+                <wp:effectExtent l="0" t="0" r="0" b="0"/>
+                <wp:wrapTight wrapText="bothSides">
+                  <wp:wrapPolygon edited="0">
+                    <wp:start x="1022" y="0"/>
+                    <wp:lineTo x="1022" y="20538"/>
+                    <wp:lineTo x="20431" y="20538"/>
+                    <wp:lineTo x="20431" y="0"/>
+                    <wp:lineTo x="1022" y="0"/>
+                  </wp:wrapPolygon>
+                </wp:wrapTight>
+                <wp:docPr id="8" name="Text Box 2"/>
+                <wp:cNvGraphicFramePr>
+                  <a:graphicFrameLocks xmlns:a="http://schemas.openxmlformats.org/drawingml/2006/main"/>
+                </wp:cNvGraphicFramePr>
+                <a:graphic xmlns:a="http://schemas.openxmlformats.org/drawingml/2006/main">
+                  <a:graphicData uri="http://schemas.microsoft.com/office/word/2010/wordprocessingShape">
+                    <wps:wsp>
+                      <wps:cNvSpPr txBox="1">
+                        <a:spLocks noChangeArrowheads="1"/>
+                      </wps:cNvSpPr>
+                      <wps:spPr bwMode="auto">
+                        <a:xfrm>
+                          <a:off x="0" y="0"/>
+                          <a:ext cx="1208405" cy="581025"/>
+                        </a:xfrm>
+                        <a:prstGeom prst="rect">
+                          <a:avLst/>
+                        </a:prstGeom>
+                        <a:noFill/>
+                        <a:ln w="9525">
+                          <a:noFill/>
+                          <a:miter lim="800000"/>
+                          <a:headEnd/>
+                          <a:tailEnd/>
+                        </a:ln>
+                      </wps:spPr>
+                      <wps:txbx>
+                        <w:txbxContent>
+                          <w:p>
+                            <w:pPr>
+                              <w:rPr>
+                                <w:rFonts w:ascii="Times New Roman" w:hAnsi="Times New Roman" w:cs="Times New Roman"/>
+                                <w:lang w:val="cs-CZ"/>
+                              </w:rPr>
+                            </w:pPr>
+                            <w:r>
+                              <w:rPr>
+                                <w:rFonts w:ascii="Times New Roman" w:hAnsi="Times New Roman" w:cs="Times New Roman"/>
+                                <w:lang w:val="cs-CZ"/>
+                              </w:rPr>
+                              <w:t>e = {e, E}</w:t>
+                            </w:r>
+                          </w:p>
+                          <w:p>
+                            <w:pPr>
+                              <w:rPr>
+                                <w:rFonts w:ascii="Times New Roman" w:hAnsi="Times New Roman" w:cs="Times New Roman"/>
+                                <w:lang w:val="cs-CZ"/>
+                              </w:rPr>
+                            </w:pPr>
+                            <w:r>
+                              <w:rPr>
+                                <w:rFonts w:ascii="Times New Roman" w:hAnsi="Times New Roman" w:cs="Times New Roman"/>
+                                <w:lang w:val="cs-CZ"/>
+                              </w:rPr>
+                              <w:t>b = cifra</w:t>
+                            </w:r>
+                          </w:p>
+                          <w:p>
+                            <w:pPr>
+                              <w:rPr>
+                                <w:rFonts w:ascii="Times New Roman" w:hAnsi="Times New Roman" w:cs="Times New Roman"/>
+                                <w:lang w:val="cs-CZ"/>
+                              </w:rPr>
+                            </w:pPr>
+                          </w:p>
+                        </w:txbxContent>
+                      </wps:txbx>
+                      <wps:bodyPr rot="0" vert="horz" wrap="square" lIns="91440" tIns="45720" rIns="91440" bIns="45720" anchor="t" anchorCtr="0">
+                        <a:noAutofit/>
+                      </wps:bodyPr>
+                    </wps:wsp>
+                  </a:graphicData>
+                </a:graphic>
+                <wp14:sizeRelH relativeFrom="margin">
+                  <wp14:pctWidth>0</wp14:pctWidth>
+                </wp14:sizeRelH>
+                <wp14:sizeRelV relativeFrom="margin">
+                  <wp14:pctHeight>0</wp14:pctHeight>
+                </wp14:sizeRelV>
+              </wp:anchor>
+            </w:drawing>
+          </mc:Choice>
+          <mc:Fallback>
+            <w:pict>
+              <v:shape w14:anchorId="41448097" id="_x0000_s1028" type="#_x0000_t202" style="position:absolute;margin-left:76.05pt;margin-top:654.2pt;width:95.15pt;height:45.75pt;z-index:-251648000;visibility:visible;mso-wrap-style:square;mso-width-percent:0;mso-height-percent:0;mso-wrap-distance-left:9pt;mso-wrap-distance-top:3.6pt;mso-wrap-distance-right:9pt;mso-wrap-distance-bottom:3.6pt;mso-position-horizontal:absolute;mso-position-horizontal-relative:text;mso-position-vertical:absolute;mso-position-vertical-relative:text;mso-width-percent:0;mso-height-percent:0;mso-width-relative:margin;mso-height-relative:margin;v-text-anchor:top" o:gfxdata="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" filled="f" stroked="f">
+                <v:textbox>
+                  <w:txbxContent>
+                    <w:p>
+                      <w:pPr>
+                        <w:rPr>
+                          <w:rFonts w:ascii="Times New Roman" w:hAnsi="Times New Roman" w:cs="Times New Roman"/>
+                          <w:lang w:val="cs-CZ"/>
+                        </w:rPr>
+                      </w:pPr>
+                      <w:r>
+                        <w:rPr>
+                          <w:rFonts w:ascii="Times New Roman" w:hAnsi="Times New Roman" w:cs="Times New Roman"/>
+                          <w:lang w:val="cs-CZ"/>
+                        </w:rPr>
+                        <w:t>e = {e, E}</w:t>
+                      </w:r>
+                    </w:p>
+                    <w:p>
+                      <w:pPr>
+                        <w:rPr>
+                          <w:rFonts w:ascii="Times New Roman" w:hAnsi="Times New Roman" w:cs="Times New Roman"/>
+                          <w:lang w:val="cs-CZ"/>
+                        </w:rPr>
+                      </w:pPr>
+                      <w:r>
+                        <w:rPr>
+                          <w:rFonts w:ascii="Times New Roman" w:hAnsi="Times New Roman" w:cs="Times New Roman"/>
+                          <w:lang w:val="cs-CZ"/>
+                        </w:rPr>
+                        <w:t>b = cifra</w:t>
+                      </w:r>
+                    </w:p>
+                    <w:p>
+                      <w:pPr>
+                        <w:rPr>
+                          <w:rFonts w:ascii="Times New Roman" w:hAnsi="Times New Roman" w:cs="Times New Roman"/>
+                          <w:lang w:val="cs-CZ"/>
+                        </w:rPr>
+                      </w:pPr>
+                    </w:p>
+                  </w:txbxContent>
+                </v:textbox>
+                <w10:wrap type="tight"/>
+              </v:shape>
+            </w:pict>
+          </mc:Fallback>
+        </mc:AlternateContent>
+      </w:r>
+      <w:r>
+        <w:rPr>
+          <w:rFonts w:ascii="Times New Roman" w:hAnsi="Times New Roman" w:cs="Times New Roman"/>
+          <w:noProof/>
+          <w:lang w:val="cs-CZ"/>
+        </w:rPr>
+        <mc:AlternateContent>
+          <mc:Choice Requires="wps">
+            <w:drawing>
+              <wp:anchor distT="45720" distB="45720" distL="114300" distR="114300" simplePos="0" relativeHeight="251666432" behindDoc="1" locked="0" layoutInCell="1" allowOverlap="1" wp14:anchorId="071105A0" wp14:editId="419D136D">
+                <wp:simplePos x="0" y="0"/>
+                <wp:positionH relativeFrom="column">
+                  <wp:posOffset>-242570</wp:posOffset>
+                </wp:positionH>
+                <wp:positionV relativeFrom="paragraph">
+                  <wp:posOffset>8308340</wp:posOffset>
+                </wp:positionV>
+                <wp:extent cx="1208405" cy="581025"/>
+                <wp:effectExtent l="0" t="0" r="0" b="0"/>
+                <wp:wrapTight wrapText="bothSides">
+                  <wp:wrapPolygon edited="0">
+                    <wp:start x="1022" y="0"/>
+                    <wp:lineTo x="1022" y="20538"/>
+                    <wp:lineTo x="20431" y="20538"/>
+                    <wp:lineTo x="20431" y="0"/>
+                    <wp:lineTo x="1022" y="0"/>
+                  </wp:wrapPolygon>
+                </wp:wrapTight>
+                <wp:docPr id="7" name="Text Box 2"/>
+                <wp:cNvGraphicFramePr>
+                  <a:graphicFrameLocks xmlns:a="http://schemas.openxmlformats.org/drawingml/2006/main"/>
+                </wp:cNvGraphicFramePr>
+                <a:graphic xmlns:a="http://schemas.openxmlformats.org/drawingml/2006/main">
+                  <a:graphicData uri="http://schemas.microsoft.com/office/word/2010/wordprocessingShape">
+                    <wps:wsp>
+                      <wps:cNvSpPr txBox="1">
+                        <a:spLocks noChangeArrowheads="1"/>
+                      </wps:cNvSpPr>
+                      <wps:spPr bwMode="auto">
+                        <a:xfrm>
+                          <a:off x="0" y="0"/>
+                          <a:ext cx="1208405" cy="581025"/>
+                        </a:xfrm>
+                        <a:prstGeom prst="rect">
+                          <a:avLst/>
+                        </a:prstGeom>
+                        <a:noFill/>
+                        <a:ln w="9525">
+                          <a:noFill/>
+                          <a:miter lim="800000"/>
+                          <a:headEnd/>
+                          <a:tailEnd/>
+                        </a:ln>
+                      </wps:spPr>
+                      <wps:txbx>
+                        <w:txbxContent>
+                          <w:p>
+                            <w:pPr>
+                              <w:rPr>
+                                <w:rFonts w:ascii="Times New Roman" w:hAnsi="Times New Roman" w:cs="Times New Roman"/>
+                                <w:lang w:val="cs-CZ"/>
+                              </w:rPr>
+                            </w:pPr>
+                            <w:r>
+                              <w:rPr>
+                                <w:rFonts w:ascii="Times New Roman" w:hAnsi="Times New Roman" w:cs="Times New Roman"/>
+                                <w:lang w:val="cs-CZ"/>
+                              </w:rPr>
+                              <w:t>w = bílý znak</w:t>
+                            </w:r>
+                          </w:p>
+                          <w:p>
+                            <w:pPr>
+                              <w:rPr>
+                                <w:rFonts w:ascii="Times New Roman" w:hAnsi="Times New Roman" w:cs="Times New Roman"/>
+                                <w:lang w:val="cs-CZ"/>
+                              </w:rPr>
+                            </w:pPr>
+                            <w:r>
+                              <w:rPr>
+                                <w:rFonts w:ascii="Times New Roman" w:hAnsi="Times New Roman" w:cs="Times New Roman"/>
+                                <w:lang w:val="cs-CZ"/>
+                              </w:rPr>
+                              <w:t>d = tečka</w:t>
+                            </w:r>
+                          </w:p>
+                        </w:txbxContent>
+                      </wps:txbx>
+                      <wps:bodyPr rot="0" vert="horz" wrap="square" lIns="91440" tIns="45720" rIns="91440" bIns="45720" anchor="t" anchorCtr="0">
+                        <a:noAutofit/>
+                      </wps:bodyPr>
+                    </wps:wsp>
+                  </a:graphicData>
+                </a:graphic>
+                <wp14:sizeRelH relativeFrom="margin">
+                  <wp14:pctWidth>0</wp14:pctWidth>
+                </wp14:sizeRelH>
+                <wp14:sizeRelV relativeFrom="margin">
+                  <wp14:pctHeight>0</wp14:pctHeight>
+                </wp14:sizeRelV>
+              </wp:anchor>
+            </w:drawing>
+          </mc:Choice>
+          <mc:Fallback>
+            <w:pict>
+              <v:shape w14:anchorId="071105A0" id="_x0000_s1029" type="#_x0000_t202" style="position:absolute;margin-left:-19.1pt;margin-top:654.2pt;width:95.15pt;height:45.75pt;z-index:-251650048;visibility:visible;mso-wrap-style:square;mso-width-percent:0;mso-height-percent:0;mso-wrap-distance-left:9pt;mso-wrap-distance-top:3.6pt;mso-wrap-distance-right:9pt;mso-wrap-distance-bottom:3.6pt;mso-position-horizontal:absolute;mso-position-horizontal-relative:text;mso-position-vertical:absolute;mso-position-vertical-relative:text;mso-width-percent:0;mso-height-percent:0;mso-width-relative:margin;mso-height-relative:margin;v-text-anchor:top" o:gfxdata="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" filled="f" stroked="f">
+                <v:textbox>
+                  <w:txbxContent>
+                    <w:p>
+                      <w:pPr>
+                        <w:rPr>
+                          <w:rFonts w:ascii="Times New Roman" w:hAnsi="Times New Roman" w:cs="Times New Roman"/>
+                          <w:lang w:val="cs-CZ"/>
+                        </w:rPr>
+                      </w:pPr>
+                      <w:r>
+                        <w:rPr>
+                          <w:rFonts w:ascii="Times New Roman" w:hAnsi="Times New Roman" w:cs="Times New Roman"/>
+                          <w:lang w:val="cs-CZ"/>
+                        </w:rPr>
+                        <w:t>w = bílý znak</w:t>
+                      </w:r>
+                    </w:p>
+                    <w:p>
+                      <w:pPr>
+                        <w:rPr>
+                          <w:rFonts w:ascii="Times New Roman" w:hAnsi="Times New Roman" w:cs="Times New Roman"/>
+                          <w:lang w:val="cs-CZ"/>
+                        </w:rPr>
+                      </w:pPr>
+                      <w:r>
+                        <w:rPr>
+                          <w:rFonts w:ascii="Times New Roman" w:hAnsi="Times New Roman" w:cs="Times New Roman"/>
+                          <w:lang w:val="cs-CZ"/>
+                        </w:rPr>
+                        <w:t>d = tečka</w:t>
+                      </w:r>
+                    </w:p>
+                  </w:txbxContent>
+                </v:textbox>
+                <w10:wrap type="tight"/>
+              </v:shape>
+            </w:pict>
+          </mc:Fallback>
+        </mc:AlternateContent>
+      </w:r>
+      <w:r>
+        <w:rPr>
+          <w:rFonts w:ascii="Times New Roman" w:hAnsi="Times New Roman" w:cs="Times New Roman"/>
+          <w:noProof/>
+          <w:lang w:val="cs-CZ"/>
+        </w:rPr>
+        <w:drawing>
+          <wp:anchor distT="0" distB="0" distL="114300" distR="114300" simplePos="0" relativeHeight="251660288" behindDoc="1" locked="0" layoutInCell="1" allowOverlap="1" wp14:anchorId="0905A680" wp14:editId="7EA0B657">
+            <wp:simplePos x="0" y="0"/>
+            <wp:positionH relativeFrom="column">
+              <wp:posOffset>338455</wp:posOffset>
+            </wp:positionH>
+            <wp:positionV relativeFrom="paragraph">
+              <wp:posOffset>5165090</wp:posOffset>
+            </wp:positionV>
+            <wp:extent cx="5753100" cy="3219450"/>
+            <wp:effectExtent l="0" t="0" r="0" b="0"/>
+            <wp:wrapTight wrapText="bothSides">
+              <wp:wrapPolygon edited="0">
+                <wp:start x="0" y="0"/>
+                <wp:lineTo x="0" y="21472"/>
+                <wp:lineTo x="21528" y="21472"/>
+                <wp:lineTo x="21528" y="0"/>
+                <wp:lineTo x="0" y="0"/>
+              </wp:wrapPolygon>
+            </wp:wrapTight>
+            <wp:docPr id="5" name="Picture 5"/>
+            <wp:cNvGraphicFramePr>
+              <a:graphicFrameLocks xmlns:a="http://schemas.openxmlformats.org/drawingml/2006/main" noChangeAspect="1"/>
+            </wp:cNvGraphicFramePr>
+            <a:graphic xmlns:a="http://schemas.openxmlformats.org/drawingml/2006/main">
+              <a:graphicData uri="http://schemas.openxmlformats.org/drawingml/2006/picture">
+                <pic:pic xmlns:pic="http://schemas.openxmlformats.org/drawingml/2006/picture">
+                  <pic:nvPicPr>
+                    <pic:cNvPr id="0" name="Picture 3"/>
+                    <pic:cNvPicPr>
+                      <a:picLocks noChangeAspect="1" noChangeArrowheads="1"/>
+                    </pic:cNvPicPr>
+                  </pic:nvPicPr>
+                  <pic:blipFill>
+                    <a:blip r:embed="rId10">
+                      <a:extLst>
+                        <a:ext uri="{28A0092B-C50C-407E-A947-70E740481C1C}">
+                          <a14:useLocalDpi xmlns:a14="http://schemas.microsoft.com/office/drawing/2010/main" val="0"/>
+                        </a:ext>
+                      </a:extLst>
+                    </a:blip>
+                    <a:srcRect/>
+                    <a:stretch>
+                      <a:fillRect/>
+                    </a:stretch>
+                  </pic:blipFill>
+                  <pic:spPr bwMode="auto">
+                    <a:xfrm>
+                      <a:off x="0" y="0"/>
+                      <a:ext cx="5753100" cy="3219450"/>
+                    </a:xfrm>
+                    <a:prstGeom prst="rect">
+                      <a:avLst/>
+                    </a:prstGeom>
+                    <a:noFill/>
+                    <a:ln>
+                      <a:noFill/>
+                    </a:ln>
+                  </pic:spPr>
+                </pic:pic>
+              </a:graphicData>
+            </a:graphic>
+          </wp:anchor>
+        </w:drawing>
+      </w:r>
+      <w:r>
+        <w:rPr>
+          <w:rFonts w:ascii="Times New Roman" w:hAnsi="Times New Roman" w:cs="Times New Roman"/>
+          <w:noProof/>
+          <w:lang w:val="cs-CZ"/>
+        </w:rPr>
+        <w:drawing>
+          <wp:anchor distT="0" distB="0" distL="114300" distR="114300" simplePos="0" relativeHeight="251659264" behindDoc="1" locked="0" layoutInCell="1" allowOverlap="1" wp14:anchorId="41AA1D16" wp14:editId="5CFE574B">
+            <wp:simplePos x="0" y="0"/>
+            <wp:positionH relativeFrom="column">
+              <wp:posOffset>281305</wp:posOffset>
+            </wp:positionH>
+            <wp:positionV relativeFrom="paragraph">
+              <wp:posOffset>0</wp:posOffset>
+            </wp:positionV>
+            <wp:extent cx="5762625" cy="5076825"/>
+            <wp:effectExtent l="0" t="0" r="9525" b="9525"/>
+            <wp:wrapTight wrapText="bothSides">
+              <wp:wrapPolygon edited="0">
+                <wp:start x="0" y="0"/>
+                <wp:lineTo x="0" y="21559"/>
+                <wp:lineTo x="21564" y="21559"/>
+                <wp:lineTo x="21564" y="0"/>
+                <wp:lineTo x="0" y="0"/>
+              </wp:wrapPolygon>
+            </wp:wrapTight>
+            <wp:docPr id="4" name="Picture 4"/>
+            <wp:cNvGraphicFramePr>
+              <a:graphicFrameLocks xmlns:a="http://schemas.openxmlformats.org/drawingml/2006/main" noChangeAspect="1"/>
+            </wp:cNvGraphicFramePr>
+            <a:graphic xmlns:a="http://schemas.openxmlformats.org/drawingml/2006/main">
+              <a:graphicData uri="http://schemas.openxmlformats.org/drawingml/2006/picture">
+                <pic:pic xmlns:pic="http://schemas.openxmlformats.org/drawingml/2006/picture">
+                  <pic:nvPicPr>
+                    <pic:cNvPr id="0" name="Picture 2"/>
+                    <pic:cNvPicPr>
+                      <a:picLocks noChangeAspect="1" noChangeArrowheads="1"/>
+                    </pic:cNvPicPr>
+                  </pic:nvPicPr>
+                  <pic:blipFill>
+                    <a:blip r:embed="rId11">
+                      <a:extLst>
+                        <a:ext uri="{28A0092B-C50C-407E-A947-70E740481C1C}">
+                          <a14:useLocalDpi xmlns:a14="http://schemas.microsoft.com/office/drawing/2010/main" val="0"/>
+                        </a:ext>
+                      </a:extLst>
+                    </a:blip>
+                    <a:srcRect/>
+                    <a:stretch>
+                      <a:fillRect/>
+                    </a:stretch>
+                  </pic:blipFill>
+                  <pic:spPr bwMode="auto">
+                    <a:xfrm>
+                      <a:off x="0" y="0"/>
+                      <a:ext cx="5762625" cy="5076825"/>
+                    </a:xfrm>
+                    <a:prstGeom prst="rect">
+                      <a:avLst/>
+                    </a:prstGeom>
+                    <a:noFill/>
+                    <a:ln>
+                      <a:noFill/>
+                    </a:ln>
+                  </pic:spPr>
+                </pic:pic>
+              </a:graphicData>
+            </a:graphic>
+          </wp:anchor>
+        </w:drawing>
+      </w:r>
     </w:p>
     <w:p>
       <w:pPr>
@@ -16380,7 +17699,7 @@
           <w:lang w:val="cs-CZ"/>
         </w:rPr>
         <w:sectPr>
-          <w:footerReference w:type="default" r:id="rId9"/>
+          <w:footerReference w:type="default" r:id="rId12"/>
           <w:pgSz w:w="11906" w:h="16838"/>
           <w:pgMar w:top="1417" w:right="1417" w:bottom="1417" w:left="1417" w:header="708" w:footer="708" w:gutter="0"/>
           <w:cols w:space="708"/>
@@ -16441,6 +17760,7 @@
       </w:pPr>
       <w:r>
         <w:rPr>
+          <w:noProof/>
           <w:lang w:val="cs-CZ"/>
         </w:rPr>
         <w:drawing>
@@ -16459,7 +17779,7 @@
                     <pic:cNvPicPr/>
                   </pic:nvPicPr>
                   <pic:blipFill>
-                    <a:blip r:embed="rId10"/>
+                    <a:blip r:embed="rId13"/>
                     <a:stretch>
                       <a:fillRect/>
                     </a:stretch>

</xml_diff>